<commit_message>
mise à jours document
maquettes, uml et document de conception
</commit_message>
<xml_diff>
--- a/C61/Sprint0/doc/Document de conception.docx
+++ b/C61/Sprint0/doc/Document de conception.docx
@@ -20,7 +20,7 @@
             <mc:AlternateContent>
               <mc:Choice Requires="wpg">
                 <w:drawing>
-                  <wp:anchor distT="0" distB="0" distL="114300" distR="114300" simplePos="0" relativeHeight="251662336" behindDoc="0" locked="0" layoutInCell="1" allowOverlap="1" wp14:anchorId="5A043F0A" wp14:editId="6FF33ECB">
+                  <wp:anchor distT="0" distB="0" distL="114300" distR="114300" simplePos="0" relativeHeight="251658243" behindDoc="0" locked="0" layoutInCell="1" allowOverlap="1" wp14:anchorId="5A043F0A" wp14:editId="6FF33ECB">
                     <wp:simplePos x="0" y="0"/>
                     <wp:positionH relativeFrom="page">
                       <wp:align>center</wp:align>
@@ -221,7 +221,7 @@
                                 <a:avLst/>
                               </a:prstGeom>
                               <a:blipFill>
-                                <a:blip r:embed="rId6"/>
+                                <a:blip r:embed="rId7"/>
                                 <a:stretch>
                                   <a:fillRect r="-7574"/>
                                 </a:stretch>
@@ -267,13 +267,13 @@
               </mc:Choice>
               <mc:Fallback>
                 <w:pict>
-                  <v:group w14:anchorId="38695171" id="Group 149" o:spid="_x0000_s1026" style="position:absolute;margin-left:0;margin-top:0;width:8in;height:95.7pt;z-index:251662336;mso-width-percent:941;mso-height-percent:121;mso-top-percent:23;mso-position-horizontal:center;mso-position-horizontal-relative:page;mso-position-vertical-relative:page;mso-width-percent:941;mso-height-percent:121;mso-top-percent:23" coordorigin="" coordsize="73152,12161" o:gfxdata="UEsDBBQABgAIAAAAIQCxgme2CgEAABMCAAATAAAAW0NvbnRlbnRfVHlwZXNdLnhtbJSRwU7DMAyG&#10;70i8Q5QralN2QAit3YGOIyA0HiBK3DaicaI4lO3tSbpNgokh7Rjb3+8vyXK1tSObIJBxWPPbsuIM&#10;UDltsK/5++apuOeMokQtR4dQ8x0QXzXXV8vNzgOxRCPVfIjRPwhBagArqXQeMHU6F6yM6Rh64aX6&#10;kD2IRVXdCeUwAsYi5gzeLFvo5OcY2XqbynsTjz1nj/u5vKrmxmY+18WfRICRThDp/WiUjOluYkJ9&#10;4lUcnMpEzjM0GE83SfzMhtz57fRzwYF7SY8ZjAb2KkN8ljaZCx1IwMK1TpX/Z2RJS4XrOqOgbAOt&#10;Z+rodC5buy8MMF0a3ibsDaZjupi/tPkGAAD//wMAUEsDBBQABgAIAAAAIQA4/SH/1gAAAJQBAAAL&#10;AAAAX3JlbHMvLnJlbHOkkMFqwzAMhu+DvYPRfXGawxijTi+j0GvpHsDYimMaW0Yy2fr2M4PBMnrb&#10;Ub/Q94l/f/hMi1qRJVI2sOt6UJgd+ZiDgffL8ekFlFSbvV0oo4EbChzGx4f9GRdb25HMsYhqlCwG&#10;5lrLq9biZkxWOiqY22YiTra2kYMu1l1tQD30/bPm3wwYN0x18gb45AdQl1tp5j/sFB2T0FQ7R0nT&#10;NEV3j6o9feQzro1iOWA14Fm+Q8a1a8+Bvu/d/dMb2JY5uiPbhG/ktn4cqGU/er3pcvwCAAD//wMA&#10;UEsDBBQABgAIAAAAIQAKh+aMgwUAAH4bAAAOAAAAZHJzL2Uyb0RvYy54bWzsWdFu4jgUfV9p/8HK&#10;40otJBAYUOmoarfVSKOZatrVzDy6wYFISZy1TWnn6/fYjoOhBVIqjbQSL+DE9/ra555cxydnH5+K&#10;nDwyITNeToLwtBsQViZ8mpWzSfDP/fXJh4BIRcspzXnJJsEzk8HH8z//OFtWYxbxOc+nTBAMUsrx&#10;spoEc6WqcacjkzkrqDzlFSvRmXJRUIVLMetMBV1i9CLvRN3uoLPkYloJnjApcffKdgbnZvw0ZYn6&#10;mqaSKZJPAsxNmV9hfh/0b+f8jI5nglbzLKmnQQ+YRUGzEkGboa6oomQhshdDFVkiuOSpOk140eFp&#10;miXMrAGrCbsbq7kRfFGZtczGy1nVwARoN3A6eNjky+ONqO6qWwEkltUMWJgrvZanVBT6H7MkTway&#10;5wYy9qRIgpvDXhgjDwFJ0BdGYdwbhRbUZA7kV34nze2/t7gO4KxdOy5yZ20+ywoMkSsQ5PtAuJvT&#10;ihls5Rgg3AqSTbGCGEspaQGmfgN3aDnLGYnN1HV8GDZQybEEaltxcut9Haiw1+0N11dLx8lCqhvG&#10;Deb08bNUlpxTtAy1pvXMEl6WMlPsB+aaFjn4+leHdMmSIBnRYOBIvWn+c918Tmy6tpn/CL3R65H3&#10;x/CdumRvjOiQGL5TvYb9kXpepBZY+eatY/TfFmPdfC9W6+k7ZhulZit3/fT1BoNhGMX7ues7hVF3&#10;NBjG+3m1nsS9WfHNW/Mqfhuv1s2PvHq1eP58dxXpDcJR3H1jLRn2en1wcW9SfJ60COGbH2lVv9W9&#10;2AB/++YURqPBoEW2/cpzpJV+idxa2f1dcBTXZT2Kwg/xtqz7HuaVxGZli/nGa48Z2WwdO2O8YNbu&#10;GH7tGfZaxvCdwhWzdkdaZ1Y06rZBzHdaFazdgfwKZAvWTsB887A7CmP7mOyO4W9s7XLve7TI/TpV&#10;9m7m6+ao6bun75Pk8Bfq3TF8krSO4TsdyKx3bYW7l+RT5a1b4SHMahFjB61wep25Exudu0Nc8lTW&#10;pzi0CI6V+iCt30sqLvUZ2T/S4SDtLnFkswdieGnrPc4gmO9sjq2YTztnkMB3jt4UGRXDd3Yn23aR&#10;kWDfuf+myEiF72x2Abdm+18DL3Ce1ypQblQgFRCoQCIgUIEe7FZQUaXzZbKCJlkadcMcqMkc0kDN&#10;Ut1f8Ed2z42lWkkcLlmr3rz0rdzxXE/Y2ToL91+Z8XxLF9cSwdm5f2tfvzMYKGzBrjF0Zu7fmqNu&#10;YQp12W1huTnZJOeS2flo0Ixk06CnQfeEjNwQt+TXWZ67JcBBqylWPzEt9ZwzDWdefmMplBg8EpF5&#10;PowQyC5zQR4pkkeThJUqtF1zOmX2Nl7DoUHZ4RsPMy0zoB45Rfxm7HoALTK+HNsOU9trV2Z0xMbZ&#10;PrhNmPWJWefGw0TmpWqci6zk4rWV5VhVHdnaO5AsNBqlBz59hk4luFUxZZVcZ0Kqz1SqWyogAyGv&#10;kGLVV/ykOQd/QVPTCsici1+v3df2ENLQG5AlZNBJIP9dUMECkn8qIbGNwn4fwypz0Y+HES6E3/Pg&#10;95SL4pIjTShEmJ1panuVu2YqePEdiu2FjoouWiaIjYKn8Cjai0uFa3RB803YxYVpQysFvz6Xd1Wi&#10;B9eoVlj5/dN3Kiqim5NAQWn7wp2sR8dOQQMfV7bas+QXC8XTTMtrhocW1/oCEqMWQn+L1giYNrXG&#10;8CCx0XAfRN2urLpy7jRdDYnWGmvwdHE0sG6g5uTIhzyr9BOs8dPtWopGpjaE6FcEeytyX/FkUeDZ&#10;taq9YDlV+GQg51klwZAxKx7YFAX507TWiaUSTCWoLe7RRfVGuJNhPHQbRGOCFPsTPJac9Fhy/m8l&#10;x3zswEces2vVH6T0VyT/2pSo1Wez8/8AAAD//wMAUEsDBAoAAAAAAAAAIQCbGxQRaGQAAGhkAAAU&#10;AAAAZHJzL21lZGlhL2ltYWdlMS5wbmeJUE5HDQoaCgAAAA1JSERSAAAJYAAAAY8IBgAAANiw614A&#10;AAAJcEhZcwAALiMAAC4jAXilP3YAAAAZdEVYdFNvZnR3YXJlAEFkb2JlIEltYWdlUmVhZHlxyWU8&#10;AABj9UlEQVR42uzd7W4baXou6iqSoqgv2pHt7XHPeCPBQmaA9WMBC1j5GSQnsPMnQA5hHcA+q5xA&#10;jmNj/91BJhPPtNttSZYoWaItfmw+ZL3W22y627JVEj+uC3hRpaK76a5S22Lx5v2U4/H4/yoAAAAA&#10;lsP1ZPUm62yyBpN1NFlXZVleOjUAAAAAwDIqBbAAAACAFXE8WRHEuipmwazrsix7TgsAAAAA8JAE&#10;sAAAAIBVFyGsy+KmOSuCWcdOCwAAAABwHwSwAAAAgHWV2rJSc9alYBYAAAAAcNcEsAAAAIBNc13c&#10;tGVdVdteWZbXTg0AAAAAcFsCWAAAAAA3UltWBLOOYluW5aXTAgAAAAB8jgAWAAAAwK+LYFbenBXj&#10;DHtOCwAAAAAggAUAAADw9SKEFcGs1JwVwaxjpwUAAAAANocAFgAAAMDdS2MMU3NWtGb1yrK8dmoA&#10;AAAAYL0IYAEAAADcn3yM4WCyjibrqizLS6cGAAAAAFaTABYAAADAckhjDKM5K4JZ12VZ9pwWAAAA&#10;AFhuAlgAAAAAyy1CWJfFTXNWBLOOnRYAAAAAeBDNyWpVqzFZWwJYAAAAAKsptWWl5qxLwSwAAAAA&#10;uBPTYFUxC1vF2p6ssjr2MwJYAAAAAOvlurhpy7qqtr2yLK+dGgAAAAD4iTxYFSuCV+3b/ksEsAAA&#10;AAA2R2rLimDWUWzLsrx0WgAAAABYY6nJKm3z8YF3QgALAAAAgAhm5c1ZMc6w57QAAAAAsCLy9qr5&#10;8YF1GU3WIJYAFgAAAACfEyGsCGal5qwIZh07LQAAAAA8gPn2qnx8YJ0+FrOw1XW1xpP1If8FAlgA&#10;AAAA3FYaY5ias6I1q1eW5bVTAwAAAMA3mG+vyput6hT3tYbZNu2PvuQfFsACAAAA4K7kYwyjfv1o&#10;sq7Ksrx0agAAAADI5O1Vqdmq7pBVClZFe9Wn8YHVsW8igAUAAADAfUhjDKM5K4JZ12VZ9pwWAAAA&#10;gLWVt1fNjw+sy3x7VT4+sDYCWAAAAAA8pAhhXRY3zVkRzDp2WgAAAABWQt5eNT8+sC7z7VURrhoX&#10;s2arByGABQAAAMAySm1ZqTnrUjALAAAA4EGkYFVqr8rHB9Ypb6/KxwcuHQEsAAAAAFZJ3HBLbVlX&#10;1bZXluW1UwMAAADw1ebbq/LxgXXK26tSs1UaH7gyBLAAAAAAWBepLSuCWUexLcvy0mkBAAAA+CRv&#10;r0rjA1OzVV1Se1UEqwbFT8cHrgUBLAAAAADWXQSz8uasGGfYc1oAAACANZW3V82PD6zLfHtVPj5w&#10;7QlgAQAAALCpIoR1mW0jmHXstAAAAAArYL69aru4GR9YlxSySu1V+fjAjSaABQAAAAA/lcYYpuas&#10;aM3qlWV57dQAAAAA9yi1V6VgVT4+sE55e1U+PnDkkiwmgAUAAAAAXyYfY3iVtmVZXjo1AAAAwDfI&#10;26vy8YF1ytur5putuCUBLAAAAAD4dtGWlZqzjibruizLntMCAAAAVPL2qvnxgXWZb6+KZishqxoI&#10;YAEAAABAfSKEdVncNGddCmYBAADA2srbq+bHB9Zlvr0qHx/IPRHAAgAAAID7l9qyUnNWBLOOnRYA&#10;AABYevPtVXmzVZ3yYFU+PpAl0HIKAAAAAODe7VbrSTowHsd90+kN1NSWdVVte2VZ+tQqAAAA3J/5&#10;9qqtbFuneP0/zLb5+EAe2Hg8jmaz7erLnWKWu4rvix0NWAAAAACw/FIwKzVnHcW2LMtLpwYAAAC+&#10;Wt5elY8PrPs1fmqvmh8fyAMYj8cH1e58wCqNjjz4tX+HABYAAAAArLYYXZg3Z8U4w57TAgAAAFN5&#10;sGp+fGBd5tur8vGB3IPxeLxb/DxA1S5uAnb5499MAAsAAAAA1lNqzErbCGYdOy0AAACsoRSsinDN&#10;/PjAusy3V+XNVtRgPB7H9dytvkwjAMN+9n2w+xC/NwEsAAAAANgsaYxhas6K1qxeWZY+hQsAAMAy&#10;m2+vyscH1ilvr0rNVkJWdygbATgfsPriEYAPTQALAAAAAAj5GMOrtC3L8tKpAQAA4J7Mt1fl4wPr&#10;fk2c2qvmxwfyFcbjcVyz7erLPGC1U+3f6QjAhyaABQAAAAD8mmjLSs1ZR5N1XZZlz2kBAADgK+Xt&#10;Vfn4wDrl7VXz4wP5AnMjAPOA1YOPAHxoAlgAAAAAwNeKENZlcdOcdSmYBQAAQCVvr0rNVml8YF1S&#10;sCq1V+XjA/mM8Xic2qjmA1YpFHfgLP0yASwAAAAA4K6ltqzUnBXBrGOnBQAAYO2k9qq08vGBdZlv&#10;r8rHB1KZGwG4U12ffARgPNZ2pu6GABYAAAAAcF/ipnhqy7qqtr2yLH0SGQAAYHnNt1fl4wPrlLdX&#10;pfGBqdlqY43H49RGNR+wmm+w4h4JYAEAAAAADy0Fs1Jz1lFsy7K8dGoAAADuTYR5UognHx9Y9+vB&#10;1F41Pz5wY2QjAEMesErnP3+cJSSABQAAAAAssxhdmDdnxTjDntMCAADwVfL2qnx8YKPG55xvr4pm&#10;qzQ+cG19ZgRg2M+uhRGAa0IACwAAAABYRakxK20jmHXstAAAAPykvSqND0zNVnVJ7VUpWJWPD1wr&#10;2QjAfNzfTvHzBis2iAAWAAAAALBO0hjD1JwVrVm9siyvnRoAAGCNzLdX5eMD65S3V+XjA1faZ0YA&#10;xtc71b4RgPwiASwAAAAAYBPkYwyv0rYsy0unBgAAWFLz7VX5+MA65e1V8+MDV8Z4PM4bqvJxgGkE&#10;YP44fBMBLAAAAABg00VbVmrOOpqs67Ise04LAABwT/JgVT4+sE55e9X8+MCl9pkRgO3snBkByL0T&#10;wAIAAAAAWCxCWJfFTXPWpWAWAADwlVKTVdrm4wPrMt9elTdbLZXxeJw3VO1U5yYfARiPtX0bsawE&#10;sAAAAAAAbie1ZaXmrAhmHTstAACw8fL2qvnxgXWZb6+6zrYP6hdGAO5k58UIQNaCABYAAAAAwN2I&#10;NzhSW9ZVte2VZXnt1AAAwNqYb6/KxwfWKW+vyscH3rvxeLxb3ITK0ri/fARg/jhsBAEsAAAAAIB6&#10;pWBWas46im1ZlpdODQAALKX59qq82aru1w4pWDU/PrBWnxkBGParrRGA8AsEsAAAAAAAHk6MLsyb&#10;s2KcYc9pAQCAe5G3V6Vmq7pDRilYFSGr+fGBd248HucNVfMjAMOBbwP4dgJYAAAAAADLJzVmpW0E&#10;s46dFgAAuLW8vWp+fGBd5tur8vGB3+wzIwDj651q3whAuGcCWAAAAAAAqyONMUzNWdGa1SvL8tqp&#10;AQBgg+XtVfPjA+sy316Vjw+8tfF4HL/X3erLRSMA88eBJSOABQAAAACw+vIxhldpW5blpVMDAMCa&#10;SMGq1F6Vjw+sU95elY8P/CLZCMA8QNUubkYdGgEIa0AACwAAAABgvUVbVmrOOpqs67Ise04LAABL&#10;aL69Kh8fWKe8vSo1W6XxgT8zHo/j97NdfbloBOD2PfyegSUigAUAAAAAsJkihHVZ3DRnXQpmAQBw&#10;T/L2qjQ+MDVb1SW1V0WwalD8dHzg/AjAPGC1U9wEwowABBYSwAIAAAAAIJfaslJzVgSzjp0WAABu&#10;KW+vmh8fWJf59qqP//qv/7r9L//yL9Fu9bkRgLvVYwBfTQALAAAAAIAvEW9ipbasq2rbK8vy2qkB&#10;ANhY8+1V28VNW1Rt/uEf/qH4n//zfza73e7w7//+71uPHz9u/K//9b+iycoIQOBBCGABAAAAAPAt&#10;UjArNWcdxbYsy0unBgBgLaT2qhSsyscH3ql/+qd/2o/tb37zm60//OEP5fb29uhv//Zvtw4PD4tH&#10;jx6NXr58ud3pdMYuCbBsBLAAAAAAAKhLjC7Mm7NinGHPaQEAWEp5e1U+PvCb/OM//uNOt9udNmL9&#10;9//+3/diO/m6vbe313706NHgr/7qr7Z/85vfjNrt9ujJkyeDyWOjyfGhywGsEgEsAAAAAADuW2rM&#10;StsIZh07LQAAtUtNVmmbjw/8Yi9evGj+3d/93XTc39/8zd90dnZ2mtXxaYPV1tZW4+DgYPp4p9MZ&#10;7u7uRqhqMDk+nvyaj0JWwLoRwAIAAAAAYFmkMYapOStas3plWV47NQAAXyxvr5ofH/iL0gjAg4OD&#10;xsuXL6cBqqdPn+5sbW1N/9nDw8O9Rf9cq9Uad7vdwc7OznBvb28UIat2uz1+/vz5wOUANoEAFgAA&#10;AAAAyy4fY3iVtmVZXjo1AMCGmm+vivGBZTELW/3E//gf/6P913/919NRgmkE4Pb2dvPw8HAasNrd&#10;3d3qdDpfNGpw8s9ct1qt0ePHj4eT/cHk3zN6+fKlsDyw8QSwAAAAAABYZdGWlZqzjgrBLABgfcy3&#10;V30aH5iPAPzNb36zdXh4OA1QLRoBeFuTf27aZBUhq/39/eHk6+GzZ88GnU5n7JIALCaABQAAAADA&#10;OorGrMvipjnrsizLntMCACyhT+1V//zP/9zd399vDQaDnTQCsNvttvf29qYBq8+NALytCFltbW2N&#10;nz59et1ut0dPnjwZTJ5n9OjRo6HLAXB7AlgAAAAAAGyS1JaVmrMimHXstAAAdRmPx+1/+7d/2zs5&#10;OSn7/f6j6+vrdqytra3uZNu4zQjA25j8O4eTf3eEqqZhqxcvXnxst9vj58+fD1wVgLslgAUAAAAA&#10;ADfBrLNs2yvL8tqpAQAWGY/HB9VuhKe2X7161bi4uNj/y1/+sjMajaLFqnt5edno9/vNun4PrVZr&#10;3O12pyMD9/b2RoeHh4Pt7e3Ry5cv/QwDcI8EsAAAAAAA4PPizcs0zjCCWUexLcvy0qkBgPUzHo93&#10;J5sUmMoDVtOGqtPT0/3z8/P28fFx6+PHj42jo6Ot6+vrcnKsVefv6/Dw8LrVao0eP3483N/fHx4c&#10;HAyFrACWhwAWAAAAAAB8nTTGMDVmxTjDntMCAMtlPB5HoGq3+nJnslJYar/abhdVwCr0+/3y7du3&#10;rfPz8+bFxUXz9PS0ORgMGicnJ1t1/j4PDg6mowKfPn16nUJWz549G3Q6nbGrCLDcBLAAAAAAAOBu&#10;pcastI1g1rHTAgB3KxsBOB+wmm+wWujVq1dbHz58iGBV6/37942rq6tmr9eL0YFlXb/nTqcz3N3d&#10;HUXIqt1uj548eTLodrujR48eDV1RgNUlgAUAAAAAAPcjtWWl5qxpSKssS+ODAKAyHo+jiWq7+jIP&#10;WO1U+/mIwF/15s2bGBVYvn79uh2jAs/Ozlp1h6xarda42+0OHj16NG20evHixcd2uz1+/vz5wBUG&#10;WE8CWAAAAAAA8LAigBVtWTHGMI0zvCrL8tKpAWAdzI0AzANWaQRg/vitnZ2dRXNV4/j4OJqsmhGy&#10;ury8bPT7/WZd/00pZLWzszPc29sbHR4eDra3t0cvX74UrAbYQAJYAAAAAACwvFJbVgSzjgrBLACW&#10;yGdGALarFQ7u6rn6/X759u3bVoSsPn782Dg6OtqKRqvz8/NWnf+Nh4eH161Wa/T48ePh/v7+8ODg&#10;YPjs2bNBp9MZ+w4AIBHAAgAAAACA1RONWZfFTXPWZVmWPacFgG81NwIwxv5FwCkfARiPtet6/lev&#10;Xm2dn583Ly4umqenp83BYNA4OTnZqvO/+eDgYDoq8OnTp9ftdnv05MmTgZAVALchgAUAAAAAAOsj&#10;tWWl5qwIZh07LQCb7RdGAEaoqll84wjA24qQ1YcPHyJYFSMDG1dXVzFCsDUYDMq6nrPT6Qx3d3dH&#10;jx49moatXrx48bHb7cbXQ98hAHwrASwAAAAAAFh/KZh1lm17ZVleOzUAq2s8Hkdoqll9mcb95SMA&#10;88fv1Zs3b2JUYPn69et2jAo8OztrXV5eNvr9fm2/n1arNe52u4OdnZ3h3t7eKEJW7XZ7/Pz584Hv&#10;FgDqJIAFAAAAAACbKwJYaZxhBLOOYluW5aVTA/AwPjMCMOxX21pHAN7G2dlZNFc1jo+PI2zVODo6&#10;2qo7ZBUODw+vU8hqsj/Y3t4evXz5UqgYgAcjgAUAAAAAACySxhimxqwYZ9hzWgC+zng8Tg1V+bi/&#10;NAIwHCzj77vf75dv375tnZ+fNy8uLpqnp6fNGBk4+bpV5/NGyKrVao0eP3483N/fHx4cHAyfPXs2&#10;6HQ6Y99NACwbASwAAAAAAOA2UmNW2kYw69hpATbRZ0YAxtc71f6DjQC8rVevXm19+PChcXJy0oqQ&#10;1WAwiP2tOp/z4OBgsLW1NX769Ol1u90ePXnyZNDtdkePHj0a+u4CYJUIYAEAAAAAAHchtWWl5qxp&#10;SKssSyOhgJUyHo/nG6rmRwDmj6+UN2/eTJusImT1/v37RjRZ9Xq91mAwKOt6zk6nM9zd3Y1Q1TRs&#10;9eLFi4/tdnv8/Pnzge82ANaFABYAAAAAAFCnCGBFW1aMMUzjDK/Ksrx0aoD79JkRgO1qhYN1+O+M&#10;kNXHjx/L169ft6+vr8uzs7PW5eVlo9/v19bE1Wq1xt1ud7CzszPc29sbHR4eDmJkoJAVAJtCAAsA&#10;AAAAAHgoqS0rgllHhWAWcEvj8TjCU9vVl4tGAMZj7XX77z47O4vmqsbx8XGErRpHR0dbEbY6Pz9v&#10;1fm8h4eH161Wa/T48eNhhKy2t7dHL1++1HQIwMYTwAIAAAAAAJZNNGZdFjfNWZdlWfacFtgMcyMA&#10;84BVhKqaxQqPALyNfr9fvn37djoy8OLionl6etocDAaNk5OTrTqf9+DgYDoq8OnTp9f7+/vDaLJ6&#10;9uzZoNPpjH13AsBiAlgAAAAAAMCqSG1ZqTkrglnHTgushvF4HKGp+QBVPgIwPb5RXr16tfXhw4cI&#10;VrXev3/fuLq6atYdsup0OsPd3d1RhKza7fboyZMng263O3r06NHQdyoA3J4AFgAAAAAAsOpSMOss&#10;2/bKsjQWC2o2NwIwGqrSCLz9aruWIwBv682bNzEqsHz9+nU7hax6vV5rMBiUdT1nClk9evRo2mj1&#10;4sWLj+12e/z8+fOB71wAuFsCWAAAAAAAwLqKAFYaZxjBrKPYlmV56dTALxuPxwfV7qIRgOHAWfqp&#10;s7OzCFU1jo+Po8mqOfm6dXl52ej3+7W1erVarXG32x3s7OwM9/b2RoeHh4Pt7e3Ry5cvBVAB4B4J&#10;YAEAAAAAAJsojTFMjVkxzrDntLDOshGAIQ9YbfQIwNvo9/vl27dvWxGy+vjxY+Po6Gjr+vq6PD8/&#10;b9X5vIeHh9etVmv0+PHj4f7+/vDg4GD47NmzQafTGbsqAPDwBLAAAAAAAABupMastI1g1rHTwrIa&#10;j8cRmNqtvlw0AjB/nC+QQlbn5+fNi4uL5unpaXMwGDROTk626nzeg4OD6ajAp0+fXrfb7dGTJ08G&#10;QlYAsBoEsAAAAAAAAH5dastKzVnTkFZZlsZ8UYtsBOB8wMoIwDvy6tWrrQ8fPkSwKkYGNq6urmKE&#10;YGswGJR1PWen0xnu7u6OHj16NNjb2xtGyKrb7cbXQ1cEAFaXABYAAAAAAMDXiwBWtGXFGMM0zvCq&#10;LMtLp4Z54/E4Rv1tV1/mAaudaj8eaztTd+fNmzcxKrB8/fp1O0YFnp2dteoOWbVarXG32x1EyCoa&#10;rV68ePGx3W6Pnz9/PnBFAGA9CWABAAAAAADUI7VlRTDrqBDMWktzIwDzgJURgPfk7Owsmqsax8fH&#10;EbZqHB0dbV1eXjb6/X6zzuc9PDy83tnZGe7t7Y0m+4Pt7e3Ry5cvteIBwAYSwAIAAAAAALhf0Zh1&#10;Wdw0Z12WZdlzWpbLeDyO0FSz+GmAql3cNFSlx7kH/X6/fPv2bev8/Lx5cXHRjJBVNFpNvm7V+bwR&#10;smq1WqPHjx8P9/f3hwcHB8Nnz54NOp3O2FUBABIBLAAAAAAAgOWQ2rJSc1YEs46dlrszNwIwxv5F&#10;eMcIwCXy6tWrrRSyOj09bQ4Gg8bJyclWnc95cHAwHRX49OnT63a7PXry5Mmg2+2OHj16NHRFAIAv&#10;IYAFAAAAAACw3FIw6yzb9sqyNOqsMh6PD6rd+YBVaqg6cJaWx5s3b6ZNVicnJ6337983rq6uYoRg&#10;azAYlHU9Z6fTGe7u7kaoahq2evHixUchKwDgrghgAQAAAAAArKYIYKUxhoPJOpqsq7IsL9fhPy4b&#10;ARjygJURgCsgQlYfP34sX79+3Y5RgWdnZ63Ly8tGv9+v7Zq1Wq1xt9sd7OzsDPf29kaHh4eDGBn4&#10;/PnzgSsCANRJAAsAAAAAAGD9pDGGqTErxhn2Hvo3NR6PI3yzW32ZRgCG/WqbP86SOzs7i+aqxvHx&#10;cYStGkdHR1sRtjo/P2/V+byHh4fXrVZr9Pjx42GErLa3t0cvX77UCAcAPBgBLAAAAAAAgM0RIazL&#10;4qY567osy+Nv/ZdmIwDnA1ZGAK64fr9fvn37djoy8OLionl6etqMkYF1h6wODg6mTVYRstrf3x9G&#10;k9WzZ88GnU5n7KoAAMtGAAsAAAAAAIDUlpWas2L1J6tRPZ4HrHaqfSMA18irV6+2Pnz40Dg5OWm9&#10;f/++ESGryf5Wnc8ZIautra3x06dPr9vt9ujJkyeDbrc7evTo0dAVAQBWScspAAAAAAAA2Bjbk/W0&#10;2o9QVbfa/y57/MlknVcrQlj/NVk/FrNw1vvJupisgVO5et68eROjAsvXr1+3U8iq1+u1BoNBWddz&#10;djqd4e7uboSqpmGrFy9efGy32+Pnz5/7HgIA1oYGLAAAAAAAgNUXoaoIT7Un61l17KC4aa767Tf+&#10;+6PpKkI6J8UslBUNWX+uvv6hmI0z7FeLB3R2dhahqkaErK6vr8vJ163Ly8tGv9+vra2s1WqNu93u&#10;dGTg3t7e6PDwcLC9vT16+fLltSsCAGwCASwAAAAAAIDllDdU5QGr1GDVLW4CVg+lUa1oy4oRhr3J&#10;Opqsd5P1x2LWlvWh2nJHUsjq+Pg4Gq0aR0dHWxG2Oj8/r3X6zeHh4XWr1Ro9fvx4uL+/Pzw4OBgK&#10;WQEACGABAAAAAADct9RGNR+winBVPiJwlUVbVjQuRSNWBLNifGG0ZEVj1n8Ws8BWBLNOfTss1u/3&#10;y7dv37bOz8+bFxcXzdPT0+ZgMGicnJxs1fm8BwcH01GBT58+vU4hq2fPng06nc7YVQEA+MwPvwJY&#10;AAAAAAAA3yw1VIU8YHWw4PFNFy1Ng2LWlhVBrGjH+n6yfixmQa331bHBJpyMV69ebX348CGCVa33&#10;7983rq6uot2qNRgMyrqes9PpDHd3d0ePHj0a7O3tDZ88eTLodrvx9dC3JwDA7QlgAQAAAAAALLZo&#10;BGD4rtouwwjAdRKNWRE6ipasaM6KgNYPxSyYFWMNz6rj/VX7D3vz5k2MCixfv37djlGBZ2dnrbpD&#10;Vq1Wa9ztdgcRsopGqxcvXnxst9vj58+fD3yrAQDcLQEsAAAAAABg06SGqhj596zaTyMA88dZDo1q&#10;RVtWjDOMYNabYhbUelXM2rI+VNsHc3Z2Fs1VjePj42iyakbI6vLystHv95t1PWcKWe3s7Az39vZG&#10;h4eHg+3t7dHLly+vfdsAANwfASwAAAAAAGAdLBoB2K6Ozz/Oeoj2qAg3RSNWBLNifGG0ZEVj1p8n&#10;691kxUi907t6wn6/X759+7Z1fn7evLi4aB4dHW1Fo9Xk61ad/6GHh4fXrVZr9Pjx4+H+/v7w4OBg&#10;+OzZs0Gn0xn7NgAAWIIfTMfj8f9d7Y8mK6Xhh9UqqmPph7cTpwwAAAAAALgnEZhKAap8HOB3Cx6H&#10;XASiYtRetGVFc1a0Y31frQhqpcasheP4Xr16tZVCVqenp83BYNA4OTnZqvM3fHBwMB0V+PTp0+t2&#10;uz168uTJoNvtjh49ejR0OQEAllsEsP73LX79TjH7JEGEskbVsY/Z43lwq/e5H1oBAAAAAICNtmgE&#10;4EG18sfhrsX7XNGcdXJ5eflxMBj0Li4u3k7W8bt3745PTk4+nJ2dXU2O1xJ66nQ6w93d3QhVTcNW&#10;L168+ChkBQCw+m4bwLqNFNYKl9V+BLIWBbeuqgUAAAAAAKymvKEqjfvLRwB2i5uAFdyLDx8+lKPR&#10;qLy6umpMtsXHjx/LGBk4GAzKuV/aKCeGw+H78Xjcn2zPJ7/27WSdnZ+ff//+/fve5N/1od/vf/i1&#10;52y1WuNutzvY2dkZ7u3tjSJk1W63x8+fP1dcAACwpuoMYN1Gu1oh5nSnH3ojlDUf3BLWAgAAAACA&#10;+/G5EYBxrF0YAcgSSIGqFLbq9/ufC1l9jchlRXjrQwSzJv/Od5MV4ayjRqPx58mxk62trcudnZ2z&#10;7e3t0cuXL69dEQCAzbMsAazbiEDWTrUfwaxUyRqfOJgPbsUPuecuMwAAAAAA/ETeULVoBGB6HJZC&#10;tFd9+PChEaGqCFelJqvY1vm80VwVowLTNtqtImjVaDTi4VYxe6+qV8zejzqdrB8n6/vJOi5m712d&#10;unoAAOtvFQNYt7VfbWPk4TjbT6Jxq1Htn/iWAAAAAABgRS0aARi+q7ZGALL00qjACFtFuCr241id&#10;zxnhqmazOe50OuNGoxEBq2nQKgJXX/mvjJKACIbF+079antUzMJZP0zW+8m6KGbhLQAA1sAmBLBu&#10;Y6e4ac5KIw/zsNZlMfs0Q+j5wRgAAAAAgHvw22q7aARg/jishBgVWI0MjEarIu1H2KouKVAVYato&#10;r9rZ2RmlsNU9/qc3qhVtWTHNJYJZ0ZQVwazXk3VWzAJbfd8lAACrRQDr67WzF7cRzIrgVgSy0quD&#10;NAYxCGsBAAAAAJDLG6pSgKpdHZ9/HFZOjAeMYFVqtEojA+NYXc8ZwaoYDxhhq8n6tH/PIauvEeck&#10;3lOK4FW8v3Rc3ASzojHrXTEbZ3jhOwsAYEl/oBPAuhfxQ/NOtd+vfpAuipuQ1nxw68opAwAAAABY&#10;ORGYWhSg+m7B47DyUqAqGq1Go1HZ7/fL4XBYRtiqzuet2qumowOj1SpCVnFsTU9zTGaJ95Hiw/7R&#10;nHU6Wd8Xs3DWm8kaVscAAHhAAljLab/avi9uRh7GJxvmg1vX1Q/bAAAAAADUJ2+oelbtH1QrfxzW&#10;TrRXVaMCpw1WEa6KY9FsVefzRriq2WyOO53Op5BVNFpF8IqpeJ8o3jeKMYb9antUzMJZ0ZqVGrNM&#10;aAEAuAcCWKtvp/ohO0JZ6VVHjERMwa1+dvzE6QIAAAAAmIrwVLfaXzQCsFvcBKxg7aVRgVXYqkjj&#10;A+t8zghVRbgqQlaNRmM6KjAdc0W+WqNa8QH+eO8o3htKYwxfFbMP/wtmAQDcMQGszZLCWtfVSsGt&#10;ZvV4Htzq+eEbAAAAAFgx+Yi/PGAVx9qFEYBsuDQqMIJVKWQVgasIXtUlBaqi0Sraq6rxgdOwlSty&#10;r6ItK94Pig/ux3tDx8VshGEKaB1Vj/WdKgCAr/hhSwCLz2hXK8QnIbaKWSBrUXBLWAsAAAAAqFOE&#10;piI89bkRgOlx2HgxJrAKVk23MTIwHavrOSNYFeMBI2w1WUUaFRhhK1dkJcSH8+N9nni/J5qzIoz1&#10;Y7UipJXGGQIA8BkCWNyFCGLtVPsprJX228XPg1tXThkAAAAAbLz5hqoUsDICEH5FGhWYGq36/X45&#10;HA6nYas6n7dqryqizSparSJwlcJWrKV4Xye+p6IlK5qx3hazUFZsozUrglmnThMAgAAWD2O/2sac&#10;8TTy8Kz4aYgrbrREaOvc6QIAAACAlfLbartoBGD+OPALUsgqmquiwSrCVXEsxgfW+bwRrmo2m+NO&#10;pzNOowKFrJjTqFa8hxMfuo9QVrRmvZusV8Xs/Z94r8f0FABgYwhgsewilJWas9Kru8ticXDrxOkC&#10;AAAAgFrkI/7ygJURgPCNIlCVha2Kanzg9FhdorkqGqwibFW1WI3TMVeEbxBtWfGeTrRlxfs6Mb7w&#10;uLgJaB1Vj/WdKgBg7X4QEsBijbSLm+asfORhs3o8PomRbgIJawEAAACw6eJeWRr3lweovlvwOPAN&#10;0qjAFLaKNqtotYqwVV3PGY1V0VwVwarJSuMDp2ErV4QHEB+sj0asXjF7vyZGGEYwK96viaBWjDO8&#10;cJoAgFUlgMWmilBWPvJwq/rBf1Fwq1eoyQUAAABgdaSGqviw4rNq3whAqFkKVKWwVb/frz1kFSJY&#10;lUJWaVRgHHNFWBHxXkz8PxJBrGjGejtZ3xezcYZ/nqzhZJ06TQDAshPAgi+zX21j5GGnmAWy4oVA&#10;u/h5cOvK6QIAAADgjsWov261nwesUkNVt7gZBwjUJBsVOA1XRchqOByW0WhV5/NW7VVFjAyMMYHV&#10;2MDpMVhTjWpFW1a875LGGEZA61Vx05jlA/QAwFIQwIIaXgsXszBWNGel2vaz6nge3LquXjgAAAAA&#10;sJnyEX95wMoIQHhgMSowhawiXBXBqzhW53NGuKrZbI47nc44jQqMoFUErlwR+CTCjvEeTLzXEsGs&#10;GF94XMwCWjHWMNqyBLMAgPv/IUUACx5UCmvFi4RxtR+hrPnglrAWAAAAwOqI0FTc38lHAB4UNw1V&#10;RgDCEohRgdXIwAhbFWk/wlZ1SYGqCFulUYFCVnB3/4sVs+BVfEA+3lOJQFYEs2K8YYw17FcLAODO&#10;CWDB6mgXN81ZUa27VdyMO5wPbp04XQAAAAB3Km+oygNWRgDCEouQ1Wg0KqO9KoJV0WYVrVYRtqrr&#10;OSNYFeMBI1g1WZ/2o9HKFYEHEe+hxP/z8d5JBLBijGEEst5N1p+Lm3GGAABfTQAL1vfFRGrOSmGt&#10;fPxhHtzqFap4AQAAgM2V2qjmA1ZxD8UIQFgBKVCVwlb9fr8cDofT0YF1Pm+0V0XYKtqsImSVGq1c&#10;EVgZjWrFB9zjfZMIZcUIwwhovSpm76+cOk0AwJcQwALCfrWNkYedYhbIel/MQlzxomNY3AS3rpwu&#10;AAAAYMmlhqqQB6wOFjwOrIBor6pGBU4brFKTVd0hqwhXpZGBsa2arKZhK2BtxZ8r8QH2+FB7vCfy&#10;l2L2/kmMM4yxhhHKisYsH24HAG5+gBDAAm5pp7hpzko3Ks+q4/PBLWEtAAAA4K7kbVR5gOq7amsE&#10;IKyBNCqwClsVEbiKY3U+Z4SqIlzV6XTGjUZjOiowHXNFgPk/MorZeyHxHkmMMDwqZs1ZvWrbrxYA&#10;sGEEsIA6tYub5qy4WRHBrajyTTdIY956tG9dV8cBAACAzZMaquIewrNqP40AzB8H1kQaFRjBqhSy&#10;isBVBK/qkgJV0WSVRgWmsJUrAtyBeP8jmrPifY8IYL0uZoGseO/jT8UstHXhNAHA+hLAApbpxUk+&#10;8nCruGnQWhTcAgAAAJbXohGA7WJxgxWwhmI8YGqvimBVGhkYx+p6zghWxXjACFtNVpFGBUbYyhUB&#10;HkijWvEeR7znEaGsaM2K9qw/FrP3Q06dJgBYfQJYwKpKzVmXk9UpboJbqXErpFGJ5rADAADAt8tH&#10;AMaov261/92Cx4ENkAJVqdGq3++Xw+GwjLBVnc9btVcV0WYVrVYRuBKyAlZM/DkZ72FEW1a8p/GX&#10;yTorZgGtN8UssCWYBQCr9Je7ABawAXaqFzLRnLVXzAJZ74ufNm6l4NaV0wUAAMCGWTQC8KBa+ePA&#10;Bor2qhgPGEGrCFxFuCqORbNVnc8b4apmsznudDqfQlap0QpgzbWK2fsY8QHzaMqKxqwIZv1QzEJZ&#10;F4UPngPA0hHAAvipFNbqVS9ymtULnEXBLWEtAAAAllXeUJXG/eUjALvFTcAKoEijAquwVVE1W02P&#10;1SVCVRGuirBVFbAap2OuCMDP/9istvFh82jOel3Mglkn1bZfLQDgAQhgAXy9drUirBUfvdsqZrXA&#10;KbgVL3rSqMRzpwsAAIBv9LkRgE+r16dGAAK/KI0KTGGraLOqO2QVjVXRXBUhq9ivxgdOw1auCMCd&#10;iPcjYqRhvA8RHxx/Vcw+WP7jZP05/vgvZq1ZAECNBLAA7u8FUD7yMIW14kVRu/h5cAsAAIDNkRqq&#10;Qhr3l48AzB8H+EUxJrBqr5puI2SVjtX1nClkFe1Vk1WkUYERtnJFAB5Mo1rRihXvTfypmE35iLas&#10;CGlFMOvUaQKAuyGABbCcUnPW5WR1qhdHH4tZiCsPbkX7llnvAAAAy2fRCMDwXbU1AhD4atmowGm4&#10;qt/vl8PhcBq2qvN5q/aqItqsYkxgNTZwegyAlRF/V8SHweO9hXiP4aiYNWb9V7UfoayLwnsPAHC7&#10;v2AFsABW3k5x05y1V70oel/cNG6l4JawFgAAwLfLG6rmRwDmjwN8sxgVmEJWEa6K4FUcq/M5I1zV&#10;bDbHnU5nnEYFRtAqAleuCMDaa1XbeL8hQlhvi1kwK95fiOasfrUAgDkCWACbpV3cNGelkYfxyZYU&#10;3Irj0b51VS0AAIBNsGgEYLs6Pv84wJ2KQFXWaFVU4wOnx+qSAlURtkqjAoWsAPgF8V5CNGfFhI54&#10;7yBGGEY4K4JaMdow3l+4cJoA2GQCWAD80guq1JwVn6zcKmZhrU5x07iVRiWeO10AAMCSicDUogDV&#10;dwseB6jVhw8for2qTGGraLOKVqsIW9X1nBGsivGAEayarDQ+cNpo5YoAcFd/3VQrWrEimBVhrLPJ&#10;+nGy/jhZw2I20hAA1p4AFgB3JTVnxcjDCGlFKCtuIsanxiOslY9KBAAA+Fp5Q9Wzav+gWvnjAPcq&#10;BapS2Krf75fD4XA6OrDO503tVRGyisBVarRyRQB4QPF3X7wfkCZvHBWzD3jHOMM3xez9A8EsANbr&#10;Lz8BLAAeQISxRtWLrBh/mIJbO8XPg1sAAMD6i/BUt9pfNAKwW9wErAAeTDYqcNpglZqs6g5ZxajA&#10;NDIwthG4SmErAFgxrWob9/9jbGGMMvyv6usfq2MDpwmAVSOABcCyy5uzolkravIXBbd6XpQBAMBS&#10;yUf85QGrONYujAAEllgaFRhhqwhXxX4cq/M5I1zVbDbHnU5nnEYFRtAqAleuCAAbIN4HiEBz3P+P&#10;e/+vilk4K94biNGG/WoBwFISwAJgnbSLm+as2G4Vs1rjFNyKkFYalXjldAEAwFeJ0NR28fkRgOlx&#10;gKUWowKrkYHRaFWk/Qhb1SUFqiJslUYFprCVKwIACzWqFeGruK//H8WsJSvasv4Yf6VXXwPAgxLA&#10;AmBTxadpUnNWvHhLYa2t6ute8dNRiQAAsM7mG6pSgOq7amsEILCSYjxgBKtSo1UaGRjH6nrOCFbF&#10;eMAIW03Wp30hKwC4U/F3edznj8kYcT//h2J2Lz/GGb6p9k+dJgDu7S8mASwA+CKpOStGHnaqF28R&#10;zoqQVmrcSvXIAACwLH5bbReNAMwfB1hZKVAVjVaj0ajs9/vlcDgsI2xV5/NW7VXT0YHRahUhqzjm&#10;igDAg2tV27h3HyGs+PB1NGdFUCuas6Ixa+A0AXCXBLAA4O7lzVl7xU1wa6f4eXALAABuK2+oygNW&#10;RgACayvaq6pRgdMGqwhXxbFotqrzeSNc1Ww2x51O51PIKhqtIngFAKycaMxKH6SO9bpaEcz6UzEb&#10;c9h3mgD4GgJYAPCw8uasaNYaFz8NbsXar14A+kQOAMD6isDU02p/0QjA/HGAtZVGBVZhqyKND6zz&#10;OSNUFeGqCFk1Go3pqMB0zBUBgI3QqFaEr+KefLRlRXNWfIj634vZvfkLpwmAXyKABQCrIz6ds2jk&#10;YQpuRUgrjUq8croAAJZCaqiKn9+eVftGAAIbLY0KTGGraLOKwFXs1yUFqqLRKtqrqvGB07CVKwIA&#10;fEbcg4/78hHAivvvPxSzcYbfT9Zfitl9+FOnCYDpXxoCWACwtlJzVtxM7lQvDLeK2Sd54ng+KhEA&#10;gC8Xo/661X4esEoNVd3iZhwgwEaKMYHRXhVhq9hGyCodq+s5I1gV4wEjbDVZRRoVGGErVwQAuGOt&#10;ahsfmI4QVtx//4/q63QMgA0igAUAhAhjfSxmn9iJ8YcRyhoVixu3AADWUT7iLw9YGQEI8BlpVGBq&#10;tOr3++VwOJyGrWp9ATtrryqizSparSJwlcJWAAAPLBqz0r30WK+rFffZozUrRhkOnCaA9SOABQDc&#10;Vh7W6lT7/WJxcAsA4KFFaCrCU/kIwIPipqEqPQ7AAilkFc1V0WAV4ao4FuMD63zeCFc1m81xp9MZ&#10;p1GBQlYAwAprVCvuoUcAK9qyoiUr7qP/ezG7x953mgBWlwAWAFCnvDmrXb2wjBeRKbgVIa40KtGn&#10;fgCAL5U3VOUBKyMAAb5SBKqysFVRjQ+cHqtLNFdFg1WEraoWq3E65ooAABsi7p9Ha1bcN7+crD8X&#10;s/vp3xezxqzYv3CaAFbgD3QBLABgScSLzEUjD7cma1jMwlp5+xYAsH5+W23nA1bxs4ERgADfKI0K&#10;TGGraLOKVqsIW9X1nNFYFc1VEayarDQ+cBq2ckUAAH5Rq5h9cDk+wHxUzO6XR3PWSbVOnSKA5SGA&#10;BQCsqtScFTfto1HrXTGrcN6qjscbtSm4BQA8nHzEXx6wMgIQoAYpUJXCVv1+v/aQVYhgVQpZpVGB&#10;ccwVAQC4c/Fh5vjZLkJY0Y71tpg1Z50Vs9asOGbiBMA9E8ACADZB3py1V8w+KTQqbhq34gVrqzoO&#10;APy6vI0qD1B9V22NAASoUTYqcBquipDVcDgso9Gq1hdWs/aqIkYGxpjAamzg9BgAAA+uUa24zx0j&#10;Df+rmDVnxQeW/7061neaAOohgAUA8FN5c1Y0a10Ws08LpeDWdTFr3zpxqgBYQ7/N/j58Vu2nEYD5&#10;4wDcgzQqMMJWEa6K/ThW6wuidnvcbDbHnU5nnEYFRtAqAleuCADASoqQfnwIOcJXcb872rJiosSP&#10;k/WnYnYv/MJpAvjGP2wFsAAAvlrenBVvTA+qF7EpuJXCWr1C5TMADyeaqLrVfh6wWtRgBcA9i1GB&#10;1cjAaLQq0n6EreqSAlURtkqjAoWsAAA2UtzfjnvXcQ872rJOi1ko68fq2KlTBPBlBLAAAO5Pas7K&#10;g1tbxU3jVoxEfF8IawHw6/IRgHnA6rsFjwPwwCJkNRqNytRoFW1WMTowwlZ1PWcEq2I8YASrJuvT&#10;fjRauSIAAPyKuIcdP6vG/exox3pbzJqzjifrTSGYBfAzAlgAAMspD2PF+MOohI5RIxHYik8e5aMS&#10;AVgfi0YAHlQrfxyAJZMCVSls1e/3y+FwWEbYqtYXDjs7owhbRZtVhKxSo5UrAgBADRrVig8XxzSI&#10;/ypmzVkR1PrPYhbW8gFjYCMJYAEArL48rJXGH6bg1nzjFgD3L2+oSuP+8hGA3eImYAXAEov2qmpU&#10;4LTBKjVZ1R2yinBVGhkY26rJahq2AgCAJRA/D8d96Ahlxf3paMuKDxXHKMMYaZgCWwDr+wehABYA&#10;wEbJm7Pa1YveFNw6q35NGpUIwOd9bgTg0+rPVyMAAVZYGhVYha2KCFzFsTqfM0JVEa7qdDrjRqMx&#10;HRWYjrkiAACssPhwcNyDjskOPxSzlqwIZUU4K404BFh5AlgAAHxO3pzVrl4kR2ArxiB+mKzrYta+&#10;deZUAWskNVSFNO4vHwGYPw7ACkujAiNYlUJWEbiK4FVdUqAqmqzSqMAUtnJFAADYMHH/OZqzIoR1&#10;Vm2jOet4st5M1qlTBKwSASwAAO5Kas7Kg1upJWC+cQvgPi0aARi+q7ZGAAKsqRgPmNqrIliVRgbG&#10;sbqeM4JVMR4wwlaTVaRRgRG2ckUAAODXf6SuVtxfjnas74tZc1Y0aP1ndcw9ZmDpCGABAPAQ8uas&#10;vcl6V72o3qpeSDerx66cKuAXpIaqCHg+q/bTCMD8cQDWWBoVmBqt+v1+ORwOywhb1foD7ay9qog2&#10;q2i1isCVkBUAANQmfr6P+8bxId80zvBtMftQcIw0PK8eA3iYP6QEsAAAWHJ5c1anenEd9qoX12G7&#10;eoENrL5FIwDb1fH5xwHYEClkFc1V0WAV4ao4Fs1Wtf4g2m6Pm83muNPpjNOowNRoBQAALI2YyBD3&#10;j1MwK8YX/qWYtWfFsQunCKibABYAAOskb86aD26lxq00KhG4PxGYWhSg+m7B4wBssDQqsApbFRG4&#10;iv04VpdorooGqwhbxX6ErNIxVwQAAFZa3C+O5qy4Hxz3h38sZgGtN9USzALujAAWAACbLDVnxQvx&#10;eIMtAlsxBvHDZF0XPx2VCPzcohGAB9XKHweAT9KowBS2ijarukNW0VgVzVURsor9anzgNGzligAA&#10;wMZpVCvuDUcIK5qyIpj1brJeFbMGLYBbEcACAIAvEzXWl9V+Cm6l2TPzjVuwyiI81a32F40A7BY3&#10;ASsAWCjGBFbtVdNthKzSsbqeM4Wsor1qsoo0KjDCVq4IAADwBeL1SnxYN+7zpnGGb4tZc1aMNIyA&#10;lvu/wOI/QASwAADgzuXNWfPBrV7x01GJcB/yEX95wCqOtQsjAAH4CtmowGm4qt/vl8PhcBq2qvUH&#10;rVl7VRFtVjEmsBobOD0GAABQk7jPG+GrGGcYwaxozopQ1vfVsb5TBJtNAAsAAB5W3pzVrl64pxf0&#10;76v91LgF855W3x+fGwGYHgeArxajAlPIKsJVEbyKY7X+gNRuj5vN5rjT6YzTqMAIWkXgyhUBAACW&#10;SHzYNj6EkoJZ59X2TbUunCLYDAJYAACwWi/mw/zIw63ip8GtS6dqpc03VKUA1XfV1ghAAO5cBKqy&#10;RquiGh84PVaXFKiKsFUaFShkBQAArIlGtSKQdVTMxhjGNsYYvpqsU6cI1osAFgAArK/UnBXBrXgj&#10;s1+96I/Q1nXx08Yt6vfbartoBGD+OADU4sOHD9FeVaawVbRZRatVhK3qes4IVsV4wAhWTVYaHzht&#10;tHJFAACADRSvv+J+bdyrjTBWjDCMYFY0aP2lOjZwmmAF/+cWwAIAAIqfNmc1ipuwVriqbgpce/H/&#10;M3lDVQpQtavj848DQO1SoCqFrfr9fjkcDqejA+t83ipYNR0dGIGr1GjligAAAHyxuEcb91/TOMNo&#10;yYpQ1o/Vsb5TBMtLAAsAALitvDlrPrh1Ve03s/1VE4GpRQGq7xY8DgD3LhsVOG2wSk1WdYesIlyV&#10;RgbGNlqtUtgKAACA2sS91ni9l4JZ0ZIVrVkRzjouTDmApSCABQAA1H1zIDVnzQe33me/5j7CWnlD&#10;1bNq3whAAJZWGhUYYasIV8V+HKvzOSNc1Ww2x51OZ5xGBUbQKgJXrggAAMBSaVTrvJgFsn6stm8n&#10;61UhmAX3SgALAABYJimMlQe3torFjVvhYLK61f6iEYDd6tcAwFKKUYHVyMBotCrSfoSt6pICVRG2&#10;SqMCU9jKFQEAAFh50ZYV91djZGG0ZX1f3ASzfqi2wF3/jyeABQAALJndyfpdtf+kuAlT/b7a7kzW&#10;y2r/pNpGUOu82r8qbhq18n0AeBAxHjCCVanRKo0MjGN1PWcEq2I8YIStJuvTvpAVAADARosPuMa9&#10;1DTO8LSYjTL8sVoDpwi+jgAWAABwXyI0FeGp3eImQPWkWuF31WN1iYDWdbX/rtpeFzfBrXwfAG4l&#10;Baqi0Wo0GpX9fr8cDodlhK3qfN6qvWo6OjBarSJkFcdcEQAAAG4hGrPi9WsaY/iu2kY4600xa9MC&#10;foEAFgAA8C3yAFWEqiJAlTdU5Y+vkrw5K0JZ6ZNfJ9mvOXH5ATZLtFdVowKnDVYRropj0WxV5/NG&#10;uKrZbI47nc6nkFU0WkXwCgAAAGrUqFbcI43GrLgnmsYZvpqsC6cIZgSwAACARdK4v3wEYN5Q9Xun&#10;6JMIZ/Wq/QhtpU+D9YrFwS0AllwaFViFrYo0PrDO54xQVYSrImTVaDSmowLTMVcEAACAJRNtWdGa&#10;FfdCI4z1fTEbZxj7P1Rb2Kz/KQSwAABgY6QRgOEP1fY+RwAyk8JYEc5KIw/zxq08uAVATdKowBS2&#10;ijarCFzFfl2isSqaq6LRKvar8YHTsJUrAgAAwJpoFbP7m2mcYaw31dc/Fu59sqYEsAAAYLVFYOp3&#10;1X4aARjyBqsnTtPKioDWdbX/rtpeF4uDWwDMiTGB0V4VYavYRsgqHavrOVPIKtqrJqtIowIjbOWK&#10;AAAAsMGiMStej6dg1tviJpwVq+8UscoEsAAAYDmlAFUEql5W+0YA8kvyMFYEtObHH+bBLYC1kUYF&#10;pkarfr9fDofDadiqzuet2quKaLOKMYERuEphKwAAAOCLNaoV9y5jfGEEtGKc4etqXThFrAIBLAAA&#10;uD95G1UaARgjARcFrKBOEc7qVfsR2kqfLsvHH544TcCySCGraK6KBqsIV8WxGB9Y5/NGuKrZbI47&#10;nc44jQoUsgIAAIB7ER+sitasuHcZbVnfFzfBrAhqvXOKWKpvWAEsAAD4JvkIwAhXPa32U0NVHrCC&#10;VZXCWBHOWjT+MA9uAXy1CFRlYauiGh84PVaXaK6KBqsIW1UtVuN0zBUBAACApdQqZvcj0zjDWBHQ&#10;Oq62cO8EsAAAYLEITUV4Kh8BmDdYGQEIi+XNWelTaPn4wzy4BWygNCowha2izSparSJsVddzRmNV&#10;NFdFsGqy0vjAadjKFQEAAIC1EY1ZcX8hD2b9pZjdp4ytD5FSGwEsAAA2SR6gilBVhKvyhqr8caB+&#10;Ecq6zvbnxx/mwS1ghaRAVQpb9fv92kNWIYJVKWSVRgXGMVcEAAAANlqjWhHEilBWBLTSOMNXxWzM&#10;IXwTASwAAFbd50YA/q74ecAKWF15c1Zs002RfPzhidME9ycbFTgNV0XIajgcltFoVefzVu1VRYwM&#10;jDGB1djA6TEAAACAW4h7GNGaFfcaI4yVB7N+KG4a/uHXv5kEsAAAWFJpBGD4Q7XNG6pSwApgXgSy&#10;etn+ovGHeXAL+AUxKjCFrCJcFcGrOFbnc0a4qtlsjjudzjiNCoygVQSuXBEAAADgHrSK2f3D74tZ&#10;a9bbah1Xx+AnBLAAALhPi0YAht8veBzgvuTNWelTbfn4wzy4BWspRgVWIwMjbFWk/Qhb1SUFqiJs&#10;lUYFClkBAAAASy4as6I5K0JY0ZYVTVlvitl9xb8UPvS5sQSwAAC4CylAFYGqNO4vb6j6vVMErIkI&#10;ZV1n+/PjD/PgFiyVCFmNRqMy2qsiWBVtVtFqFWGrup4zglUxHjCCVZP1aT8arVwRAAAAYI00qhVB&#10;rGjMSs1Z8fWrYjbmkDUmgAUAwOcsGgG4UywOWAHwc3lzVmzTTZZ8/OGJ08RdSoGqFLbq9/vlcDic&#10;jg6s83mjvSrCVtFmFSGr1GjligAAAAAbLu7JRGtW3Bt8Xdw0Z8V+CmixDhdaAAsAYKNEYOp31X6M&#10;+nta7aeGqjxgBcD9iUBWr9rPw1p5iCsPbrHBor2qGhU4bbBKTVZ1h6wiXJVGBsa2arKahq0AAAAA&#10;uLVWMbvfl9qy3hazYNbxZP3o9KwWASwAgPWwaATgk2rljwOwHlJzVtygSSMP8/GHeXCLFZVGBVZh&#10;qyICV3GszueMUFWEqzqdzrjRaExHBaZjrggAAADAvYjGrPigXWrL+qHajw9o/snpWU4CWAAAyysP&#10;UC0aAZg/DgCfE6Gs62o/rzRPIa48uMU9S6MCI1iVQlYRuIrgVV1SoCqarNKowBS2ckUAAAAAllaj&#10;WnGPLxqzUnNWfP3HQnv+gxLAAgC4X58bAfi76jEjAAF4SHlzVoSy0k2bfPzhidN0OzEeMLVXRbAq&#10;jQyMY3U9ZwSrYjxghK0mq0ijAiNs5YoAAAAArJW4xxStWRfFbIxhas6KcYbRnuXDl/dxEQSwAADu&#10;RISmIjz1uRGAKWAFAOsiAlm9aj9CW/1sP4W48uDWWkujAlOjVb/fL4fDYRlhqzqft2qvKqLNKlqt&#10;InAlZAUAAABApVXM7s/9VzELZUVAK4JZx5P1o9NzdwSwAAA+Lw9QRagqBah+v+BxAOCXpeasuOGT&#10;PnWXh7Xy/aWUQlbRXBUNVhGuimPRbFXn80a4qtlsjjudzqeQVWq0AgAAAICvEI1Z8cHBFMxKIw3j&#10;A5V/cnpuTwALANhEeYBqfgRg/jgA8DAioHVd7b+rttfFTXAr379z7969OxwOh6337993P3782Lm8&#10;vNzpdrv/b4St6hKhqghXRdiqCliN0zHfDgAAAADck0a1oikrglkpoBX36P5YbEjb/dcQwAIA1kUa&#10;ARj+UG13iptxgEYAAsB6ypuzIpSVbgKdZL/mZP4fOj8/PxgMBlu9Xm8atrq6ujro9/vd0WjUmv+1&#10;4/G42N7e/n/29/dPv+U3Go1V0VwVIavYr8YHTsNWLiMAAAAASyzasqI166KYhbPykYY/FDV+WHJV&#10;tHyPAABLLAJTv6v2F40AzANWAMBm2iluQtiH2fH/9uHDh+Ljx4/F5eVljA6M7aDf719P7NzmCcqy&#10;LCKk9SW/NoWsor1qsoo0KjDCVi4VAAAAACsqPkAYH3zsFLP35vL351rVYxHKilGG0Zb1arLOJuvH&#10;TTlBAlgAwENIAardYnFDlRGAAMAXGQ6HnwJWEbbq9Xqfji3QKr7yXkij0fjd1tbW/ng87sfqdDoR&#10;zLqaHLuMMYHV2MBp2AoAAAAANkhqpP8/q5VEY1Y0Z6W2rKNqP9qy/rxuJ8EIQgDgrjypVlg0AjB/&#10;HADgVs7Pz4u80WowGEyP1Wl3d7doNptFt9sttra2ikePHk2/jrXotzhZ19X+u2p7XdzUr+ejEgEA&#10;AABgUzWqFeMLI5iVmrPiPtr/t6r/UQJYAMAvyUcARnjqabVvBCAAcOciUBXBqqurq2nYqhobOG20&#10;qsv29nbRbrenYasYGXhwcDD9Oo7XKA9jxY2l9CnBk2qbB7cAAAAAYBNEW1Z88vGimIWzUnNW7Edj&#10;1lJ/uFEACwA2U4SmIjyVjwDMG6rycYAAAHcmBapS2Cq+jlarCFvVJRqrImAVoapYEbJKx1ZAhLN6&#10;1X7cZOpX+73i58EtAAAAAFhHrWJ2X+z7YtaWFQ30rybruFiSe2MCWACwPvIAVYSq4h1FIwABgHuX&#10;jwqMsFWv15tu4+s6RbAqhax2dnY+NVptmHTDKcJZi8Yf5sEtAAAAAFhl0ZgVzVn/UcyasyKcFc1Z&#10;Ecz68T5/IwJYALD80ri/fARg3lD1e6cIALhvKVCVh63SyMA6pSar2KZRgbEfjVbcWgS0rqv9d9U2&#10;H3+YB7cAAAAAYFWkYNbrYjbGMDVnRTDrT3U8oQAWADyMNAIw/KHaGgEIACydNCrw6upqGq6K/ThW&#10;pxSo6na7n0YFprAVDyYPY8U3wPz4wzy4BQAAAADLqFGtCGXFBxJTc9bbyfpj8Q3N8QJYAHB3IjD1&#10;u2o/jQAMqaEqHwcIALA0UntVhKxim5qsouWqLhGmilBVhKvSqMAUtmLl5WGt2Par/Xz84YnTBAAA&#10;AMCSiLasaM2K+1jRlvVDcdOcFfu/+sFDASwA+HUpQBXvBqYAlRGAAMBKSaMCU6NVBKzi6zhelxSo&#10;irBVrJ2dnU8jA6ESgaxetr9o/GEe3AIAAACA+9SqttGWdVbcNGfF/o/pFwlgAbCp8nF/aQRg3lBl&#10;BCAAsHJSyCq1V/V6vek2vq5TtFdFi1U+KjCOQQ3y5qx31TYff5gHtwAAAACgLtGYFc1ZryfrVAAL&#10;gHWSjwCMcNXTat8IQABgbaRAVR62ikaraLaq9Qet3d1po1W32/0UskrHYEnF/xTX2f78+MM8uAUA&#10;AAAAX00AC4BVEKGpCE/lIwDzBisjAAGAtZNGBV5dXU3DVrHqDllFqCrCVRGySuMDU9gK1lzenBXb&#10;frWfjz88cZoAAAAAWKTlFADwQPIAVYSqIlyVN1TljwMArKU0KjCCVSlklY7VJYWsIlwVYwNjVGAK&#10;W8EG26nWl4hAVq/az8NaeYgrD24BAAAAsOYEsAC4a6mNKh8BGGMB5wNWAAAbIR8VmAJW8XXs1yUF&#10;qiJsFWtnZ+dT2Ar4ZnE/7fAWvz41Z0UgK9XY5eMP8+AWAAAAACtIAAuAL5FGAIY/VNu8oSoFrAAA&#10;NlI0VkWwKrVX9Xq9T8fqFIGqCFblowJjPwJYwNLIw1r/x6/82ghlXVf777LjKcSVB7cAAAAAWBLl&#10;eDz+304DwEZaNAIw/H7B4wAAGy8FqvJGq8FgMB0fWKcUqOp2u5+arYSsgOKnzVnxB1EaeZiPPzz5&#10;/9m7m93I0SMNoyqgNvSCi7ZRq16376wv3YA3EkAvKCAb0PjNYWRFV6csKUuflD/nAAQ/UsJgkBuX&#10;pKcjfEwAAAAA45mABXB9KqBKUFXr/vqEqt98RAAAz0tQlbBqXdd9bFVrAxNgjZLJVZlgVWsD+0Qr&#10;gGdMd98nFb+0EjFB1rKdE209tnNFXD3cAgAAAOANBFgAl+HYCsDp7nhgBQDACyqoqtgqz5lqldhq&#10;lJpelagqV9YH1juAwfI7wF/e8P01OStBVo3567FWPwMAAADcPAEWwOfJX9p+3c5Z9feP7VwTqnpg&#10;BQDAG/VVgYmtlmUZHllFwqqKrKZpuvv69ev+HcAF6bHWtxe+N4HWbjs/bPfd3fdwq58BAAAArpIA&#10;C+D9HVsB+Pft6l8HAOAnJaxKYFWxVSKrejdSgqqEVX1VYM6ZaAVwY3ph+tKUrT45K1FWrTy8b99z&#10;7yMFAAAALs2Xp6en330MAC/qAVWiqsRVfUJV/zoAAO8sqwL7RKusDcy7kSqomuf5sCqwYisAhkuc&#10;tWznRFuP23m5+x5u9TMAAADApzEBC7hlz60A/PXur4EVAACD1SSrdV3391y1PnCUxFSJqhJX1apA&#10;kRXAWcjvLX95w/fX5KwEWVXo9olb/QwAAADwrgRYwDVKNDVt539u9z6hqgIrAAA+WAVVmV6VKVZ5&#10;zlSrxFaj1PSqRFW5pmk6rAwE4Gr0WOvbC9+bQGu3nR+2++7ueLgFAAAA8CIBFnApjq0AjN+OfB0A&#10;gE/UVwUmtlqWZX/P80iZXpUpVgmrElnVRCsA+PF/Mtr5pSlbPcZKoFUrD2viVg+3AAAAgBv15enp&#10;6XcfA/CJekD14wrA/nUAAM5IBVU9tqqVgSPVJKvca1VgzplyBQCfLHHWsp0TbT1u5+Xur+EWAAAA&#10;cEVMwAJGOLYCcNrehxWAAAAXolYFruu6D6xy5d1IiaoSV83zfFgfWLEVAJyx/K71lzd8f8VYibOO&#10;rT/s4RYAAABw5r8UAHiNBFO/budjKwB7YAUAwAWpVYEJqyqyqnejVGSVuKpWBVZsBQA3osda3174&#10;3gRau+38sN37+sMebgEAAAAfTIAFVECVv3RVQPX37epfBwDggtWqwJpolcAqz3k/SgVVia1yTdN0&#10;iK0AgDfp/+P50pStHmMl0Ppx/WEPtwAAAIB38OXp6el3HwNcnR5QHVsB2L8OAMCVqMiqplcty7K/&#10;53mkBFUJq/qqQJEVAFyEHmvl/rid+/rDex8TAAAA/G8mYMHl6CsAE0/9Yzv/un3NCkAAgBtQQVWP&#10;rTLRKpOthv5j9G9/20+0muf5EFnVOwDgYk3b9RoJspZ2Prb+sIdbAAAAcDMEWPD5Ek3lF13PrQCs&#10;wAoAgBtSqwLXdd3HVrlqstUoiaoSV9XawD7RCgC4efldcl9/+O2F7++Tsx62e19/2MMtAAAAuPgf&#10;moH31wOqRFU/TqiyAhAAgENQVbFVnkdHVplYlbAqV9YGZlVgvQMAeEe/PHM+JlHWrp1/XH/Ywy0A&#10;AAA4O1+enp5+9zHAq/223Y+tAOxfBwCAvb4qsKZY5TnnUSqoyuSqXNM0HWIrAIAL1ydn5f64nfv6&#10;w3sfEwAAAB/JBCz4vgIw/rndrQAEAODVMrGqAqvEVcuyHN6NlKAqYVVfFZhzAiwAgCs13X3/Xd5L&#10;EmQt27nHWj3i6uEWAAAAnESAxbVKMPXrdq4VgFETqvo6QAAAeJWsCuwTrbI2MO+G/sN2C6rmeT5M&#10;tqrYCgCA/ym///7lDd9fk7MSZNU/8vr6wx5uAQAAwJ9+AIVLUgFVgqoKqKwABADg3SSoSli1rus+&#10;tqq1gZloNUpiqkRViatqVaDICgDgw/VY69tL/2y8+/84Kx7a+4q4ergFAADAlfvy9PT0u4+BT9bX&#10;/dUKwD6hqn8dAAB+WgVVFVvlOVOtEluNUtOrElXlSmRV7wAAuGp9clairFp52Ncf3vuYAAAALpcJ&#10;WIzSVwAmnvrHdrYCEACAD9FXBSa2WpZleGQVCasqspqm6TDRCgCAmzVtV7y0EjFB1rKdE209tnNF&#10;XD3cAgAA4AwIsHirRFP5ZUFfAdgnVPV1gAAAMFTCqgRWPbaqlYEj1SSr3GtVYM6ZaAUAAD8hv7P/&#10;5Q3fX5OzEmTVysMea/UzAAAAA3+Ygx5QJapKQGUFIAAAZ6NWBa7ruo+rcs67kSqomuf5sCqwYisA&#10;ADgTPdb69tI/q/977bbzw3bf3X0Pt/oZAACANxBgXbda99dXANaEKisAAQA4KzW9KpFV7jXJKlOu&#10;RklMlagqcVWtCqzYCgAArkzfi/3SlK0+OStRVq08vG/fc+8jBQAA+H9fnp6efvcxXJRaARj/3O5W&#10;AAIAcBFqVWBNtEpglee8H6WCqsRWuaZpOqwMBAAAflrirGU7J9p63M7L3fdwq58BAACujglY5yF/&#10;+fl1O9cKwOgTrKwABADgIlRkVdOrlmXZ3/M8UqZXZYpVXxWYdwAAwFD5O8Mvb/j+mpyVIKtWHvaJ&#10;W/0MAABwMT8YMU4FVAmqat1fn1D1m48IAIBLVEFVj60y0SqTrUZKXJWJVvM8HyKregcAAFyEHmt9&#10;e+F78wPGbjs/bPfd3fFwCwAA4NMIsN6uT6OqFYBZCXgssAIAgItWqwLXdd3HVrlGR1aJqhJXJbKq&#10;9YEVWwEAADelj7R9acpWj7HyQ0utPKyJWz3cAgAAeFdfnp6efvcx/GkFYOKqf2znmlDVAysAALgq&#10;tSowYVVFVvVulIqsEldlbWBWBVZsBQAAMFjirGU7J9p63M7L3V/DLQAAgBdd+wSsYysA+wQrKwAB&#10;ALgJfVVgBVZ5znmUCqoSW+WapukQWwEAAHyi/G3klzd8f8VYibOOrT/s4RYAAHCjP2Rcmh5QJapK&#10;XNUnVPWvAwDAzcjEqoRVNb1qWZbDu5ESVCWs6qsCc06ABQAAcAV6rPXthe9NoLXbzg/bva8/7OEW&#10;AABwJc4lwHpuBeCvd38NrAAA4GZVUNUnWv3xxx/79YFD/8G+BVXzPB8mW4msAAAA/qKP/H1pylaP&#10;sfJD3Y/rD3u4BQAAnLEvT09Pvw/8v59oatrO/9zufUJVBVYAAECToCph1bqu+9iq1gYmwBolk6sy&#10;warWBvaJVgAAAHyqHmvl/rid+/rDex8TAAB8jlMmYB1bARi/Hfk6AADwjAqqKrbKc6ZaJbYapaZX&#10;JarKlfWB9Q4AAICzNd19/w/eX5Iga2nnY+sPe7gFAAD8pB5gVUCVv7zUur8+oeo3HxcAALxNXxWY&#10;2GpZluGRVSSsqshqmqa7r1+/7t8BAABw9fK3n77+8NsL398nZz1s977+sIdbAADAEVlB+ORjAACA&#10;0yWsSmBVsVUiq3o3UoKqhFV9VWDOmWgFAAAAAyTK2rXzj+sPe7gFAAA3Q4AFAACvlFWBfaJV1gbm&#10;3UgVVM3zfFgVWLEVAAAAnLE+OSv3x+3c1x/e+5gAALgGAiwAAGhqktW6rvt7rlofOEpiqkRViatq&#10;VaDICgAAgBuSIGvZzj3W6hFXD7cAAOCsCLAAALg5FVRlelWmWOU5U60SW41S06sSVeWapumwMhAA&#10;AAB4k5qclSCrRlP39Yc93AIAgOEEWAAAXKW+KjCx1bIs+3ueR8r0qkyxSliVyKomWgEAAACfIlHW&#10;bjs/tPcVcfVwCwAATiLAAgDgYlVQ1WOrWhk4Uk2yyr1WBeacKVcAAADAxeqTsxJl1crDvv7w3scE&#10;AMCPBFgAAJy9WhW4rus+sMqVdyNVUDXP82F9YMVWAAAAwM1LkLVs50Rbj+1cEVcPtwAAuGICLAAA&#10;zkKtCkxYVZFVvRslMVWiqsRVtSqwYisAAACAd1STsxJk1X9V1mOtfgYA4MIIsAAA+DC1KrAmWiWw&#10;ynPej1JBVWKrXNM0HWIrAAAAgDOUQGu3nR+2++7ue7jVzwAAnAEBFgAA76oiq5petSzL/p7nkRJU&#10;JazqqwJFVgAAAMCV65OzEmXVysP79j33PiYAgLEEWAAAvFkFVT22ykSrTLYaKXFVJlrN83yIrOod&#10;AAAAAP9T4qxlOyfaetzOy933cKufAQB4JQEWAADPqlWB67ruY6tcNdlqlERViatqbWCfaAUAAADA&#10;h6nJWQmy6r+66xO3+hkA4KYJsAAAblwFVRVb5Xl0ZJWJVQmrcmVtYFYF1jsAAAAALk4Crd12ftju&#10;u7vj4RYAwNURYAEA3IC+KrCmWOU551EqqMrkqlzTNB1iKwAAAABuVo+xEmjVysOauNXDLQCAiyDA&#10;AgC4EplYVYFV4qplWQ7vRkpQlbCqrwrMOQEWAAAAAPyExFnLdk609bidl7u/hlsAAJ9GgAUAcGGy&#10;KrBPtMrawLwbqYKqeZ7/tD5QZAUAAADAGakYK3HWsfWHPdwCAHg3AiwAgDOUoCph1bqu+9iq1gZm&#10;otUomVyVCVYJq2pVYE20AgAAAIArk0Brt50ftntff9jDLQCA/0mABQDwSSqoqtgqz5lqldhqlJpe&#10;lagqVyKregcAAAAAHNVjrARaP64/7OEWAHCDBFgAAAP1VYGJrZZlGR5ZRcKqiqymaTpMtAIAAAAA&#10;huqxVu6P27mvP7z3MQHAdRFgAQD8pIRVCax6bFUrA0eqSVa516rAnDPRCgAAAAA4ewmylnY+tv6w&#10;h1sAwJkSYAEAvFKtClzXdR9X5Zx3I1VQNc/zYVVgxVYAAAAAwE3pk7Metntff9jDLQDgAwmwAACa&#10;ml6VyCr3mmSVKVejJKZKVJW4qlYFVmwFAAAAAHCCRFm7dv5x/WEPtwCAnyTAAgBuTgVVNdEqz1kd&#10;mNhqlAqqElvlmqbpsDIQAAAAAOAT9clZuT9u577+8N7HBADPE2ABAFcpMVWiqoqtlmXZ3/M8UqZX&#10;ZYpVwqpEVjXRCgAAAADgCiTIWtr52PrDHm4BwE0QYAEAF6uCqh5bZaJVJluNlLgqE63med6vDqxJ&#10;VnkHAAAAAMBBTc7qsVZff9jDLQC4WAIsAODs1arAdV33sVWu0ZFVoqrEVYmsan1gxVYAAAAAALy7&#10;/NJ3t50f2vuKuHq4BQBnRYAFAJyFWhWYsKoiq3o3SkVWiatqVWDFVgAAAAAAnK0+OStRVq087OsP&#10;731MAHwUARYA8GH6qsAKrPKc8ygVVCW2yjVN0yG2AgAAAADg6iXIWrZzoq3Hdq6Iq4dbAPBmAiwA&#10;4F1lYlXCqppetSzL4d1ICaoSVvVVgSIrAAAAAADeqCZnJciqlYd9/WEPtwBgT4AFALxZBVV9otUf&#10;f/yxXx84UuKqTLSa5/kw2areAQAAAADAB8svxXfb+aG9r4irh1sAXDEBFgDw/E+O//nPPqxa13Uf&#10;W9XawARYo2RyVSZY1drAPtEKAAAAAAAuVJ+clSirVh7et++59zEBXCYBFgDcuAqqKrbq6wNH6dOr&#10;sjYwqwLrHQAAAAAA3LjEWct2TrT1uJ2Xu+/hVj8D8MkEWABwA/qqwIRVy7Lsn/N+pIRVmVyVa5qm&#10;Q2wFAAAAAAC8m5qclSCrVh72iVv9DMAAAiwAuBIJqxJYVWyVyKrejZSgKmFVXxWYcyZaAQAAAAAA&#10;ZyWB1m47P2z33d33cKufAXglARYAXNpPRv/5z58mWmVtYN6NVEHVPM+HVYEVWwEAAAAAAFepT87K&#10;HyJq5eF9+557HxOAAAsAzlKCqoRV67ruY6tctT5wlMRUiaoSV9WqQJEVAAAAAADwComzlu2caOtx&#10;Oy93x8MtgKsiwAKAT1JBVcVWec5Uq8RWo9T0qkRVuRJZ1TsAAAAAAIAPUjFW4qxa89EnbvVwC+Ds&#10;CbAAYKC+KjCx1bIs+3ueR0pYlSlWCaumaTpMtAIAAAAAALgwCbR22/lhu+/ujodbAJ9CgAUAP6mC&#10;qh5b1crAkWqSVe61KjDnTLQCAAAAAAC4QT3GSqD14/rDHm4BvBsBFgC8Uq0KXNd1H1flnHcjVVA1&#10;z/NhVWDFVgAAAAAAAJwscdaynRNtPW7nvv7w3scEvIYACwCaWhWYsCpTrGqSVd6NkpgqUVXiqloV&#10;WLEVAAAAAAAAZ6FirMRZx9Yf9nALuDECLABuTq0KrIlWCazynPejVFCV2CrXNE2H2AoAAAAAAICr&#10;0idnPWz3vv6wh1vAFRBgAXCVKrKq6VXLsuzveR4pQVXCqr4qUGQFAAAAAADAMxJl7dr5x/WHPdwC&#10;zpQAC4CLVUFVj60y0SqTrUZKXJWJVvM8HyKregcAAAAAAACD9MlZuT9u577+8N7HBB9PgAXA2atV&#10;geu67mOrXKMjq0RViasSWdX6wIqtAAAAAAAA4MwlyFra+dj6wx5uAT9BgAXAWahVgRVb5bnejVJh&#10;Va6sDcyqwHoHAAAAAAAAN6RPznrY7n39YQ+3gB8IsAD4MH1VYM655znnUSqoyuSqXNM0HWIrAAAA&#10;AAAA4M0SZe2280N7XxFXD7fgJgiwAHhXmVjVp1cty3J4N1KCqoRVfVVgzgmwAAAAAAAAgE/RJ2cl&#10;yqqVh3394b2PiUsnwALgJFkV2CdaZW1g3o1UQdU8z39aHyiyAgAAAAAAgIuXIGvZzom2Htu5Iq4e&#10;bsHZEGAB8KwEVQmr1nXdx1a1NjATrUbJ5KpMsEpYVasCa6IVAAAAAAAAwKYmZyXIqkkRff1hD7dg&#10;KAEWwI2roKpiqzxnqlViq1FqelWiqlyJrOodAAAAAAAAwDtLlLXbzg/tfUVcPdyCNxNgAdyAviow&#10;sdWyLMMjq0hYVZHVNE2HiVYAAAAAAAAAZ6pPzkqUVSsP79v33PuY6ARYAFciYVUCq4qtElnVu5ES&#10;VCWsyvSqWhWYcyZaAQAAAAAAAFyxxFnLdk609bidl7vv4VY/c6UEWAAXplYFruu6j6tyzruRKqia&#10;5/mwKrBiKwAAAAAAAABepSZnJciqP/L2iVv9zAURYAGcoZpklcgq91y1PnCUxFSJqhJX1arAiq0A&#10;AAAAAAAA+FAJtHbb+WG77+6+h1v9zCcTYAF8kgqqaqJVnrM6MLHVKBVUJbbKNU3TYWUgAAAAAAAA&#10;ABepT85KlFUrD+/b99z7mMYRYAEMlJgqUVXFVsuy7O95HinTqzLFKmFVIquaaAUAAAAAAADATUuc&#10;tWznRFuP23m5Ox5u8QoCLICfVEFVj60y0SqTrUZKXJWJVvM871cH1iSrvAMAAAAAAACAd1AxVuKs&#10;+iN4n7jVw62bJcACeKVaFbiu6z62yjU6skpUlbgqkVWtD6zYCgAAAAAAAADOSP6AvtvOD9t9d3c8&#10;3LoqAiyAplYFJqyqyKrejVKRVeKqWhVYsRUAAAAAAAAAXKEeYyXQ+nH9YQ+3zp4AC7g5tSqwJlol&#10;sMpz3o9SQVViq1zTNB1iKwAAAAAAAADgWYmzlu2caOtxO/f1h/ef+f+gAAu4SplYlbCqplcty3J4&#10;N1KCqoRVfVWgyAoAAAAAAAAAPkzFWImzjq0/7OHWuxBgARergqqaaJVzJlplstVIiasy0Wqe58Nk&#10;q3oHAAAAAAAAAFyMPjnrYbv39Yc93HqWAAs4e7UqcF3XfWyVqyZbjZLJVZlgVWsD+0QrAAAAAAAA&#10;AODmJMratfNh/aEACzgLFVRVbNXXB47Sp1dlbWBWBdY7AAAAAAAAAIDXEGABH6avCkxYtSzL/jnv&#10;R6mgKpOrck3TdIitAAAAAAAAAAB+lgALeFcJqxJYVWyVyKrejZSgKmFVXxWYcwIsAAAAAAAAAIBR&#10;BFjASbIqsE+0ytrAvBupgqp5ng+TrSq2AgAAAAAAAAD4DAIs4FkJqhJWreu6j61y1frAURJTJapK&#10;XFWrAkVWAAAAAAAAAMC5EmDBjaugqmKrPGeqVWKrUWp6VaKqXIms6h0AAAAAAAAAwCURYMEN6KsC&#10;E1sty7K/53mkhFWZYpWwapqmw0QrAAAAAAAAAIBrIcCCK1FBVY+tamXgSDXJKvdaFZhzJloBAAAA&#10;AAAAAFw7ARZcmFoVuK7rPq7KOe9GqqBqnufDqsCKrQAAAAAAAAAAbpkAC85QrQpMWJUpVjXJKu9G&#10;SUyVqCpxVa0KrNgKAAAAAAAAAIDjBFjwSWpVYE20SmCV57wfpYKqxFa5pmk6rAwEAAAAAAAAAODt&#10;BFgwUEVWNb1qWZb9Pc8jZXpVplj1VYF5BwAAAAAAAADA+xJgwU+qoKrHVplolclWIyWuykSreZ4P&#10;kVW9AwAAAAAAAADgYwiw4JVqVeC6rvvYKtfoyCpRVeKqRFa1PrBiKwAAAAAAAAAAPp8AC5paFVix&#10;VZ7r3SgVVuXK2sCsCqx3AAAAAAAAAACcNwEWN6evCsw59zznPEoFVZlclWuapkNsBQAAAAAAAADA&#10;5RJgcZUysapPr1qW5fBupARVCav6qsCcE2ABAAAAAAAAAHB9BFhcrAqq+kSrrA3M+sCRKqia5/lP&#10;6wNFVgAAAAAAAAAAt0eAxdlLUJWwal3XfWxVawMTYI2SyVWZYFVrA/tEKwAAAAAAAAAAKAIszkIF&#10;VRVb5TlTrRJbjVLTqxJV5cr6wHoHAAAAAAAAAACvIcDiw/RVgYmtlmUZHllFwqqKrKZpuvv69ev+&#10;HQAAAAAAAAAA/CwBFu8qYVUCq4qtElnVu5ESVCWs6qsCc85EKwAAAAAAAAAAGEWAxUlqVeC6rvu4&#10;Kue8G6mCqnmeD6sCK7YCAAAAAAAAAIDPIMDiWTXJKpFV7rlqfeAoiakSVSWuqlWBFVsBAAAAAAAA&#10;AMC5EWDduAqqaqJVnrM6MLHVKBVUJbbKNU3TYWUgAAAAAAAAAABcEgHWDUhMlaiqYqtlWfb3PI+U&#10;6VWZYpWwKpFVTbQCAAAAAAAAAIBrIcC6EhVU9diqVgaOVJOscs/qwDpnyhUAAAAAAAAAAFw7AdaF&#10;qVWB67ruA6tceTdSoqrEVfM8H9YHVmwFAAAAAAAAAAC3TIB1hmpVYMKqiqzq3SgVWSWuqlWBFVsB&#10;AAAAAAAAAADHCbA+Sa0KrIlWCazynPejVFCV2CrXNE2H2AoAAAAAAAAAAHg7AdZAmViVsKqmVy3L&#10;cng3UoKqhFV9VaDICgAAAAAAAAAA3p8A6ydVUFUTrXLORKtMthopcVUmWs3zfJhsVe8AAAAAAAAA&#10;AICPIcB6pVoVuK7rPrbKVZOtRsnkqkywqrWBfaIVAAAAAAAAAADw+QRYTQVVFVv19YGj9OlVWRuY&#10;VYH1DgAAAAAAAAAAOG83F2D1VYE1xSrPOY9SQVUmV+WapukQWwEAAAAAAAAAAJfrKgOsTKyqwCpx&#10;1bIsh3cjJahKWNVXBeacAAsAAAAAAAAAALg+Fx1gZVVgn2iVtYF5N1IFVfM8HyZbVWwFAAAAAAAA&#10;AADclrMPsBJUJaxa13UfW9XawEy0GiUxVaKqxFW1KlBkBQAAAAAAAAAA/OgsAqwKqiq2ynOmWiW2&#10;GqWmVyWqypXIqt4BAAAAAAAAAAC8xocFWH1VYGKrZVn29zyPlLAqU6wSVk3TdJhoBQAAAAAAAAAA&#10;8LPeNcCqoKrHVrUycKSaZJV7rQrMOROtAAAAAAAAAAAARjkpwKpVgeu67uOqnPNupAqq5nk+rAqs&#10;2AoAAAAAAAAAAOAzPBtg1fSqRFa51ySrTLkaJTFVoqrEVbUqsGIrAAAAAAAAAACAc3MIsB4eHu7+&#10;/e9/71cHJrYapYKqxFa5pmk6rAwEAAAAAAAAAAC4JF/7w3uuEcz0qkyx6qsC8w4AAAAAAAAAAOBa&#10;HAKsxFJvlbgqE63meT5EVvUOAAAAAAAAAADg2h2qq+emUyWqSlyVyKrWB1ZsBQAAAAAAAAAAcMu+&#10;PP1XPfzrX//a3xNjVWwFAAAAAAAAAADAcX8KsAAAAAAAAAAAAHg9ARYAAAAAAAAAAMCJBFgAAAAA&#10;AAAAAAAnEmABAAAAAAAAAACcSIAFAAAAAAAAAABwIgEWAAAAAAAAAADAiQRYAAAAAAAAAAAAJxJg&#10;AQAAAAAAAAAAnEiABQAAAAAAAAAAcCIBFgAAAAAAAAAAwIkEWAAAAAAAAAAAACcSYAEAAAAAAAAA&#10;AJxIgAUAAAAAAAAAAHAiARYAAAAAAAAAAMCJBFgAAAAAAAAAAAAnEmABAAAAAAAAAACcSIAFAAAA&#10;AAAAAABwIgEWAAAAAAAAAADAiQRYAAAAAAAAAAAAJxJgAQAAAAAAAAAAnEiABQAAAAAAAAAAcCIB&#10;FgAAAAAAAAAAwIkEWAAAAAAAAAAAACcSYAEAAAAAAAAAAJxIgAUAAAAAAAAAAHAiARYAAAAAAAAA&#10;AMCJBFgAAAAAAAAAAAAnEmABAAAAAAAAAACcSIAFAAAAAAAAAABwIgEWAAAAAAAAAADAif5PgAEA&#10;Tfn5EHXFwqEAAAAASUVORK5CYIJQSwMEFAAGAAgAAAAhAPWialrZAAAABgEAAA8AAABkcnMvZG93&#10;bnJldi54bWxMj0FvwjAMhe+T9h8iT9ptpGUb27qmCKFxRhQu3ELjNdUSp2oClH8/s8u4WH561nuf&#10;y/nonTjhELtACvJJBgKpCaajVsFuu3p6BxGTJqNdIFRwwQjz6v6u1IUJZ9rgqU6t4BCKhVZgU+oL&#10;KWNj0es4CT0Se99h8DqxHFppBn3mcO/kNMtm0uuOuMHqHpcWm5/66Lk3rt++nPTry7iyy8Vz6Pa4&#10;qZV6fBgXnyASjun/GK74jA4VMx3CkUwUTgE/kv7m1ctfp6wPvH3kLyCrUt7iV78AAAD//wMAUEsD&#10;BBQABgAIAAAAIQCqJg6+vAAAACEBAAAZAAAAZHJzL19yZWxzL2Uyb0RvYy54bWwucmVsc4SPQWrD&#10;MBBF94XcQcw+lp1FKMWyN6HgbUgOMEhjWcQaCUkt9e0jyCaBQJfzP/89ph///Cp+KWUXWEHXtCCI&#10;dTCOrYLr5Xv/CSIXZINrYFKwUYZx2H30Z1qx1FFeXMyiUjgrWEqJX1JmvZDH3IRIXJs5JI+lnsnK&#10;iPqGluShbY8yPTNgeGGKyShIk+lAXLZYzf+zwzw7TaegfzxxeaOQzld3BWKyVBR4Mg4fYddEtiCH&#10;Xr48NtwBAAD//wMAUEsBAi0AFAAGAAgAAAAhALGCZ7YKAQAAEwIAABMAAAAAAAAAAAAAAAAAAAAA&#10;AFtDb250ZW50X1R5cGVzXS54bWxQSwECLQAUAAYACAAAACEAOP0h/9YAAACUAQAACwAAAAAAAAAA&#10;AAAAAAA7AQAAX3JlbHMvLnJlbHNQSwECLQAUAAYACAAAACEACofmjIMFAAB+GwAADgAAAAAAAAAA&#10;AAAAAAA6AgAAZHJzL2Uyb0RvYy54bWxQSwECLQAKAAAAAAAAACEAmxsUEWhkAABoZAAAFAAAAAAA&#10;AAAAAAAAAADpBwAAZHJzL21lZGlhL2ltYWdlMS5wbmdQSwECLQAUAAYACAAAACEA9aJqWtkAAAAG&#10;AQAADwAAAAAAAAAAAAAAAACDbAAAZHJzL2Rvd25yZXYueG1sUEsBAi0AFAAGAAgAAAAhAKomDr68&#10;AAAAIQEAABkAAAAAAAAAAAAAAAAAiW0AAGRycy9fcmVscy9lMm9Eb2MueG1sLnJlbHNQSwUGAAAA&#10;AAYABgB8AQAAfG4AAAAA&#10;">
+                  <v:group w14:anchorId="20DA8D5D" id="Group 149" o:spid="_x0000_s1026" style="position:absolute;margin-left:0;margin-top:0;width:8in;height:95.7pt;z-index:251658243;mso-width-percent:941;mso-height-percent:121;mso-top-percent:23;mso-position-horizontal:center;mso-position-horizontal-relative:page;mso-position-vertical-relative:page;mso-width-percent:941;mso-height-percent:121;mso-top-percent:23" coordorigin="" coordsize="73152,12161" o:gfxdata="UEsDBBQABgAIAAAAIQCxgme2CgEAABMCAAATAAAAW0NvbnRlbnRfVHlwZXNdLnhtbJSRwU7DMAyG&#10;70i8Q5QralN2QAit3YGOIyA0HiBK3DaicaI4lO3tSbpNgokh7Rjb3+8vyXK1tSObIJBxWPPbsuIM&#10;UDltsK/5++apuOeMokQtR4dQ8x0QXzXXV8vNzgOxRCPVfIjRPwhBagArqXQeMHU6F6yM6Rh64aX6&#10;kD2IRVXdCeUwAsYi5gzeLFvo5OcY2XqbynsTjz1nj/u5vKrmxmY+18WfRICRThDp/WiUjOluYkJ9&#10;4lUcnMpEzjM0GE83SfzMhtz57fRzwYF7SY8ZjAb2KkN8ljaZCx1IwMK1TpX/Z2RJS4XrOqOgbAOt&#10;Z+rodC5buy8MMF0a3ibsDaZjupi/tPkGAAD//wMAUEsDBBQABgAIAAAAIQA4/SH/1gAAAJQBAAAL&#10;AAAAX3JlbHMvLnJlbHOkkMFqwzAMhu+DvYPRfXGawxijTi+j0GvpHsDYimMaW0Yy2fr2M4PBMnrb&#10;Ub/Q94l/f/hMi1qRJVI2sOt6UJgd+ZiDgffL8ekFlFSbvV0oo4EbChzGx4f9GRdb25HMsYhqlCwG&#10;5lrLq9biZkxWOiqY22YiTra2kYMu1l1tQD30/bPm3wwYN0x18gb45AdQl1tp5j/sFB2T0FQ7R0nT&#10;NEV3j6o9feQzro1iOWA14Fm+Q8a1a8+Bvu/d/dMb2JY5uiPbhG/ktn4cqGU/er3pcvwCAAD//wMA&#10;UEsDBBQABgAIAAAAIQAKh+aMgwUAAH4bAAAOAAAAZHJzL2Uyb0RvYy54bWzsWdFu4jgUfV9p/8HK&#10;40otJBAYUOmoarfVSKOZatrVzDy6wYFISZy1TWnn6/fYjoOhBVIqjbQSL+DE9/ra555cxydnH5+K&#10;nDwyITNeToLwtBsQViZ8mpWzSfDP/fXJh4BIRcspzXnJJsEzk8HH8z//OFtWYxbxOc+nTBAMUsrx&#10;spoEc6WqcacjkzkrqDzlFSvRmXJRUIVLMetMBV1i9CLvRN3uoLPkYloJnjApcffKdgbnZvw0ZYn6&#10;mqaSKZJPAsxNmV9hfh/0b+f8jI5nglbzLKmnQQ+YRUGzEkGboa6oomQhshdDFVkiuOSpOk140eFp&#10;miXMrAGrCbsbq7kRfFGZtczGy1nVwARoN3A6eNjky+ONqO6qWwEkltUMWJgrvZanVBT6H7MkTway&#10;5wYy9qRIgpvDXhgjDwFJ0BdGYdwbhRbUZA7kV34nze2/t7gO4KxdOy5yZ20+ywoMkSsQ5PtAuJvT&#10;ihls5Rgg3AqSTbGCGEspaQGmfgN3aDnLGYnN1HV8GDZQybEEaltxcut9Haiw1+0N11dLx8lCqhvG&#10;Deb08bNUlpxTtAy1pvXMEl6WMlPsB+aaFjn4+leHdMmSIBnRYOBIvWn+c918Tmy6tpn/CL3R65H3&#10;x/CdumRvjOiQGL5TvYb9kXpepBZY+eatY/TfFmPdfC9W6+k7ZhulZit3/fT1BoNhGMX7ues7hVF3&#10;NBjG+3m1nsS9WfHNW/Mqfhuv1s2PvHq1eP58dxXpDcJR3H1jLRn2en1wcW9SfJ60COGbH2lVv9W9&#10;2AB/++YURqPBoEW2/cpzpJV+idxa2f1dcBTXZT2Kwg/xtqz7HuaVxGZli/nGa48Z2WwdO2O8YNbu&#10;GH7tGfZaxvCdwhWzdkdaZ1Y06rZBzHdaFazdgfwKZAvWTsB887A7CmP7mOyO4W9s7XLve7TI/TpV&#10;9m7m6+ao6bun75Pk8Bfq3TF8krSO4TsdyKx3bYW7l+RT5a1b4SHMahFjB61wep25Exudu0Nc8lTW&#10;pzi0CI6V+iCt30sqLvUZ2T/S4SDtLnFkswdieGnrPc4gmO9sjq2YTztnkMB3jt4UGRXDd3Yn23aR&#10;kWDfuf+myEiF72x2Abdm+18DL3Ce1ypQblQgFRCoQCIgUIEe7FZQUaXzZbKCJlkadcMcqMkc0kDN&#10;Ut1f8Ed2z42lWkkcLlmr3rz0rdzxXE/Y2ToL91+Z8XxLF9cSwdm5f2tfvzMYKGzBrjF0Zu7fmqNu&#10;YQp12W1huTnZJOeS2flo0Ixk06CnQfeEjNwQt+TXWZ67JcBBqylWPzEt9ZwzDWdefmMplBg8EpF5&#10;PowQyC5zQR4pkkeThJUqtF1zOmX2Nl7DoUHZ4RsPMy0zoB45Rfxm7HoALTK+HNsOU9trV2Z0xMbZ&#10;PrhNmPWJWefGw0TmpWqci6zk4rWV5VhVHdnaO5AsNBqlBz59hk4luFUxZZVcZ0Kqz1SqWyogAyGv&#10;kGLVV/ykOQd/QVPTCsici1+v3df2ENLQG5AlZNBJIP9dUMECkn8qIbGNwn4fwypz0Y+HES6E3/Pg&#10;95SL4pIjTShEmJ1panuVu2YqePEdiu2FjoouWiaIjYKn8Cjai0uFa3RB803YxYVpQysFvz6Xd1Wi&#10;B9eoVlj5/dN3Kiqim5NAQWn7wp2sR8dOQQMfV7bas+QXC8XTTMtrhocW1/oCEqMWQn+L1giYNrXG&#10;8CCx0XAfRN2urLpy7jRdDYnWGmvwdHE0sG6g5uTIhzyr9BOs8dPtWopGpjaE6FcEeytyX/FkUeDZ&#10;taq9YDlV+GQg51klwZAxKx7YFAX507TWiaUSTCWoLe7RRfVGuJNhPHQbRGOCFPsTPJac9Fhy/m8l&#10;x3zswEces2vVH6T0VyT/2pSo1Wez8/8AAAD//wMAUEsDBAoAAAAAAAAAIQCbGxQRaGQAAGhkAAAU&#10;AAAAZHJzL21lZGlhL2ltYWdlMS5wbmeJUE5HDQoaCgAAAA1JSERSAAAJYAAAAY8IBgAAANiw614A&#10;AAAJcEhZcwAALiMAAC4jAXilP3YAAAAZdEVYdFNvZnR3YXJlAEFkb2JlIEltYWdlUmVhZHlxyWU8&#10;AABj9UlEQVR42uzd7W4baXou6iqSoqgv2pHt7XHPeCPBQmaA9WMBC1j5GSQnsPMnQA5hHcA+q5xA&#10;jmNj/91BJhPPtNttSZYoWaItfmw+ZL3W22y627JVEj+uC3hRpaK76a5S22Lx5v2U4/H4/yoAAAAA&#10;lsP1ZPUm62yyBpN1NFlXZVleOjUAAAAAwDIqBbAAAACAFXE8WRHEuipmwazrsix7TgsAAAAA8JAE&#10;sAAAAIBVFyGsy+KmOSuCWcdOCwAAAABwHwSwAAAAgHWV2rJSc9alYBYAAAAAcNcEsAAAAIBNc13c&#10;tGVdVdteWZbXTg0AAAAAcFsCWAAAAAA3UltWBLOOYluW5aXTAgAAAAB8jgAWAAAAwK+LYFbenBXj&#10;DHtOCwAAAAAggAUAAADw9SKEFcGs1JwVwaxjpwUAAAAANocAFgAAAMDdS2MMU3NWtGb1yrK8dmoA&#10;AAAAYL0IYAEAAADcn3yM4WCyjibrqizLS6cGAAAAAFaTABYAAADAckhjDKM5K4JZ12VZ9pwWAAAA&#10;AFhuAlgAAAAAyy1CWJfFTXNWBLOOnRYAAAAAeBDNyWpVqzFZWwJYAAAAAKsptWWl5qxLwSwAAAAA&#10;uBPTYFUxC1vF2p6ssjr2MwJYAAAAAOvlurhpy7qqtr2yLK+dGgAAAAD4iTxYFSuCV+3b/ksEsAAA&#10;AAA2R2rLimDWUWzLsrx0WgAAAABYY6nJKm3z8YF3QgALAAAAgAhm5c1ZMc6w57QAAAAAsCLy9qr5&#10;8YF1GU3WIJYAFgAAAACfEyGsCGal5qwIZh07LQAAAAA8gPn2qnx8YJ0+FrOw1XW1xpP1If8FAlgA&#10;AAAA3FYaY5ias6I1q1eW5bVTAwAAAMA3mG+vyput6hT3tYbZNu2PvuQfFsACAAAA4K7kYwyjfv1o&#10;sq7Ksrx0agAAAADI5O1Vqdmq7pBVClZFe9Wn8YHVsW8igAUAAADAfUhjDKM5K4JZ12VZ9pwWAAAA&#10;gLWVt1fNjw+sy3x7VT4+sDYCWAAAAAA8pAhhXRY3zVkRzDp2WgAAAABWQt5eNT8+sC7z7VURrhoX&#10;s2arByGABQAAAMAySm1ZqTnrUjALAAAA4EGkYFVqr8rHB9Ypb6/KxwcuHQEsAAAAAFZJ3HBLbVlX&#10;1bZXluW1UwMAAADw1ebbq/LxgXXK26tSs1UaH7gyBLAAAAAAWBepLSuCWUexLcvy0mkBAAAA+CRv&#10;r0rjA1OzVV1Se1UEqwbFT8cHrgUBLAAAAADWXQSz8uasGGfYc1oAAACANZW3V82PD6zLfHtVPj5w&#10;7QlgAQAAALCpIoR1mW0jmHXstAAAAAArYL69aru4GR9YlxSySu1V+fjAjSaABQAAAAA/lcYYpuas&#10;aM3qlWV57dQAAAAA9yi1V6VgVT4+sE55e1U+PnDkkiwmgAUAAAAAXyYfY3iVtmVZXjo1AAAAwDfI&#10;26vy8YF1ytur5putuCUBLAAAAAD4dtGWlZqzjibruizLntMCAAAAVPL2qvnxgXWZb6+KZishqxoI&#10;YAEAAABAfSKEdVncNGddCmYBAADA2srbq+bHB9Zlvr0qHx/IPRHAAgAAAID7l9qyUnNWBLOOnRYA&#10;AABYevPtVXmzVZ3yYFU+PpAl0HIKAAAAAODe7VbrSTowHsd90+kN1NSWdVVte2VZ+tQqAAAA3J/5&#10;9qqtbFuneP0/zLb5+EAe2Hg8jmaz7erLnWKWu4rvix0NWAAAAACw/FIwKzVnHcW2LMtLpwYAAAC+&#10;Wt5elY8PrPs1fmqvmh8fyAMYj8cH1e58wCqNjjz4tX+HABYAAAAArLYYXZg3Z8U4w57TAgAAAFN5&#10;sGp+fGBd5tur8vGB3IPxeLxb/DxA1S5uAnb5499MAAsAAAAA1lNqzErbCGYdOy0AAACsoRSsinDN&#10;/PjAusy3V+XNVtRgPB7H9dytvkwjAMN+9n2w+xC/NwEsAAAAANgsaYxhas6K1qxeWZY+hQsAAMAy&#10;m2+vyscH1ilvr0rNVkJWdygbATgfsPriEYAPTQALAAAAAAj5GMOrtC3L8tKpAQAA4J7Mt1fl4wPr&#10;fk2c2qvmxwfyFcbjcVyz7erLPGC1U+3f6QjAhyaABQAAAAD8mmjLSs1ZR5N1XZZlz2kBAADgK+Xt&#10;Vfn4wDrl7VXz4wP5AnMjAPOA1YOPAHxoAlgAAAAAwNeKENZlcdOcdSmYBQAAQCVvr0rNVml8YF1S&#10;sCq1V+XjA/mM8Xic2qjmA1YpFHfgLP0yASwAAAAA4K6ltqzUnBXBrGOnBQAAYO2k9qq08vGBdZlv&#10;r8rHB1KZGwG4U12ffARgPNZ2pu6GABYAAAAAcF/ipnhqy7qqtr2yLH0SGQAAYHnNt1fl4wPrlLdX&#10;pfGBqdlqY43H49RGNR+wmm+w4h4JYAEAAAAADy0Fs1Jz1lFsy7K8dGoAAADuTYR5UognHx9Y9+vB&#10;1F41Pz5wY2QjAEMesErnP3+cJSSABQAAAAAssxhdmDdnxTjDntMCAADwVfL2qnx8YKPG55xvr4pm&#10;qzQ+cG19ZgRg2M+uhRGAa0IACwAAAABYRakxK20jmHXstAAAAPykvSqND0zNVnVJ7VUpWJWPD1wr&#10;2QjAfNzfTvHzBis2iAAWAAAAALBO0hjD1JwVrVm9siyvnRoAAGCNzLdX5eMD65S3V+XjA1faZ0YA&#10;xtc71b4RgPwiASwAAAAAYBPkYwyv0rYsy0unBgAAWFLz7VX5+MA65e1V8+MDV8Z4PM4bqvJxgGkE&#10;YP44fBMBLAAAAABg00VbVmrOOpqs67Ise04LAABwT/JgVT4+sE55e9X8+MCl9pkRgO3snBkByL0T&#10;wAIAAAAAWCxCWJfFTXPWpWAWAADwlVKTVdrm4wPrMt9elTdbLZXxeJw3VO1U5yYfARiPtX0bsawE&#10;sAAAAAAAbie1ZaXmrAhmHTstAACw8fL2qvnxgXWZb6+6zrYP6hdGAO5k58UIQNaCABYAAAAAwN2I&#10;NzhSW9ZVte2VZXnt1AAAwNqYb6/KxwfWKW+vyscH3rvxeLxb3ITK0ri/fARg/jhsBAEsAAAAAIB6&#10;pWBWas46im1ZlpdODQAALKX59qq82aru1w4pWDU/PrBWnxkBGParrRGA8AsEsAAAAAAAHk6MLsyb&#10;s2KcYc9pAQCAe5G3V6Vmq7pDRilYFSGr+fGBd248HucNVfMjAMOBbwP4dgJYAAAAAADLJzVmpW0E&#10;s46dFgAAuLW8vWp+fGBd5tur8vGB3+wzIwDj651q3whAuGcCWAAAAAAAqyONMUzNWdGa1SvL8tqp&#10;AQBgg+XtVfPjA+sy316Vjw+8tfF4HL/X3erLRSMA88eBJSOABQAAAACw+vIxhldpW5blpVMDAMCa&#10;SMGq1F6Vjw+sU95elY8P/CLZCMA8QNUubkYdGgEIa0AACwAAAABgvUVbVmrOOpqs67Ise04LAABL&#10;aL69Kh8fWKe8vSo1W6XxgT8zHo/j97NdfbloBOD2PfyegSUigAUAAAAAsJkihHVZ3DRnXQpmAQBw&#10;T/L2qjQ+MDVb1SW1V0WwalD8dHzg/AjAPGC1U9wEwowABBYSwAIAAAAAIJfaslJzVgSzjp0WAABu&#10;KW+vmh8fWJf59qqP//qv/7r9L//yL9Fu9bkRgLvVYwBfTQALAAAAAIAvEW9ipbasq2rbK8vy2qkB&#10;ANhY8+1V28VNW1Rt/uEf/qH4n//zfza73e7w7//+71uPHz9u/K//9b+iycoIQOBBCGABAAAAAPAt&#10;UjArNWcdxbYsy0unBgBgLaT2qhSsyscH3ql/+qd/2o/tb37zm60//OEP5fb29uhv//Zvtw4PD4tH&#10;jx6NXr58ud3pdMYuCbBsBLAAAAAAAKhLjC7Mm7NinGHPaQEAWEp5e1U+PvCb/OM//uNOt9udNmL9&#10;9//+3/diO/m6vbe313706NHgr/7qr7Z/85vfjNrt9ujJkyeDyWOjyfGhywGsEgEsAAAAAADuW2rM&#10;StsIZh07LQAAtUtNVmmbjw/8Yi9evGj+3d/93XTc39/8zd90dnZ2mtXxaYPV1tZW4+DgYPp4p9MZ&#10;7u7uRqhqMDk+nvyaj0JWwLoRwAIAAAAAYFmkMYapOStas3plWV47NQAAXyxvr5ofH/iL0gjAg4OD&#10;xsuXL6cBqqdPn+5sbW1N/9nDw8O9Rf9cq9Uad7vdwc7OznBvb28UIat2uz1+/vz5wOUANoEAFgAA&#10;AAAAyy4fY3iVtmVZXjo1AMCGmm+vivGBZTELW/3E//gf/6P913/919NRgmkE4Pb2dvPw8HAasNrd&#10;3d3qdDpfNGpw8s9ct1qt0ePHj4eT/cHk3zN6+fKlsDyw8QSwAAAAAABYZdGWlZqzjgrBLABgfcy3&#10;V30aH5iPAPzNb36zdXh4OA1QLRoBeFuTf27aZBUhq/39/eHk6+GzZ88GnU5n7JIALCaABQAAAADA&#10;OorGrMvipjnrsizLntMCACyhT+1V//zP/9zd399vDQaDnTQCsNvttvf29qYBq8+NALytCFltbW2N&#10;nz59et1ut0dPnjwZTJ5n9OjRo6HLAXB7AlgAAAAAAGyS1JaVmrMimHXstAAAdRmPx+1/+7d/2zs5&#10;OSn7/f6j6+vrdqytra3uZNu4zQjA25j8O4eTf3eEqqZhqxcvXnxst9vj58+fD1wVgLslgAUAAAAA&#10;ADfBrLNs2yvL8tqpAQAWGY/HB9VuhKe2X7161bi4uNj/y1/+sjMajaLFqnt5edno9/vNun4PrVZr&#10;3O12pyMD9/b2RoeHh4Pt7e3Ry5cv/QwDcI8EsAAAAAAA4PPizcs0zjCCWUexLcvy0qkBgPUzHo93&#10;J5sUmMoDVtOGqtPT0/3z8/P28fFx6+PHj42jo6Ot6+vrcnKsVefv6/Dw8LrVao0eP3483N/fHx4c&#10;HAyFrACWhwAWAAAAAAB8nTTGMDVmxTjDntMCAMtlPB5HoGq3+nJnslJYar/abhdVwCr0+/3y7du3&#10;rfPz8+bFxUXz9PS0ORgMGicnJ1t1/j4PDg6mowKfPn16nUJWz549G3Q6nbGrCLDcBLAAAAAAAOBu&#10;pcastI1g1rHTAgB3KxsBOB+wmm+wWujVq1dbHz58iGBV6/37942rq6tmr9eL0YFlXb/nTqcz3N3d&#10;HUXIqt1uj548eTLodrujR48eDV1RgNUlgAUAAAAAAPcjtWWl5qxpSKssS+ODAKAyHo+jiWq7+jIP&#10;WO1U+/mIwF/15s2bGBVYvn79uh2jAs/Ozlp1h6xarda42+0OHj16NG20evHixcd2uz1+/vz5wBUG&#10;WE8CWAAAAAAA8LAigBVtWTHGMI0zvCrL8tKpAWAdzI0AzANWaQRg/vitnZ2dRXNV4/j4OJqsmhGy&#10;ury8bPT7/WZd/00pZLWzszPc29sbHR4eDra3t0cvX74UrAbYQAJYAAAAAACwvFJbVgSzjgrBLACW&#10;yGdGALarFQ7u6rn6/X759u3bVoSsPn782Dg6OtqKRqvz8/NWnf+Nh4eH161Wa/T48ePh/v7+8ODg&#10;YPjs2bNBp9MZ+w4AIBHAAgAAAACA1RONWZfFTXPWZVmWPacFgG81NwIwxv5FwCkfARiPtet6/lev&#10;Xm2dn583Ly4umqenp83BYNA4OTnZqvO/+eDgYDoq8OnTp9ftdnv05MmTgZAVALchgAUAAAAAAOsj&#10;tWWl5qwIZh07LQCb7RdGAEaoqll84wjA24qQ1YcPHyJYFSMDG1dXVzFCsDUYDMq6nrPT6Qx3d3dH&#10;jx49moatXrx48bHb7cbXQ98hAHwrASwAAAAAAFh/KZh1lm17ZVleOzUAq2s8Hkdoqll9mcb95SMA&#10;88fv1Zs3b2JUYPn69et2jAo8OztrXV5eNvr9fm2/n1arNe52u4OdnZ3h3t7eKEJW7XZ7/Pz584Hv&#10;FgDqJIAFAAAAAACbKwJYaZxhBLOOYluW5aVTA/AwPjMCMOxX21pHAN7G2dlZNFc1jo+PI2zVODo6&#10;2qo7ZBUODw+vU8hqsj/Y3t4evXz5UqgYgAcjgAUAAAAAACySxhimxqwYZ9hzWgC+zng8Tg1V+bi/&#10;NAIwHCzj77vf75dv375tnZ+fNy8uLpqnp6fNGBk4+bpV5/NGyKrVao0eP3483N/fHx4cHAyfPXs2&#10;6HQ6Y99NACwbASwAAAAAAOA2UmNW2kYw69hpATbRZ0YAxtc71f6DjQC8rVevXm19+PChcXJy0oqQ&#10;1WAwiP2tOp/z4OBgsLW1NX769Ol1u90ePXnyZNDtdkePHj0a+u4CYJUIYAEAAAAAAHchtWWl5qxp&#10;SKssSyOhgJUyHo/nG6rmRwDmj6+UN2/eTJusImT1/v37RjRZ9Xq91mAwKOt6zk6nM9zd3Y1Q1TRs&#10;9eLFi4/tdnv8/Pnzge82ANaFABYAAAAAAFCnCGBFW1aMMUzjDK/Ksrx0aoD79JkRgO1qhYN1+O+M&#10;kNXHjx/L169ft6+vr8uzs7PW5eVlo9/v19bE1Wq1xt1ud7CzszPc29sbHR4eDmJkoJAVAJtCAAsA&#10;AAAAAHgoqS0rgllHhWAWcEvj8TjCU9vVl4tGAMZj7XX77z47O4vmqsbx8XGErRpHR0dbEbY6Pz9v&#10;1fm8h4eH161Wa/T48eNhhKy2t7dHL1++1HQIwMYTwAIAAAAAAJZNNGZdFjfNWZdlWfacFtgMcyMA&#10;84BVhKqaxQqPALyNfr9fvn37djoy8OLionl6etocDAaNk5OTrTqf9+DgYDoq8OnTp9f7+/vDaLJ6&#10;9uzZoNPpjH13AsBiAlgAAAAAAMCqSG1ZqTkrglnHTgushvF4HKGp+QBVPgIwPb5RXr16tfXhw4cI&#10;VrXev3/fuLq6atYdsup0OsPd3d1RhKza7fboyZMng263O3r06NHQdyoA3J4AFgAAAAAAsOpSMOss&#10;2/bKsjQWC2o2NwIwGqrSCLz9aruWIwBv682bNzEqsHz9+nU7hax6vV5rMBiUdT1nClk9evRo2mj1&#10;4sWLj+12e/z8+fOB71wAuFsCWAAAAAAAwLqKAFYaZxjBrKPYlmV56dTALxuPxwfV7qIRgOHAWfqp&#10;s7OzCFU1jo+Po8mqOfm6dXl52ej3+7W1erVarXG32x3s7OwM9/b2RoeHh4Pt7e3Ry5cvBVAB4B4J&#10;YAEAAAAAAJsojTFMjVkxzrDntLDOshGAIQ9YbfQIwNvo9/vl27dvWxGy+vjxY+Po6Gjr+vq6PD8/&#10;b9X5vIeHh9etVmv0+PHj4f7+/vDg4GD47NmzQafTGbsqAPDwBLAAAAAAAABupMastI1g1rHTwrIa&#10;j8cRmNqtvlw0AjB/nC+QQlbn5+fNi4uL5unpaXMwGDROTk626nzeg4OD6ajAp0+fXrfb7dGTJ08G&#10;QlYAsBoEsAAAAAAAAH5dastKzVnTkFZZlsZ8UYtsBOB8wMoIwDvy6tWrrQ8fPkSwKkYGNq6urmKE&#10;YGswGJR1PWen0xnu7u6OHj16NNjb2xtGyKrb7cbXQ1cEAFaXABYAAAAAAMDXiwBWtGXFGMM0zvCq&#10;LMtLp4Z54/E4Rv1tV1/mAaudaj8eaztTd+fNmzcxKrB8/fp1O0YFnp2dteoOWbVarXG32x1EyCoa&#10;rV68ePGx3W6Pnz9/PnBFAGA9CWABAAAAAADUI7VlRTDrqBDMWktzIwDzgJURgPfk7Owsmqsax8fH&#10;EbZqHB0dbV1eXjb6/X6zzuc9PDy83tnZGe7t7Y0m+4Pt7e3Ry5cvteIBwAYSwAIAAAAAALhf0Zh1&#10;Wdw0Z12WZdlzWpbLeDyO0FSz+GmAql3cNFSlx7kH/X6/fPv2bev8/Lx5cXHRjJBVNFpNvm7V+bwR&#10;smq1WqPHjx8P9/f3hwcHB8Nnz54NOp3O2FUBABIBLAAAAAAAgOWQ2rJSc1YEs46dlrszNwIwxv5F&#10;eMcIwCXy6tWrrRSyOj09bQ4Gg8bJyclWnc95cHAwHRX49OnT63a7PXry5Mmg2+2OHj16NHRFAIAv&#10;IYAFAAAAAACw3FIw6yzb9sqyNOqsMh6PD6rd+YBVaqg6cJaWx5s3b6ZNVicnJ6337983rq6uYoRg&#10;azAYlHU9Z6fTGe7u7kaoahq2evHixUchKwDgrghgAQAAAAAArKYIYKUxhoPJOpqsq7IsL9fhPy4b&#10;ARjygJURgCsgQlYfP34sX79+3Y5RgWdnZ63Ly8tGv9+v7Zq1Wq1xt9sd7OzsDPf29kaHh4eDGBn4&#10;/PnzgSsCANRJAAsAAAAAAGD9pDGGqTErxhn2Hvo3NR6PI3yzW32ZRgCG/WqbP86SOzs7i+aqxvHx&#10;cYStGkdHR1sRtjo/P2/V+byHh4fXrVZr9Pjx42GErLa3t0cvX77UCAcAPBgBLAAAAAAAgM0RIazL&#10;4qY567osy+Nv/ZdmIwDnA1ZGAK64fr9fvn37djoy8OLionl6etqMkYF1h6wODg6mTVYRstrf3x9G&#10;k9WzZ88GnU5n7KoAAMtGAAsAAAAAAIDUlpWas2L1J6tRPZ4HrHaqfSMA18irV6+2Pnz40Dg5OWm9&#10;f/++ESGryf5Wnc8ZIautra3x06dPr9vt9ujJkyeDbrc7evTo0dAVAQBWScspAAAAAAAA2Bjbk/W0&#10;2o9QVbfa/y57/MlknVcrQlj/NVk/FrNw1vvJupisgVO5et68eROjAsvXr1+3U8iq1+u1BoNBWddz&#10;djqd4e7uboSqpmGrFy9efGy32+Pnz5/7HgIA1oYGLAAAAAAAgNUXoaoIT7Un61l17KC4aa767Tf+&#10;+6PpKkI6J8UslBUNWX+uvv6hmI0z7FeLB3R2dhahqkaErK6vr8vJ163Ly8tGv9+vra2s1WqNu93u&#10;dGTg3t7e6PDwcLC9vT16+fLltSsCAGwCASwAAAAAAIDllDdU5QGr1GDVLW4CVg+lUa1oy4oRhr3J&#10;Opqsd5P1x2LWlvWh2nJHUsjq+Pg4Gq0aR0dHWxG2Oj8/r3X6zeHh4XWr1Ro9fvx4uL+/Pzw4OBgK&#10;WQEACGABAAAAAADct9RGNR+winBVPiJwlUVbVjQuRSNWBLNifGG0ZEVj1n8Ws8BWBLNOfTss1u/3&#10;y7dv37bOz8+bFxcXzdPT0+ZgMGicnJxs1fm8BwcH01GBT58+vU4hq2fPng06nc7YVQEA+MwPvwJY&#10;AAAAAAAA3yw1VIU8YHWw4PFNFy1Ng2LWlhVBrGjH+n6yfixmQa331bHBJpyMV69ebX348CGCVa33&#10;7983rq6uot2qNRgMyrqes9PpDHd3d0ePHj0a7O3tDZ88eTLodrvx9dC3JwDA7QlgAQAAAAAALLZo&#10;BGD4rtouwwjAdRKNWRE6ipasaM6KgNYPxSyYFWMNz6rj/VX7D3vz5k2MCixfv37djlGBZ2dnrbpD&#10;Vq1Wa9ztdgcRsopGqxcvXnxst9vj58+fD3yrAQDcLQEsAAAAAABg06SGqhj596zaTyMA88dZDo1q&#10;RVtWjDOMYNabYhbUelXM2rI+VNsHc3Z2Fs1VjePj42iyakbI6vLystHv95t1PWcKWe3s7Az39vZG&#10;h4eHg+3t7dHLly+vfdsAANwfASwAAAAAAGAdLBoB2K6Ozz/Oeoj2qAg3RSNWBLNifGG0ZEVj1p8n&#10;691kxUi907t6wn6/X759+7Z1fn7evLi4aB4dHW1Fo9Xk61ad/6GHh4fXrVZr9Pjx4+H+/v7w4OBg&#10;+OzZs0Gn0xn7NgAAWIIfTMfj8f9d7Y8mK6Xhh9UqqmPph7cTpwwAAAAAALgnEZhKAap8HOB3Cx6H&#10;XASiYtRetGVFc1a0Y31frQhqpcasheP4Xr16tZVCVqenp83BYNA4OTnZqvM3fHBwMB0V+PTp0+t2&#10;uz168uTJoNvtjh49ejR0OQEAllsEsP73LX79TjH7JEGEskbVsY/Z43lwq/e5H1oBAAAAAICNtmgE&#10;4EG18sfhrsX7XNGcdXJ5eflxMBj0Li4u3k7W8bt3745PTk4+nJ2dXU2O1xJ66nQ6w93d3QhVTcNW&#10;L168+ChkBQCw+m4bwLqNFNYKl9V+BLIWBbeuqgUAAAAAAKymvKEqjfvLRwB2i5uAFdyLDx8+lKPR&#10;qLy6umpMtsXHjx/LGBk4GAzKuV/aKCeGw+H78Xjcn2zPJ7/27WSdnZ+ff//+/fve5N/1od/vf/i1&#10;52y1WuNutzvY2dkZ7u3tjSJk1W63x8+fP1dcAACwpuoMYN1Gu1oh5nSnH3ojlDUf3BLWAgAAAACA&#10;+/G5EYBxrF0YAcgSSIGqFLbq9/ufC1l9jchlRXjrQwSzJv/Od5MV4ayjRqPx58mxk62trcudnZ2z&#10;7e3t0cuXL69dEQCAzbMsAazbiEDWTrUfwaxUyRqfOJgPbsUPuecuMwAAAAAA/ETeULVoBGB6HJZC&#10;tFd9+PChEaGqCFelJqvY1vm80VwVowLTNtqtImjVaDTi4VYxe6+qV8zejzqdrB8n6/vJOi5m712d&#10;unoAAOtvFQNYt7VfbWPk4TjbT6Jxq1Htn/iWAAAAAABgRS0aARi+q7ZGALL00qjACFtFuCr241id&#10;zxnhqmazOe50OuNGoxEBq2nQKgJXX/mvjJKACIbF+079antUzMJZP0zW+8m6KGbhLQAA1sAmBLBu&#10;Y6e4ac5KIw/zsNZlMfs0Q+j5wRgAAAAAgHvw22q7aARg/jishBgVWI0MjEarIu1H2KouKVAVYato&#10;r9rZ2RmlsNU9/qc3qhVtWTHNJYJZ0ZQVwazXk3VWzAJbfd8lAACrRQDr67WzF7cRzIrgVgSy0quD&#10;NAYxCGsBAAAAAJDLG6pSgKpdHZ9/HFZOjAeMYFVqtEojA+NYXc8ZwaoYDxhhq8n6tH/PIauvEeck&#10;3lOK4FW8v3Rc3ASzojHrXTEbZ3jhOwsAYEl/oBPAuhfxQ/NOtd+vfpAuipuQ1nxw68opAwAAAABY&#10;ORGYWhSg+m7B47DyUqAqGq1Go1HZ7/fL4XBYRtiqzuet2qumowOj1SpCVnFsTU9zTGaJ95Hiw/7R&#10;nHU6Wd8Xs3DWm8kaVscAAHhAAljLab/avi9uRh7GJxvmg1vX1Q/bAAAAAADUJ2+oelbtH1QrfxzW&#10;TrRXVaMCpw1WEa6KY9FsVefzRriq2WyOO53Op5BVNFpF8IqpeJ8o3jeKMYb9antUzMJZ0ZqVGrNM&#10;aAEAuAcCWKtvp/ohO0JZ6VVHjERMwa1+dvzE6QIAAAAAmIrwVLfaXzQCsFvcBKxg7aVRgVXYqkjj&#10;A+t8zghVRbgqQlaNRmM6KjAdc0W+WqNa8QH+eO8o3htKYwxfFbMP/wtmAQDcMQGszZLCWtfVSsGt&#10;ZvV4Htzq+eEbAAAAAFgx+Yi/PGAVx9qFEYBsuDQqMIJVKWQVgasIXtUlBaqi0Sraq6rxgdOwlSty&#10;r6ItK94Pig/ux3tDx8VshGEKaB1Vj/WdKgCAr/hhSwCLz2hXK8QnIbaKWSBrUXBLWAsAAAAAqFOE&#10;piI89bkRgOlx2HgxJrAKVk23MTIwHavrOSNYFeMBI2w1WUUaFRhhK1dkJcSH8+N9nni/J5qzIoz1&#10;Y7UipJXGGQIA8BkCWNyFCGLtVPsprJX228XPg1tXThkAAAAAbLz5hqoUsDICEH5FGhWYGq36/X45&#10;HA6nYas6n7dqryqizSparSJwlcJWrKV4Xye+p6IlK5qx3hazUFZsozUrglmnThMAgAAWD2O/2sac&#10;8TTy8Kz4aYgrbrREaOvc6QIAAACAlfLbartoBGD+OPALUsgqmquiwSrCVXEsxgfW+bwRrmo2m+NO&#10;pzNOowKFrJjTqFa8hxMfuo9QVrRmvZusV8Xs/Z94r8f0FABgYwhgsewilJWas9Kru8ticXDrxOkC&#10;AAAAgFrkI/7ygJURgPCNIlCVha2Kanzg9FhdorkqGqwibFW1WI3TMVeEbxBtWfGeTrRlxfs6Mb7w&#10;uLgJaB1Vj/WdKgBg7X4QEsBijbSLm+asfORhs3o8PomRbgIJawEAAACw6eJeWRr3lweovlvwOPAN&#10;0qjAFLaKNqtotYqwVV3PGY1V0VwVwarJSuMDp2ErV4QHEB+sj0asXjF7vyZGGEYwK96viaBWjDO8&#10;cJoAgFUlgMWmilBWPvJwq/rBf1Fwq1eoyQUAAABgdaSGqviw4rNq3whAqFkKVKWwVb/frz1kFSJY&#10;lUJWaVRgHHNFWBHxXkz8PxJBrGjGejtZ3xezcYZ/nqzhZJ06TQDAshPAgi+zX21j5GGnmAWy4oVA&#10;u/h5cOvK6QIAAADgjsWov261nwesUkNVt7gZBwjUJBsVOA1XRchqOByW0WhV5/NW7VVFjAyMMYHV&#10;2MDpMVhTjWpFW1a875LGGEZA61Vx05jlA/QAwFIQwIIaXgsXszBWNGel2vaz6nge3LquXjgAAAAA&#10;sJnyEX95wMoIQHhgMSowhawiXBXBqzhW53NGuKrZbI47nc44jQqMoFUErlwR+CTCjvEeTLzXEsGs&#10;GF94XMwCWjHWMNqyBLMAgPv/IUUACx5UCmvFi4RxtR+hrPnglrAWAAAAwOqI0FTc38lHAB4UNw1V&#10;RgDCEohRgdXIwAhbFWk/wlZ1SYGqCFulUYFCVnB3/4sVs+BVfEA+3lOJQFYEs2K8YYw17FcLAODO&#10;CWDB6mgXN81ZUa27VdyMO5wPbp04XQAAAAB3Km+oygNWRgDCEouQ1Wg0KqO9KoJV0WYVrVYRtqrr&#10;OSNYFeMBI1g1WZ/2o9HKFYEHEe+hxP/z8d5JBLBijGEEst5N1p+Lm3GGAABfTQAL1vfFRGrOSmGt&#10;fPxhHtzqFap4AQAAgM2V2qjmA1ZxD8UIQFgBKVCVwlb9fr8cDofT0YF1Pm+0V0XYKtqsImSVGq1c&#10;EVgZjWrFB9zjfZMIZcUIwwhovSpm76+cOk0AwJcQwALCfrWNkYedYhbIel/MQlzxomNY3AS3rpwu&#10;AAAAYMmlhqqQB6wOFjwOrIBor6pGBU4brFKTVd0hqwhXpZGBsa2arKZhK2BtxZ8r8QH2+FB7vCfy&#10;l2L2/kmMM4yxhhHKisYsH24HAG5+gBDAAm5pp7hpzko3Ks+q4/PBLWEtAAAA4K7kbVR5gOq7amsE&#10;IKyBNCqwClsVEbiKY3U+Z4SqIlzV6XTGjUZjOiowHXNFgPk/MorZeyHxHkmMMDwqZs1ZvWrbrxYA&#10;sGEEsIA6tYub5qy4WRHBrajyTTdIY956tG9dV8cBAACAzZMaquIewrNqP40AzB8H1kQaFRjBqhSy&#10;isBVBK/qkgJV0WSVRgWmsJUrAtyBeP8jmrPifY8IYL0uZoGseO/jT8UstHXhNAHA+hLAApbpxUk+&#10;8nCruGnQWhTcAgAAAJbXohGA7WJxgxWwhmI8YGqvimBVGhkYx+p6zghWxXjACFtNVpFGBUbYyhUB&#10;HkijWvEeR7znEaGsaM2K9qw/FrP3Q06dJgBYfQJYwKpKzVmXk9UpboJbqXErpFGJ5rADAADAt8tH&#10;AMaov261/92Cx4ENkAJVqdGq3++Xw+GwjLBVnc9btVcV0WYVrVYRuBKyAlZM/DkZ72FEW1a8p/GX&#10;yTorZgGtN8UssCWYBQCr9Je7ABawAXaqFzLRnLVXzAJZ74ufNm6l4NaV0wUAAMCGWTQC8KBa+ePA&#10;Bor2qhgPGEGrCFxFuCqORbNVnc8b4apmsznudDqfQlap0QpgzbWK2fsY8QHzaMqKxqwIZv1QzEJZ&#10;F4UPngPA0hHAAvipFNbqVS9ymtULnEXBLWEtAAAAllXeUJXG/eUjALvFTcAKoEijAquwVVE1W02P&#10;1SVCVRGuirBVFbAap2OuCMDP/9istvFh82jOel3Mglkn1bZfLQDgAQhgAXy9drUirBUfvdsqZrXA&#10;KbgVL3rSqMRzpwsAAIBv9LkRgE+r16dGAAK/KI0KTGGraLOqO2QVjVXRXBUhq9ivxgdOw1auCMCd&#10;iPcjYqRhvA8RHxx/Vcw+WP7jZP05/vgvZq1ZAECNBLAA7u8FUD7yMIW14kVRu/h5cAsAAIDNkRqq&#10;Qhr3l48AzB8H+EUxJrBqr5puI2SVjtX1nClkFe1Vk1WkUYERtnJFAB5Mo1rRihXvTfypmE35iLas&#10;CGlFMOvUaQKAuyGABbCcUnPW5WR1qhdHH4tZiCsPbkX7llnvAAAAy2fRCMDwXbU1AhD4atmowGm4&#10;qt/vl8PhcBq2qvN5q/aqItqsYkxgNTZwegyAlRF/V8SHweO9hXiP4aiYNWb9V7UfoayLwnsPAHC7&#10;v2AFsABW3k5x05y1V70oel/cNG6l4JawFgAAwLfLG6rmRwDmjwN8sxgVmEJWEa6K4FUcq/M5I1zV&#10;bDbHnU5nnEYFRtAqAleuCMDaa1XbeL8hQlhvi1kwK95fiOasfrUAgDkCWACbpV3cNGelkYfxyZYU&#10;3Irj0b51VS0AAIBNsGgEYLs6Pv84wJ2KQFXWaFVU4wOnx+qSAlURtkqjAoWsAPgF8V5CNGfFhI54&#10;7yBGGEY4K4JaMdow3l+4cJoA2GQCWAD80guq1JwVn6zcKmZhrU5x07iVRiWeO10AAMCSicDUogDV&#10;dwseB6jVhw8for2qTGGraLOKVqsIW9X1nBGsivGAEayarDQ+cNpo5YoAcFd/3VQrWrEimBVhrLPJ&#10;+nGy/jhZw2I20hAA1p4AFgB3JTVnxcjDCGlFKCtuIsanxiOslY9KBAAA+Fp5Q9Wzav+gWvnjAPcq&#10;BapS2Krf75fD4XA6OrDO503tVRGyisBVarRyRQB4QPF3X7wfkCZvHBWzD3jHOMM3xez9A8EsANbr&#10;Lz8BLAAeQISxRtWLrBh/mIJbO8XPg1sAAMD6i/BUt9pfNAKwW9wErAAeTDYqcNpglZqs6g5ZxajA&#10;NDIwthG4SmErAFgxrWob9/9jbGGMMvyv6usfq2MDpwmAVSOABcCyy5uzolkravIXBbd6XpQBAMBS&#10;yUf85QGrONYujAAEllgaFRhhqwhXxX4cq/M5I1zVbDbHnU5nnEYFRtAqAleuCAAbIN4HiEBz3P+P&#10;e/+vilk4K94biNGG/WoBwFISwAJgnbSLm+as2G4Vs1rjFNyKkFYalXjldAEAwFeJ0NR28fkRgOlx&#10;gKUWowKrkYHRaFWk/Qhb1SUFqiJslUYFprCVKwIACzWqFeGruK//H8WsJSvasv4Yf6VXXwPAgxLA&#10;AmBTxadpUnNWvHhLYa2t6ute8dNRiQAAsM7mG6pSgOq7amsEILCSYjxgBKtSo1UaGRjH6nrOCFbF&#10;eMAIW03Wp30hKwC4U/F3edznj8kYcT//h2J2Lz/GGb6p9k+dJgDu7S8mASwA+CKpOStGHnaqF28R&#10;zoqQVmrcSvXIAACwLH5bbReNAMwfB1hZKVAVjVaj0ajs9/vlcDgsI2xV5/NW7VXT0YHRahUhqzjm&#10;igDAg2tV27h3HyGs+PB1NGdFUCuas6Ixa+A0AXCXBLAA4O7lzVl7xU1wa6f4eXALAABuK2+oygNW&#10;RgACayvaq6pRgdMGqwhXxbFotqrzeSNc1Ww2x51O51PIKhqtIngFAKycaMxKH6SO9bpaEcz6UzEb&#10;c9h3mgD4GgJYAPCw8uasaNYaFz8NbsXar14A+kQOAMD6isDU02p/0QjA/HGAtZVGBVZhqyKND6zz&#10;OSNUFeGqCFk1Go3pqMB0zBUBgI3QqFaEr+KefLRlRXNWfIj634vZvfkLpwmAXyKABQCrIz6ds2jk&#10;YQpuRUgrjUq8croAAJZCaqiKn9+eVftGAAIbLY0KTGGraLOKwFXs1yUFqqLRKtqrqvGB07CVKwIA&#10;fEbcg4/78hHAivvvPxSzcYbfT9Zfitl9+FOnCYDpXxoCWACwtlJzVtxM7lQvDLeK2Sd54ng+KhEA&#10;gC8Xo/661X4esEoNVd3iZhwgwEaKMYHRXhVhq9hGyCodq+s5I1gV4wEjbDVZRRoVGGErVwQAuGOt&#10;ahsfmI4QVtx//4/q63QMgA0igAUAhAhjfSxmn9iJ8YcRyhoVixu3AADWUT7iLw9YGQEI8BlpVGBq&#10;tOr3++VwOJyGrWp9ATtrryqizSparSJwlcJWAAAPLBqz0r30WK+rFffZozUrRhkOnCaA9SOABQDc&#10;Vh7W6lT7/WJxcAsA4KFFaCrCU/kIwIPipqEqPQ7AAilkFc1V0WAV4ao4FuMD63zeCFc1m81xp9MZ&#10;p1GBQlYAwAprVCvuoUcAK9qyoiUr7qP/ezG7x953mgBWlwAWAFCnvDmrXb2wjBeRKbgVIa40KtGn&#10;fgCAL5U3VOUBKyMAAb5SBKqysFVRjQ+cHqtLNFdFg1WEraoWq3E65ooAABsi7p9Ha1bcN7+crD8X&#10;s/vp3xezxqzYv3CaAFbgD3QBLABgScSLzEUjD7cma1jMwlp5+xYAsH5+W23nA1bxs4ERgADfKI0K&#10;TGGraLOKVqsIW9X1nNFYFc1VEayarDQ+cBq2ckUAAH5Rq5h9cDk+wHxUzO6XR3PWSbVOnSKA5SGA&#10;BQCsqtScFTfto1HrXTGrcN6qjscbtSm4BQA8nHzEXx6wMgIQoAYpUJXCVv1+v/aQVYhgVQpZpVGB&#10;ccwVAQC4c/Fh5vjZLkJY0Y71tpg1Z50Vs9asOGbiBMA9E8ACADZB3py1V8w+KTQqbhq34gVrqzoO&#10;APy6vI0qD1B9V22NAASoUTYqcBquipDVcDgso9Gq1hdWs/aqIkYGxpjAamzg9BgAAA+uUa24zx0j&#10;Df+rmDVnxQeW/7061neaAOohgAUA8FN5c1Y0a10Ws08LpeDWdTFr3zpxqgBYQ7/N/j58Vu2nEYD5&#10;4wDcgzQqMMJWEa6K/ThW6wuidnvcbDbHnU5nnEYFRtAqAleuCADASoqQfnwIOcJXcb872rJiosSP&#10;k/WnYnYv/MJpAvjGP2wFsAAAvlrenBVvTA+qF7EpuJXCWr1C5TMADyeaqLrVfh6wWtRgBcA9i1GB&#10;1cjAaLQq0n6EreqSAlURtkqjAoWsAAA2UtzfjnvXcQ872rJOi1ko68fq2KlTBPBlBLAAAO5Pas7K&#10;g1tbxU3jVoxEfF8IawHw6/IRgHnA6rsFjwPwwCJkNRqNytRoFW1WMTowwlZ1PWcEq2I8YASrJuvT&#10;fjRauSIAAPyKuIcdP6vG/exox3pbzJqzjifrTSGYBfAzAlgAAMspD2PF+MOohI5RIxHYik8e5aMS&#10;AVgfi0YAHlQrfxyAJZMCVSls1e/3y+FwWEbYqtYXDjs7owhbRZtVhKxSo5UrAgBADRrVig8XxzSI&#10;/ypmzVkR1PrPYhbW8gFjYCMJYAEArL48rJXGH6bg1nzjFgD3L2+oSuP+8hGA3eImYAXAEov2qmpU&#10;4LTBKjVZ1R2yinBVGhkY26rJahq2AgCAJRA/D8d96Ahlxf3paMuKDxXHKMMYaZgCWwDr+wehABYA&#10;wEbJm7Pa1YveFNw6q35NGpUIwOd9bgTg0+rPVyMAAVZYGhVYha2KCFzFsTqfM0JVEa7qdDrjRqMx&#10;HRWYjrkiAACssPhwcNyDjskOPxSzlqwIZUU4K404BFh5AlgAAHxO3pzVrl4kR2ArxiB+mKzrYta+&#10;deZUAWskNVSFNO4vHwGYPw7ACkujAiNYlUJWEbiK4FVdUqAqmqzSqMAUtnJFAADYMHH/OZqzIoR1&#10;Vm2jOet4st5M1qlTBKwSASwAAO5Kas7Kg1upJWC+cQvgPi0aARi+q7ZGAAKsqRgPmNqrIliVRgbG&#10;sbqeM4JVMR4wwlaTVaRRgRG2ckUAAODXf6SuVtxfjnas74tZc1Y0aP1ndcw9ZmDpCGABAPAQ8uas&#10;vcl6V72o3qpeSDerx66cKuAXpIaqCHg+q/bTCMD8cQDWWBoVmBqt+v1+ORwOywhb1foD7ay9qog2&#10;q2i1isCVkBUAANQmfr6P+8bxId80zvBtMftQcIw0PK8eA3iYP6QEsAAAWHJ5c1anenEd9qoX12G7&#10;eoENrL5FIwDb1fH5xwHYEClkFc1V0WAV4ao4Fs1Wtf4g2m6Pm83muNPpjNOowNRoBQAALI2YyBD3&#10;j1MwK8YX/qWYtWfFsQunCKibABYAAOskb86aD26lxq00KhG4PxGYWhSg+m7B4wBssDQqsApbFRG4&#10;iv04VpdorooGqwhbxX6ErNIxVwQAAFZa3C+O5qy4Hxz3h38sZgGtN9USzALujAAWAACbLDVnxQvx&#10;eIMtAlsxBvHDZF0XPx2VCPzcohGAB9XKHweAT9KowBS2ijarukNW0VgVzVURsor9anzgNGzligAA&#10;wMZpVCvuDUcIK5qyIpj1brJeFbMGLYBbEcACAIAvEzXWl9V+Cm6l2TPzjVuwyiI81a32F40A7BY3&#10;ASsAWCjGBFbtVdNthKzSsbqeM4Wsor1qsoo0KjDCVq4IAADwBeL1SnxYN+7zpnGGb4tZc1aMNIyA&#10;lvu/wOI/QASwAADgzuXNWfPBrV7x01GJcB/yEX95wCqOtQsjAAH4CtmowGm4qt/vl8PhcBq2qvUH&#10;rVl7VRFtVjEmsBobOD0GAABQk7jPG+GrGGcYwaxozopQ1vfVsb5TBJtNAAsAAB5W3pzVrl64pxf0&#10;76v91LgF855W3x+fGwGYHgeArxajAlPIKsJVEbyKY7X+gNRuj5vN5rjT6YzTqMAIWkXgyhUBAACW&#10;SHzYNj6EkoJZ59X2TbUunCLYDAJYAACwWi/mw/zIw63ip8GtS6dqpc03VKUA1XfV1ghAAO5cBKqy&#10;RquiGh84PVaXFKiKsFUaFShkBQAArIlGtSKQdVTMxhjGNsYYvpqsU6cI1osAFgAArK/UnBXBrXgj&#10;s1+96I/Q1nXx08Yt6vfbartoBGD+OADU4sOHD9FeVaawVbRZRatVhK3qes4IVsV4wAhWTVYaHzht&#10;tHJFAACADRSvv+J+bdyrjTBWjDCMYFY0aP2lOjZwmmAF/+cWwAIAAIqfNmc1ipuwVriqbgpce/H/&#10;M3lDVQpQtavj848DQO1SoCqFrfr9fjkcDqejA+t83ipYNR0dGIGr1GjligAAAHyxuEcb91/TOMNo&#10;yYpQ1o/Vsb5TBMtLAAsAALitvDlrPrh1Ve03s/1VE4GpRQGq7xY8DgD3LhsVOG2wSk1WdYesIlyV&#10;RgbGNlqtUtgKAACA2sS91ni9l4JZ0ZIVrVkRzjouTDmApSCABQAA1H1zIDVnzQe33me/5j7CWnlD&#10;1bNq3whAAJZWGhUYYasIV8V+HKvzOSNc1Ww2x51OZ5xGBUbQKgJXrggAAMBSaVTrvJgFsn6stm8n&#10;61UhmAX3SgALAABYJimMlQe3torFjVvhYLK61f6iEYDd6tcAwFKKUYHVyMBotCrSfoSt6pICVRG2&#10;SqMCU9jKFQEAAFh50ZYV91djZGG0ZX1f3ASzfqi2wF3/jyeABQAALJndyfpdtf+kuAlT/b7a7kzW&#10;y2r/pNpGUOu82r8qbhq18n0AeBAxHjCCVanRKo0MjGN1PWcEq2I8YIStJuvTvpAVAADARosPuMa9&#10;1DTO8LSYjTL8sVoDpwi+jgAWAABwXyI0FeGp3eImQPWkWuF31WN1iYDWdbX/rtpeFzfBrXwfAG4l&#10;Baqi0Wo0GpX9fr8cDodlhK3qfN6qvWo6OjBarSJkFcdcEQAAAG4hGrPi9WsaY/iu2kY4600xa9MC&#10;foEAFgAA8C3yAFWEqiJAlTdU5Y+vkrw5K0JZ6ZNfJ9mvOXH5ATZLtFdVowKnDVYRropj0WxV5/NG&#10;uKrZbI47nc6nkFU0WkXwCgAAAGrUqFbcI43GrLgnmsYZvpqsC6cIZgSwAACARdK4v3wEYN5Q9Xun&#10;6JMIZ/Wq/QhtpU+D9YrFwS0AllwaFViFrYo0PrDO54xQVYSrImTVaDSmowLTMVcEAACAJRNtWdGa&#10;FfdCI4z1fTEbZxj7P1Rb2Kz/KQSwAABgY6QRgOEP1fY+RwAyk8JYEc5KIw/zxq08uAVATdKowBS2&#10;ijarCFzFfl2isSqaq6LRKvar8YHTsJUrAgAAwJpoFbP7m2mcYaw31dc/Fu59sqYEsAAAYLVFYOp3&#10;1X4aARjyBqsnTtPKioDWdbX/rtpeF4uDWwDMiTGB0V4VYavYRsgqHavrOVPIKtqrJqtIowIjbOWK&#10;AAAAsMGiMStej6dg1tviJpwVq+8UscoEsAAAYDmlAFUEql5W+0YA8kvyMFYEtObHH+bBLYC1kUYF&#10;pkarfr9fDofDadiqzuet2quKaLOKMYERuEphKwAAAOCLNaoV9y5jfGEEtGKc4etqXThFrAIBLAAA&#10;uD95G1UaARgjARcFrKBOEc7qVfsR2kqfLsvHH544TcCySCGraK6KBqsIV8WxGB9Y5/NGuKrZbI47&#10;nc44jQoUsgIAAIB7ER+sitasuHcZbVnfFzfBrAhqvXOKWKpvWAEsAAD4JvkIwAhXPa32U0NVHrCC&#10;VZXCWBHOWjT+MA9uAXy1CFRlYauiGh84PVaXaK6KBqsIW1UtVuN0zBUBAACApdQqZvcj0zjDWBHQ&#10;Oq62cO8EsAAAYLEITUV4Kh8BmDdYGQEIi+XNWelTaPn4wzy4BWygNCowha2izSparSJsVddzRmNV&#10;NFdFsGqy0vjAadjKFQEAAIC1EY1ZcX8hD2b9pZjdp4ytD5FSGwEsAAA2SR6gilBVhKvyhqr8caB+&#10;Ecq6zvbnxx/mwS1ghaRAVQpb9fv92kNWIYJVKWSVRgXGMVcEAAAANlqjWhHEilBWBLTSOMNXxWzM&#10;IXwTASwAAFbd50YA/q74ecAKWF15c1Zs002RfPzhidME9ycbFTgNV0XIajgcltFoVefzVu1VRYwM&#10;jDGB1djA6TEAAACAW4h7GNGaFfcaI4yVB7N+KG4a/uHXv5kEsAAAWFJpBGD4Q7XNG6pSwApgXgSy&#10;etn+ovGHeXAL+AUxKjCFrCJcFcGrOFbnc0a4qtlsjjudzjiNCoygVQSuXBEAAADgHrSK2f3D74tZ&#10;a9bbah1Xx+AnBLAAALhPi0YAht8veBzgvuTNWelTbfn4wzy4BWspRgVWIwMjbFWk/Qhb1SUFqiJs&#10;lUYFClkBAAAASy4as6I5K0JY0ZYVTVlvitl9xb8UPvS5sQSwAAC4CylAFYGqNO4vb6j6vVMErIkI&#10;ZV1n+/PjD/PgFiyVCFmNRqMy2qsiWBVtVtFqFWGrup4zglUxHjCCVZP1aT8arVwRAAAAYI00qhVB&#10;rGjMSs1Z8fWrYjbmkDUmgAUAwOcsGgG4UywOWAHwc3lzVmzTTZZ8/OGJ08RdSoGqFLbq9/vlcDic&#10;jg6s83mjvSrCVtFmFSGr1GjligAAAAAbLu7JRGtW3Bt8Xdw0Z8V+CmixDhdaAAsAYKNEYOp31X6M&#10;+nta7aeGqjxgBcD9iUBWr9rPw1p5iCsPbrHBor2qGhU4bbBKTVZ1h6wiXJVGBsa2arKahq0AAAAA&#10;uLVWMbvfl9qy3hazYNbxZP3o9KwWASwAgPWwaATgk2rljwOwHlJzVtygSSMP8/GHeXCLFZVGBVZh&#10;qyICV3GszueMUFWEqzqdzrjRaExHBaZjrggAAADAvYjGrPigXWrL+qHajw9o/snpWU4CWAAAyysP&#10;UC0aAZg/DgCfE6Gs62o/rzRPIa48uMU9S6MCI1iVQlYRuIrgVV1SoCqarNKowBS2ckUAAAAAllaj&#10;WnGPLxqzUnNWfP3HQnv+gxLAAgC4X58bAfi76jEjAAF4SHlzVoSy0k2bfPzhidN0OzEeMLVXRbAq&#10;jQyMY3U9ZwSrYjxghK0mq0ijAiNs5YoAAAAArJW4xxStWRfFbIxhas6KcYbRnuXDl/dxEQSwAADu&#10;RISmIjz1uRGAKWAFAOsiAlm9aj9CW/1sP4W48uDWWkujAlOjVb/fL4fDYRlhqzqft2qvKqLNKlqt&#10;InAlZAUAAABApVXM7s/9VzELZUVAK4JZx5P1o9NzdwSwAAA+Lw9QRagqBah+v+BxAOCXpeasuOGT&#10;PnWXh7Xy/aWUQlbRXBUNVhGuimPRbFXn80a4qtlsjjudzqeQVWq0AgAAAICvEI1Z8cHBFMxKIw3j&#10;A5V/cnpuTwALANhEeYBqfgRg/jgA8DAioHVd7b+rttfFTXAr379z7969OxwOh6337993P3782Lm8&#10;vNzpdrv/b4St6hKhqghXRdiqCliN0zHfDgAAAADck0a1oikrglkpoBX36P5YbEjb/dcQwAIA1kUa&#10;ARj+UG13iptxgEYAAsB6ypuzIpSVbgKdZL/mZP4fOj8/PxgMBlu9Xm8atrq6ujro9/vd0WjUmv+1&#10;4/G42N7e/n/29/dPv+U3Go1V0VwVIavYr8YHTsNWLiMAAAAASyzasqI166KYhbPykYY/FDV+WHJV&#10;tHyPAABLLAJTv6v2F40AzANWAMBm2iluQtiH2fH/9uHDh+Ljx4/F5eVljA6M7aDf719P7NzmCcqy&#10;LCKk9SW/NoWsor1qsoo0KjDCVi4VAAAAACsqPkAYH3zsFLP35vL351rVYxHKilGG0Zb1arLOJuvH&#10;TTlBAlgAwENIAardYnFDlRGAAMAXGQ6HnwJWEbbq9Xqfji3QKr7yXkij0fjd1tbW/ng87sfqdDoR&#10;zLqaHLuMMYHV2MBp2AoAAAAANkhqpP8/q5VEY1Y0Z6W2rKNqP9qy/rxuJ8EIQgDgrjypVlg0AjB/&#10;HADgVs7Pz4u80WowGEyP1Wl3d7doNptFt9sttra2ikePHk2/jrXotzhZ19X+u2p7XdzUr+ejEgEA&#10;AABgUzWqFeMLI5iVmrPiPtr/t6r/UQJYAMAvyUcARnjqabVvBCAAcOciUBXBqqurq2nYqhobOG20&#10;qsv29nbRbrenYasYGXhwcDD9Oo7XKA9jxY2l9CnBk2qbB7cAAAAAYBNEW1Z88vGimIWzUnNW7Edj&#10;1lJ/uFEACwA2U4SmIjyVjwDMG6rycYAAAHcmBapS2Cq+jlarCFvVJRqrImAVoapYEbJKx1ZAhLN6&#10;1X7cZOpX+73i58EtAAAAAFhHrWJ2X+z7YtaWFQ30rybruFiSe2MCWACwPvIAVYSq4h1FIwABgHuX&#10;jwqMsFWv15tu4+s6RbAqhax2dnY+NVptmHTDKcJZi8Yf5sEtAAAAAFhl0ZgVzVn/UcyasyKcFc1Z&#10;Ecz68T5/IwJYALD80ri/fARg3lD1e6cIALhvKVCVh63SyMA6pSar2KZRgbEfjVbcWgS0rqv9d9U2&#10;H3+YB7cAAAAAYFWkYNbrYjbGMDVnRTDrT3U8oQAWADyMNAIw/KHaGgEIACydNCrw6upqGq6K/ThW&#10;pxSo6na7n0YFprAVDyYPY8U3wPz4wzy4BQAAAADLqFGtCGXFBxJTc9bbyfpj8Q3N8QJYAHB3IjD1&#10;u2o/jQAMqaEqHwcIALA0UntVhKxim5qsouWqLhGmilBVhKvSqMAUtmLl5WGt2Par/Xz84YnTBAAA&#10;AMCSiLasaM2K+1jRlvVDcdOcFfu/+sFDASwA+HUpQBXvBqYAlRGAAMBKSaMCU6NVBKzi6zhelxSo&#10;irBVrJ2dnU8jA6ESgaxetr9o/GEe3AIAAACA+9SqttGWdVbcNGfF/o/pFwlgAbCp8nF/aQRg3lBl&#10;BCAAsHJSyCq1V/V6vek2vq5TtFdFi1U+KjCOQQ3y5qx31TYff5gHtwAAAACgLtGYFc1ZryfrVAAL&#10;gHWSjwCMcNXTat8IQABgbaRAVR62ikaraLaq9Qet3d1po1W32/0UskrHYEnF/xTX2f78+MM8uAUA&#10;AAAAX00AC4BVEKGpCE/lIwDzBisjAAGAtZNGBV5dXU3DVrHqDllFqCrCVRGySuMDU9gK1lzenBXb&#10;frWfjz88cZoAAAAAWKTlFADwQPIAVYSqIlyVN1TljwMArKU0KjCCVSlklY7VJYWsIlwVYwNjVGAK&#10;W8EG26nWl4hAVq/az8NaeYgrD24BAAAAsOYEsAC4a6mNKh8BGGMB5wNWAAAbIR8VmAJW8XXs1yUF&#10;qiJsFWtnZ+dT2Ar4ZnE/7fAWvz41Z0UgK9XY5eMP8+AWAAAAACtIAAuAL5FGAIY/VNu8oSoFrAAA&#10;NlI0VkWwKrVX9Xq9T8fqFIGqCFblowJjPwJYwNLIw1r/x6/82ghlXVf777LjKcSVB7cAAAAAWBLl&#10;eDz+304DwEZaNAIw/H7B4wAAGy8FqvJGq8FgMB0fWKcUqOp2u5+arYSsgOKnzVnxB1EaeZiPPzz5&#10;/9m7m93I0SMNoyqgNvSCi7ZRq16376wv3YA3EkAvKCAb0PjNYWRFV6csKUuflD/nAAQ/UsJgkBuX&#10;pKcjfEwAAAAA45mABXB9KqBKUFXr/vqEqt98RAAAz0tQlbBqXdd9bFVrAxNgjZLJVZlgVWsD+0Qr&#10;gGdMd98nFb+0EjFB1rKdE209tnNFXD3cAgAAAOANBFgAl+HYCsDp7nhgBQDACyqoqtgqz5lqldhq&#10;lJpelagqV9YH1juAwfI7wF/e8P01OStBVo3567FWPwMAAADcPAEWwOfJX9p+3c5Z9feP7VwTqnpg&#10;BQDAG/VVgYmtlmUZHllFwqqKrKZpuvv69ev+HcAF6bHWtxe+N4HWbjs/bPfd3fdwq58BAAAArpIA&#10;C+D9HVsB+Pft6l8HAOAnJaxKYFWxVSKrejdSgqqEVX1VYM6ZaAVwY3ph+tKUrT45K1FWrTy8b99z&#10;7yMFAAAALs2Xp6en330MAC/qAVWiqsRVfUJV/zoAAO8sqwL7RKusDcy7kSqomuf5sCqwYisAhkuc&#10;tWznRFuP23m5+x5u9TMAAADApzEBC7hlz60A/PXur4EVAACD1SSrdV3391y1PnCUxFSJqhJX1apA&#10;kRXAWcjvLX95w/fX5KwEWVXo9olb/QwAAADwrgRYwDVKNDVt539u9z6hqgIrAAA+WAVVmV6VKVZ5&#10;zlSrxFaj1PSqRFW5pmk6rAwE4Gr0WOvbC9+bQGu3nR+2++7ueLgFAAAA8CIBFnApjq0AjN+OfB0A&#10;gE/UVwUmtlqWZX/P80iZXpUpVgmrElnVRCsA+PF/Mtr5pSlbPcZKoFUrD2viVg+3AAAAgBv15enp&#10;6XcfA/CJekD14wrA/nUAAM5IBVU9tqqVgSPVJKvca1VgzplyBQCfLHHWsp0TbT1u5+Xur+EWAAAA&#10;cEVMwAJGOLYCcNrehxWAAAAXolYFruu6D6xy5d1IiaoSV83zfFgfWLEVAJyx/K71lzd8f8VYibOO&#10;rT/s4RYAAABw5r8UAHiNBFO/budjKwB7YAUAwAWpVYEJqyqyqnejVGSVuKpWBVZsBQA3osda3174&#10;3gRau+38sN37+sMebgEAAAAfTIAFVECVv3RVQPX37epfBwDggtWqwJpolcAqz3k/SgVVia1yTdN0&#10;iK0AgDfp/+P50pStHmMl0Ppx/WEPtwAAAIB38OXp6el3HwNcnR5QHVsB2L8OAMCVqMiqplcty7K/&#10;53mkBFUJq/qqQJEVAFyEHmvl/rid+/rDex8TAAAA/G8mYMHl6CsAE0/9Yzv/un3NCkAAgBtQQVWP&#10;rTLRKpOthv5j9G9/20+0muf5EFnVOwDgYk3b9RoJspZ2Prb+sIdbAAAAcDMEWPD5Ek3lF13PrQCs&#10;wAoAgBtSqwLXdd3HVrlqstUoiaoSV9XawD7RCgC4efldcl9/+O2F7++Tsx62e19/2MMtAAAAuPgf&#10;moH31wOqRFU/TqiyAhAAgENQVbFVnkdHVplYlbAqV9YGZlVgvQMAeEe/PHM+JlHWrp1/XH/Ywy0A&#10;AAA4O1+enp5+9zHAq/223Y+tAOxfBwCAvb4qsKZY5TnnUSqoyuSqXNM0HWIrAIAL1ydn5f64nfv6&#10;w3sfEwAAAB/JBCz4vgIw/rndrQAEAODVMrGqAqvEVcuyHN6NlKAqYVVfFZhzAiwAgCs13X3/Xd5L&#10;EmQt27nHWj3i6uEWAAAAnESAxbVKMPXrdq4VgFETqvo6QAAAeJWsCuwTrbI2MO+G/sN2C6rmeT5M&#10;tqrYCgCA/ym///7lDd9fk7MSZNU/8vr6wx5uAQAAwJ9+AIVLUgFVgqoKqKwABADg3SSoSli1rus+&#10;tqq1gZloNUpiqkRViatqVaDICgDgw/VY69tL/2y8+/84Kx7a+4q4ergFAADAlfvy9PT0u4+BT9bX&#10;/dUKwD6hqn8dAAB+WgVVFVvlOVOtEluNUtOrElXlSmRV7wAAuGp9clairFp52Ncf3vuYAAAALpcJ&#10;WIzSVwAmnvrHdrYCEACAD9FXBSa2WpZleGQVCasqspqm6TDRCgCAmzVtV7y0EjFB1rKdE209tnNF&#10;XD3cAgAA4AwIsHirRFP5ZUFfAdgnVPV1gAAAMFTCqgRWPbaqlYEj1SSr3GtVYM6ZaAUAAD8hv7P/&#10;5Q3fX5OzEmTVysMea/UzAAAAA3+Ygx5QJapKQGUFIAAAZ6NWBa7ruo+rcs67kSqomuf5sCqwYisA&#10;ADgTPdb69tI/q/977bbzw3bf3X0Pt/oZAACANxBgXbda99dXANaEKisAAQA4KzW9KpFV7jXJKlOu&#10;RklMlagqcVWtCqzYCgAArkzfi/3SlK0+OStRVq08vG/fc+8jBQAA+H9fnp6efvcxXJRaARj/3O5W&#10;AAIAcBFqVWBNtEpglee8H6WCqsRWuaZpOqwMBAAAflrirGU7J9p63M7L3fdwq58BAACujglY5yF/&#10;+fl1O9cKwOgTrKwABADgIlRkVdOrlmXZ3/M8UqZXZYpVXxWYdwAAwFD5O8Mvb/j+mpyVIKtWHvaJ&#10;W/0MAABwMT8YMU4FVAmqat1fn1D1m48IAIBLVEFVj60y0SqTrUZKXJWJVvM8HyKregcAAFyEHmt9&#10;e+F78wPGbjs/bPfd3fFwCwAA4NMIsN6uT6OqFYBZCXgssAIAgItWqwLXdd3HVrlGR1aJqhJXJbKq&#10;9YEVWwEAADelj7R9acpWj7HyQ0utPKyJWz3cAgAAeFdfnp6efvcx/GkFYOKqf2znmlDVAysAALgq&#10;tSowYVVFVvVulIqsEldlbWBWBVZsBQAAMFjirGU7J9p63M7L3V/DLQAAgBdd+wSsYysA+wQrKwAB&#10;ALgJfVVgBVZ5znmUCqoSW+WapukQWwEAAHyi/G3klzd8f8VYibOOrT/s4RYAAHCjP2Rcmh5QJapK&#10;XNUnVPWvAwDAzcjEqoRVNb1qWZbDu5ESVCWs6qsCc06ABQAAcAV6rPXthe9NoLXbzg/bva8/7OEW&#10;AABwJc4lwHpuBeCvd38NrAAA4GZVUNUnWv3xxx/79YFD/8G+BVXzPB8mW4msAAAA/qKP/H1pylaP&#10;sfJD3Y/rD3u4BQAAnLEvT09Pvw/8v59oatrO/9zufUJVBVYAAECToCph1bqu+9iq1gYmwBolk6sy&#10;warWBvaJVgAAAHyqHmvl/rid+/rDex8TAAB8jlMmYB1bARi/Hfk6AADwjAqqKrbKc6ZaJbYapaZX&#10;JarKlfWB9Q4AAICzNd19/w/eX5Iga2nnY+sPe7gFAAD8pB5gVUCVv7zUur8+oeo3HxcAALxNXxWY&#10;2GpZluGRVSSsqshqmqa7r1+/7t8BAABw9fK3n77+8NsL398nZz1s977+sIdbAADAEVlB+ORjAACA&#10;0yWsSmBVsVUiq3o3UoKqhFV9VWDOmWgFAAAAAyTK2rXzj+sPe7gFAAA3Q4AFAACvlFWBfaJV1gbm&#10;3UgVVM3zfFgVWLEVAAAAnLE+OSv3x+3c1x/e+5gAALgGAiwAAGhqktW6rvt7rlofOEpiqkRViatq&#10;VaDICgAAgBuSIGvZzj3W6hFXD7cAAOCsCLAAALg5FVRlelWmWOU5U60SW41S06sSVeWapumwMhAA&#10;AAB4k5qclSCrRlP39Yc93AIAgOEEWAAAXKW+KjCx1bIs+3ueR8r0qkyxSliVyKomWgEAAACfIlHW&#10;bjs/tPcVcfVwCwAATiLAAgDgYlVQ1WOrWhk4Uk2yyr1WBeacKVcAAADAxeqTsxJl1crDvv7w3scE&#10;AMCPBFgAAJy9WhW4rus+sMqVdyNVUDXP82F9YMVWAAAAwM1LkLVs50Rbj+1cEVcPtwAAuGICLAAA&#10;zkKtCkxYVZFVvRslMVWiqsRVtSqwYisAAACAd1STsxJk1X9V1mOtfgYA4MIIsAAA+DC1KrAmWiWw&#10;ynPej1JBVWKrXNM0HWIrAAAAgDOUQGu3nR+2++7ue7jVzwAAnAEBFgAA76oiq5petSzL/p7nkRJU&#10;JazqqwJFVgAAAMCV65OzEmXVysP79j33PiYAgLEEWAAAvFkFVT22ykSrTLYaKXFVJlrN83yIrOod&#10;AAAAAP9T4qxlOyfaetzOy933cKufAQB4JQEWAADPqlWB67ruY6tcNdlqlERViatqbWCfaAUAAADA&#10;h6nJWQmy6r+66xO3+hkA4KYJsAAAblwFVRVb5Xl0ZJWJVQmrcmVtYFYF1jsAAAAALk4Crd12ftju&#10;u7vj4RYAwNURYAEA3IC+KrCmWOU551EqqMrkqlzTNB1iKwAAAABuVo+xEmjVysOauNXDLQCAiyDA&#10;AgC4EplYVYFV4qplWQ7vRkpQlbCqrwrMOQEWAAAAAPyExFnLdk609bidl7u/hlsAAJ9GgAUAcGGy&#10;KrBPtMrawLwbqYKqeZ7/tD5QZAUAAADAGakYK3HWsfWHPdwCAHg3AiwAgDOUoCph1bqu+9iq1gZm&#10;otUomVyVCVYJq2pVYE20AgAAAIArk0Brt50ftntff9jDLQCA/0mABQDwSSqoqtgqz5lqldhqlJpe&#10;lagqVyKregcAAAAAHNVjrARaP64/7OEWAHCDBFgAAAP1VYGJrZZlGR5ZRcKqiqymaTpMtAIAAAAA&#10;huqxVu6P27mvP7z3MQHAdRFgAQD8pIRVCax6bFUrA0eqSVa516rAnDPRCgAAAAA4ewmylnY+tv6w&#10;h1sAwJkSYAEAvFKtClzXdR9X5Zx3I1VQNc/zYVVgxVYAAAAAwE3pk7Metntff9jDLQDgAwmwAACa&#10;ml6VyCr3mmSVKVejJKZKVJW4qlYFVmwFAAAAAHCCRFm7dv5x/WEPtwCAnyTAAgBuTgVVNdEqz1kd&#10;mNhqlAqqElvlmqbpsDIQAAAAAOAT9clZuT9u577+8N7HBADPE2ABAFcpMVWiqoqtlmXZ3/M8UqZX&#10;ZYpVwqpEVjXRCgAAAADgCiTIWtr52PrDHm4BwE0QYAEAF6uCqh5bZaJVJluNlLgqE63med6vDqxJ&#10;VnkHAAAAAMBBTc7qsVZff9jDLQC4WAIsAODs1arAdV33sVWu0ZFVoqrEVYmsan1gxVYAAAAAALy7&#10;/NJ3t50f2vuKuHq4BQBnRYAFAJyFWhWYsKoiq3o3SkVWiatqVWDFVgAAAAAAnK0+OStRVq087OsP&#10;731MAHwUARYA8GH6qsAKrPKc8ygVVCW2yjVN0yG2AgAAAADg6iXIWrZzoq3Hdq6Iq4dbAPBmAiwA&#10;4F1lYlXCqppetSzL4d1ICaoSVvVVgSIrAAAAAADeqCZnJciqlYd9/WEPtwBgT4AFALxZBVV9otUf&#10;f/yxXx84UuKqTLSa5/kw2areAQAAAADAB8svxXfb+aG9r4irh1sAXDEBFgDw/E+O//nPPqxa13Uf&#10;W9XawARYo2RyVSZY1drAPtEKAAAAAAAuVJ+clSirVh7et++59zEBXCYBFgDcuAqqKrbq6wNH6dOr&#10;sjYwqwLrHQAAAAAA3LjEWct2TrT1uJ2Xu+/hVj8D8MkEWABwA/qqwIRVy7Lsn/N+pIRVmVyVa5qm&#10;Q2wFAAAAAAC8m5qclSCrVh72iVv9DMAAAiwAuBIJqxJYVWyVyKrejZSgKmFVXxWYcyZaAQAAAAAA&#10;ZyWB1m47P2z33d33cKufAXglARYAXNpPRv/5z58mWmVtYN6NVEHVPM+HVYEVWwEAAAAAAFepT87K&#10;HyJq5eF9+557HxOAAAsAzlKCqoRV67ruY6tctT5wlMRUiaoSV9WqQJEVAAAAAADwComzlu2caOtx&#10;Oy93x8MtgKsiwAKAT1JBVcVWec5Uq8RWo9T0qkRVuRJZ1TsAAAAAAIAPUjFW4qxa89EnbvVwC+Ds&#10;CbAAYKC+KjCx1bIs+3ueR0pYlSlWCaumaTpMtAIAAAAAALgwCbR22/lhu+/ujodbAJ9CgAUAP6mC&#10;qh5b1crAkWqSVe61KjDnTLQCAAAAAAC4QT3GSqD14/rDHm4BvBsBFgC8Uq0KXNd1H1flnHcjVVA1&#10;z/NhVWDFVgAAAAAAAJwscdaynRNtPW7nvv7w3scEvIYACwCaWhWYsCpTrGqSVd6NkpgqUVXiqloV&#10;WLEVAAAAAAAAZ6FirMRZx9Yf9nALuDECLABuTq0KrIlWCazynPejVFCV2CrXNE2H2AoAAAAAAICr&#10;0idnPWz3vv6wh1vAFRBgAXCVKrKq6VXLsuzveR4pQVXCqr4qUGQFAAAAAADAMxJl7dr5x/WHPdwC&#10;zpQAC4CLVUFVj60y0SqTrUZKXJWJVvM8HyKregcAAAAAAACD9MlZuT9u577+8N7HBB9PgAXA2atV&#10;geu67mOrXKMjq0RViasSWdX6wIqtAAAAAAAA4MwlyFra+dj6wx5uAT9BgAXAWahVgRVb5bnejVJh&#10;Va6sDcyqwHoHAAAAAAAAN6RPznrY7n39YQ+3gB8IsAD4MH1VYM655znnUSqoyuSqXNM0HWIrAAAA&#10;AAAA4M0SZe2280N7XxFXD7fgJgiwAHhXmVjVp1cty3J4N1KCqoRVfVVgzgmwAAAAAAAAgE/RJ2cl&#10;yqqVh3394b2PiUsnwALgJFkV2CdaZW1g3o1UQdU8z39aHyiyAgAAAAAAgIuXIGvZzom2Htu5Iq4e&#10;bsHZEGAB8KwEVQmr1nXdx1a1NjATrUbJ5KpMsEpYVasCa6IVAAAAAAAAwKYmZyXIqkkRff1hD7dg&#10;KAEWwI2roKpiqzxnqlViq1FqelWiqlyJrOodAAAAAAAAwDtLlLXbzg/tfUVcPdyCNxNgAdyAviow&#10;sdWyLMMjq0hYVZHVNE2HiVYAAAAAAAAAZ6pPzkqUVSsP79v33PuY6ARYAFciYVUCq4qtElnVu5ES&#10;VCWsyvSqWhWYcyZaAQAAAAAAAFyxxFnLdk609bidl7vv4VY/c6UEWAAXplYFruu6j6tyzruRKqia&#10;5/mwKrBiKwAAAAAAAABepSZnJciqP/L2iVv9zAURYAGcoZpklcgq91y1PnCUxFSJqhJX1arAiq0A&#10;AAAAAAAA+FAJtHbb+WG77+6+h1v9zCcTYAF8kgqqaqJVnrM6MLHVKBVUJbbKNU3TYWUgAAAAAAAA&#10;ABepT85KlFUrD+/b99z7mMYRYAEMlJgqUVXFVsuy7O95HinTqzLFKmFVIquaaAUAAAAAAADATUuc&#10;tWznRFuP23m5Ox5u8QoCLICfVEFVj60y0SqTrUZKXJWJVvM871cH1iSrvAMAAAAAAACAd1AxVuKs&#10;+iN4n7jVw62bJcACeKVaFbiu6z62yjU6skpUlbgqkVWtD6zYCgAAAAAAAADOSP6AvtvOD9t9d3c8&#10;3LoqAiyAplYFJqyqyKrejVKRVeKqWhVYsRUAAAAAAAAAXKEeYyXQ+nH9YQ+3zp4AC7g5tSqwJlol&#10;sMpz3o9SQVViq1zTNB1iKwAAAAAAAADgWYmzlu2caOtxO/f1h/ef+f+gAAu4SplYlbCqplcty3J4&#10;N1KCqoRVfVWgyAoAAAAAAAAAPkzFWImzjq0/7OHWuxBgARergqqaaJVzJlplstVIiasy0Wqe58Nk&#10;q3oHAAAAAAAAAFyMPjnrYbv39Yc93HqWAAs4e7UqcF3XfWyVqyZbjZLJVZlgVWsD+0QrAAAAAAAA&#10;AODmJMratfNh/aEACzgLFVRVbNXXB47Sp1dlbWBWBdY7AAAAAAAAAIDXEGABH6avCkxYtSzL/jnv&#10;R6mgKpOrck3TdIitAAAAAAAAAAB+lgALeFcJqxJYVWyVyKrejZSgKmFVXxWYcwIsAAAAAAAAAIBR&#10;BFjASbIqsE+0ytrAvBupgqp5ng+TrSq2AgAAAAAAAAD4DAIs4FkJqhJWreu6j61y1frAURJTJapK&#10;XFWrAkVWAAAAAAAAAMC5EmDBjaugqmKrPGeqVWKrUWp6VaKqXIms6h0AAAAAAAAAwCURYMEN6KsC&#10;E1sty7K/53mkhFWZYpWwapqmw0QrAAAAAAAAAIBrIcCCK1FBVY+tamXgSDXJKvdaFZhzJloBAAAA&#10;AAAAAFw7ARZcmFoVuK7rPq7KOe9GqqBqnufDqsCKrQAAAAAAAAAAbpkAC85QrQpMWJUpVjXJKu9G&#10;SUyVqCpxVa0KrNgKAAAAAAAAAIDjBFjwSWpVYE20SmCV57wfpYKqxFa5pmk6rAwEAAAAAAAAAODt&#10;BFgwUEVWNb1qWZb9Pc8jZXpVplj1VYF5BwAAAAAAAADA+xJgwU+qoKrHVplolclWIyWuykSreZ4P&#10;kVW9AwAAAAAAAADgYwiw4JVqVeC6rvvYKtfoyCpRVeKqRFa1PrBiKwAAAAAAAAAAPp8AC5paFVix&#10;VZ7r3SgVVuXK2sCsCqx3AAAAAAAAAACcNwEWN6evCsw59zznPEoFVZlclWuapkNsBQAAAAAAAADA&#10;5RJgcZUysapPr1qW5fBupARVCav6qsCcE2ABAAAAAAAAAHB9BFhcrAqq+kSrrA3M+sCRKqia5/lP&#10;6wNFVgAAAAAAAAAAt0eAxdlLUJWwal3XfWxVawMTYI2SyVWZYFVrA/tEKwAAAAAAAAAAKAIszkIF&#10;VRVb5TlTrRJbjVLTqxJV5cr6wHoHAAAAAAAAAACvIcDiw/RVgYmtlmUZHllFwqqKrKZpuvv69ev+&#10;HQAAAAAAAAAA/CwBFu8qYVUCq4qtElnVu5ESVCWs6qsCc85EKwAAAAAAAAAAGEWAxUlqVeC6rvu4&#10;Kue8G6mCqnmeD6sCK7YCAAAAAAAAAIDPIMDiWTXJKpFV7rlqfeAoiakSVSWuqlWBFVsBAAAAAAAA&#10;AMC5EWDduAqqaqJVnrM6MLHVKBVUJbbKNU3TYWUgAAAAAAAAAABcEgHWDUhMlaiqYqtlWfb3PI+U&#10;6VWZYpWwKpFVTbQCAAAAAAAAAIBrIcC6EhVU9diqVgaOVJOscs/qwDpnyhUAAAAAAAAAAFw7AdaF&#10;qVWB67ruA6tceTdSoqrEVfM8H9YHVmwFAAAAAAAAAAC3TIB1hmpVYMKqiqzq3SgVWSWuqlWBFVsB&#10;AAAAAAAAAADHCbA+Sa0KrIlWCazynPejVFCV2CrXNE2H2AoAAAAAAAAAAHg7AdZAmViVsKqmVy3L&#10;cng3UoKqhFV9VaDICgAAAAAAAAAA3p8A6ydVUFUTrXLORKtMthopcVUmWs3zfJhsVe8AAAAAAAAA&#10;AICPIcB6pVoVuK7rPrbKVZOtRsnkqkywqrWBfaIVAAAAAAAAAADw+QRYTQVVFVv19YGj9OlVWRuY&#10;VYH1DgAAAAAAAAAAOG83F2D1VYE1xSrPOY9SQVUmV+WapukQWwEAAAAAAAAAAJfrKgOsTKyqwCpx&#10;1bIsh3cjJahKWNVXBeacAAsAAAAAAAAAALg+Fx1gZVVgn2iVtYF5N1IFVfM8HyZbVWwFAAAAAAAA&#10;AADclrMPsBJUJaxa13UfW9XawEy0GiUxVaKqxFW1KlBkBQAAAAAAAAAA/OgsAqwKqiq2ynOmWiW2&#10;GqWmVyWqypXIqt4BAAAAAAAAAAC8xocFWH1VYGKrZVn29zyPlLAqU6wSVk3TdJhoBQAAAAAAAAAA&#10;8LPeNcCqoKrHVrUycKSaZJV7rQrMOROtAAAAAAAAAAAARjkpwKpVgeu67uOqnPNupAqq5nk+rAqs&#10;2AoAAAAAAAAAAOAzPBtg1fSqRFa51ySrTLkaJTFVoqrEVbUqsGIrAAAAAAAAAACAc3MIsB4eHu7+&#10;/e9/71cHJrYapYKqxFa5pmk6rAwEAAAAAAAAAAC4JF/7w3uuEcz0qkyx6qsC8w4AAAAAAAAAAOBa&#10;HAKsxFJvlbgqE63meT5EVvUOAAAAAAAAAADg2h2qq+emUyWqSlyVyKrWB1ZsBQAAAAAAAAAAcMu+&#10;PP1XPfzrX//a3xNjVWwFAAAAAAAAAADAcX8KsAAAAAAAAAAAAHg9ARYAAAAAAAAAAMCJBFgAAAAA&#10;AAAAAAAnEmABAAAAAAAAAACcSIAFAAAAAAAAAABwIgEWAAAAAAAAAADAiQRYAAAAAAAAAAAAJxJg&#10;AQAAAAAAAAAAnEiABQAAAAAAAAAAcCIBFgAAAAAAAAAAwIkEWAAAAAAAAAAAACcSYAEAAAAAAAAA&#10;AJxIgAUAAAAAAAAAAHAiARYAAAAAAAAAAMCJBFgAAAAAAAAAAAAnEmABAAAAAAAAAACcSIAFAAAA&#10;AAAAAABwIgEWAAAAAAAAAADAiQRYAAAAAAAAAAAAJxJgAQAAAAAAAAAAnEiABQAAAAAAAAAAcCIB&#10;FgAAAAAAAAAAwIkEWAAAAAAAAAAAACcSYAEAAAAAAAAAAJxIgAUAAAAAAAAAAHAiARYAAAAAAAAA&#10;AMCJBFgAAAAAAAAAAAAnEmABAAAAAAAAAACcSIAFAAAAAAAAAABwIgEWAAAAAAAAAADAif5PgAEA&#10;Tfn5EHXFwqEAAAAASUVORK5CYIJQSwMEFAAGAAgAAAAhAPWialrZAAAABgEAAA8AAABkcnMvZG93&#10;bnJldi54bWxMj0FvwjAMhe+T9h8iT9ptpGUb27qmCKFxRhQu3ELjNdUSp2oClH8/s8u4WH561nuf&#10;y/nonTjhELtACvJJBgKpCaajVsFuu3p6BxGTJqNdIFRwwQjz6v6u1IUJZ9rgqU6t4BCKhVZgU+oL&#10;KWNj0es4CT0Se99h8DqxHFppBn3mcO/kNMtm0uuOuMHqHpcWm5/66Lk3rt++nPTry7iyy8Vz6Pa4&#10;qZV6fBgXnyASjun/GK74jA4VMx3CkUwUTgE/kv7m1ctfp6wPvH3kLyCrUt7iV78AAAD//wMAUEsD&#10;BBQABgAIAAAAIQCqJg6+vAAAACEBAAAZAAAAZHJzL19yZWxzL2Uyb0RvYy54bWwucmVsc4SPQWrD&#10;MBBF94XcQcw+lp1FKMWyN6HgbUgOMEhjWcQaCUkt9e0jyCaBQJfzP/89ph///Cp+KWUXWEHXtCCI&#10;dTCOrYLr5Xv/CSIXZINrYFKwUYZx2H30Z1qx1FFeXMyiUjgrWEqJX1JmvZDH3IRIXJs5JI+lnsnK&#10;iPqGluShbY8yPTNgeGGKyShIk+lAXLZYzf+zwzw7TaegfzxxeaOQzld3BWKyVBR4Mg4fYddEtiCH&#10;Xr48NtwBAAD//wMAUEsBAi0AFAAGAAgAAAAhALGCZ7YKAQAAEwIAABMAAAAAAAAAAAAAAAAAAAAA&#10;AFtDb250ZW50X1R5cGVzXS54bWxQSwECLQAUAAYACAAAACEAOP0h/9YAAACUAQAACwAAAAAAAAAA&#10;AAAAAAA7AQAAX3JlbHMvLnJlbHNQSwECLQAUAAYACAAAACEACofmjIMFAAB+GwAADgAAAAAAAAAA&#10;AAAAAAA6AgAAZHJzL2Uyb0RvYy54bWxQSwECLQAKAAAAAAAAACEAmxsUEWhkAABoZAAAFAAAAAAA&#10;AAAAAAAAAADpBwAAZHJzL21lZGlhL2ltYWdlMS5wbmdQSwECLQAUAAYACAAAACEA9aJqWtkAAAAG&#10;AQAADwAAAAAAAAAAAAAAAACDbAAAZHJzL2Rvd25yZXYueG1sUEsBAi0AFAAGAAgAAAAhAKomDr68&#10;AAAAIQEAABkAAAAAAAAAAAAAAAAAiW0AAGRycy9fcmVscy9lMm9Eb2MueG1sLnJlbHNQSwUGAAAA&#10;AAYABgB8AQAAfG4AAAAA&#10;">
                     <v:shape id="Rectangle 51" o:spid="_x0000_s1027" style="position:absolute;width:73152;height:11303;visibility:visible;mso-wrap-style:square;v-text-anchor:middle" coordsize="7312660,1129665" o:gfxdata="UEsDBBQABgAIAAAAIQDb4fbL7gAAAIUBAAATAAAAW0NvbnRlbnRfVHlwZXNdLnhtbHyQz07DMAyH&#10;70i8Q+QralM4IITa7kDhCAiNB7ASt43WOlEcyvb2pNu4IODoPz9/n1xv9vOkForiPDdwXVagiI23&#10;jocG3rdPxR0oScgWJ8/UwIEENu3lRb09BBKV0ywNjCmFe63FjDSjlD4Q50nv44wpl3HQAc0OB9I3&#10;VXWrjedEnIq03oC27qjHjympx31un0wiTQLq4bS4shrAECZnMGVTvbD9QSnOhDInjzsyuiBXWQP0&#10;r4R18jfgnHvJr4nOknrFmJ5xzhraRtHWf3Kkpfz/yGo5S+H73hkquyhdjr3R8m2lj09svwAAAP//&#10;AwBQSwMEFAAGAAgAAAAhAFr0LFu/AAAAFQEAAAsAAABfcmVscy8ucmVsc2zPwWrDMAwG4Ptg72B0&#10;X5TuUMaI01uh19I+gLGVxCy2jGSy9e1nemrHjpL4P0nD4SetZiPRyNnCruvBUPYcYp4tXC/Htw8w&#10;Wl0ObuVMFm6kcBhfX4Yzra62kC6xqGlKVgtLreUTUf1CyWnHhXKbTCzJ1VbKjMX5LzcTvvf9HuXR&#10;gPHJNKdgQU5hB+ZyK23zHztFL6w81c5zQp6m6P9TMfB3PtPWFCczVQtB9N4U2rp2HOA44NMz4y8A&#10;AAD//wMAUEsDBBQABgAIAAAAIQDYfN7+xgAAANwAAAAPAAAAZHJzL2Rvd25yZXYueG1sRI9Ba8Mw&#10;DIXvg/0Ho8Fuq7NCR8nqljEoDTusrO2hu4lYjdPFdrC1NP331WGwm8R7eu/TYjX6Tg2UchuDgedJ&#10;AYpCHW0bGgOH/fppDiozBotdDGTgShlWy/u7BZY2XsIXDTtulISEXKIBx9yXWufakcc8iT0F0U4x&#10;eWRZU6NtwouE+05Pi+JFe2yDNDjs6d1R/bP79Qa2H8O84uuU0qc7btapmp15823M48P49gqKaeR/&#10;8991ZQV/JvjyjEyglzcAAAD//wMAUEsBAi0AFAAGAAgAAAAhANvh9svuAAAAhQEAABMAAAAAAAAA&#10;AAAAAAAAAAAAAFtDb250ZW50X1R5cGVzXS54bWxQSwECLQAUAAYACAAAACEAWvQsW78AAAAVAQAA&#10;CwAAAAAAAAAAAAAAAAAfAQAAX3JlbHMvLnJlbHNQSwECLQAUAAYACAAAACEA2Hze/sYAAADcAAAA&#10;DwAAAAAAAAAAAAAAAAAHAgAAZHJzL2Rvd25yZXYueG1sUEsFBgAAAAADAAMAtwAAAPoCAAAAAA==&#10;" path="m,l7312660,r,1129665l3619500,733425,,1091565,,xe" fillcolor="#4472c4 [3204]" stroked="f" strokeweight="1pt">
                       <v:stroke joinstyle="miter"/>
                       <v:path arrowok="t" o:connecttype="custom" o:connectlocs="0,0;7315200,0;7315200,1130373;3620757,733885;0,1092249;0,0" o:connectangles="0,0,0,0,0,0"/>
                     </v:shape>
                     <v:rect id="Rectangle 151" o:spid="_x0000_s1028" style="position:absolute;width:73152;height:12161;visibility:visible;mso-wrap-style:square;v-text-anchor:middle" o:gfxdata="UEsDBBQABgAIAAAAIQDb4fbL7gAAAIUBAAATAAAAW0NvbnRlbnRfVHlwZXNdLnhtbHyQz07DMAyH&#10;70i8Q+QralM4IITa7kDhCAiNB7ASt43WOlEcyvb2pNu4IODoPz9/n1xv9vOkForiPDdwXVagiI23&#10;jocG3rdPxR0oScgWJ8/UwIEENu3lRb09BBKV0ywNjCmFe63FjDSjlD4Q50nv44wpl3HQAc0OB9I3&#10;VXWrjedEnIq03oC27qjHjympx31un0wiTQLq4bS4shrAECZnMGVTvbD9QSnOhDInjzsyuiBXWQP0&#10;r4R18jfgnHvJr4nOknrFmJ5xzhraRtHWf3Kkpfz/yGo5S+H73hkquyhdjr3R8m2lj09svwAAAP//&#10;AwBQSwMEFAAGAAgAAAAhAFr0LFu/AAAAFQEAAAsAAABfcmVscy8ucmVsc2zPwWrDMAwG4Ptg72B0&#10;X5TuUMaI01uh19I+gLGVxCy2jGSy9e1nemrHjpL4P0nD4SetZiPRyNnCruvBUPYcYp4tXC/Htw8w&#10;Wl0ObuVMFm6kcBhfX4Yzra62kC6xqGlKVgtLreUTUf1CyWnHhXKbTCzJ1VbKjMX5LzcTvvf9HuXR&#10;gPHJNKdgQU5hB+ZyK23zHztFL6w81c5zQp6m6P9TMfB3PtPWFCczVQtB9N4U2rp2HOA44NMz4y8A&#10;AAD//wMAUEsDBBQABgAIAAAAIQAtYVQ8wwAAANwAAAAPAAAAZHJzL2Rvd25yZXYueG1sRE9Na8JA&#10;EL0L/odlCt7MRsUQ0qxSRcGTtrZQehuyYxKanY3ZNcZ/3y0UepvH+5x8PZhG9NS52rKCWRSDIC6s&#10;rrlU8PG+n6YgnEfW2FgmBQ9ysF6NRzlm2t75jfqzL0UIYZehgsr7NpPSFRUZdJFtiQN3sZ1BH2BX&#10;St3hPYSbRs7jOJEGaw4NFba0raj4Pt+MguNuKy/JY2+ui/TrtNk1/eerOSk1eRpenkF4Gvy/+M99&#10;0GH+cga/z4QL5OoHAAD//wMAUEsBAi0AFAAGAAgAAAAhANvh9svuAAAAhQEAABMAAAAAAAAAAAAA&#10;AAAAAAAAAFtDb250ZW50X1R5cGVzXS54bWxQSwECLQAUAAYACAAAACEAWvQsW78AAAAVAQAACwAA&#10;AAAAAAAAAAAAAAAfAQAAX3JlbHMvLnJlbHNQSwECLQAUAAYACAAAACEALWFUPMMAAADcAAAADwAA&#10;AAAAAAAAAAAAAAAHAgAAZHJzL2Rvd25yZXYueG1sUEsFBgAAAAADAAMAtwAAAPcCAAAAAA==&#10;" stroked="f" strokeweight="1pt">
-                      <v:fill r:id="rId7" o:title="" recolor="t" rotate="t" type="frame"/>
+                      <v:fill r:id="rId8" o:title="" recolor="t" rotate="t" type="frame"/>
                     </v:rect>
                     <w10:wrap anchorx="page" anchory="page"/>
                   </v:group>
@@ -288,7 +288,7 @@
             <mc:AlternateContent>
               <mc:Choice Requires="wps">
                 <w:drawing>
-                  <wp:anchor distT="0" distB="0" distL="114300" distR="114300" simplePos="0" relativeHeight="251660288" behindDoc="0" locked="0" layoutInCell="1" allowOverlap="1" wp14:anchorId="61BCDB9E" wp14:editId="25422F91">
+                  <wp:anchor distT="0" distB="0" distL="114300" distR="114300" simplePos="0" relativeHeight="251658241" behindDoc="0" locked="0" layoutInCell="1" allowOverlap="1" wp14:anchorId="61BCDB9E" wp14:editId="25422F91">
                     <wp:simplePos x="0" y="0"/>
                     <wp:positionH relativeFrom="page">
                       <wp:align>center</wp:align>
@@ -445,7 +445,7 @@
                     <v:stroke joinstyle="miter"/>
                     <v:path gradientshapeok="t" o:connecttype="rect"/>
                   </v:shapetype>
-                  <v:shape id="Text Box 152" o:spid="_x0000_s1026" type="#_x0000_t202" style="position:absolute;margin-left:0;margin-top:0;width:8in;height:1in;z-index:251660288;visibility:visible;mso-wrap-style:square;mso-width-percent:941;mso-height-percent:92;mso-top-percent:818;mso-wrap-distance-left:9pt;mso-wrap-distance-top:0;mso-wrap-distance-right:9pt;mso-wrap-distance-bottom:0;mso-position-horizontal:center;mso-position-horizontal-relative:page;mso-position-vertical-relative:page;mso-width-percent:941;mso-height-percent:92;mso-top-percent:818;mso-width-relative:page;mso-height-relative:page;v-text-anchor:bottom" o:gfxdata="UEsDBBQABgAIAAAAIQC2gziS/gAAAOEBAAATAAAAW0NvbnRlbnRfVHlwZXNdLnhtbJSRQU7DMBBF&#10;90jcwfIWJU67QAgl6YK0S0CoHGBkTxKLZGx5TGhvj5O2G0SRWNoz/78nu9wcxkFMGNg6quQqL6RA&#10;0s5Y6ir5vt9lD1JwBDIwOMJKHpHlpr69KfdHjyxSmriSfYz+USnWPY7AufNIadK6MEJMx9ApD/oD&#10;OlTrorhX2lFEilmcO2RdNtjC5xDF9pCuTyYBB5bi6bQ4syoJ3g9WQ0ymaiLzg5KdCXlKLjvcW893&#10;SUOqXwnz5DrgnHtJTxOsQfEKIT7DmDSUCaxw7Rqn8787ZsmRM9e2VmPeBN4uqYvTtW7jvijg9N/y&#10;JsXecLq0q+WD6m8AAAD//wMAUEsDBBQABgAIAAAAIQA4/SH/1gAAAJQBAAALAAAAX3JlbHMvLnJl&#10;bHOkkMFqwzAMhu+DvYPRfXGawxijTi+j0GvpHsDYimMaW0Yy2fr2M4PBMnrbUb/Q94l/f/hMi1qR&#10;JVI2sOt6UJgd+ZiDgffL8ekFlFSbvV0oo4EbChzGx4f9GRdb25HMsYhqlCwG5lrLq9biZkxWOiqY&#10;22YiTra2kYMu1l1tQD30/bPm3wwYN0x18gb45AdQl1tp5j/sFB2T0FQ7R0nTNEV3j6o9feQzro1i&#10;OWA14Fm+Q8a1a8+Bvu/d/dMb2JY5uiPbhG/ktn4cqGU/er3pcvwCAAD//wMAUEsDBBQABgAIAAAA&#10;IQDOECLcaQIAADgFAAAOAAAAZHJzL2Uyb0RvYy54bWysVN9v0zAQfkfif7D8zpJuaynV0qlsKkKa&#10;tokO7dl17DXC8Rn72qT89ZydpJ0KL0O8OBffd7+/89V1Wxu2Uz5UYAs+Oss5U1ZCWdmXgn9/Wn6Y&#10;chZQ2FIYsKrgexX49fz9u6vGzdQ5bMCUyjNyYsOscQXfILpZlgW5UbUIZ+CUJaUGXwukX/+SlV40&#10;5L022XmeT7IGfOk8SBUC3d52Sj5P/rVWEh+0DgqZKTjlhun06VzHM5tfidmLF25TyT4N8Q9Z1KKy&#10;FPTg6lagYFtf/eGqrqSHABrPJNQZaF1JlWqgakb5STWrjXAq1ULNCe7QpvD/3Mr73co9eobtZ2hp&#10;gLEhjQuzQJexnlb7On4pU0Z6auH+0DbVIpN0+fFiNKZZcCZJ92l0eUkyucmO1s4H/KKgZlEouKex&#10;pG6J3V3ADjpAYjALy8qYNBpjWVPwycU4TwYHDTk3NmJVGnLv5ph5knBvVMQY+01pVpWpgHiR6KVu&#10;jGc7QcQQUiqLqfbkl9ARpSmJtxj2+GNWbzHu6hgig8WDcV1Z8Kn6k7TLH0PKusNTz1/VHUVs120/&#10;0TWUexq0h24HgpPLiqZxJwI+Ck+kpwHSIuMDHdoAdR16ibMN+F9/u4944iJpOWtoiQoefm6FV5yZ&#10;r5ZYOprkeWIGpl+K4JMwmY6nkTDr4dpu6xugSYzotXAyiRGMZhC1h/qZVn0RA5JKWElhC74exBvs&#10;tpqeCqkWiwSiFXMC7+zKyeg6DibS7Kl9Ft71XERi8T0MmyZmJ5TssNHSwmKLoKvE19jbrqF9z2k9&#10;E+P7pyTu/+v/hDo+ePPfAAAA//8DAFBLAwQUAAYACAAAACEA7ApflN0AAAAGAQAADwAAAGRycy9k&#10;b3ducmV2LnhtbEyPQUvDQBCF70L/wzKCF7G7LamUmE0pVUHBS1tBj5vsmASzsyG7aVN/vVMv9TLM&#10;4w1vvpetRteKA/ah8aRhNlUgkEpvG6o0vO+f75YgQjRkTesJNZwwwCqfXGUmtf5IWzzsYiU4hEJq&#10;NNQxdqmUoazRmTD1HRJ7X753JrLsK2l7c+Rw18q5UvfSmYb4Q2063NRYfu8Gp+HxVS1P++Tn9q37&#10;3BQf6kmql0FqfXM9rh9ARBzj5RjO+IwOOTMVfiAbRKuBi8S/efZmiznrgrckUSDzTP7Hz38BAAD/&#10;/wMAUEsBAi0AFAAGAAgAAAAhALaDOJL+AAAA4QEAABMAAAAAAAAAAAAAAAAAAAAAAFtDb250ZW50&#10;X1R5cGVzXS54bWxQSwECLQAUAAYACAAAACEAOP0h/9YAAACUAQAACwAAAAAAAAAAAAAAAAAvAQAA&#10;X3JlbHMvLnJlbHNQSwECLQAUAAYACAAAACEAzhAi3GkCAAA4BQAADgAAAAAAAAAAAAAAAAAuAgAA&#10;ZHJzL2Uyb0RvYy54bWxQSwECLQAUAAYACAAAACEA7ApflN0AAAAGAQAADwAAAAAAAAAAAAAAAADD&#10;BAAAZHJzL2Rvd25yZXYueG1sUEsFBgAAAAAEAAQA8wAAAM0FAAAAAA==&#10;" filled="f" stroked="f" strokeweight=".5pt">
+                  <v:shape id="Text Box 152" o:spid="_x0000_s1026" type="#_x0000_t202" style="position:absolute;margin-left:0;margin-top:0;width:8in;height:1in;z-index:251658241;visibility:visible;mso-wrap-style:square;mso-width-percent:941;mso-height-percent:92;mso-top-percent:818;mso-wrap-distance-left:9pt;mso-wrap-distance-top:0;mso-wrap-distance-right:9pt;mso-wrap-distance-bottom:0;mso-position-horizontal:center;mso-position-horizontal-relative:page;mso-position-vertical-relative:page;mso-width-percent:941;mso-height-percent:92;mso-top-percent:818;mso-width-relative:page;mso-height-relative:page;v-text-anchor:bottom" o:gfxdata="UEsDBBQABgAIAAAAIQC2gziS/gAAAOEBAAATAAAAW0NvbnRlbnRfVHlwZXNdLnhtbJSRQU7DMBBF&#10;90jcwfIWJU67QAgl6YK0S0CoHGBkTxKLZGx5TGhvj5O2G0SRWNoz/78nu9wcxkFMGNg6quQqL6RA&#10;0s5Y6ir5vt9lD1JwBDIwOMJKHpHlpr69KfdHjyxSmriSfYz+USnWPY7AufNIadK6MEJMx9ApD/oD&#10;OlTrorhX2lFEilmcO2RdNtjC5xDF9pCuTyYBB5bi6bQ4syoJ3g9WQ0ymaiLzg5KdCXlKLjvcW893&#10;SUOqXwnz5DrgnHtJTxOsQfEKIT7DmDSUCaxw7Rqn8787ZsmRM9e2VmPeBN4uqYvTtW7jvijg9N/y&#10;JsXecLq0q+WD6m8AAAD//wMAUEsDBBQABgAIAAAAIQA4/SH/1gAAAJQBAAALAAAAX3JlbHMvLnJl&#10;bHOkkMFqwzAMhu+DvYPRfXGawxijTi+j0GvpHsDYimMaW0Yy2fr2M4PBMnrbUb/Q94l/f/hMi1qR&#10;JVI2sOt6UJgd+ZiDgffL8ekFlFSbvV0oo4EbChzGx4f9GRdb25HMsYhqlCwG5lrLq9biZkxWOiqY&#10;22YiTra2kYMu1l1tQD30/bPm3wwYN0x18gb45AdQl1tp5j/sFB2T0FQ7R0nTNEV3j6o9feQzro1i&#10;OWA14Fm+Q8a1a8+Bvu/d/dMb2JY5uiPbhG/ktn4cqGU/er3pcvwCAAD//wMAUEsDBBQABgAIAAAA&#10;IQDOECLcaQIAADgFAAAOAAAAZHJzL2Uyb0RvYy54bWysVN9v0zAQfkfif7D8zpJuaynV0qlsKkKa&#10;tokO7dl17DXC8Rn72qT89ZydpJ0KL0O8OBffd7+/89V1Wxu2Uz5UYAs+Oss5U1ZCWdmXgn9/Wn6Y&#10;chZQ2FIYsKrgexX49fz9u6vGzdQ5bMCUyjNyYsOscQXfILpZlgW5UbUIZ+CUJaUGXwukX/+SlV40&#10;5L022XmeT7IGfOk8SBUC3d52Sj5P/rVWEh+0DgqZKTjlhun06VzHM5tfidmLF25TyT4N8Q9Z1KKy&#10;FPTg6lagYFtf/eGqrqSHABrPJNQZaF1JlWqgakb5STWrjXAq1ULNCe7QpvD/3Mr73co9eobtZ2hp&#10;gLEhjQuzQJexnlb7On4pU0Z6auH+0DbVIpN0+fFiNKZZcCZJ92l0eUkyucmO1s4H/KKgZlEouKex&#10;pG6J3V3ADjpAYjALy8qYNBpjWVPwycU4TwYHDTk3NmJVGnLv5ph5knBvVMQY+01pVpWpgHiR6KVu&#10;jGc7QcQQUiqLqfbkl9ARpSmJtxj2+GNWbzHu6hgig8WDcV1Z8Kn6k7TLH0PKusNTz1/VHUVs120/&#10;0TWUexq0h24HgpPLiqZxJwI+Ck+kpwHSIuMDHdoAdR16ibMN+F9/u4944iJpOWtoiQoefm6FV5yZ&#10;r5ZYOprkeWIGpl+K4JMwmY6nkTDr4dpu6xugSYzotXAyiRGMZhC1h/qZVn0RA5JKWElhC74exBvs&#10;tpqeCqkWiwSiFXMC7+zKyeg6DibS7Kl9Ft71XERi8T0MmyZmJ5TssNHSwmKLoKvE19jbrqF9z2k9&#10;E+P7pyTu/+v/hDo+ePPfAAAA//8DAFBLAwQUAAYACAAAACEA7ApflN0AAAAGAQAADwAAAGRycy9k&#10;b3ducmV2LnhtbEyPQUvDQBCF70L/wzKCF7G7LamUmE0pVUHBS1tBj5vsmASzsyG7aVN/vVMv9TLM&#10;4w1vvpetRteKA/ah8aRhNlUgkEpvG6o0vO+f75YgQjRkTesJNZwwwCqfXGUmtf5IWzzsYiU4hEJq&#10;NNQxdqmUoazRmTD1HRJ7X753JrLsK2l7c+Rw18q5UvfSmYb4Q2063NRYfu8Gp+HxVS1P++Tn9q37&#10;3BQf6kmql0FqfXM9rh9ARBzj5RjO+IwOOTMVfiAbRKuBi8S/efZmiznrgrckUSDzTP7Hz38BAAD/&#10;/wMAUEsBAi0AFAAGAAgAAAAhALaDOJL+AAAA4QEAABMAAAAAAAAAAAAAAAAAAAAAAFtDb250ZW50&#10;X1R5cGVzXS54bWxQSwECLQAUAAYACAAAACEAOP0h/9YAAACUAQAACwAAAAAAAAAAAAAAAAAvAQAA&#10;X3JlbHMvLnJlbHNQSwECLQAUAAYACAAAACEAzhAi3GkCAAA4BQAADgAAAAAAAAAAAAAAAAAuAgAA&#10;ZHJzL2Uyb0RvYy54bWxQSwECLQAUAAYACAAAACEA7ApflN0AAAAGAQAADwAAAAAAAAAAAAAAAADD&#10;BAAAZHJzL2Rvd25yZXYueG1sUEsFBgAAAAAEAAQA8wAAAM0FAAAAAA==&#10;" filled="f" stroked="f" strokeweight=".5pt">
                     <v:textbox inset="126pt,0,54pt,0">
                       <w:txbxContent>
                         <w:sdt>
@@ -538,259 +538,7 @@
             <mc:AlternateContent>
               <mc:Choice Requires="wps">
                 <w:drawing>
-                  <wp:anchor distT="0" distB="0" distL="114300" distR="114300" simplePos="0" relativeHeight="251661312" behindDoc="0" locked="0" layoutInCell="1" allowOverlap="1" wp14:anchorId="7727881E" wp14:editId="429DDAD0">
-                    <wp:simplePos x="0" y="0"/>
-                    <wp:positionH relativeFrom="page">
-                      <wp:align>center</wp:align>
-                    </wp:positionH>
-                    <mc:AlternateContent>
-                      <mc:Choice Requires="wp14">
-                        <wp:positionV relativeFrom="page">
-                          <wp14:pctPosVOffset>70000</wp14:pctPosVOffset>
-                        </wp:positionV>
-                      </mc:Choice>
-                      <mc:Fallback>
-                        <wp:positionV relativeFrom="page">
-                          <wp:posOffset>7040880</wp:posOffset>
-                        </wp:positionV>
-                      </mc:Fallback>
-                    </mc:AlternateContent>
-                    <wp:extent cx="7315200" cy="1009650"/>
-                    <wp:effectExtent l="0" t="0" r="0" b="0"/>
-                    <wp:wrapSquare wrapText="bothSides"/>
-                    <wp:docPr id="153" name="Text Box 153"/>
-                    <wp:cNvGraphicFramePr/>
-                    <a:graphic xmlns:a="http://schemas.openxmlformats.org/drawingml/2006/main">
-                      <a:graphicData uri="http://schemas.microsoft.com/office/word/2010/wordprocessingShape">
-                        <wps:wsp>
-                          <wps:cNvSpPr txBox="1"/>
-                          <wps:spPr>
-                            <a:xfrm>
-                              <a:off x="0" y="0"/>
-                              <a:ext cx="7315200" cy="1009650"/>
-                            </a:xfrm>
-                            <a:prstGeom prst="rect">
-                              <a:avLst/>
-                            </a:prstGeom>
-                            <a:noFill/>
-                            <a:ln w="6350">
-                              <a:noFill/>
-                            </a:ln>
-                            <a:effectLst/>
-                          </wps:spPr>
-                          <wps:style>
-                            <a:lnRef idx="0">
-                              <a:schemeClr val="accent1"/>
-                            </a:lnRef>
-                            <a:fillRef idx="0">
-                              <a:schemeClr val="accent1"/>
-                            </a:fillRef>
-                            <a:effectRef idx="0">
-                              <a:schemeClr val="accent1"/>
-                            </a:effectRef>
-                            <a:fontRef idx="minor">
-                              <a:schemeClr val="dk1"/>
-                            </a:fontRef>
-                          </wps:style>
-                          <wps:txbx>
-                            <w:txbxContent>
-                              <w:sdt>
-                                <w:sdtPr>
-                                  <w:rPr>
-                                    <w:color w:val="595959" w:themeColor="text1" w:themeTint="A6"/>
-                                    <w:sz w:val="20"/>
-                                    <w:szCs w:val="20"/>
-                                    <w:lang w:val="fr-CA"/>
-                                  </w:rPr>
-                                  <w:alias w:val="Abstract"/>
-                                  <w:tag w:val=""/>
-                                  <w:id w:val="1375273687"/>
-                                  <w:dataBinding w:prefixMappings="xmlns:ns0='http://schemas.microsoft.com/office/2006/coverPageProps' " w:xpath="/ns0:CoverPageProperties[1]/ns0:Abstract[1]" w:storeItemID="{55AF091B-3C7A-41E3-B477-F2FDAA23CFDA}"/>
-                                  <w:text w:multiLine="1"/>
-                                </w:sdtPr>
-                                <w:sdtEndPr/>
-                                <w:sdtContent>
-                                  <w:p>
-                                    <w:pPr>
-                                      <w:pStyle w:val="NoSpacing"/>
-                                      <w:jc w:val="right"/>
-                                      <w:rPr>
-                                        <w:color w:val="595959" w:themeColor="text1" w:themeTint="A6"/>
-                                        <w:sz w:val="20"/>
-                                        <w:szCs w:val="20"/>
-                                        <w:lang w:val="fr-CA"/>
-                                      </w:rPr>
-                                    </w:pPr>
-                                    <w:r>
-                                      <w:rPr>
-                                        <w:color w:val="595959" w:themeColor="text1" w:themeTint="A6"/>
-                                        <w:sz w:val="20"/>
-                                        <w:szCs w:val="20"/>
-                                        <w:lang w:val="fr-CA"/>
-                                      </w:rPr>
-                                      <w:t>Présentation d</w:t>
-                                    </w:r>
-                                    <w:r>
-                                      <w:rPr>
-                                        <w:color w:val="595959" w:themeColor="text1" w:themeTint="A6"/>
-                                        <w:sz w:val="20"/>
-                                        <w:szCs w:val="20"/>
-                                        <w:lang w:val="fr-CA"/>
-                                      </w:rPr>
-                                      <w:t>u projet synthèse</w:t>
-                                    </w:r>
-                                    <w:r>
-                                      <w:rPr>
-                                        <w:color w:val="595959" w:themeColor="text1" w:themeTint="A6"/>
-                                        <w:sz w:val="20"/>
-                                        <w:szCs w:val="20"/>
-                                        <w:lang w:val="fr-CA"/>
-                                      </w:rPr>
-                                      <w:t xml:space="preserve"> Cry</w:t>
-                                    </w:r>
-                                    <w:r>
-                                      <w:rPr>
-                                        <w:color w:val="595959" w:themeColor="text1" w:themeTint="A6"/>
-                                        <w:sz w:val="20"/>
-                                        <w:szCs w:val="20"/>
-                                        <w:lang w:val="fr-CA"/>
-                                      </w:rPr>
-                                      <w:t>pto Newbie</w:t>
-                                    </w:r>
-                                  </w:p>
-                                </w:sdtContent>
-                              </w:sdt>
-                              <w:p>
-                                <w:pPr>
-                                  <w:pStyle w:val="NoSpacing"/>
-                                  <w:jc w:val="right"/>
-                                  <w:rPr>
-                                    <w:color w:val="4472C4" w:themeColor="accent1"/>
-                                    <w:sz w:val="28"/>
-                                    <w:szCs w:val="28"/>
-                                    <w:lang w:val="fr-CA"/>
-                                  </w:rPr>
-                                </w:pPr>
-                              </w:p>
-                            </w:txbxContent>
-                          </wps:txbx>
-                          <wps:bodyPr rot="0" spcFirstLastPara="0" vertOverflow="overflow" horzOverflow="overflow" vert="horz" wrap="square" lIns="1600200" tIns="0" rIns="685800" bIns="0" numCol="1" spcCol="0" rtlCol="0" fromWordArt="0" anchor="t" anchorCtr="0" forceAA="0" compatLnSpc="1">
-                            <a:prstTxWarp prst="textNoShape">
-                              <a:avLst/>
-                            </a:prstTxWarp>
-                            <a:spAutoFit/>
-                          </wps:bodyPr>
-                        </wps:wsp>
-                      </a:graphicData>
-                    </a:graphic>
-                    <wp14:sizeRelH relativeFrom="page">
-                      <wp14:pctWidth>94100</wp14:pctWidth>
-                    </wp14:sizeRelH>
-                    <wp14:sizeRelV relativeFrom="page">
-                      <wp14:pctHeight>10000</wp14:pctHeight>
-                    </wp14:sizeRelV>
-                  </wp:anchor>
-                </w:drawing>
-              </mc:Choice>
-              <mc:Fallback>
-                <w:pict>
-                  <v:shape w14:anchorId="7727881E" id="Text Box 153" o:spid="_x0000_s1027" type="#_x0000_t202" style="position:absolute;margin-left:0;margin-top:0;width:8in;height:79.5pt;z-index:251661312;visibility:visible;mso-wrap-style:square;mso-width-percent:941;mso-height-percent:100;mso-top-percent:700;mso-wrap-distance-left:9pt;mso-wrap-distance-top:0;mso-wrap-distance-right:9pt;mso-wrap-distance-bottom:0;mso-position-horizontal:center;mso-position-horizontal-relative:page;mso-position-vertical-relative:page;mso-width-percent:941;mso-height-percent:100;mso-top-percent:700;mso-width-relative:page;mso-height-relative:page;v-text-anchor:top" o:gfxdata="UEsDBBQABgAIAAAAIQC2gziS/gAAAOEBAAATAAAAW0NvbnRlbnRfVHlwZXNdLnhtbJSRQU7DMBBF&#10;90jcwfIWJU67QAgl6YK0S0CoHGBkTxKLZGx5TGhvj5O2G0SRWNoz/78nu9wcxkFMGNg6quQqL6RA&#10;0s5Y6ir5vt9lD1JwBDIwOMJKHpHlpr69KfdHjyxSmriSfYz+USnWPY7AufNIadK6MEJMx9ApD/oD&#10;OlTrorhX2lFEilmcO2RdNtjC5xDF9pCuTyYBB5bi6bQ4syoJ3g9WQ0ymaiLzg5KdCXlKLjvcW893&#10;SUOqXwnz5DrgnHtJTxOsQfEKIT7DmDSUCaxw7Rqn8787ZsmRM9e2VmPeBN4uqYvTtW7jvijg9N/y&#10;JsXecLq0q+WD6m8AAAD//wMAUEsDBBQABgAIAAAAIQA4/SH/1gAAAJQBAAALAAAAX3JlbHMvLnJl&#10;bHOkkMFqwzAMhu+DvYPRfXGawxijTi+j0GvpHsDYimMaW0Yy2fr2M4PBMnrbUb/Q94l/f/hMi1qR&#10;JVI2sOt6UJgd+ZiDgffL8ekFlFSbvV0oo4EbChzGx4f9GRdb25HMsYhqlCwG5lrLq9biZkxWOiqY&#10;22YiTra2kYMu1l1tQD30/bPm3wwYN0x18gb45AdQl1tp5j/sFB2T0FQ7R0nTNEV3j6o9feQzro1i&#10;OWA14Fm+Q8a1a8+Bvu/d/dMb2JY5uiPbhG/ktn4cqGU/er3pcvwCAAD//wMAUEsDBBQABgAIAAAA&#10;IQBW4W5qbAIAAEAFAAAOAAAAZHJzL2Uyb0RvYy54bWysVE1v2zAMvQ/YfxB0X+20SJYFdYosRYcB&#10;QVu0HXpWZKkxJouaxMTOfv0o2U6ybpcOu8g0SfHj8VGXV21t2E75UIEt+Ogs50xZCWVlXwr+7enm&#10;w5SzgMKWwoBVBd+rwK/m799dNm6mzmEDplSeURAbZo0r+AbRzbIsyI2qRTgDpywZNfhaIP36l6z0&#10;oqHotcnO83ySNeBL50GqEEh73Rn5PMXXWkm80zooZKbgVBum06dzHc9sfilmL164TSX7MsQ/VFGL&#10;ylLSQ6hrgYJtffVHqLqSHgJoPJNQZ6B1JVXqgboZ5a+6edwIp1IvBE5wB5jC/wsrb3eP7t4zbD9D&#10;SwOMgDQuzAIpYz+t9nX8UqWM7ATh/gCbapFJUn68GI1pFpxJso3y/NNknIDNjtedD/hFQc2iUHBP&#10;c0lwid0qIKUk18ElZrNwUxmTZmMsawo+uaCQv1nohrFRo9KU+zDH0pOEe6Oij7EPSrOqTB1EReKX&#10;WhrPdoKYIaRUFlPzKS55Ry9NRbzlYu9/rOotl7s+hsxg8XC5riz41P2rssvvQ8m68ycgT/qOIrbr&#10;lho/mewayj0N3EO3C8HJm4qGshIB74Un8tMgaaHxjg5tgMCHXuJsA/7n3/TRnzhJVs4aWqaChx9b&#10;4RVn5qslto4meZ4YgumXMvgkTKbjaSTOelDbbb0EGsiIXg0nkxid0Qyi9lA/08ovYkIyCSspbcFx&#10;EJfYbTc9GVItFsmJVs0JXNlHJ2PoOJ/Itqf2WXjXUxKJzbcwbJyYvWJm55uo4xZbJH4m2kaIO0B7&#10;6GlNE5v7JyW+A6f/yev48M1/AQAA//8DAFBLAwQUAAYACAAAACEAxkRDDNsAAAAGAQAADwAAAGRy&#10;cy9kb3ducmV2LnhtbEyPQUvDQBCF74L/YRnBm900EmtjNkUKQlV6sPYHTLNjEszOhuymTf+9Uy96&#10;GebxhjffK1aT69SRhtB6NjCfJaCIK29brg3sP1/uHkGFiGyx80wGzhRgVV5fFZhbf+IPOu5irSSE&#10;Q44Gmhj7XOtQNeQwzHxPLN6XHxxGkUOt7YAnCXedTpPkQTtsWT402NO6oep7NzoD436z6d/Ss3+v&#10;X7eLNlvzYlzeG3N7Mz0/gYo0xb9juOALOpTCdPAj26A6A1Ik/s6LN89S0QfZsmUCuiz0f/zyBwAA&#10;//8DAFBLAQItABQABgAIAAAAIQC2gziS/gAAAOEBAAATAAAAAAAAAAAAAAAAAAAAAABbQ29udGVu&#10;dF9UeXBlc10ueG1sUEsBAi0AFAAGAAgAAAAhADj9If/WAAAAlAEAAAsAAAAAAAAAAAAAAAAALwEA&#10;AF9yZWxzLy5yZWxzUEsBAi0AFAAGAAgAAAAhAFbhbmpsAgAAQAUAAA4AAAAAAAAAAAAAAAAALgIA&#10;AGRycy9lMm9Eb2MueG1sUEsBAi0AFAAGAAgAAAAhAMZEQwzbAAAABgEAAA8AAAAAAAAAAAAAAAAA&#10;xgQAAGRycy9kb3ducmV2LnhtbFBLBQYAAAAABAAEAPMAAADOBQAAAAA=&#10;" filled="f" stroked="f" strokeweight=".5pt">
-                    <v:textbox style="mso-fit-shape-to-text:t" inset="126pt,0,54pt,0">
-                      <w:txbxContent>
-                        <w:sdt>
-                          <w:sdtPr>
-                            <w:rPr>
-                              <w:color w:val="595959" w:themeColor="text1" w:themeTint="A6"/>
-                              <w:sz w:val="20"/>
-                              <w:szCs w:val="20"/>
-                              <w:lang w:val="fr-CA"/>
-                            </w:rPr>
-                            <w:alias w:val="Abstract"/>
-                            <w:tag w:val=""/>
-                            <w:id w:val="1375273687"/>
-                            <w:dataBinding w:prefixMappings="xmlns:ns0='http://schemas.microsoft.com/office/2006/coverPageProps' " w:xpath="/ns0:CoverPageProperties[1]/ns0:Abstract[1]" w:storeItemID="{55AF091B-3C7A-41E3-B477-F2FDAA23CFDA}"/>
-                            <w:text w:multiLine="1"/>
-                          </w:sdtPr>
-                          <w:sdtEndPr/>
-                          <w:sdtContent>
-                            <w:p>
-                              <w:pPr>
-                                <w:pStyle w:val="NoSpacing"/>
-                                <w:jc w:val="right"/>
-                                <w:rPr>
-                                  <w:color w:val="595959" w:themeColor="text1" w:themeTint="A6"/>
-                                  <w:sz w:val="20"/>
-                                  <w:szCs w:val="20"/>
-                                  <w:lang w:val="fr-CA"/>
-                                </w:rPr>
-                              </w:pPr>
-                              <w:r>
-                                <w:rPr>
-                                  <w:color w:val="595959" w:themeColor="text1" w:themeTint="A6"/>
-                                  <w:sz w:val="20"/>
-                                  <w:szCs w:val="20"/>
-                                  <w:lang w:val="fr-CA"/>
-                                </w:rPr>
-                                <w:t>Présentation d</w:t>
-                              </w:r>
-                              <w:r>
-                                <w:rPr>
-                                  <w:color w:val="595959" w:themeColor="text1" w:themeTint="A6"/>
-                                  <w:sz w:val="20"/>
-                                  <w:szCs w:val="20"/>
-                                  <w:lang w:val="fr-CA"/>
-                                </w:rPr>
-                                <w:t>u projet synthèse</w:t>
-                              </w:r>
-                              <w:r>
-                                <w:rPr>
-                                  <w:color w:val="595959" w:themeColor="text1" w:themeTint="A6"/>
-                                  <w:sz w:val="20"/>
-                                  <w:szCs w:val="20"/>
-                                  <w:lang w:val="fr-CA"/>
-                                </w:rPr>
-                                <w:t xml:space="preserve"> Cry</w:t>
-                              </w:r>
-                              <w:r>
-                                <w:rPr>
-                                  <w:color w:val="595959" w:themeColor="text1" w:themeTint="A6"/>
-                                  <w:sz w:val="20"/>
-                                  <w:szCs w:val="20"/>
-                                  <w:lang w:val="fr-CA"/>
-                                </w:rPr>
-                                <w:t>pto Newbie</w:t>
-                              </w:r>
-                            </w:p>
-                          </w:sdtContent>
-                        </w:sdt>
-                        <w:p>
-                          <w:pPr>
-                            <w:pStyle w:val="NoSpacing"/>
-                            <w:jc w:val="right"/>
-                            <w:rPr>
-                              <w:color w:val="4472C4" w:themeColor="accent1"/>
-                              <w:sz w:val="28"/>
-                              <w:szCs w:val="28"/>
-                              <w:lang w:val="fr-CA"/>
-                            </w:rPr>
-                          </w:pPr>
-                        </w:p>
-                      </w:txbxContent>
-                    </v:textbox>
-                    <w10:wrap type="square" anchorx="page" anchory="page"/>
-                  </v:shape>
-                </w:pict>
-              </mc:Fallback>
-            </mc:AlternateContent>
-          </w:r>
-          <w:r>
-            <w:rPr>
-              <w:noProof/>
-            </w:rPr>
-            <mc:AlternateContent>
-              <mc:Choice Requires="wps">
-                <w:drawing>
-                  <wp:anchor distT="0" distB="0" distL="114300" distR="114300" simplePos="0" relativeHeight="251659264" behindDoc="0" locked="0" layoutInCell="1" allowOverlap="1" wp14:anchorId="3CE03767" wp14:editId="00BA3C18">
+                  <wp:anchor distT="0" distB="0" distL="114300" distR="114300" simplePos="0" relativeHeight="251658240" behindDoc="0" locked="0" layoutInCell="1" allowOverlap="1" wp14:anchorId="3CE03767" wp14:editId="00BA3C18">
                     <wp:simplePos x="0" y="0"/>
                     <wp:positionH relativeFrom="page">
                       <wp:align>center</wp:align>
@@ -945,7 +693,7 @@
               </mc:Choice>
               <mc:Fallback>
                 <w:pict>
-                  <v:shape w14:anchorId="3CE03767" id="Text Box 154" o:spid="_x0000_s1028" type="#_x0000_t202" style="position:absolute;margin-left:0;margin-top:0;width:8in;height:286.5pt;z-index:251659264;visibility:visible;mso-wrap-style:square;mso-width-percent:941;mso-height-percent:363;mso-top-percent:300;mso-wrap-distance-left:9pt;mso-wrap-distance-top:0;mso-wrap-distance-right:9pt;mso-wrap-distance-bottom:0;mso-position-horizontal:center;mso-position-horizontal-relative:page;mso-position-vertical-relative:page;mso-width-percent:941;mso-height-percent:363;mso-top-percent:300;mso-width-relative:page;mso-height-relative:page;v-text-anchor:bottom" o:gfxdata="UEsDBBQABgAIAAAAIQC2gziS/gAAAOEBAAATAAAAW0NvbnRlbnRfVHlwZXNdLnhtbJSRQU7DMBBF&#10;90jcwfIWJU67QAgl6YK0S0CoHGBkTxKLZGx5TGhvj5O2G0SRWNoz/78nu9wcxkFMGNg6quQqL6RA&#10;0s5Y6ir5vt9lD1JwBDIwOMJKHpHlpr69KfdHjyxSmriSfYz+USnWPY7AufNIadK6MEJMx9ApD/oD&#10;OlTrorhX2lFEilmcO2RdNtjC5xDF9pCuTyYBB5bi6bQ4syoJ3g9WQ0ymaiLzg5KdCXlKLjvcW893&#10;SUOqXwnz5DrgnHtJTxOsQfEKIT7DmDSUCaxw7Rqn8787ZsmRM9e2VmPeBN4uqYvTtW7jvijg9N/y&#10;JsXecLq0q+WD6m8AAAD//wMAUEsDBBQABgAIAAAAIQA4/SH/1gAAAJQBAAALAAAAX3JlbHMvLnJl&#10;bHOkkMFqwzAMhu+DvYPRfXGawxijTi+j0GvpHsDYimMaW0Yy2fr2M4PBMnrbUb/Q94l/f/hMi1qR&#10;JVI2sOt6UJgd+ZiDgffL8ekFlFSbvV0oo4EbChzGx4f9GRdb25HMsYhqlCwG5lrLq9biZkxWOiqY&#10;22YiTra2kYMu1l1tQD30/bPm3wwYN0x18gb45AdQl1tp5j/sFB2T0FQ7R0nTNEV3j6o9feQzro1i&#10;OWA14Fm+Q8a1a8+Bvu/d/dMb2JY5uiPbhG/ktn4cqGU/er3pcvwCAAD//wMAUEsDBBQABgAIAAAA&#10;IQD6sExWbQIAAEAFAAAOAAAAZHJzL2Uyb0RvYy54bWysVN9v2jAQfp+0/8Hy+wgUwRAiVKxVp0mo&#10;rUanPhvHLtEcn2cfJOyv39lJoGN76bQX53L3+X5+58V1Uxl2UD6UYHM+Ggw5U1ZCUdqXnH97uvsw&#10;4yygsIUwYFXOjyrw6+X7d4vazdUV7MAUyjNyYsO8djnfIbp5lgW5U5UIA3DKklGDrwTSr3/JCi9q&#10;8l6Z7Go4nGY1+MJ5kCoE0t62Rr5M/rVWEh+0DgqZyTnlhun06dzGM1suxPzFC7crZZeG+IcsKlFa&#10;CnpydStQsL0v/3BVldJDAI0DCVUGWpdSpRqomtHwoprNTjiVaqHmBHdqU/h/buX9YeMePcPmEzQ0&#10;wNiQ2oV5IGWsp9G+il/KlJGdWng8tU01yCQpP45HE5oFZ5Js4+l4Npmkxmbn684H/KygYlHIuae5&#10;pHaJwzoghSRoD4nRLNyVxqTZGMvqnE/H5PI3C90wNmpUmnLn5px6kvBoVMQY+1VpVhapgqhI/FI3&#10;xrODIGYIKZXFVHzyS+iI0pTEWy52+HNWb7nc1tFHBouny1VpwafqL9Iuvvcp6xZPjXxVdxSx2TZU&#10;eM6v+sluoTjSwD20uxCcvCtpKGsR8FF4Ij8NkhYaH+jQBqj50Emc7cD//Js+4omTZOWspmXKefix&#10;F15xZr5YYutoOhwmhmD6pQg+CdPZZBaJs+3Vdl/dAA1kRK+Gk0mMYDS9qD1Uz7TyqxiQTMJKCpvz&#10;bS/eYLvd9GRItVolEK2aE7i2Gyej6zifyLan5ll411ESic330G+cmF8ws8XGmxZWewRdJtrGFrcN&#10;7VpPa5rY3D0p8R14/Z9Q54dv+QsAAP//AwBQSwMEFAAGAAgAAAAhAMNNUIDbAAAABgEAAA8AAABk&#10;cnMvZG93bnJldi54bWxMj8FOwzAQRO9I/QdrkXqjdloFUIhTVZE4VOqFAuLqxNskIl4b22nD3+Ny&#10;gctIo1nNvC23sxnZGX0YLEnIVgIYUmv1QJ2Et9fnu0dgISrSarSEEr4xwLZa3JSq0PZCL3g+xo6l&#10;EgqFktDH6ArOQ9ujUWFlHVLKTtYbFZP1HddeXVK5GflaiHtu1EBpoVcO6x7bz+NkJGA9NZv3+iQm&#10;n39kzu0PLnwdpFzezrsnYBHn+HcMV/yEDlViauxEOrBRQnok/uo1y/J18o2E/GEjgFcl/49f/QAA&#10;AP//AwBQSwECLQAUAAYACAAAACEAtoM4kv4AAADhAQAAEwAAAAAAAAAAAAAAAAAAAAAAW0NvbnRl&#10;bnRfVHlwZXNdLnhtbFBLAQItABQABgAIAAAAIQA4/SH/1gAAAJQBAAALAAAAAAAAAAAAAAAAAC8B&#10;AABfcmVscy8ucmVsc1BLAQItABQABgAIAAAAIQD6sExWbQIAAEAFAAAOAAAAAAAAAAAAAAAAAC4C&#10;AABkcnMvZTJvRG9jLnhtbFBLAQItABQABgAIAAAAIQDDTVCA2wAAAAYBAAAPAAAAAAAAAAAAAAAA&#10;AMcEAABkcnMvZG93bnJldi54bWxQSwUGAAAAAAQABADzAAAAzwUAAAAA&#10;" filled="f" stroked="f" strokeweight=".5pt">
+                  <v:shape w14:anchorId="3CE03767" id="Text Box 154" o:spid="_x0000_s1027" type="#_x0000_t202" style="position:absolute;margin-left:0;margin-top:0;width:8in;height:286.5pt;z-index:251658240;visibility:visible;mso-wrap-style:square;mso-width-percent:941;mso-height-percent:363;mso-top-percent:300;mso-wrap-distance-left:9pt;mso-wrap-distance-top:0;mso-wrap-distance-right:9pt;mso-wrap-distance-bottom:0;mso-position-horizontal:center;mso-position-horizontal-relative:page;mso-position-vertical-relative:page;mso-width-percent:941;mso-height-percent:363;mso-top-percent:300;mso-width-relative:page;mso-height-relative:page;v-text-anchor:bottom" o:gfxdata="UEsDBBQABgAIAAAAIQC2gziS/gAAAOEBAAATAAAAW0NvbnRlbnRfVHlwZXNdLnhtbJSRQU7DMBBF&#10;90jcwfIWJU67QAgl6YK0S0CoHGBkTxKLZGx5TGhvj5O2G0SRWNoz/78nu9wcxkFMGNg6quQqL6RA&#10;0s5Y6ir5vt9lD1JwBDIwOMJKHpHlpr69KfdHjyxSmriSfYz+USnWPY7AufNIadK6MEJMx9ApD/oD&#10;OlTrorhX2lFEilmcO2RdNtjC5xDF9pCuTyYBB5bi6bQ4syoJ3g9WQ0ymaiLzg5KdCXlKLjvcW893&#10;SUOqXwnz5DrgnHtJTxOsQfEKIT7DmDSUCaxw7Rqn8787ZsmRM9e2VmPeBN4uqYvTtW7jvijg9N/y&#10;JsXecLq0q+WD6m8AAAD//wMAUEsDBBQABgAIAAAAIQA4/SH/1gAAAJQBAAALAAAAX3JlbHMvLnJl&#10;bHOkkMFqwzAMhu+DvYPRfXGawxijTi+j0GvpHsDYimMaW0Yy2fr2M4PBMnrbUb/Q94l/f/hMi1qR&#10;JVI2sOt6UJgd+ZiDgffL8ekFlFSbvV0oo4EbChzGx4f9GRdb25HMsYhqlCwG5lrLq9biZkxWOiqY&#10;22YiTra2kYMu1l1tQD30/bPm3wwYN0x18gb45AdQl1tp5j/sFB2T0FQ7R0nTNEV3j6o9feQzro1i&#10;OWA14Fm+Q8a1a8+Bvu/d/dMb2JY5uiPbhG/ktn4cqGU/er3pcvwCAAD//wMAUEsDBBQABgAIAAAA&#10;IQD6sExWbQIAAEAFAAAOAAAAZHJzL2Uyb0RvYy54bWysVN9v2jAQfp+0/8Hy+wgUwRAiVKxVp0mo&#10;rUanPhvHLtEcn2cfJOyv39lJoGN76bQX53L3+X5+58V1Uxl2UD6UYHM+Ggw5U1ZCUdqXnH97uvsw&#10;4yygsIUwYFXOjyrw6+X7d4vazdUV7MAUyjNyYsO8djnfIbp5lgW5U5UIA3DKklGDrwTSr3/JCi9q&#10;8l6Z7Go4nGY1+MJ5kCoE0t62Rr5M/rVWEh+0DgqZyTnlhun06dzGM1suxPzFC7crZZeG+IcsKlFa&#10;CnpydStQsL0v/3BVldJDAI0DCVUGWpdSpRqomtHwoprNTjiVaqHmBHdqU/h/buX9YeMePcPmEzQ0&#10;wNiQ2oV5IGWsp9G+il/KlJGdWng8tU01yCQpP45HE5oFZ5Js4+l4Npmkxmbn684H/KygYlHIuae5&#10;pHaJwzoghSRoD4nRLNyVxqTZGMvqnE/H5PI3C90wNmpUmnLn5px6kvBoVMQY+1VpVhapgqhI/FI3&#10;xrODIGYIKZXFVHzyS+iI0pTEWy52+HNWb7nc1tFHBouny1VpwafqL9Iuvvcp6xZPjXxVdxSx2TZU&#10;eM6v+sluoTjSwD20uxCcvCtpKGsR8FF4Ij8NkhYaH+jQBqj50Emc7cD//Js+4omTZOWspmXKefix&#10;F15xZr5YYutoOhwmhmD6pQg+CdPZZBaJs+3Vdl/dAA1kRK+Gk0mMYDS9qD1Uz7TyqxiQTMJKCpvz&#10;bS/eYLvd9GRItVolEK2aE7i2Gyej6zifyLan5ll411ESic330G+cmF8ws8XGmxZWewRdJtrGFrcN&#10;7VpPa5rY3D0p8R14/Z9Q54dv+QsAAP//AwBQSwMEFAAGAAgAAAAhAMNNUIDbAAAABgEAAA8AAABk&#10;cnMvZG93bnJldi54bWxMj8FOwzAQRO9I/QdrkXqjdloFUIhTVZE4VOqFAuLqxNskIl4b22nD3+Ny&#10;gctIo1nNvC23sxnZGX0YLEnIVgIYUmv1QJ2Et9fnu0dgISrSarSEEr4xwLZa3JSq0PZCL3g+xo6l&#10;EgqFktDH6ArOQ9ujUWFlHVLKTtYbFZP1HddeXVK5GflaiHtu1EBpoVcO6x7bz+NkJGA9NZv3+iQm&#10;n39kzu0PLnwdpFzezrsnYBHn+HcMV/yEDlViauxEOrBRQnok/uo1y/J18o2E/GEjgFcl/49f/QAA&#10;AP//AwBQSwECLQAUAAYACAAAACEAtoM4kv4AAADhAQAAEwAAAAAAAAAAAAAAAAAAAAAAW0NvbnRl&#10;bnRfVHlwZXNdLnhtbFBLAQItABQABgAIAAAAIQA4/SH/1gAAAJQBAAALAAAAAAAAAAAAAAAAAC8B&#10;AABfcmVscy8ucmVsc1BLAQItABQABgAIAAAAIQD6sExWbQIAAEAFAAAOAAAAAAAAAAAAAAAAAC4C&#10;AABkcnMvZTJvRG9jLnhtbFBLAQItABQABgAIAAAAIQDDTVCA2wAAAAYBAAAPAAAAAAAAAAAAAAAA&#10;AMcEAABkcnMvZG93bnJldi54bWxQSwUGAAAAAAQABADzAAAAzwUAAAAA&#10;" filled="f" stroked="f" strokeweight=".5pt">
                     <v:textbox inset="126pt,0,54pt,0">
                       <w:txbxContent>
                         <w:p>
@@ -1036,6 +784,180 @@
         </w:p>
         <w:p>
           <w:r>
+            <w:rPr>
+              <w:noProof/>
+            </w:rPr>
+            <mc:AlternateContent>
+              <mc:Choice Requires="wps">
+                <w:drawing>
+                  <wp:anchor distT="0" distB="0" distL="114300" distR="114300" simplePos="0" relativeHeight="251658242" behindDoc="0" locked="0" layoutInCell="1" allowOverlap="1" wp14:anchorId="7727881E" wp14:editId="209A3ED5">
+                    <wp:simplePos x="0" y="0"/>
+                    <wp:positionH relativeFrom="page">
+                      <wp:align>center</wp:align>
+                    </wp:positionH>
+                    <mc:AlternateContent>
+                      <mc:Choice Requires="wp14">
+                        <wp:positionV relativeFrom="page">
+                          <wp14:pctPosVOffset>70000</wp14:pctPosVOffset>
+                        </wp:positionV>
+                      </mc:Choice>
+                      <mc:Fallback>
+                        <wp:positionV relativeFrom="page">
+                          <wp:posOffset>7040880</wp:posOffset>
+                        </wp:positionV>
+                      </mc:Fallback>
+                    </mc:AlternateContent>
+                    <wp:extent cx="7315200" cy="591185"/>
+                    <wp:effectExtent l="0" t="0" r="0" b="0"/>
+                    <wp:wrapSquare wrapText="bothSides"/>
+                    <wp:docPr id="153" name="Text Box 153"/>
+                    <wp:cNvGraphicFramePr/>
+                    <a:graphic xmlns:a="http://schemas.openxmlformats.org/drawingml/2006/main">
+                      <a:graphicData uri="http://schemas.microsoft.com/office/word/2010/wordprocessingShape">
+                        <wps:wsp>
+                          <wps:cNvSpPr txBox="1"/>
+                          <wps:spPr>
+                            <a:xfrm>
+                              <a:off x="0" y="0"/>
+                              <a:ext cx="7315200" cy="591671"/>
+                            </a:xfrm>
+                            <a:prstGeom prst="rect">
+                              <a:avLst/>
+                            </a:prstGeom>
+                            <a:noFill/>
+                            <a:ln w="6350">
+                              <a:noFill/>
+                            </a:ln>
+                            <a:effectLst/>
+                          </wps:spPr>
+                          <wps:style>
+                            <a:lnRef idx="0">
+                              <a:schemeClr val="accent1"/>
+                            </a:lnRef>
+                            <a:fillRef idx="0">
+                              <a:schemeClr val="accent1"/>
+                            </a:fillRef>
+                            <a:effectRef idx="0">
+                              <a:schemeClr val="accent1"/>
+                            </a:effectRef>
+                            <a:fontRef idx="minor">
+                              <a:schemeClr val="dk1"/>
+                            </a:fontRef>
+                          </wps:style>
+                          <wps:txbx>
+                            <w:txbxContent>
+                              <w:sdt>
+                                <w:sdtPr>
+                                  <w:rPr>
+                                    <w:color w:val="595959" w:themeColor="text1" w:themeTint="A6"/>
+                                    <w:sz w:val="20"/>
+                                    <w:szCs w:val="20"/>
+                                    <w:lang w:val="fr-CA"/>
+                                  </w:rPr>
+                                  <w:alias w:val="Abstract"/>
+                                  <w:tag w:val=""/>
+                                  <w:id w:val="1375273687"/>
+                                  <w:dataBinding w:prefixMappings="xmlns:ns0='http://schemas.microsoft.com/office/2006/coverPageProps' " w:xpath="/ns0:CoverPageProperties[1]/ns0:Abstract[1]" w:storeItemID="{55AF091B-3C7A-41E3-B477-F2FDAA23CFDA}"/>
+                                  <w:text w:multiLine="1"/>
+                                </w:sdtPr>
+                                <w:sdtEndPr/>
+                                <w:sdtContent>
+                                  <w:p>
+                                    <w:pPr>
+                                      <w:pStyle w:val="NoSpacing"/>
+                                      <w:jc w:val="right"/>
+                                      <w:rPr>
+                                        <w:color w:val="595959" w:themeColor="text1" w:themeTint="A6"/>
+                                        <w:sz w:val="20"/>
+                                        <w:szCs w:val="20"/>
+                                        <w:lang w:val="fr-CA"/>
+                                      </w:rPr>
+                                    </w:pPr>
+                                    <w:r>
+                                      <w:rPr>
+                                        <w:color w:val="595959" w:themeColor="text1" w:themeTint="A6"/>
+                                        <w:sz w:val="20"/>
+                                        <w:szCs w:val="20"/>
+                                        <w:lang w:val="fr-CA"/>
+                                      </w:rPr>
+                                      <w:t>Présentation de conception de Crypto Newbie</w:t>
+                                    </w:r>
+                                  </w:p>
+                                </w:sdtContent>
+                              </w:sdt>
+                            </w:txbxContent>
+                          </wps:txbx>
+                          <wps:bodyPr rot="0" spcFirstLastPara="0" vertOverflow="overflow" horzOverflow="overflow" vert="horz" wrap="square" lIns="1600200" tIns="0" rIns="685800" bIns="0" numCol="1" spcCol="0" rtlCol="0" fromWordArt="0" anchor="t" anchorCtr="0" forceAA="0" compatLnSpc="1">
+                            <a:prstTxWarp prst="textNoShape">
+                              <a:avLst/>
+                            </a:prstTxWarp>
+                            <a:noAutofit/>
+                          </wps:bodyPr>
+                        </wps:wsp>
+                      </a:graphicData>
+                    </a:graphic>
+                    <wp14:sizeRelH relativeFrom="page">
+                      <wp14:pctWidth>94100</wp14:pctWidth>
+                    </wp14:sizeRelH>
+                    <wp14:sizeRelV relativeFrom="page">
+                      <wp14:pctHeight>0</wp14:pctHeight>
+                    </wp14:sizeRelV>
+                  </wp:anchor>
+                </w:drawing>
+              </mc:Choice>
+              <mc:Fallback>
+                <w:pict>
+                  <v:shape w14:anchorId="7727881E" id="Text Box 153" o:spid="_x0000_s1028" type="#_x0000_t202" style="position:absolute;margin-left:0;margin-top:0;width:8in;height:46.55pt;z-index:251658242;visibility:visible;mso-wrap-style:square;mso-width-percent:941;mso-height-percent:0;mso-top-percent:700;mso-wrap-distance-left:9pt;mso-wrap-distance-top:0;mso-wrap-distance-right:9pt;mso-wrap-distance-bottom:0;mso-position-horizontal:center;mso-position-horizontal-relative:page;mso-position-vertical-relative:page;mso-width-percent:941;mso-height-percent:0;mso-top-percent:700;mso-width-relative:page;mso-height-relative:page;v-text-anchor:top" o:gfxdata="UEsDBBQABgAIAAAAIQC2gziS/gAAAOEBAAATAAAAW0NvbnRlbnRfVHlwZXNdLnhtbJSRQU7DMBBF&#10;90jcwfIWJU67QAgl6YK0S0CoHGBkTxKLZGx5TGhvj5O2G0SRWNoz/78nu9wcxkFMGNg6quQqL6RA&#10;0s5Y6ir5vt9lD1JwBDIwOMJKHpHlpr69KfdHjyxSmriSfYz+USnWPY7AufNIadK6MEJMx9ApD/oD&#10;OlTrorhX2lFEilmcO2RdNtjC5xDF9pCuTyYBB5bi6bQ4syoJ3g9WQ0ymaiLzg5KdCXlKLjvcW893&#10;SUOqXwnz5DrgnHtJTxOsQfEKIT7DmDSUCaxw7Rqn8787ZsmRM9e2VmPeBN4uqYvTtW7jvijg9N/y&#10;JsXecLq0q+WD6m8AAAD//wMAUEsDBBQABgAIAAAAIQA4/SH/1gAAAJQBAAALAAAAX3JlbHMvLnJl&#10;bHOkkMFqwzAMhu+DvYPRfXGawxijTi+j0GvpHsDYimMaW0Yy2fr2M4PBMnrbUb/Q94l/f/hMi1qR&#10;JVI2sOt6UJgd+ZiDgffL8ekFlFSbvV0oo4EbChzGx4f9GRdb25HMsYhqlCwG5lrLq9biZkxWOiqY&#10;22YiTra2kYMu1l1tQD30/bPm3wwYN0x18gb45AdQl1tp5j/sFB2T0FQ7R0nTNEV3j6o9feQzro1i&#10;OWA14Fm+Q8a1a8+Bvu/d/dMb2JY5uiPbhG/ktn4cqGU/er3pcvwCAAD//wMAUEsDBBQABgAIAAAA&#10;IQAFgpplawIAAD8FAAAOAAAAZHJzL2Uyb0RvYy54bWysVN9P2zAQfp+0/8Hy+0gKaukqUtSBmCZV&#10;gCgTz65j02iOz7OvTbq/fmcnaSu2F6a9OBffd7+/89V1Wxu2Uz5UYAs+Oss5U1ZCWdnXgn9/vvs0&#10;5SygsKUwYFXB9yrw6/nHD1eNm6lz2IAplWfkxIZZ4wq+QXSzLAtyo2oRzsApS0oNvhZIv/41K71o&#10;yHttsvM8n2QN+NJ5kCoEur3tlHye/GutJD5oHRQyU3DKDdPp07mOZza/ErNXL9ymkn0a4h+yqEVl&#10;KejB1a1Awba++sNVXUkPATSeSagz0LqSKtVA1YzyN9WsNsKpVAs1J7hDm8L/cyvvdyv36Bm2X6Cl&#10;AcaGNC7MAl3Gelrt6/ilTBnpqYX7Q9tUi0zS5eXFaEyz4EySbvx5NLlMbrKjtfMBvyqoWRQK7mks&#10;qVtitwxIEQk6QGIwC3eVMWk0xrKm4JOLcZ4MDhqyMDZiVRpy7+aYeZJwb1TEGPukNKvKVEC8SPRS&#10;N8aznSBiCCmVxSHphI4oTUm8x7DHH7N6j3FXB1mkyGDxYFxXFnyq/k3a5Y8hZd3hqZEndUcR23VL&#10;hZ8Mdg3lnubtoVuF4ORdRUNZioCPwhP3aY60z/hAhzZAzYde4mwD/tff7iOeKElazhrapYKHn1vh&#10;FWfmmyWyjiZ5ngiC6Zci+CRMpuNp5M16uLbb+gZoICN6NJxMYgSjGUTtoX6hjV/EgKQSVlLYguMg&#10;3mC33PRiSLVYJBBtmhO4tCsno+vY4Mi25/ZFeNdTEonM9zAsnJi9YWaHjZYWFlsEXSXaxhZ3De1b&#10;T1ua2Ny/KPEZOP1PqOO7N/8NAAD//wMAUEsDBBQABgAIAAAAIQB6fGhL2QAAAAUBAAAPAAAAZHJz&#10;L2Rvd25yZXYueG1sTI/BTsMwEETvSPyDtUjcqJMgEIQ4VVUJcaYlQtzceBuniddp7LaBr++WC1xW&#10;Gs1o9k0xn1wvjjiG1pOCdJaAQKq9aalR8LF+vXsCEaImo3tPqOAbA8zL66tC58af6B2Pq9gILqGQ&#10;awU2xiGXMtQWnQ4zPyCxt/Wj05Hl2Egz6hOXu15mSfIonW6JP1g94NJi3a0OTkG1d90SKwpvn5yr&#10;frLB7rovpW5vpsULiIhT/AvDBZ/RoWSmjT+QCaJXwEPi77146UPGeqPg+T4FWRbyP315BgAA//8D&#10;AFBLAQItABQABgAIAAAAIQC2gziS/gAAAOEBAAATAAAAAAAAAAAAAAAAAAAAAABbQ29udGVudF9U&#10;eXBlc10ueG1sUEsBAi0AFAAGAAgAAAAhADj9If/WAAAAlAEAAAsAAAAAAAAAAAAAAAAALwEAAF9y&#10;ZWxzLy5yZWxzUEsBAi0AFAAGAAgAAAAhAAWCmmVrAgAAPwUAAA4AAAAAAAAAAAAAAAAALgIAAGRy&#10;cy9lMm9Eb2MueG1sUEsBAi0AFAAGAAgAAAAhAHp8aEvZAAAABQEAAA8AAAAAAAAAAAAAAAAAxQQA&#10;AGRycy9kb3ducmV2LnhtbFBLBQYAAAAABAAEAPMAAADLBQAAAAA=&#10;" filled="f" stroked="f" strokeweight=".5pt">
+                    <v:textbox inset="126pt,0,54pt,0">
+                      <w:txbxContent>
+                        <w:sdt>
+                          <w:sdtPr>
+                            <w:rPr>
+                              <w:color w:val="595959" w:themeColor="text1" w:themeTint="A6"/>
+                              <w:sz w:val="20"/>
+                              <w:szCs w:val="20"/>
+                              <w:lang w:val="fr-CA"/>
+                            </w:rPr>
+                            <w:alias w:val="Abstract"/>
+                            <w:tag w:val=""/>
+                            <w:id w:val="1375273687"/>
+                            <w:dataBinding w:prefixMappings="xmlns:ns0='http://schemas.microsoft.com/office/2006/coverPageProps' " w:xpath="/ns0:CoverPageProperties[1]/ns0:Abstract[1]" w:storeItemID="{55AF091B-3C7A-41E3-B477-F2FDAA23CFDA}"/>
+                            <w:text w:multiLine="1"/>
+                          </w:sdtPr>
+                          <w:sdtEndPr/>
+                          <w:sdtContent>
+                            <w:p>
+                              <w:pPr>
+                                <w:pStyle w:val="NoSpacing"/>
+                                <w:jc w:val="right"/>
+                                <w:rPr>
+                                  <w:color w:val="595959" w:themeColor="text1" w:themeTint="A6"/>
+                                  <w:sz w:val="20"/>
+                                  <w:szCs w:val="20"/>
+                                  <w:lang w:val="fr-CA"/>
+                                </w:rPr>
+                              </w:pPr>
+                              <w:r>
+                                <w:rPr>
+                                  <w:color w:val="595959" w:themeColor="text1" w:themeTint="A6"/>
+                                  <w:sz w:val="20"/>
+                                  <w:szCs w:val="20"/>
+                                  <w:lang w:val="fr-CA"/>
+                                </w:rPr>
+                                <w:t>Présentation de conception de Crypto Newbie</w:t>
+                              </w:r>
+                            </w:p>
+                          </w:sdtContent>
+                        </w:sdt>
+                      </w:txbxContent>
+                    </v:textbox>
+                    <w10:wrap type="square" anchorx="page" anchory="page"/>
+                  </v:shape>
+                </w:pict>
+              </mc:Fallback>
+            </mc:AlternateContent>
+          </w:r>
+          <w:r>
             <w:br w:type="page"/>
           </w:r>
         </w:p>
@@ -1092,7 +1014,7 @@
           <w:r>
             <w:fldChar w:fldCharType="separate"/>
           </w:r>
-          <w:hyperlink w:anchor="_Toc96591658" w:history="1">
+          <w:hyperlink w:anchor="_Toc97051107" w:history="1">
             <w:r>
               <w:rPr>
                 <w:rStyle w:val="Hyperlink"/>
@@ -1119,7 +1041,7 @@
                 <w:noProof/>
                 <w:webHidden/>
               </w:rPr>
-              <w:instrText xml:space="preserve"> PAGEREF _Toc96591658 \h </w:instrText>
+              <w:instrText xml:space="preserve"> PAGEREF _Toc97051107 \h </w:instrText>
             </w:r>
             <w:r>
               <w:rPr>
@@ -1139,7 +1061,7 @@
                 <w:noProof/>
                 <w:webHidden/>
               </w:rPr>
-              <w:t>3</w:t>
+              <w:t>2</w:t>
             </w:r>
             <w:r>
               <w:rPr>
@@ -1162,7 +1084,7 @@
               <w:lang w:eastAsia="fr-CA"/>
             </w:rPr>
           </w:pPr>
-          <w:hyperlink w:anchor="_Toc96591659" w:history="1">
+          <w:hyperlink w:anchor="_Toc97051108" w:history="1">
             <w:r>
               <w:rPr>
                 <w:rStyle w:val="Hyperlink"/>
@@ -1189,7 +1111,7 @@
                 <w:noProof/>
                 <w:webHidden/>
               </w:rPr>
-              <w:instrText xml:space="preserve"> PAGEREF _Toc96591659 \h </w:instrText>
+              <w:instrText xml:space="preserve"> PAGEREF _Toc97051108 \h </w:instrText>
             </w:r>
             <w:r>
               <w:rPr>
@@ -1209,7 +1131,7 @@
                 <w:noProof/>
                 <w:webHidden/>
               </w:rPr>
-              <w:t>3</w:t>
+              <w:t>2</w:t>
             </w:r>
             <w:r>
               <w:rPr>
@@ -1232,7 +1154,7 @@
               <w:lang w:eastAsia="fr-CA"/>
             </w:rPr>
           </w:pPr>
-          <w:hyperlink w:anchor="_Toc96591660" w:history="1">
+          <w:hyperlink w:anchor="_Toc97051109" w:history="1">
             <w:r>
               <w:rPr>
                 <w:rStyle w:val="Hyperlink"/>
@@ -1259,7 +1181,7 @@
                 <w:noProof/>
                 <w:webHidden/>
               </w:rPr>
-              <w:instrText xml:space="preserve"> PAGEREF _Toc96591660 \h </w:instrText>
+              <w:instrText xml:space="preserve"> PAGEREF _Toc97051109 \h </w:instrText>
             </w:r>
             <w:r>
               <w:rPr>
@@ -1279,7 +1201,7 @@
                 <w:noProof/>
                 <w:webHidden/>
               </w:rPr>
-              <w:t>4</w:t>
+              <w:t>3</w:t>
             </w:r>
             <w:r>
               <w:rPr>
@@ -1302,7 +1224,7 @@
               <w:lang w:eastAsia="fr-CA"/>
             </w:rPr>
           </w:pPr>
-          <w:hyperlink w:anchor="_Toc96591661" w:history="1">
+          <w:hyperlink w:anchor="_Toc97051110" w:history="1">
             <w:r>
               <w:rPr>
                 <w:rStyle w:val="Hyperlink"/>
@@ -1329,7 +1251,7 @@
                 <w:noProof/>
                 <w:webHidden/>
               </w:rPr>
-              <w:instrText xml:space="preserve"> PAGEREF _Toc96591661 \h </w:instrText>
+              <w:instrText xml:space="preserve"> PAGEREF _Toc97051110 \h </w:instrText>
             </w:r>
             <w:r>
               <w:rPr>
@@ -1349,7 +1271,7 @@
                 <w:noProof/>
                 <w:webHidden/>
               </w:rPr>
-              <w:t>4</w:t>
+              <w:t>3</w:t>
             </w:r>
             <w:r>
               <w:rPr>
@@ -1372,7 +1294,7 @@
               <w:lang w:eastAsia="fr-CA"/>
             </w:rPr>
           </w:pPr>
-          <w:hyperlink w:anchor="_Toc96591662" w:history="1">
+          <w:hyperlink w:anchor="_Toc97051111" w:history="1">
             <w:r>
               <w:rPr>
                 <w:rStyle w:val="Hyperlink"/>
@@ -1399,7 +1321,7 @@
                 <w:noProof/>
                 <w:webHidden/>
               </w:rPr>
-              <w:instrText xml:space="preserve"> PAGEREF _Toc96591662 \h </w:instrText>
+              <w:instrText xml:space="preserve"> PAGEREF _Toc97051111 \h </w:instrText>
             </w:r>
             <w:r>
               <w:rPr>
@@ -1419,7 +1341,7 @@
                 <w:noProof/>
                 <w:webHidden/>
               </w:rPr>
-              <w:t>5</w:t>
+              <w:t>4</w:t>
             </w:r>
             <w:r>
               <w:rPr>
@@ -1442,7 +1364,7 @@
               <w:lang w:eastAsia="fr-CA"/>
             </w:rPr>
           </w:pPr>
-          <w:hyperlink w:anchor="_Toc96591663" w:history="1">
+          <w:hyperlink w:anchor="_Toc97051112" w:history="1">
             <w:r>
               <w:rPr>
                 <w:rStyle w:val="Hyperlink"/>
@@ -1469,7 +1391,7 @@
                 <w:noProof/>
                 <w:webHidden/>
               </w:rPr>
-              <w:instrText xml:space="preserve"> PAGEREF _Toc96591663 \h </w:instrText>
+              <w:instrText xml:space="preserve"> PAGEREF _Toc97051112 \h </w:instrText>
             </w:r>
             <w:r>
               <w:rPr>
@@ -1489,7 +1411,7 @@
                 <w:noProof/>
                 <w:webHidden/>
               </w:rPr>
-              <w:t>5</w:t>
+              <w:t>4</w:t>
             </w:r>
             <w:r>
               <w:rPr>
@@ -1512,7 +1434,7 @@
               <w:lang w:eastAsia="fr-CA"/>
             </w:rPr>
           </w:pPr>
-          <w:hyperlink w:anchor="_Toc96591664" w:history="1">
+          <w:hyperlink w:anchor="_Toc97051113" w:history="1">
             <w:r>
               <w:rPr>
                 <w:rStyle w:val="Hyperlink"/>
@@ -1539,7 +1461,7 @@
                 <w:noProof/>
                 <w:webHidden/>
               </w:rPr>
-              <w:instrText xml:space="preserve"> PAGEREF _Toc96591664 \h </w:instrText>
+              <w:instrText xml:space="preserve"> PAGEREF _Toc97051113 \h </w:instrText>
             </w:r>
             <w:r>
               <w:rPr>
@@ -1559,7 +1481,7 @@
                 <w:noProof/>
                 <w:webHidden/>
               </w:rPr>
-              <w:t>6</w:t>
+              <w:t>5</w:t>
             </w:r>
             <w:r>
               <w:rPr>
@@ -1582,7 +1504,7 @@
               <w:lang w:eastAsia="fr-CA"/>
             </w:rPr>
           </w:pPr>
-          <w:hyperlink w:anchor="_Toc96591665" w:history="1">
+          <w:hyperlink w:anchor="_Toc97051114" w:history="1">
             <w:r>
               <w:rPr>
                 <w:rStyle w:val="Hyperlink"/>
@@ -1609,7 +1531,7 @@
                 <w:noProof/>
                 <w:webHidden/>
               </w:rPr>
-              <w:instrText xml:space="preserve"> PAGEREF _Toc96591665 \h </w:instrText>
+              <w:instrText xml:space="preserve"> PAGEREF _Toc97051114 \h </w:instrText>
             </w:r>
             <w:r>
               <w:rPr>
@@ -1629,7 +1551,7 @@
                 <w:noProof/>
                 <w:webHidden/>
               </w:rPr>
-              <w:t>7</w:t>
+              <w:t>6</w:t>
             </w:r>
             <w:r>
               <w:rPr>
@@ -1652,7 +1574,7 @@
               <w:lang w:eastAsia="fr-CA"/>
             </w:rPr>
           </w:pPr>
-          <w:hyperlink w:anchor="_Toc96591666" w:history="1">
+          <w:hyperlink w:anchor="_Toc97051115" w:history="1">
             <w:r>
               <w:rPr>
                 <w:rStyle w:val="Hyperlink"/>
@@ -1679,7 +1601,7 @@
                 <w:noProof/>
                 <w:webHidden/>
               </w:rPr>
-              <w:instrText xml:space="preserve"> PAGEREF _Toc96591666 \h </w:instrText>
+              <w:instrText xml:space="preserve"> PAGEREF _Toc97051115 \h </w:instrText>
             </w:r>
             <w:r>
               <w:rPr>
@@ -1699,7 +1621,7 @@
                 <w:noProof/>
                 <w:webHidden/>
               </w:rPr>
-              <w:t>8</w:t>
+              <w:t>7</w:t>
             </w:r>
             <w:r>
               <w:rPr>
@@ -1722,7 +1644,7 @@
               <w:lang w:eastAsia="fr-CA"/>
             </w:rPr>
           </w:pPr>
-          <w:hyperlink w:anchor="_Toc96591667" w:history="1">
+          <w:hyperlink w:anchor="_Toc97051116" w:history="1">
             <w:r>
               <w:rPr>
                 <w:rStyle w:val="Hyperlink"/>
@@ -1749,7 +1671,77 @@
                 <w:noProof/>
                 <w:webHidden/>
               </w:rPr>
-              <w:instrText xml:space="preserve"> PAGEREF _Toc96591667 \h </w:instrText>
+              <w:instrText xml:space="preserve"> PAGEREF _Toc97051116 \h </w:instrText>
+            </w:r>
+            <w:r>
+              <w:rPr>
+                <w:noProof/>
+                <w:webHidden/>
+              </w:rPr>
+            </w:r>
+            <w:r>
+              <w:rPr>
+                <w:noProof/>
+                <w:webHidden/>
+              </w:rPr>
+              <w:fldChar w:fldCharType="separate"/>
+            </w:r>
+            <w:r>
+              <w:rPr>
+                <w:noProof/>
+                <w:webHidden/>
+              </w:rPr>
+              <w:t>7</w:t>
+            </w:r>
+            <w:r>
+              <w:rPr>
+                <w:noProof/>
+                <w:webHidden/>
+              </w:rPr>
+              <w:fldChar w:fldCharType="end"/>
+            </w:r>
+          </w:hyperlink>
+        </w:p>
+        <w:p>
+          <w:pPr>
+            <w:pStyle w:val="TOC2"/>
+            <w:tabs>
+              <w:tab w:val="right" w:leader="dot" w:pos="10790"/>
+            </w:tabs>
+            <w:rPr>
+              <w:rFonts w:eastAsiaTheme="minorEastAsia"/>
+              <w:noProof/>
+              <w:lang w:eastAsia="fr-CA"/>
+            </w:rPr>
+          </w:pPr>
+          <w:hyperlink w:anchor="_Toc97051117" w:history="1">
+            <w:r>
+              <w:rPr>
+                <w:rStyle w:val="Hyperlink"/>
+                <w:noProof/>
+              </w:rPr>
+              <w:t>Page de gestion d’utilisateurs (Admin)</w:t>
+            </w:r>
+            <w:r>
+              <w:rPr>
+                <w:noProof/>
+                <w:webHidden/>
+              </w:rPr>
+              <w:tab/>
+            </w:r>
+            <w:r>
+              <w:rPr>
+                <w:noProof/>
+                <w:webHidden/>
+              </w:rPr>
+              <w:fldChar w:fldCharType="begin"/>
+            </w:r>
+            <w:r>
+              <w:rPr>
+                <w:noProof/>
+                <w:webHidden/>
+              </w:rPr>
+              <w:instrText xml:space="preserve"> PAGEREF _Toc97051117 \h </w:instrText>
             </w:r>
             <w:r>
               <w:rPr>
@@ -1792,13 +1784,13 @@
               <w:lang w:eastAsia="fr-CA"/>
             </w:rPr>
           </w:pPr>
-          <w:hyperlink w:anchor="_Toc96591668" w:history="1">
+          <w:hyperlink w:anchor="_Toc97051118" w:history="1">
             <w:r>
               <w:rPr>
                 <w:rStyle w:val="Hyperlink"/>
                 <w:noProof/>
               </w:rPr>
-              <w:t>Modèle de la base de données</w:t>
+              <w:t>Diagramme de cas d’usage</w:t>
             </w:r>
             <w:r>
               <w:rPr>
@@ -1819,7 +1811,7 @@
                 <w:noProof/>
                 <w:webHidden/>
               </w:rPr>
-              <w:instrText xml:space="preserve"> PAGEREF _Toc96591668 \h </w:instrText>
+              <w:instrText xml:space="preserve"> PAGEREF _Toc97051118 \h </w:instrText>
             </w:r>
             <w:r>
               <w:rPr>
@@ -1862,13 +1854,13 @@
               <w:lang w:eastAsia="fr-CA"/>
             </w:rPr>
           </w:pPr>
-          <w:hyperlink w:anchor="_Toc96591669" w:history="1">
+          <w:hyperlink w:anchor="_Toc97051119" w:history="1">
             <w:r>
               <w:rPr>
                 <w:rStyle w:val="Hyperlink"/>
                 <w:noProof/>
               </w:rPr>
-              <w:t>Structures de données</w:t>
+              <w:t>Modèle de la base de données</w:t>
             </w:r>
             <w:r>
               <w:rPr>
@@ -1889,7 +1881,7 @@
                 <w:noProof/>
                 <w:webHidden/>
               </w:rPr>
-              <w:instrText xml:space="preserve"> PAGEREF _Toc96591669 \h </w:instrText>
+              <w:instrText xml:space="preserve"> PAGEREF _Toc97051119 \h </w:instrText>
             </w:r>
             <w:r>
               <w:rPr>
@@ -1909,7 +1901,7 @@
                 <w:noProof/>
                 <w:webHidden/>
               </w:rPr>
-              <w:t>10</w:t>
+              <w:t>11</w:t>
             </w:r>
             <w:r>
               <w:rPr>
@@ -1932,13 +1924,13 @@
               <w:lang w:eastAsia="fr-CA"/>
             </w:rPr>
           </w:pPr>
-          <w:hyperlink w:anchor="_Toc96591670" w:history="1">
+          <w:hyperlink w:anchor="_Toc97051120" w:history="1">
             <w:r>
               <w:rPr>
                 <w:rStyle w:val="Hyperlink"/>
                 <w:noProof/>
               </w:rPr>
-              <w:t>Patrons de conception</w:t>
+              <w:t>Structures de données</w:t>
             </w:r>
             <w:r>
               <w:rPr>
@@ -1959,7 +1951,7 @@
                 <w:noProof/>
                 <w:webHidden/>
               </w:rPr>
-              <w:instrText xml:space="preserve"> PAGEREF _Toc96591670 \h </w:instrText>
+              <w:instrText xml:space="preserve"> PAGEREF _Toc97051120 \h </w:instrText>
             </w:r>
             <w:r>
               <w:rPr>
@@ -1979,7 +1971,7 @@
                 <w:noProof/>
                 <w:webHidden/>
               </w:rPr>
-              <w:t>10</w:t>
+              <w:t>11</w:t>
             </w:r>
             <w:r>
               <w:rPr>
@@ -2002,12 +1994,82 @@
               <w:lang w:eastAsia="fr-CA"/>
             </w:rPr>
           </w:pPr>
-          <w:hyperlink w:anchor="_Toc96591671" w:history="1">
+          <w:hyperlink w:anchor="_Toc97051121" w:history="1">
             <w:r>
               <w:rPr>
                 <w:rStyle w:val="Hyperlink"/>
                 <w:noProof/>
               </w:rPr>
+              <w:t>Patrons de conception</w:t>
+            </w:r>
+            <w:r>
+              <w:rPr>
+                <w:noProof/>
+                <w:webHidden/>
+              </w:rPr>
+              <w:tab/>
+            </w:r>
+            <w:r>
+              <w:rPr>
+                <w:noProof/>
+                <w:webHidden/>
+              </w:rPr>
+              <w:fldChar w:fldCharType="begin"/>
+            </w:r>
+            <w:r>
+              <w:rPr>
+                <w:noProof/>
+                <w:webHidden/>
+              </w:rPr>
+              <w:instrText xml:space="preserve"> PAGEREF _Toc97051121 \h </w:instrText>
+            </w:r>
+            <w:r>
+              <w:rPr>
+                <w:noProof/>
+                <w:webHidden/>
+              </w:rPr>
+            </w:r>
+            <w:r>
+              <w:rPr>
+                <w:noProof/>
+                <w:webHidden/>
+              </w:rPr>
+              <w:fldChar w:fldCharType="separate"/>
+            </w:r>
+            <w:r>
+              <w:rPr>
+                <w:noProof/>
+                <w:webHidden/>
+              </w:rPr>
+              <w:t>12</w:t>
+            </w:r>
+            <w:r>
+              <w:rPr>
+                <w:noProof/>
+                <w:webHidden/>
+              </w:rPr>
+              <w:fldChar w:fldCharType="end"/>
+            </w:r>
+          </w:hyperlink>
+        </w:p>
+        <w:p>
+          <w:pPr>
+            <w:pStyle w:val="TOC1"/>
+            <w:tabs>
+              <w:tab w:val="right" w:leader="dot" w:pos="10790"/>
+            </w:tabs>
+            <w:rPr>
+              <w:rFonts w:eastAsiaTheme="minorEastAsia"/>
+              <w:noProof/>
+              <w:lang w:eastAsia="fr-CA"/>
+            </w:rPr>
+          </w:pPr>
+          <w:hyperlink w:anchor="_Toc97051122" w:history="1">
+            <w:r>
+              <w:rPr>
+                <w:rStyle w:val="Hyperlink"/>
+                <w:noProof/>
+              </w:rPr>
               <w:t>Algorithme</w:t>
             </w:r>
             <w:r>
@@ -2029,7 +2091,7 @@
                 <w:noProof/>
                 <w:webHidden/>
               </w:rPr>
-              <w:instrText xml:space="preserve"> PAGEREF _Toc96591671 \h </w:instrText>
+              <w:instrText xml:space="preserve"> PAGEREF _Toc97051122 \h </w:instrText>
             </w:r>
             <w:r>
               <w:rPr>
@@ -2049,7 +2111,147 @@
                 <w:noProof/>
                 <w:webHidden/>
               </w:rPr>
-              <w:t>11</w:t>
+              <w:t>12</w:t>
+            </w:r>
+            <w:r>
+              <w:rPr>
+                <w:noProof/>
+                <w:webHidden/>
+              </w:rPr>
+              <w:fldChar w:fldCharType="end"/>
+            </w:r>
+          </w:hyperlink>
+        </w:p>
+        <w:p>
+          <w:pPr>
+            <w:pStyle w:val="TOC2"/>
+            <w:tabs>
+              <w:tab w:val="right" w:leader="dot" w:pos="10790"/>
+            </w:tabs>
+            <w:rPr>
+              <w:rFonts w:eastAsiaTheme="minorEastAsia"/>
+              <w:noProof/>
+              <w:lang w:eastAsia="fr-CA"/>
+            </w:rPr>
+          </w:pPr>
+          <w:hyperlink w:anchor="_Toc97051123" w:history="1">
+            <w:r>
+              <w:rPr>
+                <w:rStyle w:val="Hyperlink"/>
+                <w:noProof/>
+              </w:rPr>
+              <w:t>Expression régulière</w:t>
+            </w:r>
+            <w:r>
+              <w:rPr>
+                <w:noProof/>
+                <w:webHidden/>
+              </w:rPr>
+              <w:tab/>
+            </w:r>
+            <w:r>
+              <w:rPr>
+                <w:noProof/>
+                <w:webHidden/>
+              </w:rPr>
+              <w:fldChar w:fldCharType="begin"/>
+            </w:r>
+            <w:r>
+              <w:rPr>
+                <w:noProof/>
+                <w:webHidden/>
+              </w:rPr>
+              <w:instrText xml:space="preserve"> PAGEREF _Toc97051123 \h </w:instrText>
+            </w:r>
+            <w:r>
+              <w:rPr>
+                <w:noProof/>
+                <w:webHidden/>
+              </w:rPr>
+            </w:r>
+            <w:r>
+              <w:rPr>
+                <w:noProof/>
+                <w:webHidden/>
+              </w:rPr>
+              <w:fldChar w:fldCharType="separate"/>
+            </w:r>
+            <w:r>
+              <w:rPr>
+                <w:noProof/>
+                <w:webHidden/>
+              </w:rPr>
+              <w:t>12</w:t>
+            </w:r>
+            <w:r>
+              <w:rPr>
+                <w:noProof/>
+                <w:webHidden/>
+              </w:rPr>
+              <w:fldChar w:fldCharType="end"/>
+            </w:r>
+          </w:hyperlink>
+        </w:p>
+        <w:p>
+          <w:pPr>
+            <w:pStyle w:val="TOC2"/>
+            <w:tabs>
+              <w:tab w:val="right" w:leader="dot" w:pos="10790"/>
+            </w:tabs>
+            <w:rPr>
+              <w:rFonts w:eastAsiaTheme="minorEastAsia"/>
+              <w:noProof/>
+              <w:lang w:eastAsia="fr-CA"/>
+            </w:rPr>
+          </w:pPr>
+          <w:hyperlink w:anchor="_Toc97051124" w:history="1">
+            <w:r>
+              <w:rPr>
+                <w:rStyle w:val="Hyperlink"/>
+                <w:noProof/>
+              </w:rPr>
+              <w:t>Calculs mathématiques</w:t>
+            </w:r>
+            <w:r>
+              <w:rPr>
+                <w:noProof/>
+                <w:webHidden/>
+              </w:rPr>
+              <w:tab/>
+            </w:r>
+            <w:r>
+              <w:rPr>
+                <w:noProof/>
+                <w:webHidden/>
+              </w:rPr>
+              <w:fldChar w:fldCharType="begin"/>
+            </w:r>
+            <w:r>
+              <w:rPr>
+                <w:noProof/>
+                <w:webHidden/>
+              </w:rPr>
+              <w:instrText xml:space="preserve"> PAGEREF _Toc97051124 \h </w:instrText>
+            </w:r>
+            <w:r>
+              <w:rPr>
+                <w:noProof/>
+                <w:webHidden/>
+              </w:rPr>
+            </w:r>
+            <w:r>
+              <w:rPr>
+                <w:noProof/>
+                <w:webHidden/>
+              </w:rPr>
+              <w:fldChar w:fldCharType="separate"/>
+            </w:r>
+            <w:r>
+              <w:rPr>
+                <w:noProof/>
+                <w:webHidden/>
+              </w:rPr>
+              <w:t>12</w:t>
             </w:r>
             <w:r>
               <w:rPr>
@@ -2080,7 +2282,7 @@
       <w:pPr>
         <w:pStyle w:val="Heading1"/>
       </w:pPr>
-      <w:bookmarkStart w:id="0" w:name="_Toc96591658"/>
+      <w:bookmarkStart w:id="0" w:name="_Toc97051107"/>
       <w:r>
         <w:lastRenderedPageBreak/>
         <w:t>Maquettes du projet</w:t>
@@ -2106,7 +2308,7 @@
       <w:pPr>
         <w:pStyle w:val="Heading2"/>
       </w:pPr>
-      <w:bookmarkStart w:id="1" w:name="_Toc96591659"/>
+      <w:bookmarkStart w:id="1" w:name="_Toc97051108"/>
       <w:r>
         <w:t>Page d’accueil</w:t>
       </w:r>
@@ -2141,7 +2343,7 @@
                     <pic:cNvPicPr/>
                   </pic:nvPicPr>
                   <pic:blipFill>
-                    <a:blip r:embed="rId8"/>
+                    <a:blip r:embed="rId9"/>
                     <a:stretch>
                       <a:fillRect/>
                     </a:stretch>
@@ -2189,7 +2391,7 @@
                     <pic:cNvPicPr/>
                   </pic:nvPicPr>
                   <pic:blipFill>
-                    <a:blip r:embed="rId9"/>
+                    <a:blip r:embed="rId10"/>
                     <a:stretch>
                       <a:fillRect/>
                     </a:stretch>
@@ -2214,7 +2416,7 @@
       <w:pPr>
         <w:pStyle w:val="Heading2"/>
       </w:pPr>
-      <w:bookmarkStart w:id="2" w:name="_Toc96591660"/>
+      <w:bookmarkStart w:id="2" w:name="_Toc97051109"/>
       <w:r>
         <w:lastRenderedPageBreak/>
         <w:t>Page de connexion</w:t>
@@ -2231,61 +2433,6 @@
             <wp:extent cx="4471573" cy="4096871"/>
             <wp:effectExtent l="0" t="0" r="5715" b="0"/>
             <wp:docPr id="4" name="Image 4"/>
-            <wp:cNvGraphicFramePr>
-              <a:graphicFrameLocks xmlns:a="http://schemas.openxmlformats.org/drawingml/2006/main" noChangeAspect="1"/>
-            </wp:cNvGraphicFramePr>
-            <a:graphic xmlns:a="http://schemas.openxmlformats.org/drawingml/2006/main">
-              <a:graphicData uri="http://schemas.openxmlformats.org/drawingml/2006/picture">
-                <pic:pic xmlns:pic="http://schemas.openxmlformats.org/drawingml/2006/picture">
-                  <pic:nvPicPr>
-                    <pic:cNvPr id="1" name=""/>
-                    <pic:cNvPicPr/>
-                  </pic:nvPicPr>
-                  <pic:blipFill>
-                    <a:blip r:embed="rId10"/>
-                    <a:stretch>
-                      <a:fillRect/>
-                    </a:stretch>
-                  </pic:blipFill>
-                  <pic:spPr>
-                    <a:xfrm>
-                      <a:off x="0" y="0"/>
-                      <a:ext cx="4494191" cy="4117593"/>
-                    </a:xfrm>
-                    <a:prstGeom prst="rect">
-                      <a:avLst/>
-                    </a:prstGeom>
-                  </pic:spPr>
-                </pic:pic>
-              </a:graphicData>
-            </a:graphic>
-          </wp:inline>
-        </w:drawing>
-      </w:r>
-    </w:p>
-    <w:p>
-      <w:pPr>
-        <w:pStyle w:val="Heading2"/>
-      </w:pPr>
-      <w:bookmarkStart w:id="3" w:name="_Toc96591661"/>
-      <w:r>
-        <w:t>Page de création du compte</w:t>
-      </w:r>
-      <w:bookmarkEnd w:id="3"/>
-      <w:r>
-        <w:t xml:space="preserve"> </w:t>
-      </w:r>
-    </w:p>
-    <w:p>
-      <w:r>
-        <w:rPr>
-          <w:noProof/>
-        </w:rPr>
-        <w:drawing>
-          <wp:inline distT="0" distB="0" distL="0" distR="0" wp14:anchorId="44491675" wp14:editId="3B225E29">
-            <wp:extent cx="4523288" cy="4155141"/>
-            <wp:effectExtent l="0" t="0" r="0" b="0"/>
-            <wp:docPr id="5" name="Image 5"/>
             <wp:cNvGraphicFramePr>
               <a:graphicFrameLocks xmlns:a="http://schemas.openxmlformats.org/drawingml/2006/main" noChangeAspect="1"/>
             </wp:cNvGraphicFramePr>
@@ -2305,6 +2452,61 @@
                   <pic:spPr>
                     <a:xfrm>
                       <a:off x="0" y="0"/>
+                      <a:ext cx="4494191" cy="4117593"/>
+                    </a:xfrm>
+                    <a:prstGeom prst="rect">
+                      <a:avLst/>
+                    </a:prstGeom>
+                  </pic:spPr>
+                </pic:pic>
+              </a:graphicData>
+            </a:graphic>
+          </wp:inline>
+        </w:drawing>
+      </w:r>
+    </w:p>
+    <w:p>
+      <w:pPr>
+        <w:pStyle w:val="Heading2"/>
+      </w:pPr>
+      <w:bookmarkStart w:id="3" w:name="_Toc97051110"/>
+      <w:r>
+        <w:t>Page de création du compte</w:t>
+      </w:r>
+      <w:bookmarkEnd w:id="3"/>
+      <w:r>
+        <w:t xml:space="preserve"> </w:t>
+      </w:r>
+    </w:p>
+    <w:p>
+      <w:r>
+        <w:rPr>
+          <w:noProof/>
+        </w:rPr>
+        <w:drawing>
+          <wp:inline distT="0" distB="0" distL="0" distR="0" wp14:anchorId="44491675" wp14:editId="3B225E29">
+            <wp:extent cx="4523288" cy="4155141"/>
+            <wp:effectExtent l="0" t="0" r="0" b="0"/>
+            <wp:docPr id="5" name="Image 5"/>
+            <wp:cNvGraphicFramePr>
+              <a:graphicFrameLocks xmlns:a="http://schemas.openxmlformats.org/drawingml/2006/main" noChangeAspect="1"/>
+            </wp:cNvGraphicFramePr>
+            <a:graphic xmlns:a="http://schemas.openxmlformats.org/drawingml/2006/main">
+              <a:graphicData uri="http://schemas.openxmlformats.org/drawingml/2006/picture">
+                <pic:pic xmlns:pic="http://schemas.openxmlformats.org/drawingml/2006/picture">
+                  <pic:nvPicPr>
+                    <pic:cNvPr id="1" name=""/>
+                    <pic:cNvPicPr/>
+                  </pic:nvPicPr>
+                  <pic:blipFill>
+                    <a:blip r:embed="rId12"/>
+                    <a:stretch>
+                      <a:fillRect/>
+                    </a:stretch>
+                  </pic:blipFill>
+                  <pic:spPr>
+                    <a:xfrm>
+                      <a:off x="0" y="0"/>
                       <a:ext cx="4543203" cy="4173435"/>
                     </a:xfrm>
                     <a:prstGeom prst="rect">
@@ -2327,7 +2529,7 @@
       <w:pPr>
         <w:pStyle w:val="Heading2"/>
       </w:pPr>
-      <w:bookmarkStart w:id="4" w:name="_Toc96591662"/>
+      <w:bookmarkStart w:id="4" w:name="_Toc97051111"/>
       <w:r>
         <w:t>Page des listes</w:t>
       </w:r>
@@ -2357,7 +2559,7 @@
                     <pic:cNvPicPr/>
                   </pic:nvPicPr>
                   <pic:blipFill>
-                    <a:blip r:embed="rId12"/>
+                    <a:blip r:embed="rId13"/>
                     <a:stretch>
                       <a:fillRect/>
                     </a:stretch>
@@ -2387,7 +2589,7 @@
       <w:pPr>
         <w:pStyle w:val="Heading2"/>
       </w:pPr>
-      <w:bookmarkStart w:id="5" w:name="_Toc96591663"/>
+      <w:bookmarkStart w:id="5" w:name="_Toc97051112"/>
       <w:r>
         <w:t>Page d’achat</w:t>
       </w:r>
@@ -2417,7 +2619,7 @@
                     <pic:cNvPicPr/>
                   </pic:nvPicPr>
                   <pic:blipFill>
-                    <a:blip r:embed="rId13"/>
+                    <a:blip r:embed="rId14"/>
                     <a:stretch>
                       <a:fillRect/>
                     </a:stretch>
@@ -2464,7 +2666,7 @@
                     <pic:cNvPicPr/>
                   </pic:nvPicPr>
                   <pic:blipFill>
-                    <a:blip r:embed="rId14"/>
+                    <a:blip r:embed="rId15"/>
                     <a:stretch>
                       <a:fillRect/>
                     </a:stretch>
@@ -2494,7 +2696,7 @@
       <w:pPr>
         <w:pStyle w:val="Heading2"/>
       </w:pPr>
-      <w:bookmarkStart w:id="6" w:name="_Toc96591664"/>
+      <w:bookmarkStart w:id="6" w:name="_Toc97051113"/>
       <w:r>
         <w:t>Page de vente</w:t>
       </w:r>
@@ -2524,7 +2726,7 @@
                     <pic:cNvPicPr/>
                   </pic:nvPicPr>
                   <pic:blipFill>
-                    <a:blip r:embed="rId15"/>
+                    <a:blip r:embed="rId16"/>
                     <a:stretch>
                       <a:fillRect/>
                     </a:stretch>
@@ -2571,7 +2773,7 @@
                     <pic:cNvPicPr/>
                   </pic:nvPicPr>
                   <pic:blipFill>
-                    <a:blip r:embed="rId16"/>
+                    <a:blip r:embed="rId17"/>
                     <a:stretch>
                       <a:fillRect/>
                     </a:stretch>
@@ -2601,7 +2803,7 @@
       <w:pPr>
         <w:pStyle w:val="Heading2"/>
       </w:pPr>
-      <w:bookmarkStart w:id="7" w:name="_Toc96591665"/>
+      <w:bookmarkStart w:id="7" w:name="_Toc97051114"/>
       <w:r>
         <w:t>Page du portfolio</w:t>
       </w:r>
@@ -2609,14 +2811,11 @@
     </w:p>
     <w:p>
       <w:r>
-        <w:rPr>
-          <w:noProof/>
-        </w:rPr>
         <w:drawing>
-          <wp:inline distT="0" distB="0" distL="0" distR="0" wp14:anchorId="09EA4C45" wp14:editId="4A54DDCB">
-            <wp:extent cx="3505200" cy="4723319"/>
-            <wp:effectExtent l="0" t="0" r="1905" b="1270"/>
-            <wp:docPr id="11" name="Image 11" descr="Une image contenant texte, capture d’écran, mur, moniteur&#10;&#10;Description générée automatiquement"/>
+          <wp:inline distT="0" distB="0" distL="0" distR="0" wp14:anchorId="6F6A6171" wp14:editId="5F291A58">
+            <wp:extent cx="5715798" cy="7754432"/>
+            <wp:effectExtent l="0" t="0" r="0" b="0"/>
+            <wp:docPr id="19" name="Picture 19" descr="A screenshot of a computer&#10;&#10;Description automatically generated"/>
             <wp:cNvGraphicFramePr>
               <a:graphicFrameLocks xmlns:a="http://schemas.openxmlformats.org/drawingml/2006/main" noChangeAspect="1"/>
             </wp:cNvGraphicFramePr>
@@ -2624,11 +2823,11 @@
               <a:graphicData uri="http://schemas.openxmlformats.org/drawingml/2006/picture">
                 <pic:pic xmlns:pic="http://schemas.openxmlformats.org/drawingml/2006/picture">
                   <pic:nvPicPr>
-                    <pic:cNvPr id="11" name="Image 11" descr="Une image contenant texte, capture d’écran, mur, moniteur&#10;&#10;Description générée automatiquement"/>
+                    <pic:cNvPr id="19" name="Picture 19" descr="A screenshot of a computer&#10;&#10;Description automatically generated"/>
                     <pic:cNvPicPr/>
                   </pic:nvPicPr>
                   <pic:blipFill>
-                    <a:blip r:embed="rId17"/>
+                    <a:blip r:embed="rId18"/>
                     <a:stretch>
                       <a:fillRect/>
                     </a:stretch>
@@ -2636,7 +2835,7 @@
                   <pic:spPr>
                     <a:xfrm>
                       <a:off x="0" y="0"/>
-                      <a:ext cx="3505200" cy="4723319"/>
+                      <a:ext cx="5715798" cy="7754432"/>
                     </a:xfrm>
                     <a:prstGeom prst="rect">
                       <a:avLst/>
@@ -2659,8 +2858,9 @@
       <w:pPr>
         <w:pStyle w:val="Heading2"/>
       </w:pPr>
-      <w:bookmarkStart w:id="8" w:name="_Toc96591666"/>
-      <w:r>
+      <w:bookmarkStart w:id="8" w:name="_Toc97051115"/>
+      <w:r>
+        <w:lastRenderedPageBreak/>
         <w:t>Page de l’historique des transactions</w:t>
       </w:r>
       <w:bookmarkEnd w:id="8"/>
@@ -2671,9 +2871,9 @@
           <w:noProof/>
         </w:rPr>
         <w:drawing>
-          <wp:inline distT="0" distB="0" distL="0" distR="0" wp14:anchorId="6FBDFE4C" wp14:editId="5060C3C8">
-            <wp:extent cx="5118176" cy="3334871"/>
-            <wp:effectExtent l="0" t="0" r="6350" b="0"/>
+          <wp:inline distT="0" distB="0" distL="0" distR="0" wp14:anchorId="6FBDFE4C" wp14:editId="79524864">
+            <wp:extent cx="5940937" cy="3870960"/>
+            <wp:effectExtent l="0" t="0" r="3175" b="0"/>
             <wp:docPr id="12" name="Image 12" descr="Une image contenant texte, moniteur, capture d’écran, mur&#10;&#10;Description générée automatiquement"/>
             <wp:cNvGraphicFramePr>
               <a:graphicFrameLocks xmlns:a="http://schemas.openxmlformats.org/drawingml/2006/main" noChangeAspect="1"/>
@@ -2686,7 +2886,7 @@
                     <pic:cNvPicPr/>
                   </pic:nvPicPr>
                   <pic:blipFill>
-                    <a:blip r:embed="rId18"/>
+                    <a:blip r:embed="rId19"/>
                     <a:stretch>
                       <a:fillRect/>
                     </a:stretch>
@@ -2694,7 +2894,7 @@
                   <pic:spPr>
                     <a:xfrm>
                       <a:off x="0" y="0"/>
-                      <a:ext cx="5129288" cy="3342111"/>
+                      <a:ext cx="5959644" cy="3883149"/>
                     </a:xfrm>
                     <a:prstGeom prst="rect">
                       <a:avLst/>
@@ -2716,7 +2916,7 @@
       <w:pPr>
         <w:pStyle w:val="Heading2"/>
       </w:pPr>
-      <w:bookmarkStart w:id="9" w:name="_Toc96591667"/>
+      <w:bookmarkStart w:id="9" w:name="_Toc97051116"/>
       <w:r>
         <w:t>Page du profil de l’utilisateur</w:t>
       </w:r>
@@ -2728,9 +2928,9 @@
           <w:noProof/>
         </w:rPr>
         <w:drawing>
-          <wp:inline distT="0" distB="0" distL="0" distR="0" wp14:anchorId="7D06F752" wp14:editId="54D5D5E5">
-            <wp:extent cx="5349229" cy="4320988"/>
-            <wp:effectExtent l="0" t="0" r="4445" b="3810"/>
+          <wp:inline distT="0" distB="0" distL="0" distR="0" wp14:anchorId="7D06F752" wp14:editId="7B607205">
+            <wp:extent cx="5455920" cy="4407170"/>
+            <wp:effectExtent l="0" t="0" r="0" b="0"/>
             <wp:docPr id="13" name="Image 13" descr="Une image contenant texte&#10;&#10;Description générée automatiquement"/>
             <wp:cNvGraphicFramePr>
               <a:graphicFrameLocks xmlns:a="http://schemas.openxmlformats.org/drawingml/2006/main" noChangeAspect="1"/>
@@ -2743,7 +2943,7 @@
                     <pic:cNvPicPr/>
                   </pic:nvPicPr>
                   <pic:blipFill>
-                    <a:blip r:embed="rId19"/>
+                    <a:blip r:embed="rId20"/>
                     <a:stretch>
                       <a:fillRect/>
                     </a:stretch>
@@ -2751,7 +2951,7 @@
                   <pic:spPr>
                     <a:xfrm>
                       <a:off x="0" y="0"/>
-                      <a:ext cx="5356072" cy="4326515"/>
+                      <a:ext cx="5477079" cy="4424262"/>
                     </a:xfrm>
                     <a:prstGeom prst="rect">
                       <a:avLst/>
@@ -2764,12 +2964,82 @@
         </w:drawing>
       </w:r>
     </w:p>
+    <w:p>
+      <w:pPr>
+        <w:pStyle w:val="Heading2"/>
+      </w:pPr>
+      <w:bookmarkStart w:id="10" w:name="_Toc97051117"/>
+      <w:r>
+        <w:lastRenderedPageBreak/>
+        <w:t>Page d</w:t>
+      </w:r>
+      <w:r>
+        <w:t xml:space="preserve">e gestion </w:t>
+      </w:r>
+      <w:r>
+        <w:t>d’utilisateur</w:t>
+      </w:r>
+      <w:r>
+        <w:t>s</w:t>
+      </w:r>
+      <w:r>
+        <w:t xml:space="preserve"> </w:t>
+      </w:r>
+      <w:r>
+        <w:t>(</w:t>
+      </w:r>
+      <w:r>
+        <w:t>Admin)</w:t>
+      </w:r>
+      <w:bookmarkEnd w:id="10"/>
+    </w:p>
     <w:p/>
+    <w:p/>
+    <w:p>
+      <w:r>
+        <w:drawing>
+          <wp:inline distT="0" distB="0" distL="0" distR="0" wp14:anchorId="50690384" wp14:editId="7F0CC715">
+            <wp:extent cx="6858000" cy="5386705"/>
+            <wp:effectExtent l="0" t="0" r="0" b="4445"/>
+            <wp:docPr id="18" name="Picture 18" descr="A screenshot of a computer&#10;&#10;Description automatically generated with medium confidence"/>
+            <wp:cNvGraphicFramePr>
+              <a:graphicFrameLocks xmlns:a="http://schemas.openxmlformats.org/drawingml/2006/main" noChangeAspect="1"/>
+            </wp:cNvGraphicFramePr>
+            <a:graphic xmlns:a="http://schemas.openxmlformats.org/drawingml/2006/main">
+              <a:graphicData uri="http://schemas.openxmlformats.org/drawingml/2006/picture">
+                <pic:pic xmlns:pic="http://schemas.openxmlformats.org/drawingml/2006/picture">
+                  <pic:nvPicPr>
+                    <pic:cNvPr id="18" name="Picture 18" descr="A screenshot of a computer&#10;&#10;Description automatically generated with medium confidence"/>
+                    <pic:cNvPicPr/>
+                  </pic:nvPicPr>
+                  <pic:blipFill>
+                    <a:blip r:embed="rId21"/>
+                    <a:stretch>
+                      <a:fillRect/>
+                    </a:stretch>
+                  </pic:blipFill>
+                  <pic:spPr>
+                    <a:xfrm>
+                      <a:off x="0" y="0"/>
+                      <a:ext cx="6858000" cy="5386705"/>
+                    </a:xfrm>
+                    <a:prstGeom prst="rect">
+                      <a:avLst/>
+                    </a:prstGeom>
+                  </pic:spPr>
+                </pic:pic>
+              </a:graphicData>
+            </a:graphic>
+          </wp:inline>
+        </w:drawing>
+      </w:r>
+    </w:p>
     <w:p>
       <w:r>
         <w:rPr>
           <w:noProof/>
         </w:rPr>
+        <w:lastRenderedPageBreak/>
         <w:drawing>
           <wp:inline distT="0" distB="0" distL="0" distR="0" wp14:anchorId="4CA803A6" wp14:editId="64A0D7E3">
             <wp:extent cx="5448772" cy="5029636"/>
@@ -2786,7 +3056,7 @@
                     <pic:cNvPicPr/>
                   </pic:nvPicPr>
                   <pic:blipFill>
-                    <a:blip r:embed="rId20"/>
+                    <a:blip r:embed="rId22"/>
                     <a:stretch>
                       <a:fillRect/>
                     </a:stretch>
@@ -2819,24 +3089,20 @@
       <w:pPr>
         <w:pStyle w:val="Heading1"/>
       </w:pPr>
-      <w:bookmarkStart w:id="10" w:name="_Toc96591668"/>
+      <w:bookmarkStart w:id="11" w:name="_Toc97051118"/>
       <w:r>
         <w:lastRenderedPageBreak/>
-        <w:t>Modèle de la base de données</w:t>
-      </w:r>
-      <w:bookmarkEnd w:id="10"/>
-    </w:p>
-    <w:p/>
-    <w:p>
-      <w:r>
-        <w:rPr>
-          <w:noProof/>
-        </w:rPr>
+        <w:t>Diagramme de cas d’usage</w:t>
+      </w:r>
+      <w:bookmarkEnd w:id="11"/>
+    </w:p>
+    <w:p>
+      <w:r>
         <w:drawing>
-          <wp:inline distT="0" distB="0" distL="0" distR="0" wp14:anchorId="614CB524" wp14:editId="56CE02C3">
-            <wp:extent cx="5235394" cy="3749365"/>
-            <wp:effectExtent l="0" t="0" r="3810" b="3810"/>
-            <wp:docPr id="1" name="Image 1"/>
+          <wp:inline distT="0" distB="0" distL="0" distR="0" wp14:anchorId="08AA6882" wp14:editId="6FF45EE7">
+            <wp:extent cx="7208520" cy="5694731"/>
+            <wp:effectExtent l="0" t="0" r="0" b="1270"/>
+            <wp:docPr id="17" name="Picture 17" descr="Diagram&#10;&#10;Description automatically generated"/>
             <wp:cNvGraphicFramePr>
               <a:graphicFrameLocks xmlns:a="http://schemas.openxmlformats.org/drawingml/2006/main" noChangeAspect="1"/>
             </wp:cNvGraphicFramePr>
@@ -2844,11 +3110,11 @@
               <a:graphicData uri="http://schemas.openxmlformats.org/drawingml/2006/picture">
                 <pic:pic xmlns:pic="http://schemas.openxmlformats.org/drawingml/2006/picture">
                   <pic:nvPicPr>
-                    <pic:cNvPr id="1" name=""/>
+                    <pic:cNvPr id="17" name="Picture 17" descr="Diagram&#10;&#10;Description automatically generated"/>
                     <pic:cNvPicPr/>
                   </pic:nvPicPr>
                   <pic:blipFill>
-                    <a:blip r:embed="rId21"/>
+                    <a:blip r:embed="rId23"/>
                     <a:stretch>
                       <a:fillRect/>
                     </a:stretch>
@@ -2856,7 +3122,7 @@
                   <pic:spPr>
                     <a:xfrm>
                       <a:off x="0" y="0"/>
-                      <a:ext cx="5235394" cy="3749365"/>
+                      <a:ext cx="7208520" cy="5694731"/>
                     </a:xfrm>
                     <a:prstGeom prst="rect">
                       <a:avLst/>
@@ -2874,38 +3140,31 @@
     <w:p/>
     <w:p/>
     <w:p/>
+    <w:p/>
+    <w:p/>
+    <w:p/>
+    <w:p/>
+    <w:p/>
+    <w:p/>
+    <w:p/>
     <w:p>
       <w:pPr>
         <w:pStyle w:val="Heading1"/>
       </w:pPr>
-      <w:r>
-        <w:lastRenderedPageBreak/>
-        <w:t>Diagramme de cas d’usage</w:t>
-      </w:r>
-    </w:p>
+      <w:bookmarkStart w:id="12" w:name="_Toc97051119"/>
+      <w:r>
+        <w:t>Modèle de la base de données</w:t>
+      </w:r>
+      <w:bookmarkEnd w:id="12"/>
+    </w:p>
+    <w:p/>
     <w:p>
       <w:r>
         <w:drawing>
-          <wp:anchor distT="0" distB="0" distL="114300" distR="114300" simplePos="0" relativeHeight="251663360" behindDoc="0" locked="0" layoutInCell="1" allowOverlap="1" wp14:anchorId="2DC44BCA" wp14:editId="4219FD67">
-            <wp:simplePos x="0" y="0"/>
-            <wp:positionH relativeFrom="margin">
-              <wp:align>right</wp:align>
-            </wp:positionH>
-            <wp:positionV relativeFrom="paragraph">
-              <wp:posOffset>259715</wp:posOffset>
-            </wp:positionV>
-            <wp:extent cx="6858000" cy="4872990"/>
-            <wp:effectExtent l="0" t="0" r="0" b="3810"/>
-            <wp:wrapThrough wrapText="bothSides">
-              <wp:wrapPolygon edited="0">
-                <wp:start x="0" y="0"/>
-                <wp:lineTo x="0" y="21532"/>
-                <wp:lineTo x="21540" y="21532"/>
-                <wp:lineTo x="21540" y="0"/>
-                <wp:lineTo x="0" y="0"/>
-              </wp:wrapPolygon>
-            </wp:wrapThrough>
-            <wp:docPr id="15" name="Picture 15" descr="Diagram&#10;&#10;Description automatically generated"/>
+          <wp:inline distT="0" distB="0" distL="0" distR="0" wp14:anchorId="00BDA15D" wp14:editId="6C4922AE">
+            <wp:extent cx="6858000" cy="5167630"/>
+            <wp:effectExtent l="0" t="0" r="0" b="0"/>
+            <wp:docPr id="1" name="Picture 1" descr="Graphical user interface, application, Teams&#10;&#10;Description automatically generated"/>
             <wp:cNvGraphicFramePr>
               <a:graphicFrameLocks xmlns:a="http://schemas.openxmlformats.org/drawingml/2006/main" noChangeAspect="1"/>
             </wp:cNvGraphicFramePr>
@@ -2913,17 +3172,11 @@
               <a:graphicData uri="http://schemas.openxmlformats.org/drawingml/2006/picture">
                 <pic:pic xmlns:pic="http://schemas.openxmlformats.org/drawingml/2006/picture">
                   <pic:nvPicPr>
-                    <pic:cNvPr id="15" name="Picture 15" descr="Diagram&#10;&#10;Description automatically generated"/>
+                    <pic:cNvPr id="1" name="Picture 1" descr="Graphical user interface, application, Teams&#10;&#10;Description automatically generated"/>
                     <pic:cNvPicPr/>
                   </pic:nvPicPr>
                   <pic:blipFill>
-                    <a:blip r:embed="rId22">
-                      <a:extLst>
-                        <a:ext uri="{28A0092B-C50C-407E-A947-70E740481C1C}">
-                          <a14:useLocalDpi xmlns:a14="http://schemas.microsoft.com/office/drawing/2010/main" val="0"/>
-                        </a:ext>
-                      </a:extLst>
-                    </a:blip>
+                    <a:blip r:embed="rId24"/>
                     <a:stretch>
                       <a:fillRect/>
                     </a:stretch>
@@ -2931,7 +3184,7 @@
                   <pic:spPr>
                     <a:xfrm>
                       <a:off x="0" y="0"/>
-                      <a:ext cx="6858000" cy="4872990"/>
+                      <a:ext cx="6858000" cy="5167630"/>
                     </a:xfrm>
                     <a:prstGeom prst="rect">
                       <a:avLst/>
@@ -2940,19 +3193,21 @@
                 </pic:pic>
               </a:graphicData>
             </a:graphic>
-          </wp:anchor>
+          </wp:inline>
         </w:drawing>
       </w:r>
     </w:p>
+    <w:p/>
+    <w:p/>
     <w:p>
       <w:pPr>
         <w:pStyle w:val="Heading1"/>
       </w:pPr>
-      <w:bookmarkStart w:id="11" w:name="_Toc96591669"/>
+      <w:bookmarkStart w:id="13" w:name="_Toc97051120"/>
       <w:r>
         <w:t>Structures de données</w:t>
       </w:r>
-      <w:bookmarkEnd w:id="11"/>
+      <w:bookmarkEnd w:id="13"/>
     </w:p>
     <w:p>
       <w:r>
@@ -2973,27 +3228,28 @@
       <w:r>
         <w:t>Array</w:t>
       </w:r>
-    </w:p>
-    <w:p>
-      <w:r>
-        <w:t xml:space="preserve">- </w:t>
-      </w:r>
-      <w:r>
-        <w:t>Queue</w:t>
-      </w:r>
-    </w:p>
-    <w:p>
-      <w:r>
-        <w:t xml:space="preserve">- </w:t>
-      </w:r>
-      <w:r>
-        <w:t xml:space="preserve">Liste chainée </w:t>
-      </w:r>
-    </w:p>
-    <w:p/>
-    <w:p>
-      <w:r>
-        <w:t xml:space="preserve">Pour notre quatrième structure de données, nous devons programmer une structure de données non-primitive. </w:t>
+      <w:r>
+        <w:t xml:space="preserve"> : Utilisation sur les listes personnalisées des clients (liste des cryptos personnalisée)</w:t>
+      </w:r>
+    </w:p>
+    <w:p>
+      <w:r>
+        <w:t>- Map : Utilisation pour lier le client à son portfolio</w:t>
+      </w:r>
+    </w:p>
+    <w:p>
+      <w:r>
+        <w:t xml:space="preserve">- JSON : Pour les données reçues après l’appel à l’API. </w:t>
+      </w:r>
+    </w:p>
+    <w:p>
+      <w:r>
+        <w:t xml:space="preserve">- Liste chainée : Cette structure sera implémentée par nous. Sa fonction sera de lister la liste des utilisateurs. </w:t>
+      </w:r>
+    </w:p>
+    <w:p>
+      <w:r>
+        <w:t xml:space="preserve"> </w:t>
       </w:r>
     </w:p>
     <w:p/>
@@ -3001,92 +3257,666 @@
       <w:pPr>
         <w:pStyle w:val="Heading1"/>
       </w:pPr>
-      <w:bookmarkStart w:id="12" w:name="_Toc96591670"/>
+      <w:bookmarkStart w:id="14" w:name="_Toc97051121"/>
       <w:r>
         <w:t>Patrons de conception</w:t>
       </w:r>
-      <w:bookmarkEnd w:id="12"/>
-    </w:p>
-    <w:p>
-      <w:r>
+      <w:bookmarkEnd w:id="14"/>
+    </w:p>
+    <w:p>
+      <w:pPr>
+        <w:rPr>
+          <w:sz w:val="24"/>
+          <w:szCs w:val="24"/>
+        </w:rPr>
+      </w:pPr>
+      <w:r>
+        <w:rPr>
+          <w:sz w:val="24"/>
+          <w:szCs w:val="24"/>
+        </w:rPr>
         <w:t>Voici les quatre principaux patrons de conception qui seront utilisé lors de la conception de notre projet :</w:t>
       </w:r>
     </w:p>
+    <w:p>
+      <w:pPr>
+        <w:rPr>
+          <w:sz w:val="24"/>
+          <w:szCs w:val="24"/>
+        </w:rPr>
+      </w:pPr>
+      <w:r>
+        <w:rPr>
+          <w:sz w:val="24"/>
+          <w:szCs w:val="24"/>
+        </w:rPr>
+        <w:t xml:space="preserve">- </w:t>
+      </w:r>
+      <w:proofErr w:type="spellStart"/>
+      <w:r>
+        <w:rPr>
+          <w:sz w:val="24"/>
+          <w:szCs w:val="24"/>
+        </w:rPr>
+        <w:t>Listener</w:t>
+      </w:r>
+      <w:proofErr w:type="spellEnd"/>
+      <w:r>
+        <w:rPr>
+          <w:sz w:val="24"/>
+          <w:szCs w:val="24"/>
+        </w:rPr>
+        <w:t xml:space="preserve"> (</w:t>
+      </w:r>
+      <w:proofErr w:type="spellStart"/>
+      <w:r>
+        <w:rPr>
+          <w:sz w:val="24"/>
+          <w:szCs w:val="24"/>
+        </w:rPr>
+        <w:t>onclick</w:t>
+      </w:r>
+      <w:proofErr w:type="spellEnd"/>
+      <w:r>
+        <w:rPr>
+          <w:sz w:val="24"/>
+          <w:szCs w:val="24"/>
+        </w:rPr>
+        <w:t xml:space="preserve">, </w:t>
+      </w:r>
+      <w:proofErr w:type="spellStart"/>
+      <w:r>
+        <w:rPr>
+          <w:sz w:val="24"/>
+          <w:szCs w:val="24"/>
+        </w:rPr>
+        <w:t>ontouch</w:t>
+      </w:r>
+      <w:proofErr w:type="spellEnd"/>
+      <w:r>
+        <w:rPr>
+          <w:sz w:val="24"/>
+          <w:szCs w:val="24"/>
+        </w:rPr>
+        <w:t>, etc.);</w:t>
+      </w:r>
+    </w:p>
+    <w:p>
+      <w:pPr>
+        <w:rPr>
+          <w:sz w:val="24"/>
+          <w:szCs w:val="24"/>
+        </w:rPr>
+      </w:pPr>
+      <w:r>
+        <w:rPr>
+          <w:sz w:val="24"/>
+          <w:szCs w:val="24"/>
+        </w:rPr>
+        <w:t xml:space="preserve">Le </w:t>
+      </w:r>
+      <w:proofErr w:type="spellStart"/>
+      <w:r>
+        <w:rPr>
+          <w:sz w:val="24"/>
+          <w:szCs w:val="24"/>
+        </w:rPr>
+        <w:t>listener</w:t>
+      </w:r>
+      <w:proofErr w:type="spellEnd"/>
+      <w:r>
+        <w:rPr>
+          <w:sz w:val="24"/>
+          <w:szCs w:val="24"/>
+        </w:rPr>
+        <w:t xml:space="preserve"> sera nécessaire afin de gérer les interactions </w:t>
+      </w:r>
+      <w:r>
+        <w:rPr>
+          <w:sz w:val="24"/>
+          <w:szCs w:val="24"/>
+        </w:rPr>
+        <w:t xml:space="preserve">de l’utilisateur à l’interface de la page Web. </w:t>
+      </w:r>
+    </w:p>
     <w:p/>
-    <w:p>
-      <w:r>
-        <w:lastRenderedPageBreak/>
+    <w:p/>
+    <w:p>
+      <w:pPr>
+        <w:rPr>
+          <w:sz w:val="24"/>
+          <w:szCs w:val="24"/>
+        </w:rPr>
+      </w:pPr>
+      <w:r>
+        <w:rPr>
+          <w:sz w:val="24"/>
+          <w:szCs w:val="24"/>
+        </w:rPr>
+        <w:t>- Proxy;</w:t>
+      </w:r>
+    </w:p>
+    <w:p>
+      <w:pPr>
+        <w:rPr>
+          <w:sz w:val="24"/>
+          <w:szCs w:val="24"/>
+        </w:rPr>
+      </w:pPr>
+      <w:r>
+        <w:rPr>
+          <w:sz w:val="24"/>
+          <w:szCs w:val="24"/>
+        </w:rPr>
+        <w:t xml:space="preserve">Le proxy sera pratique afin de développer un gestionnaire </w:t>
+      </w:r>
+      <w:r>
+        <w:rPr>
+          <w:sz w:val="24"/>
+          <w:szCs w:val="24"/>
+        </w:rPr>
+        <w:t xml:space="preserve">correspondant à des getters pour l’objet utilisateur. </w:t>
+      </w:r>
+    </w:p>
+    <w:p/>
+    <w:p>
+      <w:pPr>
+        <w:rPr>
+          <w:sz w:val="24"/>
+          <w:szCs w:val="24"/>
+        </w:rPr>
+      </w:pPr>
+      <w:r>
+        <w:rPr>
+          <w:sz w:val="24"/>
+          <w:szCs w:val="24"/>
+        </w:rPr>
         <w:t xml:space="preserve">- </w:t>
       </w:r>
+      <w:r>
+        <w:rPr>
+          <w:sz w:val="24"/>
+          <w:szCs w:val="24"/>
+        </w:rPr>
+        <w:t>Visitor :</w:t>
+      </w:r>
+    </w:p>
+    <w:p>
+      <w:pPr>
+        <w:rPr>
+          <w:sz w:val="24"/>
+          <w:szCs w:val="24"/>
+        </w:rPr>
+      </w:pPr>
+      <w:r>
+        <w:rPr>
+          <w:sz w:val="24"/>
+          <w:szCs w:val="24"/>
+        </w:rPr>
+        <w:t xml:space="preserve">Visitor </w:t>
+      </w:r>
+      <w:r>
+        <w:rPr>
+          <w:sz w:val="24"/>
+          <w:szCs w:val="24"/>
+        </w:rPr>
+        <w:t xml:space="preserve">est un </w:t>
+      </w:r>
+      <w:r>
+        <w:rPr>
+          <w:sz w:val="24"/>
+          <w:szCs w:val="24"/>
+        </w:rPr>
+        <w:t>patron de conception</w:t>
+      </w:r>
+      <w:r>
+        <w:rPr>
+          <w:sz w:val="24"/>
+          <w:szCs w:val="24"/>
+        </w:rPr>
+        <w:t xml:space="preserve"> qui nous permet de créer des objets pour apporter des modifications </w:t>
+      </w:r>
+      <w:r>
+        <w:rPr>
+          <w:sz w:val="24"/>
+          <w:szCs w:val="24"/>
+        </w:rPr>
+        <w:t xml:space="preserve">dans un autre objet. Par exemple, </w:t>
+      </w:r>
+      <w:r>
+        <w:rPr>
+          <w:sz w:val="24"/>
+          <w:szCs w:val="24"/>
+        </w:rPr>
+        <w:t>si on crée un objet « </w:t>
+      </w:r>
+      <w:r>
+        <w:rPr>
+          <w:sz w:val="24"/>
+          <w:szCs w:val="24"/>
+        </w:rPr>
+        <w:t>Permission</w:t>
+      </w:r>
+      <w:r>
+        <w:rPr>
+          <w:sz w:val="24"/>
+          <w:szCs w:val="24"/>
+        </w:rPr>
+        <w:t> »</w:t>
+      </w:r>
+      <w:r>
+        <w:rPr>
+          <w:sz w:val="24"/>
+          <w:szCs w:val="24"/>
+        </w:rPr>
+        <w:t xml:space="preserve">, nous pouvons apporter </w:t>
+      </w:r>
+      <w:r>
+        <w:rPr>
+          <w:sz w:val="24"/>
+          <w:szCs w:val="24"/>
+        </w:rPr>
+        <w:t xml:space="preserve">les modifications de l’objet Permission à l’objet utilisateur afin que l’utilisateur </w:t>
+      </w:r>
+      <w:r>
+        <w:rPr>
+          <w:sz w:val="24"/>
+          <w:szCs w:val="24"/>
+        </w:rPr>
+        <w:t xml:space="preserve">puisse </w:t>
+      </w:r>
+      <w:r>
+        <w:rPr>
+          <w:sz w:val="24"/>
+          <w:szCs w:val="24"/>
+        </w:rPr>
+        <w:t>hériter</w:t>
+      </w:r>
+      <w:r>
+        <w:rPr>
+          <w:sz w:val="24"/>
+          <w:szCs w:val="24"/>
+        </w:rPr>
+        <w:t xml:space="preserve"> des autorisations</w:t>
+      </w:r>
+      <w:r>
+        <w:rPr>
+          <w:sz w:val="24"/>
+          <w:szCs w:val="24"/>
+        </w:rPr>
+        <w:t xml:space="preserve"> et fonction désiré. </w:t>
+      </w:r>
+    </w:p>
+    <w:p/>
+    <w:p>
+      <w:pPr>
+        <w:rPr>
+          <w:sz w:val="24"/>
+          <w:szCs w:val="24"/>
+        </w:rPr>
+      </w:pPr>
+      <w:r>
+        <w:rPr>
+          <w:sz w:val="24"/>
+          <w:szCs w:val="24"/>
+        </w:rPr>
+        <w:t xml:space="preserve">- </w:t>
+      </w:r>
       <w:proofErr w:type="spellStart"/>
       <w:r>
-        <w:t>Listener</w:t>
+        <w:rPr>
+          <w:sz w:val="24"/>
+          <w:szCs w:val="24"/>
+        </w:rPr>
+        <w:t>Strategy</w:t>
       </w:r>
       <w:proofErr w:type="spellEnd"/>
       <w:r>
-        <w:t xml:space="preserve"> (</w:t>
-      </w:r>
+        <w:rPr>
+          <w:sz w:val="24"/>
+          <w:szCs w:val="24"/>
+        </w:rPr>
+        <w:t xml:space="preserve">; </w:t>
+      </w:r>
+    </w:p>
+    <w:p>
       <w:proofErr w:type="spellStart"/>
       <w:r>
-        <w:t>onclick</w:t>
+        <w:t>Strategy</w:t>
       </w:r>
       <w:proofErr w:type="spellEnd"/>
       <w:r>
-        <w:t xml:space="preserve">, </w:t>
-      </w:r>
-      <w:proofErr w:type="spellStart"/>
-      <w:r>
-        <w:t>ontouch</w:t>
-      </w:r>
-      <w:proofErr w:type="spellEnd"/>
-      <w:r>
-        <w:t>, etc.);</w:t>
-      </w:r>
-    </w:p>
-    <w:p>
-      <w:r>
-        <w:t>- Proxy;</w:t>
-      </w:r>
-    </w:p>
-    <w:p>
-      <w:r>
-        <w:t xml:space="preserve">- </w:t>
-      </w:r>
-      <w:r>
-        <w:t>Composite;</w:t>
-      </w:r>
-    </w:p>
-    <w:p>
-      <w:r>
-        <w:t xml:space="preserve">- </w:t>
-      </w:r>
-      <w:proofErr w:type="spellStart"/>
-      <w:r>
-        <w:t>Strategy</w:t>
-      </w:r>
-      <w:proofErr w:type="spellEnd"/>
-      <w:r>
-        <w:t xml:space="preserve">; </w:t>
-      </w:r>
-    </w:p>
+        <w:t xml:space="preserve"> </w:t>
+      </w:r>
+      <w:r>
+        <w:t xml:space="preserve">permettrait d’encapsuler dans une classe notre algorithme </w:t>
+      </w:r>
+      <w:r>
+        <w:t xml:space="preserve">de recherche </w:t>
+      </w:r>
+      <w:r>
+        <w:t>afin de l’isoler et de pouvo</w:t>
+      </w:r>
+      <w:r>
+        <w:t xml:space="preserve">ir appeler ses méthodes lorsque nécessaire. </w:t>
+      </w:r>
+    </w:p>
+    <w:p/>
     <w:p/>
     <w:p/>
     <w:p>
       <w:pPr>
         <w:pStyle w:val="Heading1"/>
       </w:pPr>
-      <w:bookmarkStart w:id="13" w:name="_Toc96591671"/>
+      <w:bookmarkStart w:id="15" w:name="_Toc97051122"/>
       <w:r>
         <w:t>Algorithme</w:t>
       </w:r>
-      <w:bookmarkEnd w:id="13"/>
+      <w:bookmarkEnd w:id="15"/>
       <w:r>
         <w:t xml:space="preserve"> </w:t>
       </w:r>
     </w:p>
     <w:p>
-      <w:r>
+      <w:pPr>
+        <w:rPr>
+          <w:sz w:val="24"/>
+          <w:szCs w:val="24"/>
+        </w:rPr>
+      </w:pPr>
+      <w:r>
+        <w:rPr>
+          <w:sz w:val="24"/>
+          <w:szCs w:val="24"/>
+        </w:rPr>
         <w:t xml:space="preserve">L’algorithme intégré à notre projet sera le tri rapide, afin de trouver rapidement un élément à la recherche de l’utilisateur. </w:t>
+      </w:r>
+    </w:p>
+    <w:p/>
+    <w:p>
+      <w:pPr>
+        <w:pStyle w:val="Heading2"/>
+        <w:rPr>
+          <w:sz w:val="32"/>
+          <w:szCs w:val="32"/>
+        </w:rPr>
+      </w:pPr>
+      <w:bookmarkStart w:id="16" w:name="_Toc97051123"/>
+      <w:r>
+        <w:rPr>
+          <w:sz w:val="32"/>
+          <w:szCs w:val="32"/>
+        </w:rPr>
+        <w:t>Expression régulière</w:t>
+      </w:r>
+      <w:bookmarkEnd w:id="16"/>
+      <w:r>
+        <w:rPr>
+          <w:sz w:val="32"/>
+          <w:szCs w:val="32"/>
+        </w:rPr>
+        <w:t xml:space="preserve"> </w:t>
+      </w:r>
+    </w:p>
+    <w:p>
+      <w:pPr>
+        <w:rPr>
+          <w:sz w:val="24"/>
+          <w:szCs w:val="24"/>
+        </w:rPr>
+      </w:pPr>
+      <w:r>
+        <w:rPr>
+          <w:sz w:val="24"/>
+          <w:szCs w:val="24"/>
+        </w:rPr>
+        <w:t>Les expressions régulières seront utilisé</w:t>
+      </w:r>
+      <w:r>
+        <w:rPr>
+          <w:sz w:val="24"/>
+          <w:szCs w:val="24"/>
+        </w:rPr>
+        <w:t>es</w:t>
+      </w:r>
+      <w:r>
+        <w:rPr>
+          <w:sz w:val="24"/>
+          <w:szCs w:val="24"/>
+        </w:rPr>
+        <w:t xml:space="preserve"> </w:t>
+      </w:r>
+      <w:r>
+        <w:rPr>
+          <w:sz w:val="24"/>
+          <w:szCs w:val="24"/>
+        </w:rPr>
+        <w:t xml:space="preserve">pour </w:t>
+      </w:r>
+      <w:r>
+        <w:rPr>
+          <w:sz w:val="24"/>
+          <w:szCs w:val="24"/>
+        </w:rPr>
+        <w:t xml:space="preserve">capter </w:t>
+      </w:r>
+      <w:r>
+        <w:rPr>
+          <w:sz w:val="24"/>
+          <w:szCs w:val="24"/>
+        </w:rPr>
+        <w:t>la chaine de texte tapé dans la barre de recherche</w:t>
+      </w:r>
+      <w:r>
+        <w:rPr>
+          <w:sz w:val="24"/>
+          <w:szCs w:val="24"/>
+        </w:rPr>
+        <w:t xml:space="preserve"> qui servira à trouver une cryptomonnaie. </w:t>
+      </w:r>
+    </w:p>
+    <w:p/>
+    <w:p/>
+    <w:p>
+      <w:pPr>
+        <w:pStyle w:val="Heading2"/>
+        <w:rPr>
+          <w:sz w:val="32"/>
+          <w:szCs w:val="32"/>
+        </w:rPr>
+      </w:pPr>
+      <w:bookmarkStart w:id="17" w:name="_Toc97051124"/>
+      <w:r>
+        <w:rPr>
+          <w:sz w:val="32"/>
+          <w:szCs w:val="32"/>
+        </w:rPr>
+        <w:t>Calcul</w:t>
+      </w:r>
+      <w:r>
+        <w:rPr>
+          <w:sz w:val="32"/>
+          <w:szCs w:val="32"/>
+        </w:rPr>
+        <w:t>s</w:t>
+      </w:r>
+      <w:r>
+        <w:rPr>
+          <w:sz w:val="32"/>
+          <w:szCs w:val="32"/>
+        </w:rPr>
+        <w:t xml:space="preserve"> mathématique</w:t>
+      </w:r>
+      <w:r>
+        <w:rPr>
+          <w:sz w:val="32"/>
+          <w:szCs w:val="32"/>
+        </w:rPr>
+        <w:t>s</w:t>
+      </w:r>
+      <w:bookmarkEnd w:id="17"/>
+    </w:p>
+    <w:p>
+      <w:pPr>
+        <w:jc w:val="both"/>
+        <w:rPr>
+          <w:sz w:val="24"/>
+          <w:szCs w:val="24"/>
+        </w:rPr>
+      </w:pPr>
+      <w:r>
+        <w:rPr>
+          <w:sz w:val="24"/>
+          <w:szCs w:val="24"/>
+        </w:rPr>
+        <w:t xml:space="preserve">Nous ferons l’utilisations de différents calculs mathématiques comme une formule pour </w:t>
+      </w:r>
+      <w:r>
+        <w:rPr>
+          <w:sz w:val="24"/>
+          <w:szCs w:val="24"/>
+        </w:rPr>
+        <w:t>trouver la crypto</w:t>
+      </w:r>
+      <w:r>
+        <w:rPr>
+          <w:sz w:val="24"/>
+          <w:szCs w:val="24"/>
+        </w:rPr>
+        <w:t>-monnaie</w:t>
+      </w:r>
+      <w:r>
+        <w:rPr>
+          <w:sz w:val="24"/>
+          <w:szCs w:val="24"/>
+        </w:rPr>
+        <w:t xml:space="preserve"> la plus performante ou la moins performante</w:t>
+      </w:r>
+      <w:r>
+        <w:rPr>
+          <w:sz w:val="24"/>
+          <w:szCs w:val="24"/>
+        </w:rPr>
+        <w:t xml:space="preserve"> à l’aide de </w:t>
+      </w:r>
+      <w:proofErr w:type="spellStart"/>
+      <w:proofErr w:type="gramStart"/>
+      <w:r>
+        <w:rPr>
+          <w:sz w:val="24"/>
+          <w:szCs w:val="24"/>
+        </w:rPr>
+        <w:t>math.ceil</w:t>
+      </w:r>
+      <w:proofErr w:type="spellEnd"/>
+      <w:proofErr w:type="gramEnd"/>
+      <w:r>
+        <w:rPr>
+          <w:sz w:val="24"/>
+          <w:szCs w:val="24"/>
+        </w:rPr>
+        <w:t xml:space="preserve">() et </w:t>
+      </w:r>
+      <w:proofErr w:type="spellStart"/>
+      <w:r>
+        <w:rPr>
+          <w:sz w:val="24"/>
+          <w:szCs w:val="24"/>
+        </w:rPr>
+        <w:t>math.floor</w:t>
+      </w:r>
+      <w:proofErr w:type="spellEnd"/>
+      <w:r>
+        <w:rPr>
+          <w:sz w:val="24"/>
+          <w:szCs w:val="24"/>
+        </w:rPr>
+        <w:t>()</w:t>
+      </w:r>
+      <w:r>
+        <w:rPr>
+          <w:sz w:val="24"/>
+          <w:szCs w:val="24"/>
+        </w:rPr>
+        <w:t>, des cal</w:t>
+      </w:r>
+      <w:r>
+        <w:rPr>
+          <w:sz w:val="24"/>
+          <w:szCs w:val="24"/>
+        </w:rPr>
+        <w:t xml:space="preserve">culs pour </w:t>
+      </w:r>
+      <w:r>
+        <w:rPr>
+          <w:sz w:val="24"/>
+          <w:szCs w:val="24"/>
+        </w:rPr>
+        <w:lastRenderedPageBreak/>
+        <w:t>suivre les gains ou les pertes</w:t>
+      </w:r>
+      <w:r>
+        <w:rPr>
+          <w:sz w:val="24"/>
+          <w:szCs w:val="24"/>
+        </w:rPr>
+        <w:t xml:space="preserve"> d’argent</w:t>
+      </w:r>
+      <w:r>
+        <w:rPr>
+          <w:sz w:val="24"/>
+          <w:szCs w:val="24"/>
+        </w:rPr>
+        <w:t xml:space="preserve"> </w:t>
+      </w:r>
+      <w:r>
+        <w:rPr>
+          <w:sz w:val="24"/>
+          <w:szCs w:val="24"/>
+        </w:rPr>
+        <w:t>ainsi qu</w:t>
+      </w:r>
+      <w:r>
+        <w:rPr>
+          <w:sz w:val="24"/>
+          <w:szCs w:val="24"/>
+        </w:rPr>
+        <w:t>’une représentation en pourcentage et</w:t>
+      </w:r>
+      <w:r>
+        <w:rPr>
+          <w:sz w:val="24"/>
+          <w:szCs w:val="24"/>
+        </w:rPr>
+        <w:t xml:space="preserve"> </w:t>
+      </w:r>
+      <w:r>
+        <w:rPr>
+          <w:sz w:val="24"/>
+          <w:szCs w:val="24"/>
+        </w:rPr>
+        <w:t>d</w:t>
+      </w:r>
+      <w:r>
+        <w:rPr>
+          <w:sz w:val="24"/>
+          <w:szCs w:val="24"/>
+        </w:rPr>
+        <w:t>es</w:t>
+      </w:r>
+      <w:r>
+        <w:rPr>
+          <w:sz w:val="24"/>
+          <w:szCs w:val="24"/>
+        </w:rPr>
+        <w:t xml:space="preserve"> calculs pour les transactions</w:t>
+      </w:r>
+      <w:r>
+        <w:rPr>
+          <w:sz w:val="24"/>
+          <w:szCs w:val="24"/>
+        </w:rPr>
+        <w:t xml:space="preserve"> d’achats ou de ventes.</w:t>
       </w:r>
     </w:p>
     <w:sectPr>
@@ -3099,6 +3929,10 @@
     </w:sectPr>
   </w:body>
 </w:document>
+</file>
+
+<file path=word/numbering.xml><?xml version="1.0" encoding="utf-8"?>
+<w:numbering xmlns:wpc="http://schemas.microsoft.com/office/word/2010/wordprocessingCanvas" xmlns:cx="http://schemas.microsoft.com/office/drawing/2014/chartex" xmlns:cx1="http://schemas.microsoft.com/office/drawing/2015/9/8/chartex" xmlns:cx2="http://schemas.microsoft.com/office/drawing/2015/10/21/chartex" xmlns:cx3="http://schemas.microsoft.com/office/drawing/2016/5/9/chartex" xmlns:cx4="http://schemas.microsoft.com/office/drawing/2016/5/10/chartex" xmlns:cx5="http://schemas.microsoft.com/office/drawing/2016/5/11/chartex" xmlns:cx6="http://schemas.microsoft.com/office/drawing/2016/5/12/chartex" xmlns:cx7="http://schemas.microsoft.com/office/drawing/2016/5/13/chartex" xmlns:cx8="http://schemas.microsoft.com/office/drawing/2016/5/14/chartex" xmlns:mc="http://schemas.openxmlformats.org/markup-compatibility/2006" xmlns:aink="http://schemas.microsoft.com/office/drawing/2016/ink" xmlns:am3d="http://schemas.microsoft.com/office/drawing/2017/model3d" xmlns:o="urn:schemas-microsoft-com:office:office" xmlns:r="http://schemas.openxmlformats.org/officeDocument/2006/relationships" xmlns:m="http://schemas.openxmlformats.org/officeDocument/2006/math" xmlns:v="urn:schemas-microsoft-com:vml" xmlns:wp14="http://schemas.microsoft.com/office/word/2010/wordprocessingDrawing" xmlns:wp="http://schemas.openxmlformats.org/drawingml/2006/wordprocessingDrawing" xmlns:w10="urn:schemas-microsoft-com:office:word" xmlns:w="http://schemas.openxmlformats.org/wordprocessingml/2006/main" xmlns:w14="http://schemas.microsoft.com/office/word/2010/wordml" xmlns:w15="http://schemas.microsoft.com/office/word/2012/wordml" xmlns:w16cex="http://schemas.microsoft.com/office/word/2018/wordml/cex" xmlns:w16cid="http://schemas.microsoft.com/office/word/2016/wordml/cid" xmlns:w16="http://schemas.microsoft.com/office/word/2018/wordml" xmlns:w16sdtdh="http://schemas.microsoft.com/office/word/2020/wordml/sdtdatahash" xmlns:w16se="http://schemas.microsoft.com/office/word/2015/wordml/symex" xmlns:wpg="http://schemas.microsoft.com/office/word/2010/wordprocessingGroup" xmlns:wpi="http://schemas.microsoft.com/office/word/2010/wordprocessingInk" xmlns:wne="http://schemas.microsoft.com/office/word/2006/wordml" xmlns:wps="http://schemas.microsoft.com/office/word/2010/wordprocessingShape" mc:Ignorable="w14 w15 w16se w16cid w16 w16cex w16sdtdh wp14"/>
 </file>
 
 <file path=word/styles.xml><?xml version="1.0" encoding="utf-8"?>
@@ -4042,7 +4876,7 @@
 <file path=customXml/item1.xml><?xml version="1.0" encoding="utf-8"?>
 <CoverPageProperties xmlns="http://schemas.microsoft.com/office/2006/coverPageProps">
   <PublishDate/>
-  <Abstract>Présentation du projet synthèse Crypto Newbie</Abstract>
+  <Abstract>Présentation de conception de Crypto Newbie</Abstract>
   <CompanyAddress/>
   <CompanyPhone/>
   <CompanyFax/>

</xml_diff>

<commit_message>
finition documents definition et conception
</commit_message>
<xml_diff>
--- a/C61/Sprint0/doc/Document de conception.docx
+++ b/C61/Sprint0/doc/Document de conception.docx
@@ -1,6 +1,6 @@
 
 <file path=word/document.xml><?xml version="1.0" encoding="utf-8"?>
-<w:document xmlns:wpc="http://schemas.microsoft.com/office/word/2010/wordprocessingCanvas" xmlns:cx="http://schemas.microsoft.com/office/drawing/2014/chartex" xmlns:cx1="http://schemas.microsoft.com/office/drawing/2015/9/8/chartex" xmlns:cx2="http://schemas.microsoft.com/office/drawing/2015/10/21/chartex" xmlns:cx3="http://schemas.microsoft.com/office/drawing/2016/5/9/chartex" xmlns:cx4="http://schemas.microsoft.com/office/drawing/2016/5/10/chartex" xmlns:cx5="http://schemas.microsoft.com/office/drawing/2016/5/11/chartex" xmlns:cx6="http://schemas.microsoft.com/office/drawing/2016/5/12/chartex" xmlns:cx7="http://schemas.microsoft.com/office/drawing/2016/5/13/chartex" xmlns:cx8="http://schemas.microsoft.com/office/drawing/2016/5/14/chartex" xmlns:mc="http://schemas.openxmlformats.org/markup-compatibility/2006" xmlns:aink="http://schemas.microsoft.com/office/drawing/2016/ink" xmlns:am3d="http://schemas.microsoft.com/office/drawing/2017/model3d" xmlns:o="urn:schemas-microsoft-com:office:office" xmlns:r="http://schemas.openxmlformats.org/officeDocument/2006/relationships" xmlns:m="http://schemas.openxmlformats.org/officeDocument/2006/math" xmlns:v="urn:schemas-microsoft-com:vml" xmlns:wp14="http://schemas.microsoft.com/office/word/2010/wordprocessingDrawing" xmlns:wp="http://schemas.openxmlformats.org/drawingml/2006/wordprocessingDrawing" xmlns:w10="urn:schemas-microsoft-com:office:word" xmlns:w="http://schemas.openxmlformats.org/wordprocessingml/2006/main" xmlns:w14="http://schemas.microsoft.com/office/word/2010/wordml" xmlns:w15="http://schemas.microsoft.com/office/word/2012/wordml" xmlns:w16cex="http://schemas.microsoft.com/office/word/2018/wordml/cex" xmlns:w16cid="http://schemas.microsoft.com/office/word/2016/wordml/cid" xmlns:w16="http://schemas.microsoft.com/office/word/2018/wordml" xmlns:w16sdtdh="http://schemas.microsoft.com/office/word/2020/wordml/sdtdatahash" xmlns:w16se="http://schemas.microsoft.com/office/word/2015/wordml/symex" xmlns:wpg="http://schemas.microsoft.com/office/word/2010/wordprocessingGroup" xmlns:wpi="http://schemas.microsoft.com/office/word/2010/wordprocessingInk" xmlns:wne="http://schemas.microsoft.com/office/word/2006/wordml" xmlns:wps="http://schemas.microsoft.com/office/word/2010/wordprocessingShape" mc:Ignorable="w14 w15 w16se w16cid w16 w16cex w16sdtdh wp14">
+<w:document xmlns:wpc="http://schemas.microsoft.com/office/word/2010/wordprocessingCanvas" xmlns:cx="http://schemas.microsoft.com/office/drawing/2014/chartex" xmlns:cx1="http://schemas.microsoft.com/office/drawing/2015/9/8/chartex" xmlns:mc="http://schemas.openxmlformats.org/markup-compatibility/2006" xmlns:o="urn:schemas-microsoft-com:office:office" xmlns:r="http://schemas.openxmlformats.org/officeDocument/2006/relationships" xmlns:m="http://schemas.openxmlformats.org/officeDocument/2006/math" xmlns:v="urn:schemas-microsoft-com:vml" xmlns:wp14="http://schemas.microsoft.com/office/word/2010/wordprocessingDrawing" xmlns:wp="http://schemas.openxmlformats.org/drawingml/2006/wordprocessingDrawing" xmlns:w10="urn:schemas-microsoft-com:office:word" xmlns:w="http://schemas.openxmlformats.org/wordprocessingml/2006/main" xmlns:w14="http://schemas.microsoft.com/office/word/2010/wordml" xmlns:w15="http://schemas.microsoft.com/office/word/2012/wordml" xmlns:w16se="http://schemas.microsoft.com/office/word/2015/wordml/symex" xmlns:wpg="http://schemas.microsoft.com/office/word/2010/wordprocessingGroup" xmlns:wpi="http://schemas.microsoft.com/office/word/2010/wordprocessingInk" xmlns:wne="http://schemas.microsoft.com/office/word/2006/wordml" xmlns:wps="http://schemas.microsoft.com/office/word/2010/wordprocessingShape" mc:Ignorable="w14 w15 w16se wp14">
   <w:body>
     <w:sdt>
       <w:sdtPr>
@@ -16,6 +16,7 @@
           <w:r>
             <w:rPr>
               <w:noProof/>
+              <w:lang w:eastAsia="fr-CA"/>
             </w:rPr>
             <mc:AlternateContent>
               <mc:Choice Requires="wpg">
@@ -267,7 +268,7 @@
               </mc:Choice>
               <mc:Fallback>
                 <w:pict>
-                  <v:group w14:anchorId="20DA8D5D" id="Group 149" o:spid="_x0000_s1026" style="position:absolute;margin-left:0;margin-top:0;width:8in;height:95.7pt;z-index:251658243;mso-width-percent:941;mso-height-percent:121;mso-top-percent:23;mso-position-horizontal:center;mso-position-horizontal-relative:page;mso-position-vertical-relative:page;mso-width-percent:941;mso-height-percent:121;mso-top-percent:23" coordorigin="" coordsize="73152,12161" o:gfxdata="UEsDBBQABgAIAAAAIQCxgme2CgEAABMCAAATAAAAW0NvbnRlbnRfVHlwZXNdLnhtbJSRwU7DMAyG&#10;70i8Q5QralN2QAit3YGOIyA0HiBK3DaicaI4lO3tSbpNgokh7Rjb3+8vyXK1tSObIJBxWPPbsuIM&#10;UDltsK/5++apuOeMokQtR4dQ8x0QXzXXV8vNzgOxRCPVfIjRPwhBagArqXQeMHU6F6yM6Rh64aX6&#10;kD2IRVXdCeUwAsYi5gzeLFvo5OcY2XqbynsTjz1nj/u5vKrmxmY+18WfRICRThDp/WiUjOluYkJ9&#10;4lUcnMpEzjM0GE83SfzMhtz57fRzwYF7SY8ZjAb2KkN8ljaZCx1IwMK1TpX/Z2RJS4XrOqOgbAOt&#10;Z+rodC5buy8MMF0a3ibsDaZjupi/tPkGAAD//wMAUEsDBBQABgAIAAAAIQA4/SH/1gAAAJQBAAAL&#10;AAAAX3JlbHMvLnJlbHOkkMFqwzAMhu+DvYPRfXGawxijTi+j0GvpHsDYimMaW0Yy2fr2M4PBMnrb&#10;Ub/Q94l/f/hMi1qRJVI2sOt6UJgd+ZiDgffL8ekFlFSbvV0oo4EbChzGx4f9GRdb25HMsYhqlCwG&#10;5lrLq9biZkxWOiqY22YiTra2kYMu1l1tQD30/bPm3wwYN0x18gb45AdQl1tp5j/sFB2T0FQ7R0nT&#10;NEV3j6o9feQzro1iOWA14Fm+Q8a1a8+Bvu/d/dMb2JY5uiPbhG/ktn4cqGU/er3pcvwCAAD//wMA&#10;UEsDBBQABgAIAAAAIQAKh+aMgwUAAH4bAAAOAAAAZHJzL2Uyb0RvYy54bWzsWdFu4jgUfV9p/8HK&#10;40otJBAYUOmoarfVSKOZatrVzDy6wYFISZy1TWnn6/fYjoOhBVIqjbQSL+DE9/ra555cxydnH5+K&#10;nDwyITNeToLwtBsQViZ8mpWzSfDP/fXJh4BIRcspzXnJJsEzk8HH8z//OFtWYxbxOc+nTBAMUsrx&#10;spoEc6WqcacjkzkrqDzlFSvRmXJRUIVLMetMBV1i9CLvRN3uoLPkYloJnjApcffKdgbnZvw0ZYn6&#10;mqaSKZJPAsxNmV9hfh/0b+f8jI5nglbzLKmnQQ+YRUGzEkGboa6oomQhshdDFVkiuOSpOk140eFp&#10;miXMrAGrCbsbq7kRfFGZtczGy1nVwARoN3A6eNjky+ONqO6qWwEkltUMWJgrvZanVBT6H7MkTway&#10;5wYy9qRIgpvDXhgjDwFJ0BdGYdwbhRbUZA7kV34nze2/t7gO4KxdOy5yZ20+ywoMkSsQ5PtAuJvT&#10;ihls5Rgg3AqSTbGCGEspaQGmfgN3aDnLGYnN1HV8GDZQybEEaltxcut9Haiw1+0N11dLx8lCqhvG&#10;Deb08bNUlpxTtAy1pvXMEl6WMlPsB+aaFjn4+leHdMmSIBnRYOBIvWn+c918Tmy6tpn/CL3R65H3&#10;x/CdumRvjOiQGL5TvYb9kXpepBZY+eatY/TfFmPdfC9W6+k7ZhulZit3/fT1BoNhGMX7ues7hVF3&#10;NBjG+3m1nsS9WfHNW/Mqfhuv1s2PvHq1eP58dxXpDcJR3H1jLRn2en1wcW9SfJ60COGbH2lVv9W9&#10;2AB/++YURqPBoEW2/cpzpJV+idxa2f1dcBTXZT2Kwg/xtqz7HuaVxGZli/nGa48Z2WwdO2O8YNbu&#10;GH7tGfZaxvCdwhWzdkdaZ1Y06rZBzHdaFazdgfwKZAvWTsB887A7CmP7mOyO4W9s7XLve7TI/TpV&#10;9m7m6+ao6bun75Pk8Bfq3TF8krSO4TsdyKx3bYW7l+RT5a1b4SHMahFjB61wep25Exudu0Nc8lTW&#10;pzi0CI6V+iCt30sqLvUZ2T/S4SDtLnFkswdieGnrPc4gmO9sjq2YTztnkMB3jt4UGRXDd3Yn23aR&#10;kWDfuf+myEiF72x2Abdm+18DL3Ce1ypQblQgFRCoQCIgUIEe7FZQUaXzZbKCJlkadcMcqMkc0kDN&#10;Ut1f8Ed2z42lWkkcLlmr3rz0rdzxXE/Y2ToL91+Z8XxLF9cSwdm5f2tfvzMYKGzBrjF0Zu7fmqNu&#10;YQp12W1huTnZJOeS2flo0Ixk06CnQfeEjNwQt+TXWZ67JcBBqylWPzEt9ZwzDWdefmMplBg8EpF5&#10;PowQyC5zQR4pkkeThJUqtF1zOmX2Nl7DoUHZ4RsPMy0zoB45Rfxm7HoALTK+HNsOU9trV2Z0xMbZ&#10;PrhNmPWJWefGw0TmpWqci6zk4rWV5VhVHdnaO5AsNBqlBz59hk4luFUxZZVcZ0Kqz1SqWyogAyGv&#10;kGLVV/ykOQd/QVPTCsici1+v3df2ENLQG5AlZNBJIP9dUMECkn8qIbGNwn4fwypz0Y+HES6E3/Pg&#10;95SL4pIjTShEmJ1panuVu2YqePEdiu2FjoouWiaIjYKn8Cjai0uFa3RB803YxYVpQysFvz6Xd1Wi&#10;B9eoVlj5/dN3Kiqim5NAQWn7wp2sR8dOQQMfV7bas+QXC8XTTMtrhocW1/oCEqMWQn+L1giYNrXG&#10;8CCx0XAfRN2urLpy7jRdDYnWGmvwdHE0sG6g5uTIhzyr9BOs8dPtWopGpjaE6FcEeytyX/FkUeDZ&#10;taq9YDlV+GQg51klwZAxKx7YFAX507TWiaUSTCWoLe7RRfVGuJNhPHQbRGOCFPsTPJac9Fhy/m8l&#10;x3zswEces2vVH6T0VyT/2pSo1Wez8/8AAAD//wMAUEsDBAoAAAAAAAAAIQCbGxQRaGQAAGhkAAAU&#10;AAAAZHJzL21lZGlhL2ltYWdlMS5wbmeJUE5HDQoaCgAAAA1JSERSAAAJYAAAAY8IBgAAANiw614A&#10;AAAJcEhZcwAALiMAAC4jAXilP3YAAAAZdEVYdFNvZnR3YXJlAEFkb2JlIEltYWdlUmVhZHlxyWU8&#10;AABj9UlEQVR42uzd7W4baXou6iqSoqgv2pHt7XHPeCPBQmaA9WMBC1j5GSQnsPMnQA5hHcA+q5xA&#10;jmNj/91BJhPPtNttSZYoWaItfmw+ZL3W22y627JVEj+uC3hRpaK76a5S22Lx5v2U4/H4/yoAAAAA&#10;lsP1ZPUm62yyBpN1NFlXZVleOjUAAAAAwDIqBbAAAACAFXE8WRHEuipmwazrsix7TgsAAAAA8JAE&#10;sAAAAIBVFyGsy+KmOSuCWcdOCwAAAABwHwSwAAAAgHWV2rJSc9alYBYAAAAAcNcEsAAAAIBNc13c&#10;tGVdVdteWZbXTg0AAAAAcFsCWAAAAAA3UltWBLOOYluW5aXTAgAAAAB8jgAWAAAAwK+LYFbenBXj&#10;DHtOCwAAAAAggAUAAADw9SKEFcGs1JwVwaxjpwUAAAAANocAFgAAAMDdS2MMU3NWtGb1yrK8dmoA&#10;AAAAYL0IYAEAAADcn3yM4WCyjibrqizLS6cGAAAAAFaTABYAAADAckhjDKM5K4JZ12VZ9pwWAAAA&#10;AFhuAlgAAAAAyy1CWJfFTXNWBLOOnRYAAAAAeBDNyWpVqzFZWwJYAAAAAKsptWWl5qxLwSwAAAAA&#10;uBPTYFUxC1vF2p6ssjr2MwJYAAAAAOvlurhpy7qqtr2yLK+dGgAAAAD4iTxYFSuCV+3b/ksEsAAA&#10;AAA2R2rLimDWUWzLsrx0WgAAAABYY6nJKm3z8YF3QgALAAAAgAhm5c1ZMc6w57QAAAAAsCLy9qr5&#10;8YF1GU3WIJYAFgAAAACfEyGsCGal5qwIZh07LQAAAAA8gPn2qnx8YJ0+FrOw1XW1xpP1If8FAlgA&#10;AAAA3FYaY5ias6I1q1eW5bVTAwAAAMA3mG+vyput6hT3tYbZNu2PvuQfFsACAAAA4K7kYwyjfv1o&#10;sq7Ksrx0agAAAADI5O1Vqdmq7pBVClZFe9Wn8YHVsW8igAUAAADAfUhjDKM5K4JZ12VZ9pwWAAAA&#10;gLWVt1fNjw+sy3x7VT4+sDYCWAAAAAA8pAhhXRY3zVkRzDp2WgAAAABWQt5eNT8+sC7z7VURrhoX&#10;s2arByGABQAAAMAySm1ZqTnrUjALAAAA4EGkYFVqr8rHB9Ypb6/KxwcuHQEsAAAAAFZJ3HBLbVlX&#10;1bZXluW1UwMAAADw1ebbq/LxgXXK26tSs1UaH7gyBLAAAAAAWBepLSuCWUexLcvy0mkBAAAA+CRv&#10;r0rjA1OzVV1Se1UEqwbFT8cHrgUBLAAAAADWXQSz8uasGGfYc1oAAACANZW3V82PD6zLfHtVPj5w&#10;7QlgAQAAALCpIoR1mW0jmHXstAAAAAArYL69aru4GR9YlxSySu1V+fjAjSaABQAAAAA/lcYYpuas&#10;aM3qlWV57dQAAAAA9yi1V6VgVT4+sE55e1U+PnDkkiwmgAUAAAAAXyYfY3iVtmVZXjo1AAAAwDfI&#10;26vy8YF1ytur5putuCUBLAAAAAD4dtGWlZqzjibruizLntMCAAAAVPL2qvnxgXWZb6+KZishqxoI&#10;YAEAAABAfSKEdVncNGddCmYBAADA2srbq+bHB9Zlvr0qHx/IPRHAAgAAAID7l9qyUnNWBLOOnRYA&#10;AABYevPtVXmzVZ3yYFU+PpAl0HIKAAAAAODe7VbrSTowHsd90+kN1NSWdVVte2VZ+tQqAAAA3J/5&#10;9qqtbFuneP0/zLb5+EAe2Hg8jmaz7erLnWKWu4rvix0NWAAAAACw/FIwKzVnHcW2LMtLpwYAAAC+&#10;Wt5elY8PrPs1fmqvmh8fyAMYj8cH1e58wCqNjjz4tX+HABYAAAAArLYYXZg3Z8U4w57TAgAAAFN5&#10;sGp+fGBd5tur8vGB3IPxeLxb/DxA1S5uAnb5499MAAsAAAAA1lNqzErbCGYdOy0AAACsoRSsinDN&#10;/PjAusy3V+XNVtRgPB7H9dytvkwjAMN+9n2w+xC/NwEsAAAAANgsaYxhas6K1qxeWZY+hQsAAMAy&#10;m2+vyscH1ilvr0rNVkJWdygbATgfsPriEYAPTQALAAAAAAj5GMOrtC3L8tKpAQAA4J7Mt1fl4wPr&#10;fk2c2qvmxwfyFcbjcVyz7erLPGC1U+3f6QjAhyaABQAAAAD8mmjLSs1ZR5N1XZZlz2kBAADgK+Xt&#10;Vfn4wDrl7VXz4wP5AnMjAPOA1YOPAHxoAlgAAAAAwNeKENZlcdOcdSmYBQAAQCVvr0rNVml8YF1S&#10;sCq1V+XjA/mM8Xic2qjmA1YpFHfgLP0yASwAAAAA4K6ltqzUnBXBrGOnBQAAYO2k9qq08vGBdZlv&#10;r8rHB1KZGwG4U12ffARgPNZ2pu6GABYAAAAAcF/ipnhqy7qqtr2yLH0SGQAAYHnNt1fl4wPrlLdX&#10;pfGBqdlqY43H49RGNR+wmm+w4h4JYAEAAAAADy0Fs1Jz1lFsy7K8dGoAAADuTYR5UognHx9Y9+vB&#10;1F41Pz5wY2QjAEMesErnP3+cJSSABQAAAAAssxhdmDdnxTjDntMCAADwVfL2qnx8YKPG55xvr4pm&#10;qzQ+cG19ZgRg2M+uhRGAa0IACwAAAABYRakxK20jmHXstAAAAPykvSqND0zNVnVJ7VUpWJWPD1wr&#10;2QjAfNzfTvHzBis2iAAWAAAAALBO0hjD1JwVrVm9siyvnRoAAGCNzLdX5eMD65S3V+XjA1faZ0YA&#10;xtc71b4RgPwiASwAAAAAYBPkYwyv0rYsy0unBgAAWFLz7VX5+MA65e1V8+MDV8Z4PM4bqvJxgGkE&#10;YP44fBMBLAAAAABg00VbVmrOOpqs67Ise04LAABwT/JgVT4+sE55e9X8+MCl9pkRgO3snBkByL0T&#10;wAIAAAAAWCxCWJfFTXPWpWAWAADwlVKTVdrm4wPrMt9elTdbLZXxeJw3VO1U5yYfARiPtX0bsawE&#10;sAAAAAAAbie1ZaXmrAhmHTstAACw8fL2qvnxgXWZb6+6zrYP6hdGAO5k58UIQNaCABYAAAAAwN2I&#10;NzhSW9ZVte2VZXnt1AAAwNqYb6/KxwfWKW+vyscH3rvxeLxb3ITK0ri/fARg/jhsBAEsAAAAAIB6&#10;pWBWas46im1ZlpdODQAALKX59qq82aru1w4pWDU/PrBWnxkBGParrRGA8AsEsAAAAAAAHk6MLsyb&#10;s2KcYc9pAQCAe5G3V6Vmq7pDRilYFSGr+fGBd248HucNVfMjAMOBbwP4dgJYAAAAAADLJzVmpW0E&#10;s46dFgAAuLW8vWp+fGBd5tur8vGB3+wzIwDj651q3whAuGcCWAAAAAAAqyONMUzNWdGa1SvL8tqp&#10;AQBgg+XtVfPjA+sy316Vjw+8tfF4HL/X3erLRSMA88eBJSOABQAAAACw+vIxhldpW5blpVMDAMCa&#10;SMGq1F6Vjw+sU95elY8P/CLZCMA8QNUubkYdGgEIa0AACwAAAABgvUVbVmrOOpqs67Ise04LAABL&#10;aL69Kh8fWKe8vSo1W6XxgT8zHo/j97NdfbloBOD2PfyegSUigAUAAAAAsJkihHVZ3DRnXQpmAQBw&#10;T/L2qjQ+MDVb1SW1V0WwalD8dHzg/AjAPGC1U9wEwowABBYSwAIAAAAAIJfaslJzVgSzjp0WAABu&#10;KW+vmh8fWJf59qqP//qv/7r9L//yL9Fu9bkRgLvVYwBfTQALAAAAAIAvEW9ipbasq2rbK8vy2qkB&#10;ANhY8+1V28VNW1Rt/uEf/qH4n//zfza73e7w7//+71uPHz9u/K//9b+iycoIQOBBCGABAAAAAPAt&#10;UjArNWcdxbYsy0unBgBgLaT2qhSsyscH3ql/+qd/2o/tb37zm60//OEP5fb29uhv//Zvtw4PD4tH&#10;jx6NXr58ud3pdMYuCbBsBLAAAAAAAKhLjC7Mm7NinGHPaQEAWEp5e1U+PvCb/OM//uNOt9udNmL9&#10;9//+3/diO/m6vbe313706NHgr/7qr7Z/85vfjNrt9ujJkyeDyWOjyfGhywGsEgEsAAAAAADuW2rM&#10;StsIZh07LQAAtUtNVmmbjw/8Yi9evGj+3d/93XTc39/8zd90dnZ2mtXxaYPV1tZW4+DgYPp4p9MZ&#10;7u7uRqhqMDk+nvyaj0JWwLoRwAIAAAAAYFmkMYapOStas3plWV47NQAAXyxvr5ofH/iL0gjAg4OD&#10;xsuXL6cBqqdPn+5sbW1N/9nDw8O9Rf9cq9Uad7vdwc7OznBvb28UIat2uz1+/vz5wOUANoEAFgAA&#10;AAAAyy4fY3iVtmVZXjo1AMCGmm+vivGBZTELW/3E//gf/6P913/919NRgmkE4Pb2dvPw8HAasNrd&#10;3d3qdDpfNGpw8s9ct1qt0ePHj4eT/cHk3zN6+fKlsDyw8QSwAAAAAABYZdGWlZqzjgrBLABgfcy3&#10;V30aH5iPAPzNb36zdXh4OA1QLRoBeFuTf27aZBUhq/39/eHk6+GzZ88GnU5n7JIALCaABQAAAADA&#10;OorGrMvipjnrsizLntMCACyhT+1V//zP/9zd399vDQaDnTQCsNvttvf29qYBq8+NALytCFltbW2N&#10;nz59et1ut0dPnjwZTJ5n9OjRo6HLAXB7AlgAAAAAAGyS1JaVmrMimHXstAAAdRmPx+1/+7d/2zs5&#10;OSn7/f6j6+vrdqytra3uZNu4zQjA25j8O4eTf3eEqqZhqxcvXnxst9vj58+fD1wVgLslgAUAAAAA&#10;ADfBrLNs2yvL8tqpAQAWGY/HB9VuhKe2X7161bi4uNj/y1/+sjMajaLFqnt5edno9/vNun4PrVZr&#10;3O12pyMD9/b2RoeHh4Pt7e3Ry5cv/QwDcI8EsAAAAAAA4PPizcs0zjCCWUexLcvy0qkBgPUzHo93&#10;J5sUmMoDVtOGqtPT0/3z8/P28fFx6+PHj42jo6Ot6+vrcnKsVefv6/Dw8LrVao0eP3483N/fHx4c&#10;HAyFrACWhwAWAAAAAAB8nTTGMDVmxTjDntMCAMtlPB5HoGq3+nJnslJYar/abhdVwCr0+/3y7du3&#10;rfPz8+bFxUXz9PS0ORgMGicnJ1t1/j4PDg6mowKfPn16nUJWz549G3Q6nbGrCLDcBLAAAAAAAOBu&#10;pcastI1g1rHTAgB3KxsBOB+wmm+wWujVq1dbHz58iGBV6/37942rq6tmr9eL0YFlXb/nTqcz3N3d&#10;HUXIqt1uj548eTLodrujR48eDV1RgNUlgAUAAAAAAPcjtWWl5qxpSKssS+ODAKAyHo+jiWq7+jIP&#10;WO1U+/mIwF/15s2bGBVYvn79uh2jAs/Ozlp1h6xarda42+0OHj16NG20evHixcd2uz1+/vz5wBUG&#10;WE8CWAAAAAAA8LAigBVtWTHGMI0zvCrL8tKpAWAdzI0AzANWaQRg/vitnZ2dRXNV4/j4OJqsmhGy&#10;ury8bPT7/WZd/00pZLWzszPc29sbHR4eDra3t0cvX74UrAbYQAJYAAAAAACwvFJbVgSzjgrBLACW&#10;yGdGALarFQ7u6rn6/X759u3bVoSsPn782Dg6OtqKRqvz8/NWnf+Nh4eH161Wa/T48ePh/v7+8ODg&#10;YPjs2bNBp9MZ+w4AIBHAAgAAAACA1RONWZfFTXPWZVmWPacFgG81NwIwxv5FwCkfARiPtet6/lev&#10;Xm2dn583Ly4umqenp83BYNA4OTnZqvO/+eDgYDoq8OnTp9ftdnv05MmTgZAVALchgAUAAAAAAOsj&#10;tWWl5qwIZh07LQCb7RdGAEaoqll84wjA24qQ1YcPHyJYFSMDG1dXVzFCsDUYDMq6nrPT6Qx3d3dH&#10;jx49moatXrx48bHb7cbXQ98hAHwrASwAAAAAAFh/KZh1lm17ZVleOzUAq2s8Hkdoqll9mcb95SMA&#10;88fv1Zs3b2JUYPn69et2jAo8OztrXV5eNvr9fm2/n1arNe52u4OdnZ3h3t7eKEJW7XZ7/Pz584Hv&#10;FgDqJIAFAAAAAACbKwJYaZxhBLOOYluW5aVTA/AwPjMCMOxX21pHAN7G2dlZNFc1jo+PI2zVODo6&#10;2qo7ZBUODw+vU8hqsj/Y3t4evXz5UqgYgAcjgAUAAAAAACySxhimxqwYZ9hzWgC+zng8Tg1V+bi/&#10;NAIwHCzj77vf75dv375tnZ+fNy8uLpqnp6fNGBk4+bpV5/NGyKrVao0eP3483N/fHx4cHAyfPXs2&#10;6HQ6Y99NACwbASwAAAAAAOA2UmNW2kYw69hpATbRZ0YAxtc71f6DjQC8rVevXm19+PChcXJy0oqQ&#10;1WAwiP2tOp/z4OBgsLW1NX769Ol1u90ePXnyZNDtdkePHj0a+u4CYJUIYAEAAAAAAHchtWWl5qxp&#10;SKssSyOhgJUyHo/nG6rmRwDmj6+UN2/eTJusImT1/v37RjRZ9Xq91mAwKOt6zk6nM9zd3Y1Q1TRs&#10;9eLFi4/tdnv8/Pnzge82ANaFABYAAAAAAFCnCGBFW1aMMUzjDK/Ksrx0aoD79JkRgO1qhYN1+O+M&#10;kNXHjx/L169ft6+vr8uzs7PW5eVlo9/v19bE1Wq1xt1ud7CzszPc29sbHR4eDmJkoJAVAJtCAAsA&#10;AAAAAHgoqS0rgllHhWAWcEvj8TjCU9vVl4tGAMZj7XX77z47O4vmqsbx8XGErRpHR0dbEbY6Pz9v&#10;1fm8h4eH161Wa/T48eNhhKy2t7dHL1++1HQIwMYTwAIAAAAAAJZNNGZdFjfNWZdlWfacFtgMcyMA&#10;84BVhKqaxQqPALyNfr9fvn37djoy8OLionl6etocDAaNk5OTrTqf9+DgYDoq8OnTp9f7+/vDaLJ6&#10;9uzZoNPpjH13AsBiAlgAAAAAAMCqSG1ZqTkrglnHTgushvF4HKGp+QBVPgIwPb5RXr16tfXhw4cI&#10;VrXev3/fuLq6atYdsup0OsPd3d1RhKza7fboyZMng263O3r06NHQdyoA3J4AFgAAAAAAsOpSMOss&#10;2/bKsjQWC2o2NwIwGqrSCLz9aruWIwBv682bNzEqsHz9+nU7hax6vV5rMBiUdT1nClk9evRo2mj1&#10;4sWLj+12e/z8+fOB71wAuFsCWAAAAAAAwLqKAFYaZxjBrKPYlmV56dTALxuPxwfV7qIRgOHAWfqp&#10;s7OzCFU1jo+Po8mqOfm6dXl52ej3+7W1erVarXG32x3s7OwM9/b2RoeHh4Pt7e3Ry5cvBVAB4B4J&#10;YAEAAAAAAJsojTFMjVkxzrDntLDOshGAIQ9YbfQIwNvo9/vl27dvWxGy+vjxY+Po6Gjr+vq6PD8/&#10;b9X5vIeHh9etVmv0+PHj4f7+/vDg4GD47NmzQafTGbsqAPDwBLAAAAAAAABupMastI1g1rHTwrIa&#10;j8cRmNqtvlw0AjB/nC+QQlbn5+fNi4uL5unpaXMwGDROTk626nzeg4OD6ajAp0+fXrfb7dGTJ08G&#10;QlYAsBoEsAAAAAAAAH5dastKzVnTkFZZlsZ8UYtsBOB8wMoIwDvy6tWrrQ8fPkSwKkYGNq6urmKE&#10;YGswGJR1PWen0xnu7u6OHj16NNjb2xtGyKrb7cbXQ1cEAFaXABYAAAAAAMDXiwBWtGXFGMM0zvCq&#10;LMtLp4Z54/E4Rv1tV1/mAaudaj8eaztTd+fNmzcxKrB8/fp1O0YFnp2dteoOWbVarXG32x1EyCoa&#10;rV68ePGx3W6Pnz9/PnBFAGA9CWABAAAAAADUI7VlRTDrqBDMWktzIwDzgJURgPfk7Owsmqsax8fH&#10;EbZqHB0dbV1eXjb6/X6zzuc9PDy83tnZGe7t7Y0m+4Pt7e3Ry5cvteIBwAYSwAIAAAAAALhf0Zh1&#10;Wdw0Z12WZdlzWpbLeDyO0FSz+GmAql3cNFSlx7kH/X6/fPv2bev8/Lx5cXHRjJBVNFpNvm7V+bwR&#10;smq1WqPHjx8P9/f3hwcHB8Nnz54NOp3O2FUBABIBLAAAAAAAgOWQ2rJSc1YEs46dlrszNwIwxv5F&#10;eMcIwCXy6tWrrRSyOj09bQ4Gg8bJyclWnc95cHAwHRX49OnT63a7PXry5Mmg2+2OHj16NHRFAIAv&#10;IYAFAAAAAACw3FIw6yzb9sqyNOqsMh6PD6rd+YBVaqg6cJaWx5s3b6ZNVicnJ6337983rq6uYoRg&#10;azAYlHU9Z6fTGe7u7kaoahq2evHixUchKwDgrghgAQAAAAAArKYIYKUxhoPJOpqsq7IsL9fhPy4b&#10;ARjygJURgCsgQlYfP34sX79+3Y5RgWdnZ63Ly8tGv9+v7Zq1Wq1xt9sd7OzsDPf29kaHh4eDGBn4&#10;/PnzgSsCANRJAAsAAAAAAGD9pDGGqTErxhn2Hvo3NR6PI3yzW32ZRgCG/WqbP86SOzs7i+aqxvHx&#10;cYStGkdHR1sRtjo/P2/V+byHh4fXrVZr9Pjx42GErLa3t0cvX77UCAcAPBgBLAAAAAAAgM0RIazL&#10;4qY567osy+Nv/ZdmIwDnA1ZGAK64fr9fvn37djoy8OLionl6etqMkYF1h6wODg6mTVYRstrf3x9G&#10;k9WzZ88GnU5n7KoAAMtGAAsAAAAAAIDUlpWas2L1J6tRPZ4HrHaqfSMA18irV6+2Pnz40Dg5OWm9&#10;f/++ESGryf5Wnc8ZIautra3x06dPr9vt9ujJkyeDbrc7evTo0dAVAQBWScspAAAAAAAA2Bjbk/W0&#10;2o9QVbfa/y57/MlknVcrQlj/NVk/FrNw1vvJupisgVO5et68eROjAsvXr1+3U8iq1+u1BoNBWddz&#10;djqd4e7uboSqpmGrFy9efGy32+Pnz5/7HgIA1oYGLAAAAAAAgNUXoaoIT7Un61l17KC4aa767Tf+&#10;+6PpKkI6J8UslBUNWX+uvv6hmI0z7FeLB3R2dhahqkaErK6vr8vJ163Ly8tGv9+vra2s1WqNu93u&#10;dGTg3t7e6PDwcLC9vT16+fLltSsCAGwCASwAAAAAAIDllDdU5QGr1GDVLW4CVg+lUa1oy4oRhr3J&#10;Opqsd5P1x2LWlvWh2nJHUsjq+Pg4Gq0aR0dHWxG2Oj8/r3X6zeHh4XWr1Ro9fvx4uL+/Pzw4OBgK&#10;WQEACGABAAAAAADct9RGNR+winBVPiJwlUVbVjQuRSNWBLNifGG0ZEVj1n8Ws8BWBLNOfTss1u/3&#10;y7dv37bOz8+bFxcXzdPT0+ZgMGicnJxs1fm8BwcH01GBT58+vU4hq2fPng06nc7YVQEA+MwPvwJY&#10;AAAAAAAA3yw1VIU8YHWw4PFNFy1Ng2LWlhVBrGjH+n6yfixmQa331bHBJpyMV69ebX348CGCVa33&#10;7983rq6uot2qNRgMyrqes9PpDHd3d0ePHj0a7O3tDZ88eTLodrvx9dC3JwDA7QlgAQAAAAAALLZo&#10;BGD4rtouwwjAdRKNWRE6ipasaM6KgNYPxSyYFWMNz6rj/VX7D3vz5k2MCixfv37djlGBZ2dnrbpD&#10;Vq1Wa9ztdgcRsopGqxcvXnxst9vj58+fD3yrAQDcLQEsAAAAAABg06SGqhj596zaTyMA88dZDo1q&#10;RVtWjDOMYNabYhbUelXM2rI+VNsHc3Z2Fs1VjePj42iyakbI6vLystHv95t1PWcKWe3s7Az39vZG&#10;h4eHg+3t7dHLly+vfdsAANwfASwAAAAAAGAdLBoB2K6Ozz/Oeoj2qAg3RSNWBLNifGG0ZEVj1p8n&#10;691kxUi907t6wn6/X759+7Z1fn7evLi4aB4dHW1Fo9Xk61ad/6GHh4fXrVZr9Pjx4+H+/v7w4OBg&#10;+OzZs0Gn0xn7NgAAWIIfTMfj8f9d7Y8mK6Xhh9UqqmPph7cTpwwAAAAAALgnEZhKAap8HOB3Cx6H&#10;XASiYtRetGVFc1a0Y31frQhqpcasheP4Xr16tZVCVqenp83BYNA4OTnZqvM3fHBwMB0V+PTp0+t2&#10;uz168uTJoNvtjh49ejR0OQEAllsEsP73LX79TjH7JEGEskbVsY/Z43lwq/e5H1oBAAAAAICNtmgE&#10;4EG18sfhrsX7XNGcdXJ5eflxMBj0Li4u3k7W8bt3745PTk4+nJ2dXU2O1xJ66nQ6w93d3QhVTcNW&#10;L168+ChkBQCw+m4bwLqNFNYKl9V+BLIWBbeuqgUAAAAAAKymvKEqjfvLRwB2i5uAFdyLDx8+lKPR&#10;qLy6umpMtsXHjx/LGBk4GAzKuV/aKCeGw+H78Xjcn2zPJ7/27WSdnZ+ff//+/fve5N/1od/vf/i1&#10;52y1WuNutzvY2dkZ7u3tjSJk1W63x8+fP1dcAACwpuoMYN1Gu1oh5nSnH3ojlDUf3BLWAgAAAACA&#10;+/G5EYBxrF0YAcgSSIGqFLbq9/ufC1l9jchlRXjrQwSzJv/Od5MV4ayjRqPx58mxk62trcudnZ2z&#10;7e3t0cuXL69dEQCAzbMsAazbiEDWTrUfwaxUyRqfOJgPbsUPuecuMwAAAAAA/ETeULVoBGB6HJZC&#10;tFd9+PChEaGqCFelJqvY1vm80VwVowLTNtqtImjVaDTi4VYxe6+qV8zejzqdrB8n6/vJOi5m712d&#10;unoAAOtvFQNYt7VfbWPk4TjbT6Jxq1Htn/iWAAAAAABgRS0aARi+q7ZGALL00qjACFtFuCr241id&#10;zxnhqmazOe50OuNGoxEBq2nQKgJXX/mvjJKACIbF+079antUzMJZP0zW+8m6KGbhLQAA1sAmBLBu&#10;Y6e4ac5KIw/zsNZlMfs0Q+j5wRgAAAAAgHvw22q7aARg/jishBgVWI0MjEarIu1H2KouKVAVYato&#10;r9rZ2RmlsNU9/qc3qhVtWTHNJYJZ0ZQVwazXk3VWzAJbfd8lAACrRQDr67WzF7cRzIrgVgSy0quD&#10;NAYxCGsBAAAAAJDLG6pSgKpdHZ9/HFZOjAeMYFVqtEojA+NYXc8ZwaoYDxhhq8n6tH/PIauvEeck&#10;3lOK4FW8v3Rc3ASzojHrXTEbZ3jhOwsAYEl/oBPAuhfxQ/NOtd+vfpAuipuQ1nxw68opAwAAAABY&#10;ORGYWhSg+m7B47DyUqAqGq1Go1HZ7/fL4XBYRtiqzuet2qumowOj1SpCVnFsTU9zTGaJ95Hiw/7R&#10;nHU6Wd8Xs3DWm8kaVscAAHhAAljLab/avi9uRh7GJxvmg1vX1Q/bAAAAAADUJ2+oelbtH1QrfxzW&#10;TrRXVaMCpw1WEa6KY9FsVefzRriq2WyOO53Op5BVNFpF8IqpeJ8o3jeKMYb9antUzMJZ0ZqVGrNM&#10;aAEAuAcCWKtvp/ohO0JZ6VVHjERMwa1+dvzE6QIAAAAAmIrwVLfaXzQCsFvcBKxg7aVRgVXYqkjj&#10;A+t8zghVRbgqQlaNRmM6KjAdc0W+WqNa8QH+eO8o3htKYwxfFbMP/wtmAQDcMQGszZLCWtfVSsGt&#10;ZvV4Htzq+eEbAAAAAFgx+Yi/PGAVx9qFEYBsuDQqMIJVKWQVgasIXtUlBaqi0Sraq6rxgdOwlSty&#10;r6ItK94Pig/ux3tDx8VshGEKaB1Vj/WdKgCAr/hhSwCLz2hXK8QnIbaKWSBrUXBLWAsAAAAAqFOE&#10;piI89bkRgOlx2HgxJrAKVk23MTIwHavrOSNYFeMBI2w1WUUaFRhhK1dkJcSH8+N9nni/J5qzIoz1&#10;Y7UipJXGGQIA8BkCWNyFCGLtVPsprJX228XPg1tXThkAAAAAbLz5hqoUsDICEH5FGhWYGq36/X45&#10;HA6nYas6n7dqryqizSparSJwlcJWrKV4Xye+p6IlK5qx3hazUFZsozUrglmnThMAgAAWD2O/2sac&#10;8TTy8Kz4aYgrbrREaOvc6QIAAACAlfLbartoBGD+OPALUsgqmquiwSrCVXEsxgfW+bwRrmo2m+NO&#10;pzNOowKFrJjTqFa8hxMfuo9QVrRmvZusV8Xs/Z94r8f0FABgYwhgsewilJWas9Kru8ticXDrxOkC&#10;AAAAgFrkI/7ygJURgPCNIlCVha2Kanzg9FhdorkqGqwibFW1WI3TMVeEbxBtWfGeTrRlxfs6Mb7w&#10;uLgJaB1Vj/WdKgBg7X4QEsBijbSLm+asfORhs3o8PomRbgIJawEAAACw6eJeWRr3lweovlvwOPAN&#10;0qjAFLaKNqtotYqwVV3PGY1V0VwVwarJSuMDp2ErV4QHEB+sj0asXjF7vyZGGEYwK96viaBWjDO8&#10;cJoAgFUlgMWmilBWPvJwq/rBf1Fwq1eoyQUAAABgdaSGqviw4rNq3whAqFkKVKWwVb/frz1kFSJY&#10;lUJWaVRgHHNFWBHxXkz8PxJBrGjGejtZ3xezcYZ/nqzhZJ06TQDAshPAgi+zX21j5GGnmAWy4oVA&#10;u/h5cOvK6QIAAADgjsWov261nwesUkNVt7gZBwjUJBsVOA1XRchqOByW0WhV5/NW7VVFjAyMMYHV&#10;2MDpMVhTjWpFW1a875LGGEZA61Vx05jlA/QAwFIQwIIaXgsXszBWNGel2vaz6nge3LquXjgAAAAA&#10;sJnyEX95wMoIQHhgMSowhawiXBXBqzhW53NGuKrZbI47nc44jQqMoFUErlwR+CTCjvEeTLzXEsGs&#10;GF94XMwCWjHWMNqyBLMAgPv/IUUACx5UCmvFi4RxtR+hrPnglrAWAAAAwOqI0FTc38lHAB4UNw1V&#10;RgDCEohRgdXIwAhbFWk/wlZ1SYGqCFulUYFCVnB3/4sVs+BVfEA+3lOJQFYEs2K8YYw17FcLAODO&#10;CWDB6mgXN81ZUa27VdyMO5wPbp04XQAAAAB3Km+oygNWRgDCEouQ1Wg0KqO9KoJV0WYVrVYRtqrr&#10;OSNYFeMBI1g1WZ/2o9HKFYEHEe+hxP/z8d5JBLBijGEEst5N1p+Lm3GGAABfTQAL1vfFRGrOSmGt&#10;fPxhHtzqFap4AQAAgM2V2qjmA1ZxD8UIQFgBKVCVwlb9fr8cDofT0YF1Pm+0V0XYKtqsImSVGq1c&#10;EVgZjWrFB9zjfZMIZcUIwwhovSpm76+cOk0AwJcQwALCfrWNkYedYhbIel/MQlzxomNY3AS3rpwu&#10;AAAAYMmlhqqQB6wOFjwOrIBor6pGBU4brFKTVd0hqwhXpZGBsa2arKZhK2BtxZ8r8QH2+FB7vCfy&#10;l2L2/kmMM4yxhhHKisYsH24HAG5+gBDAAm5pp7hpzko3Ks+q4/PBLWEtAAAA4K7kbVR5gOq7amsE&#10;IKyBNCqwClsVEbiKY3U+Z4SqIlzV6XTGjUZjOiowHXNFgPk/MorZeyHxHkmMMDwqZs1ZvWrbrxYA&#10;sGEEsIA6tYub5qy4WRHBrajyTTdIY956tG9dV8cBAACAzZMaquIewrNqP40AzB8H1kQaFRjBqhSy&#10;isBVBK/qkgJV0WSVRgWmsJUrAtyBeP8jmrPifY8IYL0uZoGseO/jT8UstHXhNAHA+hLAApbpxUk+&#10;8nCruGnQWhTcAgAAAJbXohGA7WJxgxWwhmI8YGqvimBVGhkYx+p6zghWxXjACFtNVpFGBUbYyhUB&#10;HkijWvEeR7znEaGsaM2K9qw/FrP3Q06dJgBYfQJYwKpKzVmXk9UpboJbqXErpFGJ5rADAADAt8tH&#10;AMaov261/92Cx4ENkAJVqdGq3++Xw+GwjLBVnc9btVcV0WYVrVYRuBKyAlZM/DkZ72FEW1a8p/GX&#10;yTorZgGtN8UssCWYBQCr9Je7ABawAXaqFzLRnLVXzAJZ74ufNm6l4NaV0wUAAMCGWTQC8KBa+ePA&#10;Bor2qhgPGEGrCFxFuCqORbNVnc8b4apmsznudDqfQlap0QpgzbWK2fsY8QHzaMqKxqwIZv1QzEJZ&#10;F4UPngPA0hHAAvipFNbqVS9ymtULnEXBLWEtAAAAllXeUJXG/eUjALvFTcAKoEijAquwVVE1W02P&#10;1SVCVRGuirBVFbAap2OuCMDP/9istvFh82jOel3Mglkn1bZfLQDgAQhgAXy9drUirBUfvdsqZrXA&#10;KbgVL3rSqMRzpwsAAIBv9LkRgE+r16dGAAK/KI0KTGGraLOqO2QVjVXRXBUhq9ivxgdOw1auCMCd&#10;iPcjYqRhvA8RHxx/Vcw+WP7jZP05/vgvZq1ZAECNBLAA7u8FUD7yMIW14kVRu/h5cAsAAIDNkRqq&#10;Qhr3l48AzB8H+EUxJrBqr5puI2SVjtX1nClkFe1Vk1WkUYERtnJFAB5Mo1rRihXvTfypmE35iLas&#10;CGlFMOvUaQKAuyGABbCcUnPW5WR1qhdHH4tZiCsPbkX7llnvAAAAy2fRCMDwXbU1AhD4atmowGm4&#10;qt/vl8PhcBq2qvN5q/aqItqsYkxgNTZwegyAlRF/V8SHweO9hXiP4aiYNWb9V7UfoayLwnsPAHC7&#10;v2AFsABW3k5x05y1V70oel/cNG6l4JawFgAAwLfLG6rmRwDmjwN8sxgVmEJWEa6K4FUcq/M5I1zV&#10;bDbHnU5nnEYFRtAqAleuCMDaa1XbeL8hQlhvi1kwK95fiOasfrUAgDkCWACbpV3cNGelkYfxyZYU&#10;3Irj0b51VS0AAIBNsGgEYLs6Pv84wJ2KQFXWaFVU4wOnx+qSAlURtkqjAoWsAPgF8V5CNGfFhI54&#10;7yBGGEY4K4JaMdow3l+4cJoA2GQCWAD80guq1JwVn6zcKmZhrU5x07iVRiWeO10AAMCSicDUogDV&#10;dwseB6jVhw8for2qTGGraLOKVqsIW9X1nBGsivGAEayarDQ+cNpo5YoAcFd/3VQrWrEimBVhrLPJ&#10;+nGy/jhZw2I20hAA1p4AFgB3JTVnxcjDCGlFKCtuIsanxiOslY9KBAAA+Fp5Q9Wzav+gWvnjAPcq&#10;BapS2Krf75fD4XA6OrDO503tVRGyisBVarRyRQB4QPF3X7wfkCZvHBWzD3jHOMM3xez9A8EsANbr&#10;Lz8BLAAeQISxRtWLrBh/mIJbO8XPg1sAAMD6i/BUt9pfNAKwW9wErAAeTDYqcNpglZqs6g5ZxajA&#10;NDIwthG4SmErAFgxrWob9/9jbGGMMvyv6usfq2MDpwmAVSOABcCyy5uzolkravIXBbd6XpQBAMBS&#10;yUf85QGrONYujAAEllgaFRhhqwhXxX4cq/M5I1zVbDbHnU5nnEYFRtAqAleuCAAbIN4HiEBz3P+P&#10;e/+vilk4K94biNGG/WoBwFISwAJgnbSLm+as2G4Vs1rjFNyKkFYalXjldAEAwFeJ0NR28fkRgOlx&#10;gKUWowKrkYHRaFWk/Qhb1SUFqiJslUYFprCVKwIACzWqFeGruK//H8WsJSvasv4Yf6VXXwPAgxLA&#10;AmBTxadpUnNWvHhLYa2t6ute8dNRiQAAsM7mG6pSgOq7amsEILCSYjxgBKtSo1UaGRjH6nrOCFbF&#10;eMAIW03Wp30hKwC4U/F3edznj8kYcT//h2J2Lz/GGb6p9k+dJgDu7S8mASwA+CKpOStGHnaqF28R&#10;zoqQVmrcSvXIAACwLH5bbReNAMwfB1hZKVAVjVaj0ajs9/vlcDgsI2xV5/NW7VXT0YHRahUhqzjm&#10;igDAg2tV27h3HyGs+PB1NGdFUCuas6Ixa+A0AXCXBLAA4O7lzVl7xU1wa6f4eXALAABuK2+oygNW&#10;RgACayvaq6pRgdMGqwhXxbFotqrzeSNc1Ww2x51O51PIKhqtIngFAKycaMxKH6SO9bpaEcz6UzEb&#10;c9h3mgD4GgJYAPCw8uasaNYaFz8NbsXar14A+kQOAMD6isDU02p/0QjA/HGAtZVGBVZhqyKND6zz&#10;OSNUFeGqCFk1Go3pqMB0zBUBgI3QqFaEr+KefLRlRXNWfIj634vZvfkLpwmAXyKABQCrIz6ds2jk&#10;YQpuRUgrjUq8croAAJZCaqiKn9+eVftGAAIbLY0KTGGraLOKwFXs1yUFqqLRKtqrqvGB07CVKwIA&#10;fEbcg4/78hHAivvvPxSzcYbfT9Zfitl9+FOnCYDpXxoCWACwtlJzVtxM7lQvDLeK2Sd54ng+KhEA&#10;gC8Xo/661X4esEoNVd3iZhwgwEaKMYHRXhVhq9hGyCodq+s5I1gV4wEjbDVZRRoVGGErVwQAuGOt&#10;ahsfmI4QVtx//4/q63QMgA0igAUAhAhjfSxmn9iJ8YcRyhoVixu3AADWUT7iLw9YGQEI8BlpVGBq&#10;tOr3++VwOJyGrWp9ATtrryqizSparSJwlcJWAAAPLBqz0r30WK+rFffZozUrRhkOnCaA9SOABQDc&#10;Vh7W6lT7/WJxcAsA4KFFaCrCU/kIwIPipqEqPQ7AAilkFc1V0WAV4ao4FuMD63zeCFc1m81xp9MZ&#10;p1GBQlYAwAprVCvuoUcAK9qyoiUr7qP/ezG7x953mgBWlwAWAFCnvDmrXb2wjBeRKbgVIa40KtGn&#10;fgCAL5U3VOUBKyMAAb5SBKqysFVRjQ+cHqtLNFdFg1WEraoWq3E65ooAABsi7p9Ha1bcN7+crD8X&#10;s/vp3xezxqzYv3CaAFbgD3QBLABgScSLzEUjD7cma1jMwlp5+xYAsH5+W23nA1bxs4ERgADfKI0K&#10;TGGraLOKVqsIW9X1nNFYFc1VEayarDQ+cBq2ckUAAH5Rq5h9cDk+wHxUzO6XR3PWSbVOnSKA5SGA&#10;BQCsqtScFTfto1HrXTGrcN6qjscbtSm4BQA8nHzEXx6wMgIQoAYpUJXCVv1+v/aQVYhgVQpZpVGB&#10;ccwVAQC4c/Fh5vjZLkJY0Y71tpg1Z50Vs9asOGbiBMA9E8ACADZB3py1V8w+KTQqbhq34gVrqzoO&#10;APy6vI0qD1B9V22NAASoUTYqcBquipDVcDgso9Gq1hdWs/aqIkYGxpjAamzg9BgAAA+uUa24zx0j&#10;Df+rmDVnxQeW/7061neaAOohgAUA8FN5c1Y0a10Ws08LpeDWdTFr3zpxqgBYQ7/N/j58Vu2nEYD5&#10;4wDcgzQqMMJWEa6K/ThW6wuidnvcbDbHnU5nnEYFRtAqAleuCADASoqQfnwIOcJXcb872rJiosSP&#10;k/WnYnYv/MJpAvjGP2wFsAAAvlrenBVvTA+qF7EpuJXCWr1C5TMADyeaqLrVfh6wWtRgBcA9i1GB&#10;1cjAaLQq0n6EreqSAlURtkqjAoWsAAA2UtzfjnvXcQ872rJOi1ko68fq2KlTBPBlBLAAAO5Pas7K&#10;g1tbxU3jVoxEfF8IawHw6/IRgHnA6rsFjwPwwCJkNRqNytRoFW1WMTowwlZ1PWcEq2I8YASrJuvT&#10;fjRauSIAAPyKuIcdP6vG/exox3pbzJqzjifrTSGYBfAzAlgAAMspD2PF+MOohI5RIxHYik8e5aMS&#10;AVgfi0YAHlQrfxyAJZMCVSls1e/3y+FwWEbYqtYXDjs7owhbRZtVhKxSo5UrAgBADRrVig8XxzSI&#10;/ypmzVkR1PrPYhbW8gFjYCMJYAEArL48rJXGH6bg1nzjFgD3L2+oSuP+8hGA3eImYAXAEov2qmpU&#10;4LTBKjVZ1R2yinBVGhkY26rJahq2AgCAJRA/D8d96Ahlxf3paMuKDxXHKMMYaZgCWwDr+wehABYA&#10;wEbJm7Pa1YveFNw6q35NGpUIwOd9bgTg0+rPVyMAAVZYGhVYha2KCFzFsTqfM0JVEa7qdDrjRqMx&#10;HRWYjrkiAACssPhwcNyDjskOPxSzlqwIZUU4K404BFh5AlgAAHxO3pzVrl4kR2ArxiB+mKzrYta+&#10;deZUAWskNVSFNO4vHwGYPw7ACkujAiNYlUJWEbiK4FVdUqAqmqzSqMAUtnJFAADYMHH/OZqzIoR1&#10;Vm2jOet4st5M1qlTBKwSASwAAO5Kas7Kg1upJWC+cQvgPi0aARi+q7ZGAAKsqRgPmNqrIliVRgbG&#10;sbqeM4JVMR4wwlaTVaRRgRG2ckUAAODXf6SuVtxfjnas74tZc1Y0aP1ndcw9ZmDpCGABAPAQ8uas&#10;vcl6V72o3qpeSDerx66cKuAXpIaqCHg+q/bTCMD8cQDWWBoVmBqt+v1+ORwOywhb1foD7ay9qog2&#10;q2i1isCVkBUAANQmfr6P+8bxId80zvBtMftQcIw0PK8eA3iYP6QEsAAAWHJ5c1anenEd9qoX12G7&#10;eoENrL5FIwDb1fH5xwHYEClkFc1V0WAV4ao4Fs1Wtf4g2m6Pm83muNPpjNOowNRoBQAALI2YyBD3&#10;j1MwK8YX/qWYtWfFsQunCKibABYAAOskb86aD26lxq00KhG4PxGYWhSg+m7B4wBssDQqsApbFRG4&#10;iv04VpdorooGqwhbxX6ErNIxVwQAAFZa3C+O5qy4Hxz3h38sZgGtN9USzALujAAWAACbLDVnxQvx&#10;eIMtAlsxBvHDZF0XPx2VCPzcohGAB9XKHweAT9KowBS2ijarukNW0VgVzVURsor9anzgNGzligAA&#10;wMZpVCvuDUcIK5qyIpj1brJeFbMGLYBbEcACAIAvEzXWl9V+Cm6l2TPzjVuwyiI81a32F40A7BY3&#10;ASsAWCjGBFbtVdNthKzSsbqeM4Wsor1qsoo0KjDCVq4IAADwBeL1SnxYN+7zpnGGb4tZc1aMNIyA&#10;lvu/wOI/QASwAADgzuXNWfPBrV7x01GJcB/yEX95wCqOtQsjAAH4CtmowGm4qt/vl8PhcBq2qvUH&#10;rVl7VRFtVjEmsBobOD0GAABQk7jPG+GrGGcYwaxozopQ1vfVsb5TBJtNAAsAAB5W3pzVrl64pxf0&#10;76v91LgF855W3x+fGwGYHgeArxajAlPIKsJVEbyKY7X+gNRuj5vN5rjT6YzTqMAIWkXgyhUBAACW&#10;SHzYNj6EkoJZ59X2TbUunCLYDAJYAACwWi/mw/zIw63ip8GtS6dqpc03VKUA1XfV1ghAAO5cBKqy&#10;RquiGh84PVaXFKiKsFUaFShkBQAArIlGtSKQdVTMxhjGNsYYvpqsU6cI1osAFgAArK/UnBXBrXgj&#10;s1+96I/Q1nXx08Yt6vfbartoBGD+OADU4sOHD9FeVaawVbRZRatVhK3qes4IVsV4wAhWTVYaHzht&#10;tHJFAACADRSvv+J+bdyrjTBWjDCMYFY0aP2lOjZwmmAF/+cWwAIAAIqfNmc1ipuwVriqbgpce/H/&#10;M3lDVQpQtavj848DQO1SoCqFrfr9fjkcDqejA+t83ipYNR0dGIGr1GjligAAAHyxuEcb91/TOMNo&#10;yYpQ1o/Vsb5TBMtLAAsAALitvDlrPrh1Ve03s/1VE4GpRQGq7xY8DgD3LhsVOG2wSk1WdYesIlyV&#10;RgbGNlqtUtgKAACA2sS91ni9l4JZ0ZIVrVkRzjouTDmApSCABQAA1H1zIDVnzQe33me/5j7CWnlD&#10;1bNq3whAAJZWGhUYYasIV8V+HKvzOSNc1Ww2x51OZ5xGBUbQKgJXrggAAMBSaVTrvJgFsn6stm8n&#10;61UhmAX3SgALAABYJimMlQe3torFjVvhYLK61f6iEYDd6tcAwFKKUYHVyMBotCrSfoSt6pICVRG2&#10;SqMCU9jKFQEAAFh50ZYV91djZGG0ZX1f3ASzfqi2wF3/jyeABQAALJndyfpdtf+kuAlT/b7a7kzW&#10;y2r/pNpGUOu82r8qbhq18n0AeBAxHjCCVanRKo0MjGN1PWcEq2I8YIStJuvTvpAVAADARosPuMa9&#10;1DTO8LSYjTL8sVoDpwi+jgAWAABwXyI0FeGp3eImQPWkWuF31WN1iYDWdbX/rtpeFzfBrXwfAG4l&#10;Baqi0Wo0GpX9fr8cDodlhK3qfN6qvWo6OjBarSJkFcdcEQAAAG4hGrPi9WsaY/iu2kY4600xa9MC&#10;foEAFgAA8C3yAFWEqiJAlTdU5Y+vkrw5K0JZ6ZNfJ9mvOXH5ATZLtFdVowKnDVYRropj0WxV5/NG&#10;uKrZbI47nc6nkFU0WkXwCgAAAGrUqFbcI43GrLgnmsYZvpqsC6cIZgSwAACARdK4v3wEYN5Q9Xun&#10;6JMIZ/Wq/QhtpU+D9YrFwS0AllwaFViFrYo0PrDO54xQVYSrImTVaDSmowLTMVcEAACAJRNtWdGa&#10;FfdCI4z1fTEbZxj7P1Rb2Kz/KQSwAABgY6QRgOEP1fY+RwAyk8JYEc5KIw/zxq08uAVATdKowBS2&#10;ijarCFzFfl2isSqaq6LRKvar8YHTsJUrAgAAwJpoFbP7m2mcYaw31dc/Fu59sqYEsAAAYLVFYOp3&#10;1X4aARjyBqsnTtPKioDWdbX/rtpeF4uDWwDMiTGB0V4VYavYRsgqHavrOVPIKtqrJqtIowIjbOWK&#10;AAAAsMGiMStej6dg1tviJpwVq+8UscoEsAAAYDmlAFUEql5W+0YA8kvyMFYEtObHH+bBLYC1kUYF&#10;pkarfr9fDofDadiqzuet2quKaLOKMYERuEphKwAAAOCLNaoV9y5jfGEEtGKc4etqXThFrAIBLAAA&#10;uD95G1UaARgjARcFrKBOEc7qVfsR2kqfLsvHH544TcCySCGraK6KBqsIV8WxGB9Y5/NGuKrZbI47&#10;nc44jQoUsgIAAIB7ER+sitasuHcZbVnfFzfBrAhqvXOKWKpvWAEsAAD4JvkIwAhXPa32U0NVHrCC&#10;VZXCWBHOWjT+MA9uAXy1CFRlYauiGh84PVaXaK6KBqsIW1UtVuN0zBUBAACApdQqZvcj0zjDWBHQ&#10;Oq62cO8EsAAAYLEITUV4Kh8BmDdYGQEIi+XNWelTaPn4wzy4BWygNCowha2izSparSJsVddzRmNV&#10;NFdFsGqy0vjAadjKFQEAAIC1EY1ZcX8hD2b9pZjdp4ytD5FSGwEsAAA2SR6gilBVhKvyhqr8caB+&#10;Ecq6zvbnxx/mwS1ghaRAVQpb9fv92kNWIYJVKWSVRgXGMVcEAAAANlqjWhHEilBWBLTSOMNXxWzM&#10;IXwTASwAAFbd50YA/q74ecAKWF15c1Zs002RfPzhidME9ycbFTgNV0XIajgcltFoVefzVu1VRYwM&#10;jDGB1djA6TEAAACAW4h7GNGaFfcaI4yVB7N+KG4a/uHXv5kEsAAAWFJpBGD4Q7XNG6pSwApgXgSy&#10;etn+ovGHeXAL+AUxKjCFrCJcFcGrOFbnc0a4qtlsjjudzjiNCoygVQSuXBEAAADgHrSK2f3D74tZ&#10;a9bbah1Xx+AnBLAAALhPi0YAht8veBzgvuTNWelTbfn4wzy4BWspRgVWIwMjbFWk/Qhb1SUFqiJs&#10;lUYFClkBAAAASy4as6I5K0JY0ZYVTVlvitl9xb8UPvS5sQSwAAC4CylAFYGqNO4vb6j6vVMErIkI&#10;ZV1n+/PjD/PgFiyVCFmNRqMy2qsiWBVtVtFqFWGrup4zglUxHjCCVZP1aT8arVwRAAAAYI00qhVB&#10;rGjMSs1Z8fWrYjbmkDUmgAUAwOcsGgG4UywOWAHwc3lzVmzTTZZ8/OGJ08RdSoGqFLbq9/vlcDic&#10;jg6s83mjvSrCVtFmFSGr1GjligAAAAAbLu7JRGtW3Bt8Xdw0Z8V+CmixDhdaAAsAYKNEYOp31X6M&#10;+nta7aeGqjxgBcD9iUBWr9rPw1p5iCsPbrHBor2qGhU4bbBKTVZ1h6wiXJVGBsa2arKahq0AAAAA&#10;uLVWMbvfl9qy3hazYNbxZP3o9KwWASwAgPWwaATgk2rljwOwHlJzVtygSSMP8/GHeXCLFZVGBVZh&#10;qyICV3GszueMUFWEqzqdzrjRaExHBaZjrggAAADAvYjGrPigXWrL+qHajw9o/snpWU4CWAAAyysP&#10;UC0aAZg/DgCfE6Gs62o/rzRPIa48uMU9S6MCI1iVQlYRuIrgVV1SoCqarNKowBS2ckUAAAAAllaj&#10;WnGPLxqzUnNWfP3HQnv+gxLAAgC4X58bAfi76jEjAAF4SHlzVoSy0k2bfPzhidN0OzEeMLVXRbAq&#10;jQyMY3U9ZwSrYjxghK0mq0ijAiNs5YoAAAAArJW4xxStWRfFbIxhas6KcYbRnuXDl/dxEQSwAADu&#10;RISmIjz1uRGAKWAFAOsiAlm9aj9CW/1sP4W48uDWWkujAlOjVb/fL4fDYRlhqzqft2qvKqLNKlqt&#10;InAlZAUAAABApVXM7s/9VzELZUVAK4JZx5P1o9NzdwSwAAA+Lw9QRagqBah+v+BxAOCXpeasuOGT&#10;PnWXh7Xy/aWUQlbRXBUNVhGuimPRbFXn80a4qtlsjjudzqeQVWq0AgAAAICvEI1Z8cHBFMxKIw3j&#10;A5V/cnpuTwALANhEeYBqfgRg/jgA8DAioHVd7b+rttfFTXAr379z7969OxwOh6337993P3782Lm8&#10;vNzpdrv/b4St6hKhqghXRdiqCliN0zHfDgAAAADck0a1oikrglkpoBX36P5YbEjb/dcQwAIA1kUa&#10;ARj+UG13iptxgEYAAsB6ypuzIpSVbgKdZL/mZP4fOj8/PxgMBlu9Xm8atrq6ujro9/vd0WjUmv+1&#10;4/G42N7e/n/29/dPv+U3Go1V0VwVIavYr8YHTsNWLiMAAAAASyzasqI166KYhbPykYY/FDV+WHJV&#10;tHyPAABLLAJTv6v2F40AzANWAMBm2iluQtiH2fH/9uHDh+Ljx4/F5eVljA6M7aDf719P7NzmCcqy&#10;LCKk9SW/NoWsor1qsoo0KjDCVi4VAAAAACsqPkAYH3zsFLP35vL351rVYxHKilGG0Zb1arLOJuvH&#10;TTlBAlgAwENIAardYnFDlRGAAMAXGQ6HnwJWEbbq9Xqfji3QKr7yXkij0fjd1tbW/ng87sfqdDoR&#10;zLqaHLuMMYHV2MBp2AoAAAAANkhqpP8/q5VEY1Y0Z6W2rKNqP9qy/rxuJ8EIQgDgrjypVlg0AjB/&#10;HADgVs7Pz4u80WowGEyP1Wl3d7doNptFt9sttra2ikePHk2/jrXotzhZ19X+u2p7XdzUr+ejEgEA&#10;AABgUzWqFeMLI5iVmrPiPtr/t6r/UQJYAMAvyUcARnjqabVvBCAAcOciUBXBqqurq2nYqhobOG20&#10;qsv29nbRbrenYasYGXhwcDD9Oo7XKA9jxY2l9CnBk2qbB7cAAAAAYBNEW1Z88vGimIWzUnNW7Edj&#10;1lJ/uFEACwA2U4SmIjyVjwDMG6rycYAAAHcmBapS2Cq+jlarCFvVJRqrImAVoapYEbJKx1ZAhLN6&#10;1X7cZOpX+73i58EtAAAAAFhHrWJ2X+z7YtaWFQ30rybruFiSe2MCWACwPvIAVYSq4h1FIwABgHuX&#10;jwqMsFWv15tu4+s6RbAqhax2dnY+NVptmHTDKcJZi8Yf5sEtAAAAAFhl0ZgVzVn/UcyasyKcFc1Z&#10;Ecz68T5/IwJYALD80ri/fARg3lD1e6cIALhvKVCVh63SyMA6pSar2KZRgbEfjVbcWgS0rqv9d9U2&#10;H3+YB7cAAAAAYFWkYNbrYjbGMDVnRTDrT3U8oQAWADyMNAIw/KHaGgEIACydNCrw6upqGq6K/ThW&#10;pxSo6na7n0YFprAVDyYPY8U3wPz4wzy4BQAAAADLqFGtCGXFBxJTc9bbyfpj8Q3N8QJYAHB3IjD1&#10;u2o/jQAMqaEqHwcIALA0UntVhKxim5qsouWqLhGmilBVhKvSqMAUtmLl5WGt2Par/Xz84YnTBAAA&#10;AMCSiLasaM2K+1jRlvVDcdOcFfu/+sFDASwA+HUpQBXvBqYAlRGAAMBKSaMCU6NVBKzi6zhelxSo&#10;irBVrJ2dnU8jA6ESgaxetr9o/GEe3AIAAACA+9SqttGWdVbcNGfF/o/pFwlgAbCp8nF/aQRg3lBl&#10;BCAAsHJSyCq1V/V6vek2vq5TtFdFi1U+KjCOQQ3y5qx31TYff5gHtwAAAACgLtGYFc1ZryfrVAAL&#10;gHWSjwCMcNXTat8IQABgbaRAVR62ikaraLaq9Qet3d1po1W32/0UskrHYEnF/xTX2f78+MM8uAUA&#10;AAAAX00AC4BVEKGpCE/lIwDzBisjAAGAtZNGBV5dXU3DVrHqDllFqCrCVRGySuMDU9gK1lzenBXb&#10;frWfjz88cZoAAAAAWKTlFADwQPIAVYSqIlyVN1TljwMArKU0KjCCVSlklY7VJYWsIlwVYwNjVGAK&#10;W8EG26nWl4hAVq/az8NaeYgrD24BAAAAsOYEsAC4a6mNKh8BGGMB5wNWAAAbIR8VmAJW8XXs1yUF&#10;qiJsFWtnZ+dT2Ar4ZnE/7fAWvz41Z0UgK9XY5eMP8+AWAAAAACtIAAuAL5FGAIY/VNu8oSoFrAAA&#10;NlI0VkWwKrVX9Xq9T8fqFIGqCFblowJjPwJYwNLIw1r/x6/82ghlXVf777LjKcSVB7cAAAAAWBLl&#10;eDz+304DwEZaNAIw/H7B4wAAGy8FqvJGq8FgMB0fWKcUqOp2u5+arYSsgOKnzVnxB1EaeZiPPzz5&#10;/9m7m93I0SMNoyqgNvSCi7ZRq16376wv3YA3EkAvKCAb0PjNYWRFV6csKUuflD/nAAQ/UsJgkBuX&#10;pKcjfEwAAAAA45mABXB9KqBKUFXr/vqEqt98RAAAz0tQlbBqXdd9bFVrAxNgjZLJVZlgVWsD+0Qr&#10;gGdMd98nFb+0EjFB1rKdE209tnNFXD3cAgAAAOANBFgAl+HYCsDp7nhgBQDACyqoqtgqz5lqldhq&#10;lJpelagqV9YH1juAwfI7wF/e8P01OStBVo3567FWPwMAAADcPAEWwOfJX9p+3c5Z9feP7VwTqnpg&#10;BQDAG/VVgYmtlmUZHllFwqqKrKZpuvv69ev+HcAF6bHWtxe+N4HWbjs/bPfd3fdwq58BAAAArpIA&#10;C+D9HVsB+Pft6l8HAOAnJaxKYFWxVSKrejdSgqqEVX1VYM6ZaAVwY3ph+tKUrT45K1FWrTy8b99z&#10;7yMFAAAALs2Xp6en330MAC/qAVWiqsRVfUJV/zoAAO8sqwL7RKusDcy7kSqomuf5sCqwYisAhkuc&#10;tWznRFuP23m5+x5u9TMAAADApzEBC7hlz60A/PXur4EVAACD1SSrdV3391y1PnCUxFSJqhJX1apA&#10;kRXAWcjvLX95w/fX5KwEWVXo9olb/QwAAADwrgRYwDVKNDVt539u9z6hqgIrAAA+WAVVmV6VKVZ5&#10;zlSrxFaj1PSqRFW5pmk6rAwE4Gr0WOvbC9+bQGu3nR+2++7ueLgFAAAA8CIBFnApjq0AjN+OfB0A&#10;gE/UVwUmtlqWZX/P80iZXpUpVgmrElnVRCsA+PF/Mtr5pSlbPcZKoFUrD2viVg+3AAAAgBv15enp&#10;6XcfA/CJekD14wrA/nUAAM5IBVU9tqqVgSPVJKvca1VgzplyBQCfLHHWsp0TbT1u5+Xur+EWAAAA&#10;cEVMwAJGOLYCcNrehxWAAAAXolYFruu6D6xy5d1IiaoSV83zfFgfWLEVAJyx/K71lzd8f8VYibOO&#10;rT/s4RYAAABw5r8UAHiNBFO/budjKwB7YAUAwAWpVYEJqyqyqnejVGSVuKpWBVZsBQA3osda3174&#10;3gRau+38sN37+sMebgEAAAAfTIAFVECVv3RVQPX37epfBwDggtWqwJpolcAqz3k/SgVVia1yTdN0&#10;iK0AgDfp/+P50pStHmMl0Ppx/WEPtwAAAIB38OXp6el3HwNcnR5QHVsB2L8OAMCVqMiqplcty7K/&#10;53mkBFUJq/qqQJEVAFyEHmvl/rid+/rDex8TAAAA/G8mYMHl6CsAE0/9Yzv/un3NCkAAgBtQQVWP&#10;rTLRKpOthv5j9G9/20+0muf5EFnVOwDgYk3b9RoJspZ2Prb+sIdbAAAAcDMEWPD5Ek3lF13PrQCs&#10;wAoAgBtSqwLXdd3HVrlqstUoiaoSV9XawD7RCgC4efldcl9/+O2F7++Tsx62e19/2MMtAAAAuPgf&#10;moH31wOqRFU/TqiyAhAAgENQVbFVnkdHVplYlbAqV9YGZlVgvQMAeEe/PHM+JlHWrp1/XH/Ywy0A&#10;AAA4O1+enp5+9zHAq/223Y+tAOxfBwCAvb4qsKZY5TnnUSqoyuSqXNM0HWIrAIAL1ydn5f64nfv6&#10;w3sfEwAAAB/JBCz4vgIw/rndrQAEAODVMrGqAqvEVcuyHN6NlKAqYVVfFZhzAiwAgCs13X3/Xd5L&#10;EmQt27nHWj3i6uEWAAAAnESAxbVKMPXrdq4VgFETqvo6QAAAeJWsCuwTrbI2MO+G/sN2C6rmeT5M&#10;tqrYCgCA/ym///7lDd9fk7MSZNU/8vr6wx5uAQAAwJ9+AIVLUgFVgqoKqKwABADg3SSoSli1rus+&#10;tqq1gZloNUpiqkRViatqVaDICgDgw/VY69tL/2y8+/84Kx7a+4q4ergFAADAlfvy9PT0u4+BT9bX&#10;/dUKwD6hqn8dAAB+WgVVFVvlOVOtEluNUtOrElXlSmRV7wAAuGp9clairFp52Ncf3vuYAAAALpcJ&#10;WIzSVwAmnvrHdrYCEACAD9FXBSa2WpZleGQVCasqspqm6TDRCgCAmzVtV7y0EjFB1rKdE209tnNF&#10;XD3cAgAA4AwIsHirRFP5ZUFfAdgnVPV1gAAAMFTCqgRWPbaqlYEj1SSr3GtVYM6ZaAUAAD8hv7P/&#10;5Q3fX5OzEmTVysMea/UzAAAAA3+Ygx5QJapKQGUFIAAAZ6NWBa7ruo+rcs67kSqomuf5sCqwYisA&#10;ADgTPdb69tI/q/977bbzw3bf3X0Pt/oZAACANxBgXbda99dXANaEKisAAQA4KzW9KpFV7jXJKlOu&#10;RklMlagqcVWtCqzYCgAArkzfi/3SlK0+OStRVq08vG/fc+8jBQAA+H9fnp6efvcxXJRaARj/3O5W&#10;AAIAcBFqVWBNtEpglee8H6WCqsRWuaZpOqwMBAAAflrirGU7J9p63M7L3fdwq58BAACujglY5yF/&#10;+fl1O9cKwOgTrKwABADgIlRkVdOrlmXZ3/M8UqZXZYpVXxWYdwAAwFD5O8Mvb/j+mpyVIKtWHvaJ&#10;W/0MAABwMT8YMU4FVAmqat1fn1D1m48IAIBLVEFVj60y0SqTrUZKXJWJVvM8HyKregcAAFyEHmt9&#10;e+F78wPGbjs/bPfd3fFwCwAA4NMIsN6uT6OqFYBZCXgssAIAgItWqwLXdd3HVrlGR1aJqhJXJbKq&#10;9YEVWwEAADelj7R9acpWj7HyQ0utPKyJWz3cAgAAeFdfnp6efvcx/GkFYOKqf2znmlDVAysAALgq&#10;tSowYVVFVvVulIqsEldlbWBWBVZsBQAAMFjirGU7J9p63M7L3V/DLQAAgBdd+wSsYysA+wQrKwAB&#10;ALgJfVVgBVZ5znmUCqoSW+WapukQWwEAAHyi/G3klzd8f8VYibOOrT/s4RYAAHCjP2Rcmh5QJapK&#10;XNUnVPWvAwDAzcjEqoRVNb1qWZbDu5ESVCWs6qsCc06ABQAAcAV6rPXthe9NoLXbzg/bva8/7OEW&#10;AABwJc4lwHpuBeCvd38NrAAA4GZVUNUnWv3xxx/79YFD/8G+BVXzPB8mW4msAAAA/qKP/H1pylaP&#10;sfJD3Y/rD3u4BQAAnLEvT09Pvw/8v59oatrO/9zufUJVBVYAAECToCph1bqu+9iq1gYmwBolk6sy&#10;warWBvaJVgAAAHyqHmvl/rid+/rDex8TAAB8jlMmYB1bARi/Hfk6AADwjAqqKrbKc6ZaJbYapaZX&#10;JarKlfWB9Q4AAICzNd19/w/eX5Iga2nnY+sPe7gFAAD8pB5gVUCVv7zUur8+oeo3HxcAALxNXxWY&#10;2GpZluGRVSSsqshqmqa7r1+/7t8BAABw9fK3n77+8NsL398nZz1s977+sIdbAADAEVlB+ORjAACA&#10;0yWsSmBVsVUiq3o3UoKqhFV9VWDOmWgFAAAAAyTK2rXzj+sPe7gFAAA3Q4AFAACvlFWBfaJV1gbm&#10;3UgVVM3zfFgVWLEVAAAAnLE+OSv3x+3c1x/e+5gAALgGAiwAAGhqktW6rvt7rlofOEpiqkRViatq&#10;VaDICgAAgBuSIGvZzj3W6hFXD7cAAOCsCLAAALg5FVRlelWmWOU5U60SW41S06sSVeWapumwMhAA&#10;AAB4k5qclSCrRlP39Yc93AIAgOEEWAAAXKW+KjCx1bIs+3ueR8r0qkyxSliVyKomWgEAAACfIlHW&#10;bjs/tPcVcfVwCwAATiLAAgDgYlVQ1WOrWhk4Uk2yyr1WBeacKVcAAADAxeqTsxJl1crDvv7w3scE&#10;AMCPBFgAAJy9WhW4rus+sMqVdyNVUDXP82F9YMVWAAAAwM1LkLVs50Rbj+1cEVcPtwAAuGICLAAA&#10;zkKtCkxYVZFVvRslMVWiqsRVtSqwYisAAACAd1STsxJk1X9V1mOtfgYA4MIIsAAA+DC1KrAmWiWw&#10;ynPej1JBVWKrXNM0HWIrAAAAgDOUQGu3nR+2++7ue7jVzwAAnAEBFgAA76oiq5petSzL/p7nkRJU&#10;JazqqwJFVgAAAMCV65OzEmXVysP79j33PiYAgLEEWAAAvFkFVT22ykSrTLYaKXFVJlrN83yIrOod&#10;AAAAAP9T4qxlOyfaetzOy933cKufAQB4JQEWAADPqlWB67ruY6tcNdlqlERViatqbWCfaAUAAADA&#10;h6nJWQmy6r+66xO3+hkA4KYJsAAAblwFVRVb5Xl0ZJWJVQmrcmVtYFYF1jsAAAAALk4Crd12ftju&#10;u7vj4RYAwNURYAEA3IC+KrCmWOU551EqqMrkqlzTNB1iKwAAAABuVo+xEmjVysOauNXDLQCAiyDA&#10;AgC4EplYVYFV4qplWQ7vRkpQlbCqrwrMOQEWAAAAAPyExFnLdk609bidl7u/hlsAAJ9GgAUAcGGy&#10;KrBPtMrawLwbqYKqeZ7/tD5QZAUAAADAGakYK3HWsfWHPdwCAHg3AiwAgDOUoCph1bqu+9iq1gZm&#10;otUomVyVCVYJq2pVYE20AgAAAIArk0Brt50ftntff9jDLQCA/0mABQDwSSqoqtgqz5lqldhqlJpe&#10;lagqVyKregcAAAAAHNVjrARaP64/7OEWAHCDBFgAAAP1VYGJrZZlGR5ZRcKqiqymaTpMtAIAAAAA&#10;huqxVu6P27mvP7z3MQHAdRFgAQD8pIRVCax6bFUrA0eqSVa516rAnDPRCgAAAAA4ewmylnY+tv6w&#10;h1sAwJkSYAEAvFKtClzXdR9X5Zx3I1VQNc/zYVVgxVYAAAAAwE3pk7Metntff9jDLQDgAwmwAACa&#10;ml6VyCr3mmSVKVejJKZKVJW4qlYFVmwFAAAAAHCCRFm7dv5x/WEPtwCAnyTAAgBuTgVVNdEqz1kd&#10;mNhqlAqqElvlmqbpsDIQAAAAAOAT9clZuT9u577+8N7HBADPE2ABAFcpMVWiqoqtlmXZ3/M8UqZX&#10;ZYpVwqpEVjXRCgAAAADgCiTIWtr52PrDHm4BwE0QYAEAF6uCqh5bZaJVJluNlLgqE63med6vDqxJ&#10;VnkHAAAAAMBBTc7qsVZff9jDLQC4WAIsAODs1arAdV33sVWu0ZFVoqrEVYmsan1gxVYAAAAAALy7&#10;/NJ3t50f2vuKuHq4BQBnRYAFAJyFWhWYsKoiq3o3SkVWiatqVWDFVgAAAAAAnK0+OStRVq087OsP&#10;731MAHwUARYA8GH6qsAKrPKc8ygVVCW2yjVN0yG2AgAAAADg6iXIWrZzoq3Hdq6Iq4dbAPBmAiwA&#10;4F1lYlXCqppetSzL4d1ICaoSVvVVgSIrAAAAAADeqCZnJciqlYd9/WEPtwBgT4AFALxZBVV9otUf&#10;f/yxXx84UuKqTLSa5/kw2areAQAAAADAB8svxXfb+aG9r4irh1sAXDEBFgDw/E+O//nPPqxa13Uf&#10;W9XawARYo2RyVSZY1drAPtEKAAAAAAAuVJ+clSirVh7et++59zEBXCYBFgDcuAqqKrbq6wNH6dOr&#10;sjYwqwLrHQAAAAAA3LjEWct2TrT1uJ2Xu+/hVj8D8MkEWABwA/qqwIRVy7Lsn/N+pIRVmVyVa5qm&#10;Q2wFAAAAAAC8m5qclSCrVh72iVv9DMAAAiwAuBIJqxJYVWyVyKrejZSgKmFVXxWYcyZaAQAAAAAA&#10;ZyWB1m47P2z33d33cKufAXglARYAXNpPRv/5z58mWmVtYN6NVEHVPM+HVYEVWwEAAAAAAFepT87K&#10;HyJq5eF9+557HxOAAAsAzlKCqoRV67ruY6tctT5wlMRUiaoSV9WqQJEVAAAAAADwComzlu2caOtx&#10;Oy93x8MtgKsiwAKAT1JBVcVWec5Uq8RWo9T0qkRVuRJZ1TsAAAAAAIAPUjFW4qxa89EnbvVwC+Ds&#10;CbAAYKC+KjCx1bIs+3ueR0pYlSlWCaumaTpMtAIAAAAAALgwCbR22/lhu+/ujodbAJ9CgAUAP6mC&#10;qh5b1crAkWqSVe61KjDnTLQCAAAAAAC4QT3GSqD14/rDHm4BvBsBFgC8Uq0KXNd1H1flnHcjVVA1&#10;z/NhVWDFVgAAAAAAAJwscdaynRNtPW7nvv7w3scEvIYACwCaWhWYsCpTrGqSVd6NkpgqUVXiqloV&#10;WLEVAAAAAAAAZ6FirMRZx9Yf9nALuDECLABuTq0KrIlWCazynPejVFCV2CrXNE2H2AoAAAAAAICr&#10;0idnPWz3vv6wh1vAFRBgAXCVKrKq6VXLsuzveR4pQVXCqr4qUGQFAAAAAADAMxJl7dr5x/WHPdwC&#10;zpQAC4CLVUFVj60y0SqTrUZKXJWJVvM8HyKregcAAAAAAACD9MlZuT9u577+8N7HBB9PgAXA2atV&#10;geu67mOrXKMjq0RViasSWdX6wIqtAAAAAAAA4MwlyFra+dj6wx5uAT9BgAXAWahVgRVb5bnejVJh&#10;Va6sDcyqwHoHAAAAAAAAN6RPznrY7n39YQ+3gB8IsAD4MH1VYM655znnUSqoyuSqXNM0HWIrAAAA&#10;AAAA4M0SZe2280N7XxFXD7fgJgiwAHhXmVjVp1cty3J4N1KCqoRVfVVgzgmwAAAAAAAAgE/RJ2cl&#10;yqqVh3394b2PiUsnwALgJFkV2CdaZW1g3o1UQdU8z39aHyiyAgAAAAAAgIuXIGvZzom2Htu5Iq4e&#10;bsHZEGAB8KwEVQmr1nXdx1a1NjATrUbJ5KpMsEpYVasCa6IVAAAAAAAAwKYmZyXIqkkRff1hD7dg&#10;KAEWwI2roKpiqzxnqlViq1FqelWiqlyJrOodAAAAAAAAwDtLlLXbzg/tfUVcPdyCNxNgAdyAviow&#10;sdWyLMMjq0hYVZHVNE2HiVYAAAAAAAAAZ6pPzkqUVSsP79v33PuY6ARYAFciYVUCq4qtElnVu5ES&#10;VCWsyvSqWhWYcyZaAQAAAAAAAFyxxFnLdk609bidl7vv4VY/c6UEWAAXplYFruu6j6tyzruRKqia&#10;5/mwKrBiKwAAAAAAAABepSZnJciqP/L2iVv9zAURYAGcoZpklcgq91y1PnCUxFSJqhJX1arAiq0A&#10;AAAAAAAA+FAJtHbb+WG77+6+h1v9zCcTYAF8kgqqaqJVnrM6MLHVKBVUJbbKNU3TYWUgAAAAAAAA&#10;ABepT85KlFUrD+/b99z7mMYRYAEMlJgqUVXFVsuy7O95HinTqzLFKmFVIquaaAUAAAAAAADATUuc&#10;tWznRFuP23m5Ox5u8QoCLICfVEFVj60y0SqTrUZKXJWJVvM871cH1iSrvAMAAAAAAACAd1AxVuKs&#10;+iN4n7jVw62bJcACeKVaFbiu6z62yjU6skpUlbgqkVWtD6zYCgAAAAAAAADOSP6AvtvOD9t9d3c8&#10;3LoqAiyAplYFJqyqyKrejVKRVeKqWhVYsRUAAAAAAAAAXKEeYyXQ+nH9YQ+3zp4AC7g5tSqwJlol&#10;sMpz3o9SQVViq1zTNB1iKwAAAAAAAADgWYmzlu2caOtxO/f1h/ef+f+gAAu4SplYlbCqplcty3J4&#10;N1KCqoRVfVWgyAoAAAAAAAAAPkzFWImzjq0/7OHWuxBgARergqqaaJVzJlplstVIiasy0Wqe58Nk&#10;q3oHAAAAAAAAAFyMPjnrYbv39Yc93HqWAAs4e7UqcF3XfWyVqyZbjZLJVZlgVWsD+0QrAAAAAAAA&#10;AODmJMratfNh/aEACzgLFVRVbNXXB47Sp1dlbWBWBdY7AAAAAAAAAIDXEGABH6avCkxYtSzL/jnv&#10;R6mgKpOrck3TdIitAAAAAAAAAAB+lgALeFcJqxJYVWyVyKrejZSgKmFVXxWYcwIsAAAAAAAAAIBR&#10;BFjASbIqsE+0ytrAvBupgqp5ng+TrSq2AgAAAAAAAAD4DAIs4FkJqhJWreu6j61y1frAURJTJapK&#10;XFWrAkVWAAAAAAAAAMC5EmDBjaugqmKrPGeqVWKrUWp6VaKqXIms6h0AAAAAAAAAwCURYMEN6KsC&#10;E1sty7K/53mkhFWZYpWwapqmw0QrAAAAAAAAAIBrIcCCK1FBVY+tamXgSDXJKvdaFZhzJloBAAAA&#10;AAAAAFw7ARZcmFoVuK7rPq7KOe9GqqBqnufDqsCKrQAAAAAAAAAAbpkAC85QrQpMWJUpVjXJKu9G&#10;SUyVqCpxVa0KrNgKAAAAAAAAAIDjBFjwSWpVYE20SmCV57wfpYKqxFa5pmk6rAwEAAAAAAAAAODt&#10;BFgwUEVWNb1qWZb9Pc8jZXpVplj1VYF5BwAAAAAAAADA+xJgwU+qoKrHVplolclWIyWuykSreZ4P&#10;kVW9AwAAAAAAAADgYwiw4JVqVeC6rvvYKtfoyCpRVeKqRFa1PrBiKwAAAAAAAAAAPp8AC5paFVix&#10;VZ7r3SgVVuXK2sCsCqx3AAAAAAAAAACcNwEWN6evCsw59zznPEoFVZlclWuapkNsBQAAAAAAAADA&#10;5RJgcZUysapPr1qW5fBupARVCav6qsCcE2ABAAAAAAAAAHB9BFhcrAqq+kSrrA3M+sCRKqia5/lP&#10;6wNFVgAAAAAAAAAAt0eAxdlLUJWwal3XfWxVawMTYI2SyVWZYFVrA/tEKwAAAAAAAAAAKAIszkIF&#10;VRVb5TlTrRJbjVLTqxJV5cr6wHoHAAAAAAAAAACvIcDiw/RVgYmtlmUZHllFwqqKrKZpuvv69ev+&#10;HQAAAAAAAAAA/CwBFu8qYVUCq4qtElnVu5ESVCWs6qsCc85EKwAAAAAAAAAAGEWAxUlqVeC6rvu4&#10;Kue8G6mCqnmeD6sCK7YCAAAAAAAAAIDPIMDiWTXJKpFV7rlqfeAoiakSVSWuqlWBFVsBAAAAAAAA&#10;AMC5EWDduAqqaqJVnrM6MLHVKBVUJbbKNU3TYWUgAAAAAAAAAABcEgHWDUhMlaiqYqtlWfb3PI+U&#10;6VWZYpWwKpFVTbQCAAAAAAAAAIBrIcC6EhVU9diqVgaOVJOscs/qwDpnyhUAAAAAAAAAAFw7AdaF&#10;qVWB67ruA6tceTdSoqrEVfM8H9YHVmwFAAAAAAAAAAC3TIB1hmpVYMKqiqzq3SgVWSWuqlWBFVsB&#10;AAAAAAAAAADHCbA+Sa0KrIlWCazynPejVFCV2CrXNE2H2AoAAAAAAAAAAHg7AdZAmViVsKqmVy3L&#10;cng3UoKqhFV9VaDICgAAAAAAAAAA3p8A6ydVUFUTrXLORKtMthopcVUmWs3zfJhsVe8AAAAAAAAA&#10;AICPIcB6pVoVuK7rPrbKVZOtRsnkqkywqrWBfaIVAAAAAAAAAADw+QRYTQVVFVv19YGj9OlVWRuY&#10;VYH1DgAAAAAAAAAAOG83F2D1VYE1xSrPOY9SQVUmV+WapukQWwEAAAAAAAAAAJfrKgOsTKyqwCpx&#10;1bIsh3cjJahKWNVXBeacAAsAAAAAAAAAALg+Fx1gZVVgn2iVtYF5N1IFVfM8HyZbVWwFAAAAAAAA&#10;AADclrMPsBJUJaxa13UfW9XawEy0GiUxVaKqxFW1KlBkBQAAAAAAAAAA/OgsAqwKqiq2ynOmWiW2&#10;GqWmVyWqypXIqt4BAAAAAAAAAAC8xocFWH1VYGKrZVn29zyPlLAqU6wSVk3TdJhoBQAAAAAAAAAA&#10;8LPeNcCqoKrHVrUycKSaZJV7rQrMOROtAAAAAAAAAAAARjkpwKpVgeu67uOqnPNupAqq5nk+rAqs&#10;2AoAAAAAAAAAAOAzPBtg1fSqRFa51ySrTLkaJTFVoqrEVbUqsGIrAAAAAAAAAACAc3MIsB4eHu7+&#10;/e9/71cHJrYapYKqxFa5pmk6rAwEAAAAAAAAAAC4JF/7w3uuEcz0qkyx6qsC8w4AAAAAAAAAAOBa&#10;HAKsxFJvlbgqE63meT5EVvUOAAAAAAAAAADg2h2qq+emUyWqSlyVyKrWB1ZsBQAAAAAAAAAAcMu+&#10;PP1XPfzrX//a3xNjVWwFAAAAAAAAAADAcX8KsAAAAAAAAAAAAHg9ARYAAAAAAAAAAMCJBFgAAAAA&#10;AAAAAAAnEmABAAAAAAAAAACcSIAFAAAAAAAAAABwIgEWAAAAAAAAAADAiQRYAAAAAAAAAAAAJxJg&#10;AQAAAAAAAAAAnEiABQAAAAAAAAAAcCIBFgAAAAAAAAAAwIkEWAAAAAAAAAAAACcSYAEAAAAAAAAA&#10;AJxIgAUAAAAAAAAAAHAiARYAAAAAAAAAAMCJBFgAAAAAAAAAAAAnEmABAAAAAAAAAACcSIAFAAAA&#10;AAAAAABwIgEWAAAAAAAAAADAiQRYAAAAAAAAAAAAJxJgAQAAAAAAAAAAnEiABQAAAAAAAAAAcCIB&#10;FgAAAAAAAAAAwIkEWAAAAAAAAAAAACcSYAEAAAAAAAAAAJxIgAUAAAAAAAAAAHAiARYAAAAAAAAA&#10;AMCJBFgAAAAAAAAAAAAnEmABAAAAAAAAAACcSIAFAAAAAAAAAABwIgEWAAAAAAAAAADAif5PgAEA&#10;Tfn5EHXFwqEAAAAASUVORK5CYIJQSwMEFAAGAAgAAAAhAPWialrZAAAABgEAAA8AAABkcnMvZG93&#10;bnJldi54bWxMj0FvwjAMhe+T9h8iT9ptpGUb27qmCKFxRhQu3ELjNdUSp2oClH8/s8u4WH561nuf&#10;y/nonTjhELtACvJJBgKpCaajVsFuu3p6BxGTJqNdIFRwwQjz6v6u1IUJZ9rgqU6t4BCKhVZgU+oL&#10;KWNj0es4CT0Se99h8DqxHFppBn3mcO/kNMtm0uuOuMHqHpcWm5/66Lk3rt++nPTry7iyy8Vz6Pa4&#10;qZV6fBgXnyASjun/GK74jA4VMx3CkUwUTgE/kv7m1ctfp6wPvH3kLyCrUt7iV78AAAD//wMAUEsD&#10;BBQABgAIAAAAIQCqJg6+vAAAACEBAAAZAAAAZHJzL19yZWxzL2Uyb0RvYy54bWwucmVsc4SPQWrD&#10;MBBF94XcQcw+lp1FKMWyN6HgbUgOMEhjWcQaCUkt9e0jyCaBQJfzP/89ph///Cp+KWUXWEHXtCCI&#10;dTCOrYLr5Xv/CSIXZINrYFKwUYZx2H30Z1qx1FFeXMyiUjgrWEqJX1JmvZDH3IRIXJs5JI+lnsnK&#10;iPqGluShbY8yPTNgeGGKyShIk+lAXLZYzf+zwzw7TaegfzxxeaOQzld3BWKyVBR4Mg4fYddEtiCH&#10;Xr48NtwBAAD//wMAUEsBAi0AFAAGAAgAAAAhALGCZ7YKAQAAEwIAABMAAAAAAAAAAAAAAAAAAAAA&#10;AFtDb250ZW50X1R5cGVzXS54bWxQSwECLQAUAAYACAAAACEAOP0h/9YAAACUAQAACwAAAAAAAAAA&#10;AAAAAAA7AQAAX3JlbHMvLnJlbHNQSwECLQAUAAYACAAAACEACofmjIMFAAB+GwAADgAAAAAAAAAA&#10;AAAAAAA6AgAAZHJzL2Uyb0RvYy54bWxQSwECLQAKAAAAAAAAACEAmxsUEWhkAABoZAAAFAAAAAAA&#10;AAAAAAAAAADpBwAAZHJzL21lZGlhL2ltYWdlMS5wbmdQSwECLQAUAAYACAAAACEA9aJqWtkAAAAG&#10;AQAADwAAAAAAAAAAAAAAAACDbAAAZHJzL2Rvd25yZXYueG1sUEsBAi0AFAAGAAgAAAAhAKomDr68&#10;AAAAIQEAABkAAAAAAAAAAAAAAAAAiW0AAGRycy9fcmVscy9lMm9Eb2MueG1sLnJlbHNQSwUGAAAA&#10;AAYABgB8AQAAfG4AAAAA&#10;">
+                  <v:group w14:anchorId="776C1640" id="Group 149" o:spid="_x0000_s1026" style="position:absolute;margin-left:0;margin-top:0;width:8in;height:95.7pt;z-index:251658243;mso-width-percent:941;mso-height-percent:121;mso-top-percent:23;mso-position-horizontal:center;mso-position-horizontal-relative:page;mso-position-vertical-relative:page;mso-width-percent:941;mso-height-percent:121;mso-top-percent:23" coordorigin="" coordsize="73152,12161" o:gfxdata="UEsDBBQABgAIAAAAIQCxgme2CgEAABMCAAATAAAAW0NvbnRlbnRfVHlwZXNdLnhtbJSRwU7DMAyG&#10;70i8Q5QralN2QAit3YGOIyA0HiBK3DaicaI4lO3tSbpNgokh7Rjb3+8vyXK1tSObIJBxWPPbsuIM&#10;UDltsK/5++apuOeMokQtR4dQ8x0QXzXXV8vNzgOxRCPVfIjRPwhBagArqXQeMHU6F6yM6Rh64aX6&#10;kD2IRVXdCeUwAsYi5gzeLFvo5OcY2XqbynsTjz1nj/u5vKrmxmY+18WfRICRThDp/WiUjOluYkJ9&#10;4lUcnMpEzjM0GE83SfzMhtz57fRzwYF7SY8ZjAb2KkN8ljaZCx1IwMK1TpX/Z2RJS4XrOqOgbAOt&#10;Z+rodC5buy8MMF0a3ibsDaZjupi/tPkGAAD//wMAUEsDBBQABgAIAAAAIQA4/SH/1gAAAJQBAAAL&#10;AAAAX3JlbHMvLnJlbHOkkMFqwzAMhu+DvYPRfXGawxijTi+j0GvpHsDYimMaW0Yy2fr2M4PBMnrb&#10;Ub/Q94l/f/hMi1qRJVI2sOt6UJgd+ZiDgffL8ekFlFSbvV0oo4EbChzGx4f9GRdb25HMsYhqlCwG&#10;5lrLq9biZkxWOiqY22YiTra2kYMu1l1tQD30/bPm3wwYN0x18gb45AdQl1tp5j/sFB2T0FQ7R0nT&#10;NEV3j6o9feQzro1iOWA14Fm+Q8a1a8+Bvu/d/dMb2JY5uiPbhG/ktn4cqGU/er3pcvwCAAD//wMA&#10;UEsDBBQABgAIAAAAIQDAP8tJkwUAAKQbAAAOAAAAZHJzL2Uyb0RvYy54bWzsWdFu4jgUfV9p/8HK&#10;40otJBAYUOmoarfVSKOZatrVzDy6wYFISZy1TWnn6/fYjoOhBQKVRlqpL+DE9/ra555cxydnH5+K&#10;nDwyITNeToLwtBsQViZ8mpWzSfDP/fXJh4BIRcspzXnJJsEzk8HH8z//OFtWYxbxOc+nTBAMUsrx&#10;spoEc6WqcacjkzkrqDzlFSvRmXJRUIVLMetMBV1i9CLvRN3uoLPkYloJnjApcffKdgbnZvw0ZYn6&#10;mqaSKZJPAsxNmV9hfh/0b+f8jI5nglbzLKmnQY+YRUGzEkGboa6oomQhshdDFVkiuOSpOk140eFp&#10;miXMrAGrCbsbq7kRfFGZtczGy1nVwARoN3A6etjky+OtINkUueuPAlLSAkkycYm+AXiW1WwMqxtR&#10;3VW3or4xs1d6xU+pKPQ/1kKeDLDPDbDsSZEEN4e9MEa2ApKgL4zCuDcKLfTJHPlZ+Z00t//e4jqA&#10;s3btuMgdPcFmPssKPJIrqOTboLqb04qZDEgNgoMqxlIsVN/AMFrOckZiM3UdH4YNVHIsgdpWnNx6&#10;Xwcq7HV7w/XV0nGykOqGcYM5ffwslaXwFC1DwGk9s4SXpcwU+4G5pkUOVv/VIV2yJEhGNBg46m+a&#10;/1w3nxObrm3mP0Jv9Hrk/TF8py7ZGyM6JobvVK9hf6SeF6kFVr556xj9w2Ksm+/Faj1979lGqdnK&#10;XT99vcFgGEbxfu76TmHUHQ2G8X5erSdxb1Z889a8ig/j1br5O69eLZ4/31xFeoNwFHcPrCXDXq8P&#10;Lu5Nis+TFiF883da2ReQ2YsN8LdvTmE0GgxaZNuvPO+00i+RWyu7vwuO4rqsR1H4Id6Wdd/DvJLY&#10;rGwx33jtMSObrWNnjBfM2h3Drz3DXssYvlO4YtbuSOvMikbdNoj5TquCtTuQX4FswdoJmG8edkdh&#10;bB+T3TH8ja1d7n2PFrlfp8rezXzdHDV99/R9khz/Qr07hk+S1jF8pyOZ9aatcPeSfKocuhUew6wW&#10;MXbQCqfXmTux0bk7xCVPZX2KQ4vgWKkP0vq9pOJSn5H9Ix0O0u4SRzZ7IIaXtt7jDIL5zubYivm0&#10;cwYJfOfooMioGL6zO9m2i4wE+879gyIjFb6z2QXcmu1/DbzAeV5rRbnRilRAoBWJgEArerBbQUWV&#10;zpfJCppkadQNc6Amc4gbNUt1f8Ef2T03lmolcbhkrXrz0rdyx3M9YWfrLNx/ZcbzLV1cSwRn5/6t&#10;ff3OYKCwBbvG0Jm5f2uOuoUp1GW3heXmZJOcS2bno0Ezkk2DngbdEzJyQ9ySX2d57pYAB62mWP3E&#10;tNRzzjScefmNpRCt8EhE5vkwciG7zAV5pEgeTRJWqtB2zemU2dt4DYcGZYdvPMy0zIB65BTxm7Hr&#10;AbQU+XJsO0xtr12ZURsbZ/vgNmHWJ2adGw8TmZeqcS6ykovXVpZjVXVka+9AstBolB749Bk6leBW&#10;65RVcp0JqT5TqW6pgAyEvEKwVV/xk+Yc/AVNTSsgcy5+vXZf20NIQ29AlhBLJ4H8d0EFC0j+qYTE&#10;Ngr7fQyrzEU/Hka4EH7Pg99TLopLjjShEGF2pqntVe6aqeDFd+i6FzoqumiZIDYKnsKjaC8uFa7R&#10;BWU4YRcXpg1FFfz6XN5ViR5co1ph5fdP36moiG5OAgWl7Qt3sh4dOwUNfFzZas+SXywUTzMtrxke&#10;WlzrC0iMWhn9LVojYNrUGsOjxEbDfRB1u7LqyrnTdDUkWmuswdPF0cC6gZqTIx/yrNJPsMZPt2vB&#10;GpnakKtfkfWtFH7Fk0WBZ9dq+4LlVOHDgpxnlQRDxqx4YFMU5E/TWieWSjCVoLa4RxfVG+FOhvHQ&#10;bRCNCVLsT/C95KTvJef/VnLMxw58CjK7Vv3ZSn9r8q9NiVp9XDv/DwAA//8DAFBLAwQUAAYACAAA&#10;ACEAqiYOvrwAAAAhAQAAGQAAAGRycy9fcmVscy9lMm9Eb2MueG1sLnJlbHOEj0FqwzAQRfeF3EHM&#10;PpadRSjFsjeh4G1IDjBIY1nEGglJLfXtI8gmgUCX8z//PaYf//wqfillF1hB17QgiHUwjq2C6+V7&#10;/wkiF2SDa2BSsFGGcdh99GdasdRRXlzMolI4K1hKiV9SZr2Qx9yESFybOSSPpZ7Jyoj6hpbkoW2P&#10;Mj0zYHhhiskoSJPpQFy2WM3/s8M8O02noH88cXmjkM5XdwVislQUeDIOH2HXRLYgh16+PDbcAQAA&#10;//8DAFBLAwQUAAYACAAAACEA9aJqWtkAAAAGAQAADwAAAGRycy9kb3ducmV2LnhtbEyPQW/CMAyF&#10;75P2HyJP2m2kZRvbuqYIoXFGFC7cQuM11RKnagKUfz+zy7hYfnrWe5/L+eidOOEQu0AK8kkGAqkJ&#10;pqNWwW67enoHEZMmo10gVHDBCPPq/q7UhQln2uCpTq3gEIqFVmBT6gspY2PR6zgJPRJ732HwOrEc&#10;WmkGfeZw7+Q0y2bS6464weoelxabn/rouTeu376c9OvLuLLLxXPo9riplXp8GBefIBKO6f8YrviM&#10;DhUzHcKRTBROAT+S/ubVy1+nrA+8feQvIKtS3uJXvwAAAP//AwBQSwMECgAAAAAAAAAhAJsbFBFo&#10;ZAAAaGQAABQAAABkcnMvbWVkaWEvaW1hZ2UxLnBuZ4lQTkcNChoKAAAADUlIRFIAAAlgAAABjwgG&#10;AAAA2LDrXgAAAAlwSFlzAAAuIwAALiMBeKU/dgAAABl0RVh0U29mdHdhcmUAQWRvYmUgSW1hZ2VS&#10;ZWFkeXHJZTwAAGP1SURBVHja7N3tbhtpei7qKpKiqC/ake3tcc94I8FCZoD1YwELWPkZJCew8ydA&#10;DmEdwD6rnECOY2P/3UEmE8+0221JlihZoi1+bD5kvdbbbLrbslUSP64LeFGlorvprlLbYvHm/ZTj&#10;8fj/KgAAAACWw/Vk9SbrbLIGk3U0WVdlWV46NQAAAADAMioFsAAAAIAVcTxZEcS6KmbBrOuyLHtO&#10;CwAAAADwkASwAAAAgFUXIazL4qY5K4JZx04LAAAAAHAfBLAAAACAdZXaslJz1qVgFgAAAABw1wSw&#10;AAAAgE1zXdy0ZV1V215ZltdODQAAAABwWwJYAAAAADdSW1YEs45iW5blpdMCAAAAAHyOABYAAADA&#10;r4tgVt6cFeMMe04LAAAAACCABQAAAPD1IoQVwazUnBXBrGOnBQAAAAA2hwAWAAAAwN1LYwxTc1a0&#10;ZvXKsrx2agAAAABgvQhgAQAAANyffIzhYLKOJuuqLMtLpwYAAAAAVpMAFgAAAMBySGMMozkrglnX&#10;ZVn2nBYAAAAAWG4CWAAAAADLLUJYl8VNc1YEs46dFgAAAAB4EM3JalWrMVlbAlgAAAAAqym1ZaXm&#10;rEvBLAAAAAC4E9NgVTELW8XanqyyOvYzAlgAAAAA6+W6uGnLuqq2vbIsr50aAAAAAPiJPFgVK4JX&#10;7dv+SwSwAAAAADZHasuKYNZRbMuyvHRaAAAAAFhjqckqbfPxgXdCAAsAAACACGblzVkxzrDntAAA&#10;AACwIvL2qvnxgXUZTdYglgAWAAAAAJ8TIawIZqXmrAhmHTstAAAAADyA+faqfHxgnT4Ws7DVdbXG&#10;k/Uh/wUCWAAAAADcVhpjmJqzojWrV5bltVMDAAAAwDeYb6/Km63qFPe1htk27Y++5B8WwAIAAADg&#10;ruRjDKN+/WiyrsqyvHRqAAAAAMjk7VWp2arukFUKVkV71afxgdWxbyKABQAAAMB9SGMMozkrglnX&#10;ZVn2nBYAAACAtZW3V82PD6zLfHtVPj6wNgJYAAAAADykCGFdFjfNWRHMOnZaAAAAAFZC3l41Pz6w&#10;LvPtVRGuGhezZqsHIYAFAAAAwDJKbVmpOetSMAsAAADgQaRgVWqvyscH1ilvr8rHBy4dASwAAAAA&#10;VknccEttWVfVtleW5bVTAwAAAPDV5tur8vGBdcrbq1KzVRofuDIEsAAAAABYF6ktK4JZR7Ety/LS&#10;aQEAAAD4JG+vSuMDU7NVXVJ7VQSrBsVPxweuBQEsAAAAANZdBLPy5qwYZ9hzWgAAAIA1lbdXzY8P&#10;rMt8e1U+PnDtCWABAAAAsKkihHWZbSOYdey0AAAAACtgvr1qu7gZH1iXFLJK7VX5+MCNJoAFAAAA&#10;AD+Vxhim5qxozeqVZXnt1AAAAAD3KLVXpWBVPj6wTnl7VT4+cOSSLCaABQAAAABfJh9jeJW2ZVle&#10;OjUAAADAN8jbq/LxgXXK26vmm624JQEsAAAAAPh20ZaVmrOOJuu6LMue0wIAAABU8vaq+fGBdZlv&#10;r4pmKyGrGghgAQAAAEB9IoR1Wdw0Z10KZgEAAMDaytur5scH1mW+vSofH8g9EcACAAAAgPuX2rJS&#10;c1YEs46dFgAAAFh68+1VebNVnfJgVT4+kCXQcgoAAAAA4N7tVutJOjAex33T6Q3U1JZ1VW17ZVn6&#10;1CoAAADcn/n2qq1sW6d4/T/Mtvn4QB7YeDyOZrPt6sudYpa7iu+LHQ1YAAAAALD8UjArNWcdxbYs&#10;y0unBgAAAL5a3l6Vjw+s+zV+aq+aHx/IAxiPxwfV7nzAKo2OPPi1f4cAFgAAAACsthhdmDdnxTjD&#10;ntMCAAAAU3mwan58YF3m26vy8YHcg/F4vFv8PEDVLm4Cdvnj30wACwAAAADWU2rMStsIZh07LQAA&#10;AKyhFKyKcM38+MC6zLdX5c1W1GA8Hsf13K2+TCMAw372fbD7EL83ASwAAAAA2CxpjGFqzorWrF5Z&#10;lj6FCwAAwDKbb6/KxwfWKW+vSs1WQlZ3KBsBOB+w+uIRgA9NAAsAAAAACPkYw6u0Lcvy0qkBAADg&#10;nsy3V+XjA+t+TZzaq+bHB/IVxuNxXLPt6ss8YLVT7d/pCMCHJoAFAAAAAPyaaMtKzVlHk3VdlmXP&#10;aQEAAOAr5e1V+fjAOuXtVfPjA/kCcyMA84DVg48AfGgCWAAAAADA14oQ1mVx05x1KZgFAABAJW+v&#10;Ss1WaXxgXVKwKrVX5eMD+YzxeJzaqOYDVikUd+As/TIBLAAAAADgrqW2rNScFcGsY6cFAABg7aT2&#10;qrTy8YF1mW+vyscHUpkbAbhTXZ98BGA81nam7oYAFgAAAABwX+KmeGrLuqq2vbIsfRIZAABgec23&#10;V+XjA+uUt1el8YGp2Wpjjcfj1EY1H7Cab7DiHglgAQAAAAAPLQWzUnPWUWzLsrx0agAAAO5NhHlS&#10;iCcfH1j368HUXjU/PnBjZCMAQx6wSuc/f5wlJIAFAAAAACyzGF2YN2fFOMOe0wIAAPBV8vaqfHxg&#10;o8bnnG+vimarND5wbX1mBGDYz66FEYBrQgALAAAAAFhFqTErbSOYdey0AAAA/KS9Ko0PTM1WdUnt&#10;VSlYlY8PXCvZCMB83N9O8fMGKzaIABYAAAAAsE7SGMPUnBWtWb2yLK+dGgAAYI3Mt1fl4wPrlLdX&#10;5eMDV9pnRgDG1zvVvhGA/CIBLAAAAABgE+RjDK/StizLS6cGAABYUvPtVfn4wDrl7VXz4wNXxng8&#10;zhuq8nGAaQRg/jh8EwEsAAAAAGDTRVtWas46mqzrsix7TgsAAHBP8mBVPj6wTnl71fz4wKX2mRGA&#10;7eycGQHIvRPAAgAAAABYLEJYl8VNc9alYBYAAPCVUpNV2ubjA+sy316VN1stlfF4nDdU7VTnJh8B&#10;GI+1fRuxrASwAAAAAABuJ7VlpeasCGYdOy0AALDx8vaq+fGBdZlvr7rOtg/qF0YA7mTnxQhA1oIA&#10;FgAAAADA3Yg3OFJb1lW17ZVlee3UAADA2phvr8rHB9Ypb6/Kxwfeu/F4vFvchMrSuL98BGD+OGwE&#10;ASwAAAAAgHqlYFZqzjqKbVmWl04NAAAspfn2qrzZqu7XDilYNT8+sFafGQEY9qutEYDwCwSwAAAA&#10;AAAeTowuzJuzYpxhz2kBAIB7kbdXpWarukNGKVgVIav58YF3bjwe5w1V8yMAw4FvA/h2AlgAAAAA&#10;AMsnNWalbQSzjp0WAAC4tby9an58YF3m26vy8YHf7DMjAOPrnWrfCEC4ZwJYAAAAAACrI40xTM1Z&#10;0ZrVK8vy2qkBAGCD5e1V8+MD6zLfXpWPD7y18Xgcv9fd6stFIwDzx4ElI4AFAAAAALD68jGGV2lb&#10;luWlUwMAwJpIwarUXpWPD6xT3l6Vjw/8ItkIwDxA1S5uRh0aAQhrQAALAAAAAGC9RVtWas46mqzr&#10;six7TgsAAEtovr0qHx9Yp7y9KjVbpfGBPzMej+P3s119uWgE4PY9/J6BJSKABQAAAACwmSKEdVnc&#10;NGddCmYBAHBP8vaqND4wNVvVJbVXRbBqUPx0fOD8CMA8YLVT3ATCjAAEFhLAAgAAAAAgl9qyUnNW&#10;BLOOnRYAAG4pb6+aHx9Yl/n2qo//+q//uv0v//Iv0W71uRGAu9VjAF9NAAsAAAAAgC8Rb2Kltqyr&#10;atsry/LaqQEA2Fjz7VXbxU1bVG3+4R/+ofif//N/Nrvd7vDv//7vW48fP278r//1v6LJyghA4EEI&#10;YAEAAAAA8C1SMCs1Zx3FtizLS6cGAGAtpPaqFKzKxwfeqX/6p3/aj+1vfvObrT/84Q/l9vb26G//&#10;9m+3Dg8Pi0ePHo1evny53el0xi4JsGwEsAAAAAAAqEuMLsybs2KcYc9pAQBYSnl7VT4+8Jv84z/+&#10;40632502Yv33//7f92I7+bq9t7fXfvTo0eCv/uqvtn/zm9+M2u326MmTJ4PJY6PJ8aHLAawSASwA&#10;AAAAAO5basxK2whmHTstAAC1S01WaZuPD/xiL168aP7d3/3ddNzf3/zN33R2dnaa1fFpg9XW1lbj&#10;4OBg+nin0xnu7u5GqGowOT6e/JqPQlbAuhHAAgAAAABgWaQxhqk5K1qzemVZXjs1AABfLG+vmh8f&#10;+IvSCMCDg4PGy5cvpwGqp0+f7mxtbU3/2cPDw71F/1yr1Rp3u93Bzs7OcG9vbxQhq3a7PX7+/PnA&#10;5QA2gQAWAAAAAADLLh9jeJW2ZVleOjUAwIaab6+K8YFlMQtb/cT/+B//o/3Xf/3X01GCaQTg9vZ2&#10;8/DwcBqw2t3d3ep0Ol80anDyz1y3Wq3R48ePh5P9weTfM3r58qWwPLDxBLAAAAAAAFhl0ZaVmrOO&#10;CsEsAGB9zLdXfRofmI8A/M1vfrN1eHg4DVAtGgF4W5N/btpkFSGr/f394eTr4bNnzwadTmfskgAs&#10;JoAFAAAAAMA6isasy+KmOeuyLMue0wIALKFP7VX//M//3N3f328NBoOdNAKw2+229/b2pgGrz40A&#10;vK0IWW1tbY2fPn163W63R0+ePBlMnmf06NGjocsBcHsCWAAAAAAAbJLUlpWasyKYdey0AAB1GY/H&#10;7X/7t3/bOzk5Kfv9/qPr6+t2rK2tre5k27jNCMDbmPw7h5N/d4SqpmGrFy9efGy32+Pnz58PXBWA&#10;uyWABQAAAAAAN8Gss2zbK8vy2qkBABYZj8cH1W6Ep7ZfvXrVuLi42P/LX/6yMxqNosWqe3l52ej3&#10;+826fg+tVmvc7XanIwP39vZGh4eHg+3t7dHLly/9DANwjwSwAAAAAADg8+LNyzTOMIJZR7Ety/LS&#10;qQGA9TMej3cnmxSYygNW04aq09PT/fPz8/bx8XHr48ePjaOjo63r6+tycqxV5+/r8PDwutVqjR4/&#10;fjzc398fHhwcDIWsAJaHABYAAAAAAHydNMYwNWbFOMOe0wIAy2U8Hkegarf6cmeyUlhqv9puF1XA&#10;KvT7/fLt27et8/Pz5sXFRfP09LQ5GAwaJycnW3X+Pg8ODqajAp8+fXqdQlbPnj0bdDqdsasIsNwE&#10;sAAAAAAA4G6lxqy0jWDWsdMCAHcrGwE4H7Cab7Ba6NWrV1sfPnyIYFXr/fv3jaurq2av14vRgWVd&#10;v+dOpzPc3d0dRciq3W6Pnjx5Muh2u6NHjx4NXVGA1SWABQAAAAAA9yO1ZaXmrGlIqyxL44MAoDIe&#10;j6OJarv6Mg9Y7VT7+YjAX/XmzZsYFVi+fv26HaMCz87OWnWHrFqt1rjb7Q4ePXo0bbR68eLFx3a7&#10;PX7+/PnAFQZYTwJYAAAAAADwsCKAFW1ZMcYwjTO8Ksvy0qkBYB3MjQDMA1ZpBGD++K2dnZ1Fc1Xj&#10;+Pg4mqyaEbK6vLxs9Pv9Zl3/TSlktbOzM9zb2xsdHh4Otre3Ry9fvhSsBthAAlgAAAAAALC8UltW&#10;BLOOCsEsAJbIZ0YAtqsVDu7qufr9fvn27dtWhKw+fvzYODo62opGq/Pz81ad/42Hh4fXrVZr9Pjx&#10;4+H+/v7w4OBg+OzZs0Gn0xn7DgAgEcACAAAAAIDVE41Zl8VNc9ZlWZY9pwWAbzU3AjDG/kXAKR8B&#10;GI+163r+V69ebZ2fnzcvLi6ap6enzcFg0Dg5Odmq87/54OBgOirw6dOn1+12e/TkyZOBkBUAtyGA&#10;BQAAAAAA6yO1ZaXmrAhmHTstAJvtF0YARqiqWXzjCMDbipDVhw8fIlgVIwMbV1dXMUKwNRgMyrqe&#10;s9PpDHd3d0ePHj2ahq1evHjxsdvtxtdD3yEAfCsBLAAAAAAAWH8pmHWWbXtlWV47NQCrazweR2iq&#10;WX2Zxv3lIwDzx+/VmzdvYlRg+fr163aMCjw7O2tdXl42+v1+bb+fVqs17na7g52dneHe3t4oQlbt&#10;dnv8/Pnzge8WAOokgAUAAAAAAJsrAlhpnGEEs45iW5blpVMD8DA+MwIw7FfbWkcA3sbZ2Vk0VzWO&#10;j48jbNU4OjraqjtkFQ4PD69TyGqyP9je3h69fPlSqBiAByOABQAAAAAALJLGGKbGrBhn2HNaAL7O&#10;eDxODVX5uL80AjAcLOPvu9/vl2/fvm2dn583Ly4umqenp80YGTj5ulXn80bIqtVqjR4/fjzc398f&#10;HhwcDJ89ezbodDpj300ALBsBLAAAAAAA4DZSY1baRjDr2GkBNtFnRgDG1zvV/oONALytV69ebX34&#10;8KFxcnLSipDVYDCI/a06n/Pg4GCwtbU1fvr06XW73R49efJk0O12R48ePRr67gJglQhgAQAAAAAA&#10;dyG1ZaXmrGlIqyxLI6GAlTIej+cbquZHAOaPr5Q3b95Mm6wiZPX+/ftGNFn1er3WYDAo63rOTqcz&#10;3N3djVDVNGz14sWLj+12e/z8+fOB7zYA1oUAFgAAAAAAUKcIYEVbVowxTOMMr8qyvHRqgPv0mRGA&#10;7WqFg3X474yQ1cePH8vXr1+3r6+vy7Ozs9bl5WWj3+/X1sTVarXG3W53sLOzM9zb2xsdHh4OYmSg&#10;kBUAm0IACwAAAAAAeCipLSuCWUeFYBZwS+PxOMJT29WXi0YAxmPtdfvvPjs7i+aqxvHxcYStGkdH&#10;R1sRtjo/P2/V+byHh4fXrVZr9Pjx42GErLa3t0cvX77UdAjAxhPAAgAAAAAAlk00Zl0WN81Zl2VZ&#10;9pwW2AxzIwDzgFWEqprFCo8AvI1+v1++fft2OjLw4uKieXp62hwMBo2Tk5OtOp/34OBgOirw6dOn&#10;1/v7+8Nosnr27Nmg0+mMfXcCwGICWAAAAAAAwKpIbVmpOSuCWcdOC6yG8Xgcoan5AFU+AjA9vlFe&#10;vXq19eHDhwhWtd6/f9+4urpq1h2y6nQ6w93d3VGErNrt9ujJkyeDbrc7evTo0dB3KgDcngAWAAAA&#10;AACw6lIw6yzb9sqyNBYLajY3AjAaqtIIvP1qu5YjAG/rzZs3MSqwfP36dTuFrHq9XmswGJR1PWcK&#10;WT169GjaaPXixYuP7XZ7/Pz584HvXAC4WwJYAAAAAADAuooAVhpnGMGso9iWZXnp1MAvG4/HB9Xu&#10;ohGA4cBZ+qmzs7MIVTWOj4+jyao5+bp1eXnZ6Pf7tbV6tVqtcbfbHezs7Az39vZGh4eHg+3t7dHL&#10;ly8FUAHgHglgAQAAAAAAmyiNMUyNWTHOsOe0sM6yEYAhD1ht9AjA2+j3++Xbt29bEbL6+PFj4+jo&#10;aOv6+ro8Pz9v1fm8h4eH161Wa/T48ePh/v7+8ODgYPjs2bNBp9MZuyoA8PAEsAAAAAAAAG6kxqy0&#10;jWDWsdPCshqPxxGY2q2+XDQCMH+cL5BCVufn582Li4vm6elpczAYNE5OTrbqfN6Dg4PpqMCnT59e&#10;t9vt0ZMnTwZCVgCwGgSwAAAAAAAAfl1qy0rNWdOQVlmWxnxRi2wE4HzAygjAO/Lq1autDx8+RLAq&#10;RgY2rq6uYoRgazAYlHU9Z6fTGe7u7o4ePXo02NvbG0bIqtvtxtdDVwQAVpcAFgAAAAAAwNeLAFa0&#10;ZcUYwzTO8Kosy0unhnnj8ThG/W1XX+YBq51qPx5rO1N3582bNzEqsHz9+nU7RgWenZ216g5ZtVqt&#10;cbfbHUTIKhqtXrx48bHdbo+fP38+cEUAYD0JYAEAAAAAANQjtWVFMOuoEMxaS3MjAPOAlRGA9+Ts&#10;7CyaqxrHx8cRtmocHR1tXV5eNvr9frPO5z08PLze2dkZ7u3tjSb7g+3t7dHLly+14gHABhLAAgAA&#10;AAAAuF/RmHVZ3DRnXZZl2XNalst4PI7QVLP4aYCqXdw0VKXHuQf9fr98+/Zt6/z8vHlxcdGMkFU0&#10;Wk2+btX5vBGyarVao8ePHw/39/eHBwcHw2fPng06nc7YVQEAEgEsAAAAAACA5ZDaslJzVgSzjp2W&#10;uzM3AjDG/kV4xwjAJfLq1autFLI6PT1tDgaDxsnJyVadz3lwcDAdFfj06dPrdrs9evLkyaDb7Y4e&#10;PXo0dEUAgC8hgAUAAAAAALDcUjDrLNv2yrI06qwyHo8Pqt35gFVqqDpwlpbHmzdvpk1WJycnrffv&#10;3zeurq5ihGBrMBiUdT1np9MZ7u7uRqhqGrZ68eLFRyErAOCuCGABAAAAAACspghgpTGGg8k6mqyr&#10;siwv1+E/LhsBGPKAlRGAKyBCVh8/fixfv37djlGBZ2dnrcvLy0a/36/tmrVarXG32x3s7OwM9/b2&#10;RoeHh4MYGfj8+fOBKwIA1EkACwAAAAAAYP2kMYapMSvGGfYe+jc1Ho8jfLNbfZlGAIb9aps/zpI7&#10;OzuL5qrG8fFxhK0aR0dHWxG2Oj8/b9X5vIeHh9etVmv0+PHjYYSstre3Ry9fvtQIBwA8GAEsAAAA&#10;AACAzREhrMvipjnruizL42/9l2YjAOcDVkYArrh+v1++fft2OjLw4uKieXp62oyRgXWHrA4ODqZN&#10;VhGy2t/fH0aT1bNnzwadTmfsqgAAy0YACwAAAAAAgNSWlZqzYvUnq1E9ngesdqp9IwDXyKtXr7Y+&#10;fPjQODk5ab1//74RIavJ/ladzxkhq62trfHTp0+v2+326MmTJ4Nutzt69OjR0BUBAFZJyykAAAAA&#10;AADYGNuT9bTaj1BVt9r/Lnv8yWSdVytCWP81WT8Ws3DW+8m6mKyBU7l63rx5E6MCy9evX7dTyKrX&#10;67UGg0FZ13N2Op3h7u5uhKqmYasXL158bLfb4+fPn/seAgDWhgYsAAAAAACA1RehqghPtSfrWXXs&#10;oLhprvrtN/77o+kqQjonxSyUFQ1Zf66+/qGYjTPsV4sHdHZ2FqGqRoSsrq+vy8nXrcvLy0a/36+t&#10;razVao273e50ZODe3t7o8PBwsL29PXr58uW1KwIAbAIBLAAAAAAAgOWUN1TlAavUYNUtbgJWD6VR&#10;rWjLihGGvck6mqx3k/XHYtaW9aHackdSyOr4+DgarRpHR0dbEbY6Pz+vdfrN4eHhdavVGj1+/Hi4&#10;v78/PDg4GApZAQAIYAEAAAAAANy31EY1H7CKcFU+InCVRVtWNC5FI1YEs2J8YbRkRWPWfxazwFYE&#10;s059OyzW7/fLt2/fts7Pz5sXFxfN09PT5mAwaJycnGzV+bwHBwfTUYFPnz69TiGrZ8+eDTqdzthV&#10;AQD4zA+/AlgAAAAAAADfLDVUhTxgdbDg8U0XLU2DYtaWFUGsaMf6frJ+LGZBrffVscEmnIxXr15t&#10;ffjwIYJVrffv3zeurq6i3ao1GAzKup6z0+kMd3d3R48ePRrs7e0Nnzx5Muh2u/H10LcnAMDtCWAB&#10;AAAAAAAstmgEYPiu2i7DCMB1Eo1ZETqKlqxozoqA1g/FLJgVYw3PquP9VfsPe/PmTYwKLF+/ft2O&#10;UYFnZ2etukNWrVZr3O12BxGyikarFy9efGy32+Pnz58PfKsBANwtASwAAAAAAGDTpIaqGPn3rNpP&#10;IwDzx1kOjWpFW1aMM4xg1ptiFtR6Vczasj5U2wdzdnYWzVWN4+PjaLJqRsjq8vKy0e/3m3U9ZwpZ&#10;7ezsDPf29kaHh4eD7e3t0cuXL6992wAA3B8BLAAAAAAAYB0sGgHYro7PP856iPaoCDdFI1YEs2J8&#10;YbRkRWPWnyfr3WTFSL3Tu3rCfr9fvn37tnV+ft68uLhoHh0dbUWj1eTrVp3/oYeHh9etVmv0+PHj&#10;4f7+/vDg4GD47NmzQafTGfs2AABYgh9Mx+Px/13tjyYrpeGH1SqqY+mHtxOnDAAAAAAAuCcRmEoB&#10;qnwc4HcLHodcBKJi1F60ZUVzVrRjfV+tCGqlxqyF4/hevXq1lUJWp6enzcFg0Dg5Odmq8zd8cHAw&#10;HRX49OnT63a7PXry5Mmg2+2OHj16NHQ5AQCWWwSw/vctfv1OMfskQYSyRtWxj9njeXCr97kfWgEA&#10;AAAAgI22aATgQbXyx+Guxftc0Zx1cnl5+XEwGPQuLi7eTtbxu3fvjk9OTj6cnZ1dTY7XEnrqdDrD&#10;3d3dCFVNw1YvXrz4KGQFALD6bhvAuo0U1gqX1X4EshYFt66qBQAAAAAArKa8oSqN+8tHAHaLm4AV&#10;3IsPHz6Uo9GovLq6aky2xcePH8sYGTgYDMq5X9ooJ4bD4fvxeNyfbM8nv/btZJ2dn59///79+97k&#10;3/Wh3+9/+LXnbLVa4263O9jZ2Rnu7e2NImTVbrfHz58/V1wAALCm6gxg3Ua7WiHmdKcfeiOUNR/c&#10;EtYCAAAAAID78bkRgHGsXRgByBJIgaoUtur3+58LWX2NyGVFeOtDBLMm/853kxXhrKNGo/HnybGT&#10;ra2ty52dnbPt7e3Ry5cvr10RAIDNsywBrNuIQNZOtR/BrFTJGp84mA9uxQ+55y4zAAAAAAD8RN5Q&#10;tWgEYHoclkK0V3348KERoaoIV6Umq9jW+bzRXBWjAtM22q0iaNVoNOLhVjF7r6pXzN6POp2sHyfr&#10;+8k6LmbvXZ26egAA628VA1i3tV9tY+ThONtPonGrUe2f+JYAAAAAAGBFLRoBGL6rtkYAsvTSqMAI&#10;W0W4KvbjWJ3PGeGqZrM57nQ640ajEQGradAqAldf+a+MkoAIhsX7Tv1qe1TMwlk/TNb7ybooZuEt&#10;AADWwCYEsG5jp7hpzkojD/Ow1mUx+zRD6PnBGAAAAACAe/DbartoBGD+OKyEGBVYjQyMRqsi7UfY&#10;qi4pUBVhq2iv2tnZGaWw1T3+pzeqFW1ZMc0lglnRlBXBrNeTdVbMAlt93yUAAKtFAOvrtbMXtxHM&#10;iuBWBLLSq4M0BjEIawEAAAAAkMsbqlKAql0dn38cVk6MB4xgVWq0SiMD41hdzxnBqhgPGGGryfq0&#10;f88hq68R5yTeU4rgVby/dFzcBLOiMetdMRtneOE7CwBgSX+gE8C6F/FD8061369+kC6Km5DWfHDr&#10;yikDAAAAAFg5EZhaFKD6bsHjsPJSoCoarUajUdnv98vhcFhG2KrO563aq6ajA6PVKkJWcWxNT3NM&#10;Zon3keLD/tGcdTpZ3xezcNabyRpWxwAAeEACWMtpv9q+L25GHsYnG+aDW9fVD9sAAAAAANQnb6h6&#10;Vu0fVCt/HNZOtFdVowKnDVYRropj0WxV5/NGuKrZbI47nc6nkFU0WkXwiql4nyjeN4oxhv1qe1TM&#10;wlnRmpUas0xoAQC4BwJYq2+n+iE7QlnpVUeMREzBrX52/MTpAgAAAACYivBUt9pfNAKwW9wErGDt&#10;pVGBVdiqSOMD63zOCFVFuCpCVo1GYzoqMB1zRb5ao1rxAf547yjeG0pjDF8Vsw//C2YBANwxAazN&#10;ksJa19VKwa1m9Xge3Or54RsAAAAAWDH5iL88YBXH2oURgGy4NCowglUpZBWBqwhe1SUFqqLRKtqr&#10;qvGB07CVK3Kvoi0r3g+KD+7He0PHxWyEYQpoHVWP9Z0qAICv+GFLAIvPaFcrxCchtopZIGtRcEtY&#10;CwAAAACoU4SmIjz1uRGA6XHYeDEmsApWTbcxMjAdq+s5I1gV4wEjbDVZRRoVGGErV2QlxIfz432e&#10;eL8nmrMijPVjtSKklcYZAgDwGQJY3IUIYu1U+ymslfbbxc+DW1dOGQAAAABsvPmGqhSwMgIQfkUa&#10;FZgarfr9fjkcDqdhqzqft2qvKqLNKlqtInCVwlaspXhfJ76noiUrmrHeFrNQVmyjNSuCWadOEwCA&#10;ABYPY7/axpzxNPLwrPhpiCtutERo69zpAgAAAICV8ttqu2gEYP448AtSyCqaq6LBKsJVcSzGB9b5&#10;vBGuajab406nM06jAoWsmNOoVryHEx+6j1BWtGa9m6xXxez9n3ivx/QUAGBjCGCx7CKUlZqz0qu7&#10;y2JxcOvE6QIAAACAWuQj/vKAlRGA8I0iUJWFrYpqfOD0WF2iuSoarCJsVbVYjdMxV4RvEG1Z8Z5O&#10;tGXF+zoxvvC4uAloHVWP9Z0qAGDtfhASwGKNtIub5qx85GGzejw+iZFuAglrAQAAALDp4l5ZGveX&#10;B6i+W/A48A3SqMAUtoo2q2i1irBVXc8ZjVXRXBXBqslK4wOnYStXhAcQH6yPRqxeMXu/JkYYRjAr&#10;3q+JoFaMM7xwmgCAVSWAxaaKUFY+8nCr+sF/UXCrV6jJBQAAAGB1pIaq+LDis2rfCECoWQpUpbBV&#10;v9+vPWQVIliVQlZpVGAcc0VYEfFeTPw/EkGsaMZ6O1nfF7Nxhn+erOFknTpNAMCyE8CCL7NfbWPk&#10;YaeYBbLihUC7+Hlw68rpAgAAAOCOxai/brWfB6xSQ1W3uBkHCNQkGxU4DVdFyGo4HJbRaFXn81bt&#10;VUWMDIwxgdXYwOkxWFONakVbVrzvksYYRkDrVXHTmOUD9ADAUhDAghpeCxezMFY0Z6Xa9rPqeB7c&#10;uq5eOAAAAACwmfIRf3nAyghAeGAxKjCFrCJcFcGrOFbnc0a4qtlsjjudzjiNCoygVQSuXBH4JMKO&#10;8R5MvNcSwawYX3hczAJaMdYw2rIEswCA+/8hRQALHlQKa8WLhHG1H6Gs+eCWsBYAAADA6ojQVNzf&#10;yUcAHhQ3DVVGAMISiFGB1cjACFsVaT/CVnVJgaoIW6VRgUJWcHf/ixWz4FV8QD7eU4lAVgSzYrxh&#10;jDXsVwsA4M4JYMHqaBc3zVlRrbtV3Iw7nA9unThdAAAAAHcqb6jKA1ZGAMISi5DVaDQqo70qglXR&#10;ZhWtVhG2qus5I1gV4wEjWDVZn/aj0coVgQcR76HE//Px3kkEsGKMYQSy3k3Wn4ubcYYAAF9NAAvW&#10;98VEas5KYa18/GEe3OoVqngBAACAzZXaqOYDVnEPxQhAWAEpUJXCVv1+vxwOh9PRgXU+b7RXRdgq&#10;2qwiZJUarVwRWBmNasUH3ON9kwhlxQjDCGi9Kmbvr5w6TQDAlxDAAsJ+tY2Rh51iFsh6X8xCXPGi&#10;Y1jcBLeunC4AAABgyaWGqpAHrA4WPA6sgGivqkYFThusUpNV3SGrCFelkYGxrZqspmErYG3Fnyvx&#10;Afb4UHu8J/KXYvb+SYwzjLGGEcqKxiwfbgcAbn6AEMACbmmnuGnOSjcqz6rj88EtYS0AAADgruRt&#10;VHmA6rtqawQgrIE0KrAKWxURuIpjdT5nhKoiXNXpdMaNRmM6KjAdc0WA+T8yitl7IfEeSYwwPCpm&#10;zVm9atuvFgCwYQSwgDq1i5vmrLhZEcGtqPJNN0hj3nq0b11XxwEAAIDNkxqq4h7Cs2o/jQDMHwfW&#10;RBoVGMGqFLKKwFUEr+qSAlXRZJVGBaawlSsC3IF4/yOas+J9jwhgvS5mgax47+NPxSy0deE0AcD6&#10;EsAClunFST7ycKu4adBaFNwCAAAAlteiEYDtYnGDFbCGYjxgaq+KYFUaGRjH6nrOCFbFeMAIW01W&#10;kUYFRtjKFQEeSKNa8R5HvOcRoaxozYr2rD8Ws/dDTp0mAFh9AljAqkrNWZeT1SluglupcSukUYnm&#10;sAMAAMC3y0cAxqi/brX/3YLHgQ2QAlWp0arf75fD4bCMsFWdz1u1VxXRZhWtVhG4ErICVkz8ORnv&#10;YURbVryn8ZfJOitmAa03xSywJZgFAKv0l7sAFrABdqoXMtGctVfMAlnvi582bqXg1pXTBQAAwIZZ&#10;NALwoFr548AGivaqGA8YQasIXEW4Ko5Fs1WdzxvhqmazOe50Op9CVqnRCmDNtYrZ+xjxAfNoyorG&#10;rAhm/VDMQlkXhQ+eA8DSEcAC+KkU1upVL3Ka1QucRcEtYS0AAACWVd5Qlcb95SMAu8VNwAqgSKMC&#10;q7BVUTVbTY/VJUJVEa6KsFUVsBqnY64IwM//2Ky28WHzaM56XcyCWSfVtl8tAOABCGABfL12tSKs&#10;FR+92ypmtcApuBUvetKoxHOnCwAAgG/0uRGAT6vXp0YAAr8ojQpMYatos6o7ZBWNVdFcFSGr2K/G&#10;B07DVq4IwJ2I9yNipGG8DxEfHH9VzD5Y/uNk/Tn++C9mrVkAQI0EsADu7wVQPvIwhbXiRVG7+Hlw&#10;CwAAgM2RGqpCGveXjwDMHwf4RTEmsGqvmm4jZJWO1fWcKWQV7VWTVaRRgRG2ckUAHkyjWtGKFe9N&#10;/KmYTfmItqwIaUUw69RpAoC7IYAFsJxSc9blZHWqF0cfi1mIKw9uRfuWWe8AAADLZ9EIwPBdtTUC&#10;EPhq2ajAabiq3++Xw+FwGraq83mr9qoi2qxiTGA1NnB6DICVEX9XxIfB472FeI/hqJg1Zv1XtR+h&#10;rIvCew8AcLu/YAWwAFbeTnHTnLVXvSh6X9w0bqXglrAWAADAt8sbquZHAOaPA3yzGBWYQlYRrorg&#10;VRyr8zkjXNVsNsedTmecRgVG0CoCV64IwNprVdt4vyFCWG+LWTAr3l+I5qx+tQCAOQJYAJulXdw0&#10;Z6WRh/HJlhTciuPRvnVVLQAAgE2waARguzo+/zjAnYpAVdZoVVTjA6fH6pICVRG2SqMChawA+AXx&#10;XkI0Z8WEjnjvIEYYRjgrglox2jDeX7hwmgDYZAJYAPzSC6rUnBWfrNwqZmGtTnHTuJVGJZ47XQAA&#10;wJKJwNSiANV3Cx4HqNWHDx+ivapMYatos4pWqwhb1fWcEayK8YARrJqsND5w2mjligBwV3/dVCta&#10;sSKYFWGss8n6cbL+OFnDYjbSEADWngAWAHclNWfFyMMIaUUoK24ixqfGI6yVj0oEAAD4WnlD1bNq&#10;/6Ba+eMA9yoFqlLYqt/vl8PhcDo6sM7nTe1VEbKKwFVqtHJFAHhA8XdfvB+QJm8cFbMPeMc4wzfF&#10;7P0DwSwA1usvPwEsAB5AhLFG1YusGH+Ygls7xc+DWwAAwPqL8FS32l80ArBb3ASsAB5MNipw2mCV&#10;mqzqDlnFqMA0MjC2EbhKYSsAWDGtahv3/2NsYYwy/K/q6x+rYwOnCYBVI4AFwLLLm7OiWStq8hcF&#10;t3pelAEAwFLJR/zlAas41i6MAASWWBoVGGGrCFfFfhyr8zkjXNVsNsedTmecRgVG0CoCV64IABsg&#10;3geIQHPc/497/6+KWTgr3huI0Yb9agHAUhLAAmCdtIub5qzYbhWzWuMU3IqQVhqVeOV0AQDAV4nQ&#10;1Hbx+RGA6XGApRajAquRgdFoVaT9CFvVJQWqImyVRgWmsJUrAgALNaoV4au4r/8fxawlK9qy/hh/&#10;pVdfA8CDEsACYFPFp2lSc1a8eEthra3q617x01GJAACwzuYbqlKA6rtqawQgsJJiPGAEq1KjVRoZ&#10;GMfqes4IVsV4wAhbTdanfSErALhT8Xd53OePyRhxP/+HYnYvP8YZvqn2T50mAO7tLyYBLAD4Iqk5&#10;K0YedqoXbxHOipBWatxK9cgAALAsflttF40AzB8HWFkpUBWNVqPRqOz3++VwOCwjbFXn81btVdPR&#10;gdFqFSGrOOaKAMCDa1XbuHcfIaz48HU0Z0VQK5qzojFr4DQBcJcEsADg7uXNWXvFTXBrp/h5cAsA&#10;AG4rb6jKA1ZGAAJrK9qrqlGB0warCFfFsWi2qvN5I1zVbDbHnU7nU8gqGq0ieAUArJxozEofpI71&#10;uloRzPpTMRtz2HeaAPgaAlgA8LDy5qxo1hoXPw1uxdqvXgD6RA4AwPqKwNTTan/RCMD8cYC1lUYF&#10;VmGrIo0PrPM5I1QV4aoIWTUajemowHTMFQGAjdCoVoSv4p58tGVFc1Z8iPrfi9m9+QunCYBfIoAF&#10;AKsjPp2zaORhCm5FSCuNSrxyugAAlkJqqIqf355V+0YAAhstjQpMYatos4rAVezXJQWqotEq2quq&#10;8YHTsJUrAgB8RtyDj/vyEcCK++8/FLNxht9P1l+K2X34U6cJgOlfGgJYALC2UnNW3EzuVC8Mt4rZ&#10;J3nieD4qEQCALxej/rrVfh6wSg1V3eJmHCDARooxgdFeFWGr2EbIKh2r6zkjWBXjASNsNVlFGhUY&#10;YStXBAC4Y61qGx+YjhBW3H//j+rrdAyADSKABQCECGN9LGaf2InxhxHKGhWLG7cAANZRPuIvD1gZ&#10;AQjwGWlUYGq06vf75XA4nIatan0BO2uvKqLNKlqtInCVwlYAAA8sGrPSvfRYr6sV99mjNStGGQ6c&#10;JoD1I4AFANxWHtbqVPv9YnFwCwDgoUVoKsJT+QjAg+KmoSo9DsACKWQVzVXRYBXhqjgW4wPrfN4I&#10;VzWbzXGn0xmnUYFCVgDACmtUK+6hRwAr2rKiJSvuo/97MbvH3neaAFaXABYAUKe8OatdvbCMF5Ep&#10;uBUhrjQq0ad+AIAvlTdU5QErIwABvlIEqrKwVVGND5weq0s0V0WDVYStqharcTrmigAAGyLun0dr&#10;Vtw3v5ysPxez++nfF7PGrNi/cJoAVuAPdAEsAGBJxIvMRSMPtyZrWMzCWnn7FgCwfn5bbecDVvGz&#10;gRGAAN8ojQpMYatos4pWqwhb1fWc0VgVzVURrJqsND5wGrZyRQAAflGrmH1wOT7AfFTM7pdHc9ZJ&#10;tU6dIoDlIYAFAKyq1JwVN+2jUetdMatw3qqOxxu1KbgFADycfMRfHrAyAhCgBilQlcJW/X6/9pBV&#10;iGBVClmlUYFxzBUBALhz8WHm+NkuQljRjvW2mDVnnRWz1qw4ZuIEwD0TwAIANkHenLVXzD4pNCpu&#10;GrfiBWurOg4A/Lq8jSoPUH1XbY0ABKhRNipwGq6KkNVwOCyj0arWF1az9qoiRgbGmMBqbOD0GAAA&#10;D65RrbjPHSMN/6uYNWfFB5b/vTrWd5oA6iGABQDwU3lzVjRrXRazTwul4NZ1MWvfOnGqAFhDv83+&#10;PnxW7acRgPnjANyDNCowwlYRror9OFbrC6J2e9xsNsedTmecRgVG0CoCV64IAMBKipB+fAg5wldx&#10;vzvasmKixI+T9adidi/8wmkC+MY/bAWwAAC+Wt6cFW9MD6oXsSm4lcJavULlMwAPJ5qoutV+HrBa&#10;1GAFwD2LUYHVyMBotCrSfoSt6pICVRG2SqMChawAADZS3N+Oe9dxDzvask6LWSjrx+rYqVME8GUE&#10;sAAA7k9qzsqDW1vFTeNWjER8XwhrAfDr8hGAecDquwWPA/DAImQ1Go3K1GgVbVYxOjDCVnU9ZwSr&#10;YjxgBKsm69N+NFq5IgAA/Iq4hx0/q8b97GjHelvMmrOOJ+tNIZgF8DMCWAAAyykPY8X4w6iEjlEj&#10;EdiKTx7loxIBWB+LRgAeVCt/HIAlkwJVKWzV7/fL4XBYRtiq1hcOOzujCFtFm1WErFKjlSsCAEAN&#10;GtWKDxfHNIj/KmbNWRHU+s9iFtbyAWNgIwlgAQCsvjyslcYfpuDWfOMWAPcvb6hK4/7yEYDd4iZg&#10;BcASi/aqalTgtMEqNVnVHbKKcFUaGRjbqslqGrYCAIAlED8Px33oCGXF/eloy4oPFccowxhpmAJb&#10;AOv7B6EAFgDARsmbs9rVi94U3Dqrfk0alQjA531uBODT6s9XIwABVlgaFViFrYoIXMWxOp8zQlUR&#10;rup0OuNGozEdFZiOuSIAAKyw+HBw3IOOyQ4/FLOWrAhlRTgrjTgEWHkCWAAAfE7enNWuXiRHYCvG&#10;IH6YrOti1r515lQBayQ1VIU07i8fAZg/DsAKS6MCI1iVQlYRuIrgVV1SoCqarNKowBS2ckUAANgw&#10;cf85mrMihHVWbaM563iy3kzWqVMErBIBLAAA7kpqzsqDW6klYL5xC+A+LRoBGL6rtkYAAqypGA+Y&#10;2qsiWJVGBsaxup4zglUxHjDCVpNVpFGBEbZyRQAA4Nd/pK5W3F+Odqzvi1lzVjRo/Wd1zD1mYOkI&#10;YAEA8BDy5qy9yXpXvajeql5IN6vHrpwq4BekhqoIeD6r9tMIwPxxANZYGhWYGq36/X45HA7LCFvV&#10;+gPtrL2qiDaraLWKwJWQFQAA1CZ+vo/7xvEh3zTO8G0x+1BwjDQ8rx4DeJg/pASwAABYcnlzVqd6&#10;cR32qhfXYbt6gQ2svkUjANvV8fnHAdgQKWQVzVXRYBXhqjgWzVa1/iDabo+bzea40+mM06jA1GgF&#10;AAAsjZjIEPePUzArxhf+pZi1Z8WxC6cIqJsAFgAA6yRvzpoPbqXGrTQqEbg/EZhaFKD6bsHjAGyw&#10;NCqwClsVEbiK/ThWl2iuigarCFvFfoSs0jFXBAAAVlrcL47mrLgfHPeHfyxmAa031RLMAu6MABYA&#10;AJssNWfFC/F4gy0CWzEG8cNkXRc/HZUI/NyiEYAH1cofB4BP0qjAFLaKNqu6Q1bRWBXNVRGyiv1q&#10;fOA0bOWKAADAxmlUK+4NRwgrmrIimPVusl4VswYtgFsRwAIAgC8TNdaX1X4KbqXZM/ONW7DKIjzV&#10;rfYXjQDsFjcBKwBYKMYEVu1V022ErNKxup4zhayivWqyijQqMMJWrggAAPAF4vVKfFg37vOmcYZv&#10;i1lzVow0jICW+7/A4j9ABLAAAODO5c1Z88GtXvHTUYlwH/IRf3nAKo61CyMAAfgK2ajAabiq3++X&#10;w+FwGraq9QetWXtVEW1WMSawGhs4PQYAAFCTuM8b4asYZxjBrGjOilDW99WxvlMEm00ACwAAHlbe&#10;nNWuXrinF/Tvq/3UuAXznlbfH58bAZgeB4CvFqMCU8gqwlURvIpjtf6A1G6Pm83muNPpjNOowAha&#10;ReDKFQEAAJZIfNg2PoSSglnn1fZNtS6cItgMAlgAALBaL+bD/MjDreKnwa1Lp2qlzTdUpQDVd9XW&#10;CEAA7lwEqrJGq6IaHzg9VpcUqIqwVRoVKGQFAACsiUa1IpB1VMzGGMY2xhi+mqxTpwjWiwAWAACs&#10;r9ScFcGteCOzX73oj9DWdfHTxi3q99tqu2gEYP44ANTiw4cP0V5VprBVtFlFq1WErep6zghWxXjA&#10;CFZNVhofOG20ckUAAIANFK+/4n5t3KuNMFaMMIxgVjRo/aU6NnCaYAX/5xbAAgAAip82ZzWKm7BW&#10;uKpuClx78f8zeUNVClC1q+PzjwNA7VKgKoWt+v1+ORwOp6MD63zeKlg1HR0YgavUaOWKAAAAfLG4&#10;Rxv3X9M4w2jJilDWj9WxvlMEy0sACwAAuK28OWs+uHVV7Tez/VUTgalFAarvFjwOAPcuGxU4bbBK&#10;TVZ1h6wiXJVGBsY2Wq1S2AoAAIDaxL3WeL2XglnRkhWtWRHOOi5MOYClIIAFAADUfXMgNWfNB7fe&#10;Z7/mPsJaeUPVs2rfCEAAllYaFRhhqwhXxX4cq/M5I1zVbDbHnU5nnEYFRtAqAleuCAAAwFJpVOu8&#10;mAWyfqy2byfrVSGYBfdKAAsAAFgmKYyVB7e2isWNW+FgsrrV/qIRgN3q1wDAUopRgdXIwGi0KtJ+&#10;hK3qkgJVEbZKowJT2MoVAQAAWHnRlhX3V2NkYbRlfV/cBLN+qLbAXf+PJ4AFAAAsmd3J+l21/6S4&#10;CVP9vtruTNbLav+k2kZQ67zavypuGrXyfQB4EDEeMIJVqdEqjQyMY3U9ZwSrYjxghK0m69O+kBUA&#10;AMBGiw+4xr3UNM7wtJiNMvyxWgOnCL6OABYAAHBfIjQV4and4iZA9aRa4XfVY3WJgNZ1tf+u2l4X&#10;N8GtfB8AbiUFqqLRajQalf1+vxwOh2WErep83qq9ajo6MFqtImQVx1wRAAAAbiEas+L1axpj+K7a&#10;RjjrTTFr0wJ+gQAWAADwLfIAVYSqIkCVN1Tlj6+SvDkrQlnpk18n2a85cfkBNku0V1WjAqcNVhGu&#10;imPRbFXn80a4qtlsjjudzqeQVTRaRfAKAAAAatSoVtwjjcasuCeaxhm+mqwLpwhmBLAAAIBF0ri/&#10;fARg3lD1e6fokwhn9ar9CG2lT4P1isXBLQCWXBoVWIWtijQ+sM7njFBVhKsiZNVoNKajAtMxVwQA&#10;AIAlE21Z0ZoV90IjjPV9MRtnGPs/VFvYrP8pBLAAAGBjpBGA4Q/V9j5HADKTwlgRzkojD/PGrTy4&#10;BUBN0qjAFLaKNqsIXMV+XaKxKpqrotEq9qvxgdOwlSsCAADAmmgVs/ubaZxhrDfV1z8W7n2ypgSw&#10;AABgtUVg6nfVfhoBGPIGqydO08qKgNZ1tf+u2l4Xi4NbAMyJMYHRXhVhq9hGyCodq+s5U8gq2qsm&#10;q0ijAiNs5YoAAACwwaIxK16Pp2DW2+ImnBWr7xSxygSwAABgOaUAVQSqXlb7RgDyS/IwVgS05scf&#10;5sEtgLWRRgWmRqt+v18Oh8Np2KrO563aq4pos4oxgRG4SmErAAAA4Is1qhX3LmN8YQS0Ypzh62pd&#10;OEWsAgEsAAC4P3kbVRoBGCMBFwWsoE4RzupV+xHaSp8uy8cfnjhNwLJIIatorooGqwhXxbEYH1jn&#10;80a4qtlsjjudzjiNChSyAgAAgHsRH6yK1qy4dxltWd8XN8GsCGq9c4pYqm9YASwAAPgm+QjACFc9&#10;rfZTQ1UesIJVlcJYEc5aNP4wD24BfLUIVGVhq6IaHzg9VpdorooGqwhbVS1W43TMFQEAAICl1Cpm&#10;9yPTOMNYEdA6rrZw7wSwAABgsQhNRXgqHwGYN1gZAQiL5c1Z6VNo+fjDPLgFbKA0KjCFraLNKlqt&#10;ImxV13NGY1U0V0WwarLS+MBp2MoVAQAAgLURjVlxfyEPZv2lmN2njK0PkVIbASwAADZJHqCKUFWE&#10;q/KGqvxxoH4RyrrO9ufHH+bBLWCFpEBVClv1+/3aQ1YhglUpZJVGBcYxVwQAAAA2WqNaEcSKUFYE&#10;tNI4w1fFbMwhfBMBLAAAVt3nRgD+rvh5wApYXXlzVmzTTZF8/OGJ0wT3JxsVOA1XRchqOByW0WhV&#10;5/NW7VVFjAyMMYHV2MDpMQAAAIBbiHsY0ZoV9xojjJUHs34obhr+4de/mQSwAABYUmkEYPhDtc0b&#10;qlLACmBeBLJ62f6i8Yd5cAv4BTEqMIWsIlwVwas4VudzRriq2WyOO53OOI0KjKBVBK5cEQAAAOAe&#10;tIrZ/cPvi1lr1ttqHVfH4CcEsAAAuE+LRgCG3y94HOC+5M1Z6VNt+fjDPLgFaylGBVYjAyNsVaT9&#10;CFvVJQWqImyVRgUKWQEAAABLLhqzojkrQljRlhVNWW+K2X3FvxQ+9LmxBLAAALgLKUAVgao07i9v&#10;qPq9UwSsiQhlXWf78+MP8+AWLJUIWY1GozLaqyJYFW1W0WoVYau6njOCVTEeMIJVk/VpPxqtXBEA&#10;AABgjTSqFUGsaMxKzVnx9atiNuaQNSaABQDA5ywaAbhTLA5YAfBzeXNWbNNNlnz84YnTxF1KgaoU&#10;tur3++VwOJyODqzzeaO9KsJW0WYVIavUaOWKAAAAABsu7slEa1bcG3xd3DRnxX4KaLEOF1oACwBg&#10;o0Rg6nfVfoz6e1rtp4aqPGAFwP2JQFav2s/DWnmIKw9uscGivaoaFThtsEpNVnWHrCJclUYGxrZq&#10;spqGrQAAAAC4tVYxu9+X2rLeFrNg1vFk/ej0rBYBLACA9bBoBOCTauWPA7AeUnNW3KBJIw/z8Yd5&#10;cIsVlUYFVmGrIgJXcazO54xQVYSrOp3OuNFoTEcFpmOuCAAAAMC9iMas+KBdasv6odqPD2j+yelZ&#10;TgJYAADLKw9QLRoBmD8OAJ8Toazraj+vNE8hrjy4xT1LowIjWJVCVhG4iuBVXVKgKpqs0qjAFLZy&#10;RQAAAACWVqNacY8vGrNSc1Z8/cdCe/6DEsACALhfnxsB+LvqMSMAAXhIeXNWhLLSTZt8/OGJ03Q7&#10;MR4wtVdFsCqNDIxjdT1nBKtiPGCErSarSKMCI2zligAAAACslbjHFK1ZF8VsjGFqzopxhtGe5cOX&#10;93ERBLAAAO5EhKYiPPW5EYApYAUA6yICWb1qP0Jb/Ww/hbjy4NZaS6MCU6NVv98vh8NhGWGrOp+3&#10;aq8qos0qWq0icCVkBQAAAEClVczuz/1XMQtlRUArglnHk/Wj03N3BLAAAD4vD1BFqCoFqH6/4HEA&#10;4Jel5qy44ZM+dZeHtfL9pZRCVtFcFQ1WEa6KY9FsVefzRriq2WyOO53Op5BVarQCAAAAgK8QjVnx&#10;wcEUzEojDeMDlX9yem5PAAsA2ER5gGp+BGD+OADwMCKgdV3tv6u218VNcCvfv3Pv3r07HA6Hrffv&#10;33c/fvzYuby83Ol2u/9vhK3qEqGqCFdF2KoKWI3TMd8OAAAAANyTRrWiKSuCWSmgFffo/lhsSNv9&#10;1xDAAgDWRRoBGP5QbXeKm3GARgACwHrKm7MilJVuAp1kv+Zk/h86Pz8/GAwGW71ebxq2urq6Ouj3&#10;+93RaNSa/7Xj8bjY3t7+f/b390+/5TcajVXRXBUhq9ivxgdOw1YuIwAAAABLLNqyojXropiFs/KR&#10;hj8UNX5YclW0fI8AAEssAlO/q/YXjQDMA1YAwGbaKW5C2IfZ8f/24cOH4uPHj8Xl5WWMDoztoN/v&#10;X0/s3OYJyrIsIqT1Jb82hayivWqyijQqMMJWLhUAAAAAKyo+QBgffOwUs/fm8vfnWtVjEcqKUYbR&#10;lvVqss4m68dNOUECWADAQ0gBqt1icUOVEYAAwBcZDoefAlYRtur1ep+OLdAqvvJeSKPR+N3W1tb+&#10;eDzux+p0OhHMupocu4wxgdXYwGnYCgAAAAA2SGqk/z+rlURjVjRnpbaso2o/2rL+vG4nwQhCAOCu&#10;PKlWWDQCMH8cAOBWzs/Pi7zRajAYTI/VaXd3t2g2m0W32y22traKR48eTb+Otei3OFnX1f67antd&#10;3NSv56MSAQAAAGBTNaoV4wsjmJWas+I+2v+3qv9RAlgAwC/JRwBGeOpptW8EIABw5yJQFcGqq6ur&#10;adiqGhs4bbSqy/b2dtFut6dhqxgZeHBwMP06jtcoD2PFjaX0KcGTapsHtwAAAABgE0RbVnzy8aKY&#10;hbNSc1bsR2PWUn+4UQALADZThKYiPJWPAMwbqvJxgAAAdyYFqlLYKr6OVqsIW9UlGqsiYBWhqlgR&#10;skrHVkCEs3rVftxk6lf7veLnwS0AAAAAWEetYnZf7Pti1pYVDfSvJuu4WJJ7YwJYALA+8gBVhKri&#10;HUUjAAGAe5ePCoywVa/Xm27j6zpFsCqFrHZ2dj41Wm2YdMMpwlmLxh/mwS0AAAAAWGXRmBXNWf9R&#10;zJqzIpwVzVkRzPrxPn8jAlgAsPzSuL98BGDeUPV7pwgAuG8pUJWHrdLIwDqlJqvYplGBsR+NVtxa&#10;BLSuq/131TYff5gHtwAAAABgVaRg1utiNsYwNWdFMOtPdTyhABYAPIw0AjD8odoaAQgALJ00KvDq&#10;6moaror9OFanFKjqdrufRgWmsBUPJg9jxTfA/PjDPLgFAAAAAMuoUa0IZcUHElNz1tvJ+mPxDc3x&#10;AlgAcHciMPW7aj+NAAypoSofBwgAsDRSe1WErGKbmqyi5aouEaaKUFWEq9KowBS2YuXlYa3Y9qv9&#10;fPzhidMEAAAAwJKItqxozYr7WNGW9UNx05wV+7/6wUMBLAD4dSlAFe8GpgCVEYAAwEpJowJTo1UE&#10;rOLrOF6XFKiKsFWsnZ2dTyMDoRKBrF62v2j8YR7cAgAAAID71Kq20ZZ1Vtw0Z8X+j+kXCWABsKny&#10;cX9pBGDeUGUEIACwclLIKrVX9Xq96Ta+rlO0V0WLVT4qMI5BDfLmrHfVNh9/mAe3AAAAAKAu0ZgV&#10;zVmvJ+tUAAuAdZKPAIxw1dNq3whAAGBtpEBVHraKRqtotqr1B63d3WmjVbfb/RSySsdgScX/FNfZ&#10;/vz4wzy4BQAAAABfTQALgFUQoakIT+UjAPMGKyMAAYC1k0YFXl1dTcNWseoOWUWoKsJVEbJK4wNT&#10;2ArWXN6cFdt+tZ+PPzxxmgAAAABYpOUUAPBA8gBVhKoiXJU3VOWPAwCspTQqMIJVKWSVjtUlhawi&#10;XBVjA2NUYApbwQbbqdaXiEBWr9rPw1p5iCsPbgEAAACw5gSwALhrqY0qHwEYYwHnA1YAABshHxWY&#10;AlbxdezXJQWqImwVa2dn51PYCvhmcT/t8Ba/PjVnRSAr1djl4w/z4BYAAAAAK0gAC4AvkUYAhj9U&#10;27yhKgWsAAA2UjRWRbAqtVf1er1Px+oUgaoIVuWjAmM/AljA0sjDWv/Hr/zaCGVdV/vvsuMpxJUH&#10;twAAAABYEuV4PP7fTgPARlo0AjD8fsHjAAAbLwWq8karwWAwHR9YpxSo6na7n5qthKyA4qfNWfEH&#10;URp5mI8/PPn/2bub3cjRIw2jKqA29IKLtlGrXrfvrC/dgDcSQC8oIBvQ+M1hZEVXpywpS5+UP+cA&#10;BD9SwmCQG5ekpyN8TAAAAADjmYAFcH0qoEpQVev++oSq33xEAADPS1CVsGpd131sVWsDE2CNkslV&#10;mWBVawP7RCuAZ0x33ycVv7QSMUHWsp0TbT22c0VcPdwCAAAA4A0EWACX4dgKwOnueGAFAMALKqiq&#10;2CrPmWqV2GqUml6VqCpX1gfWO4DB8jvAX97w/TU5K0FWjfnrsVY/AwAAANw8ARbA58lf2n7dzln1&#10;94/tXBOqemAFAMAb9VWBia2WZRkeWUXCqoqspmm6+/r16/4dwAXpsda3F743gdZuOz9s993d93Cr&#10;nwEAAACukgAL4P0dWwH49+3qXwcA4CclrEpgVbFVIqt6N1KCqoRVfVVgzploBXBjemH60pStPjkr&#10;UVatPLxv33PvIwUAAAAuzZenp6fffQwAL+oBVaKqxFV9QlX/OgAA7yyrAvtEq6wNzLuRKqia5/mw&#10;KrBiKwCGS5y1bOdEW4/bebn7Hm71MwAAAMCnMQELuGXPrQD89e6vgRUAAIPVJKt1Xff3XLU+cJTE&#10;VImqElfVqkCRFcBZyO8tf3nD99fkrARZVej2iVv9DAAAAPCuBFjANUo0NW3nf273PqGqAisAAD5Y&#10;BVWZXpUpVnnOVKvEVqPU9KpEVbmmaTqsDATgavRY69sL35tAa7edH7b77u54uAUAAADwIgEWcCmO&#10;rQCM3458HQCAT9RXBSa2WpZlf8/zSJlelSlWCasSWdVEKwD48X8y2vmlKVs9xkqgVSsPa+JWD7cA&#10;AACAG/Xl6enpdx8D8Il6QPXjCsD+dQAAzkgFVT22qpWBI9Ukq9xrVWDOmXIFAJ8scdaynRNtPW7n&#10;5e6v4RYAAABwRUzAAkY4tgJw2t6HFYAAABeiVgWu67oPrHLl3UiJqhJXzfN8WB9YsRUAnLH8rvWX&#10;N3x/xViJs46tP+zhFgAAAHDmvxQAeI0EU79u52MrAHtgBQDABalVgQmrKrKqd6NUZJW4qlYFVmwF&#10;ADeix1rfXvjeBFq77fyw3fv6wx5uAQAAAB9MgAVUQJW/dFVA9fft6l8HAOCC1arAmmiVwCrPeT9K&#10;BVWJrXJN03SIrQCAN+n/4/nSlK0eYyXQ+nH9YQ+3AAAAgHfw5enp6XcfA1ydHlAdWwHYvw4AwJWo&#10;yKqmVy3Lsr/neaQEVQmr+qpAkRUAXIQea+X+uJ37+sN7HxMAAAD8byZgweXoKwATT/1jO/+6fc0K&#10;QACAG1BBVY+tMtEqk62G/mP0b3/bT7Sa5/kQWdU7AOBiTdv1GgmylnY+tv6wh1sAAABwMwRY8PkS&#10;TeUXXc+tAKzACgCAG1KrAtd13cdWuWqy1SiJqhJX1drAPtEKALh5+V1yX3/47YXv75OzHrZ7X3/Y&#10;wy0AAAC4+B+agffXA6pEVT9OqLICEACAQ1BVsVWeR0dWmViVsCpX1gZmVWC9AwB4R788cz4mUdau&#10;nX9cf9jDLQAAADg7X56enn73McCr/bbdj60A7F8HAIC9viqwpljlOedRKqjK5Kpc0zQdYisAgAvX&#10;J2fl/rid+/rDex8TAAAAH8kELPi+AjD+ud2tAAQA4NUysaoCq8RVy7Ic3o2UoCphVV8VmHMCLACA&#10;KzXdff9d3ksSZC3bucdaPeLq4RYAAACcRIDFtUow9et2rhWAUROq+jpAAAB4lawK7BOtsjYw74b+&#10;w3YLquZ5Pky2qtgKAID/Kb///uUN31+TsxJk1T/y+vrDHm4BAADAn34AhUtSAVWCqgqorAAEAODd&#10;JKhKWLWu6z62qrWBmWg1SmKqRFWJq2pVoMgKAODD9Vjr20v/bLz7/zgrHtr7irh6uAUAAMCV+/L0&#10;9PS7j4FP1tf91QrAPqGqfx0AAH5aBVUVW+U5U60SW41S06sSVeVKZFXvAAC4an1yVqKsWnnY1x/e&#10;+5gAAAAulwlYjNJXACae+sd2tgIQAIAP0VcFJrZalmV4ZBUJqyqymqbpMNEKAICbNW1XvLQSMUHW&#10;sp0TbT22c0VcPdwCAADgDAiweKtEU/llQV8B2CdU9XWAAAAwVMKqBFY9tqqVgSPVJKvca1Vgzplo&#10;BQAAPyG/s//lDd9fk7MSZNXKwx5r9TMAAAADf5iDHlAlqkpAZQUgAABno1YFruu6j6tyzruRKqia&#10;5/mwKrBiKwAAOBM91vr20j+r/3vttvPDdt/dfQ+3+hkAAIA3EGBdt1r311cA1oQqKwABADgrNb0q&#10;kVXuNckqU65GSUyVqCpxVa0KrNgKAACuTN+L/dKUrT45K1FWrTy8b99z7yMFAAD4f1+enp5+9zFc&#10;lFoBGP/c7lYAAgBwEWpVYE20SmCV57wfpYKqxFa5pmk6rAwEAAB+WuKsZTsn2nrczsvd93CrnwEA&#10;AK6OCVjnIX/5+XU71wrA6BOsrAAEAOAiVGRV06uWZdnf8zxSpldlilVfFZh3AADAUPk7wy9v+P6a&#10;nJUgq1Ye9olb/QwAAHAxPxgxTgVUCapq3V+fUPWbjwgAgEtUQVWPrTLRKpOtRkpclYlW8zwfIqt6&#10;BwAAXIQea3174XvzA8ZuOz9s993d8XALAADg0wiw3q5Po6oVgFkJeCywAgCAi1arAtd13cdWuUZH&#10;VomqElclsqr1gRVbAQAAN6WPtH1pylaPsfJDS608rIlbPdwCAAB4V1+enp5+9zH8aQVg4qp/bOea&#10;UNUDKwAAuCq1KjBhVUVW9W6UiqwSV2VtYFYFVmwFAAAwWOKsZTsn2nrczsvdX8MtAACAF137BKxj&#10;KwD7BCsrAAEAuAl9VWAFVnnOeZQKqhJb5Zqm6RBbAQAAfKL8beSXN3x/xViJs46tP+zhFgAAcKM/&#10;ZFyaHlAlqkpc1SdU9a8DAMDNyMSqhFU1vWpZlsO7kRJUJazqqwJzToAFAABwBXqs9e2F702gtdvO&#10;D9u9rz/s4RYAAHAlziXAem4F4K93fw2sAADgZlVQ1Sda/fHHH/v1gUP/wb4FVfM8HyZbiawAAAD+&#10;oo/8fWnKVo+x8kPdj+sPe7gFAACcsS9PT0+/D/y/n2hq2s7/3O59QlUFVgAAQJOgKmHVuq772KrW&#10;BibAGiWTqzLBqtYG9olWAAAAfKoea+X+uJ37+sN7HxMAAHyOUyZgHVsBGL8d+ToAAPCMCqoqtspz&#10;plolthqlplclqsqV9YH1DgAAgLM13X3/D95fkiBraedj6w97uAUAAPykHmBVQJW/vNS6vz6h6jcf&#10;FwAAvE1fFZjYalmW4ZFVJKyqyGqapruvX7/u3wEAAHD18refvv7w2wvf3ydnPWz3vv6wh1sAAMAR&#10;WUH45GMAAIDTJaxKYFWxVSKrejdSgqqEVX1VYM6ZaAUAAAADJMratfOP6w97uAUAADdDgAUAAK+U&#10;VYF9olXWBubdSBVUzfN8WBVYsRUAAACcsT45K/fH7dzXH977mAAAuAYCLAAAaGqS1bqu+3uuWh84&#10;SmKqRFWJq2pVoMgKAACAG5Iga9nOPdbqEVcPtwAA4KwIsAAAuDkVVGV6VaZY5TlTrRJbjVLTqxJV&#10;5Zqm6bAyEAAAAHiTmpyVIKtGU/f1hz3cAgCA4QRYAABcpb4qMLHVsiz7e55HyvSqTLFKWJXIqiZa&#10;AQAAAJ8iUdZuOz+09xVx9XALAABOIsACAOBiVVDVY6taGThSTbLKvVYF5pwpVwAAAMDF6pOzEmXV&#10;ysO+/vDexwQAwI8EWAAAnL1aFbiu6z6wypV3I1VQNc/zYX1gxVYAAADAzUuQtWznRFuP7VwRVw+3&#10;AAC4YgIsAADOQq0KTFhVkVW9GyUxVaKqxFW1KrBiKwAAAIB3VJOzEmTVf1XWY61+BgDgwgiwAAD4&#10;MLUqsCZaJbDKc96PUkFVYqtc0zQdYisAAACAM5RAa7edH7b77u57uNXPAACcAQEWAADvqiKrml61&#10;LMv+nueRElQlrOqrAkVWAAAAwJXrk7MSZdXKw/v2Pfc+JgCAsQRYAAC8WQVVPbbKRKtMthopcVUm&#10;Ws3zfIis6h0AAAAA/1PirGU7J9p63M7L3fdwq58BAHglARYAAM+qVYHruu5jq1w12WqURFWJq2pt&#10;YJ9oBQAAAMCHqclZCbLqv7rrE7f6GQDgpgmwAABuXAVVFVvleXRklYlVCatyZW1gVgXWOwAAAAAu&#10;TgKt3XZ+2O67u+PhFgDA1RFgAQDcgL4qsKZY5TnnUSqoyuSqXNM0HWIrAAAAAG5Wj7ESaNXKw5q4&#10;1cMtAICLIMACALgSmVhVgVXiqmVZDu9GSlCVsKqvCsw5ARYAAAAA/ITEWct2TrT1uJ2Xu7+GWwAA&#10;n0aABQBwYbIqsE+0ytrAvBupgqp5nv+0PlBkBQAAAMAZqRgrcdax9Yc93AIAeDcCLACAM5SgKmHV&#10;uq772KrWBmai1SiZXJUJVgmralVgTbQCAAAAgCuTQGu3nR+2e19/2MMtAID/SYAFAPBJKqiq2CrP&#10;mWqV2GqUml6VqCpXIqt6BwAAAAAc1WOsBFo/rj/s4RYAcIMEWAAAA/VVgYmtlmUZHllFwqqKrKZp&#10;Oky0AgAAAACG6rFW7o/bua8/vPcxAcB1EWABAPykhFUJrHpsVSsDR6pJVrnXqsCcM9EKAAAAADh7&#10;CbKWdj62/rCHWwDAmRJgAQC8Uq0KXNd1H1flnHcjVVA1z/NhVWDFVgAAAADATemTsx62e19/2MMt&#10;AOADCbAAAJqaXpXIKveaZJUpV6MkpkpUlbiqVgVWbAUAAAAAcIJEWbt2/nH9YQ+3AICfJMACAG5O&#10;BVU10SrPWR2Y2GqUCqoSW+WapumwMhAAAAAA4BP1yVm5P27nvv7w3scEAM8TYAEAVykxVaKqiq2W&#10;Zdnf8zxSpldlilXCqkRWNdEKAAAAAOAKJMha2vnY+sMebgHATRBgAQAXq4KqHltlolUmW42UuCoT&#10;reZ53q8OrElWeQcAAAAAwEFNzuqxVl9/2MMtALhYAiwA4OzVqsB1XfexVa7RkVWiqsRViaxqfWDF&#10;VgAAAAAAvLv80ne3nR/a+4q4ergFAGdFgAUAnIVaFZiwqiKrejdKRVaJq2pVYMVWAAAAAACcrT45&#10;K1FWrTzs6w/vfUwAfBQBFgDwYfqqwAqs8pzzKBVUJbbKNU3TIbYCAAAAAODqJchatnOircd2roir&#10;h1sA8GYCLADgXWViVcKqml61LMvh3UgJqhJW9VWBIisAAAAAAN6oJmclyKqVh339YQ+3AGBPgAUA&#10;vFkFVX2i1R9//LFfHzhS4qpMtJrn+TDZqt4BAAAAAMAHyy/Fd9v5ob2viKuHWwBcMQEWAPD8T47/&#10;+c8+rFrXdR9b1drABFijZHJVJljV2sA+0QoAAAAAAC5Un5yVKKtWHt6377n3MQFcJgEWANy4Cqoq&#10;turrA0fp06uyNjCrAusdAAAAAADcuMRZy3ZOtPW4nZe77+FWPwPwyQRYAHAD+qrAhFXLsuyf836k&#10;hFWZXJVrmqZDbAUAAAAAALybmpyVIKtWHvaJW/0MwAACLAC4EgmrElhVbJXIqt6NlKAqYVVfFZhz&#10;JloBAAAAAABnJYHWbjs/bPfd3fdwq58BeCUBFgBc2k9G//nPnyZaZW1g3o1UQdU8z4dVgRVbAQAA&#10;AAAAV6lPzsofImrl4X37nnsfE4AACwDOUoKqhFXruu5jq1y1PnCUxFSJqhJX1apAkRUAAAAAAPAK&#10;ibOW7Zxo63E7L3fHwy2AqyLAAoBPUkFVxVZ5zlSrxFaj1PSqRFW5ElnVOwAAAAAAgA9SMVbirFrz&#10;0Sdu9XAL4OwJsABgoL4qMLHVsiz7e55HSliVKVYJq6ZpOky0AgAAAAAAuDAJtHbb+WG77+6Oh1sA&#10;n0KABQA/qYKqHlvVysCRapJV7rUqMOdMtAIAAAAAALhBPcZKoPXj+sMebgG8GwEWALxSrQpc13Uf&#10;V+WcdyNVUDXP82FVYMVWAAAAAAAAnCxx1rKdE209bue+/vDexwS8hgALAJpaFZiwKlOsapJV3o2S&#10;mCpRVeKqWhVYsRUAAAAAAABnoWKsxFnH1h/2cAu4MQIsAG5OrQqsiVYJrPKc96NUUJXYKtc0TYfY&#10;CgAAAAAAgKvSJ2c9bPe+/rCHW8AVEGABcJUqsqrpVcuy7O95HilBVcKqvipQZAUAAAAAAMAzEmXt&#10;2vnH9Yc93ALOlAALgItVQVWPrTLRKpOtRkpclYlW8zwfIqt6BwAAAAAAAIP0yVm5P27nvv7w3scE&#10;H0+ABcDZq1WB67ruY6tcoyOrRFWJqxJZ1frAiq0AAAAAAADgzCXIWtr52PrDHm4BP0GABcBZqFWB&#10;FVvlud6NUmFVrqwNzKrAegcAAAAAAAA3pE/Oetjuff1hD7eAHwiwAPgwfVVgzrnnOedRKqjK5Kpc&#10;0zQdYisAAAAAAADgzRJl7bbzQ3tfEVcPt+AmCLAAeFeZWNWnVy3Lcng3UoKqhFV9VWDOCbAAAAAA&#10;AACAT9EnZyXKqpWHff3hvY+JSyfAAuAkWRXYJ1plbWDejVRB1TzPf1ofKLICAAAAAACAi5cga9nO&#10;ibYe27kirh5uwdkQYAHwrARVCavWdd3HVrU2MBOtRsnkqkywSlhVqwJrohUAAAAAAADApiZnJciq&#10;SRF9/WEPt2AoARbAjaugqmKrPGeqVWKrUWp6VaKqXIms6h0AAAAAAADAO0uUtdvOD+19RVw93II3&#10;E2AB3IC+KjCx1bIswyOrSFhVkdU0TYeJVgAAAAAAAABnqk/OSpRVKw/v2/fc+5joBFgAVyJhVQKr&#10;iq0SWdW7kRJUJazK9KpaFZhzJloBAAAAAAAAXLHEWct2TrT1uJ2Xu+/hVj9zpQRYABemVgWu67qP&#10;q3LOu5EqqJrn+bAqsGIrAAAAAAAAAF6lJmclyKo/8vaJW/3MBRFgAZyhmmSVyCr3XLU+cJTEVImq&#10;ElfVqsCKrQAAAAAAAAD4UAm0dtv5Ybvv7r6HW/3MJxNgAXySCqpqolWeszowsdUoFVQltso1TdNh&#10;ZSAAAAAAAAAAF6lPzkqUVSsP79v33PuYxhFgAQyUmCpRVcVWy7Ls73keKdOrMsUqYVUiq5poBQAA&#10;AAAAAMBNS5y1bOdEW4/bebk7Hm7xCgIsgJ9UQVWPrTLRKpOtRkpclYlW8zzvVwfWJKu8AwAAAAAA&#10;AIB3UDFW4qz6I3ifuNXDrZslwAJ4pVoVuK7rPrbKNTqySlSVuCqRVa0PrNgKAAAAAAAAAM5I/oC+&#10;284P2313dzzcuioCLICmVgUmrKrIqt6NUpFV4qpaFVixFQAAAAAAAABcoR5jJdD6cf1hD7fOngAL&#10;uDm1KrAmWiWwynPej1JBVWKrXNM0HWIrAAAAAAAAAOBZibOW7Zxo63E79/WH95/5/6AAC7hKmViV&#10;sKqmVy3Lcng3UoKqhFV9VaDICgAAAAAAAAA+TMVYibOOrT/s4da7EGABF6uCqppolXMmWmWy1UiJ&#10;qzLRap7nw2SregcAAAAAAAAAXIw+Oethu/f1hz3cepYACzh7tSpwXdd9bJWrJluNkslVmWBVawP7&#10;RCsAAAAAAAAA4OYkytq182H9oQALOAsVVFVs1dcHjtKnV2VtYFYF1jsAAAAAAAAAgNcQYAEfpq8K&#10;TFi1LMv+Oe9HqaAqk6tyTdN0iK0AAAAAAAAAAH6WAAt4VwmrElhVbJXIqt6NlKAqYVVfFZhzAiwA&#10;AAAAAAAAgFEEWMBJsiqwT7TK2sC8G6mCqnmeD5OtKrYCAAAAAAAAAPgMAizgWQmqElat67qPrXLV&#10;+sBRElMlqkpcVasCRVYAAAAAAAAAwLkSYMGNq6CqYqs8Z6pVYqtRanpVoqpciazqHQAAAAAAAADA&#10;JRFgwQ3oqwITWy3Lsr/neaSEVZlilbBqmqbDRCsAAAAAAAAAgGshwIIrUUFVj61qZeBINckq91oV&#10;mHMmWgEAAAAAAAAAXDsBFlyYWhW4rus+rso570aqoGqe58OqwIqtAAAAAAAAAABumQALzlCtCkxY&#10;lSlWNckq70ZJTJWoKnFVrQqs2AoAAAAAAAAAgOMEWPBJalVgTbRKYJXnvB+lgqrEVrmmaTqsDAQA&#10;AAAAAAAA4O0EWDBQRVY1vWpZlv09zyNlelWmWPVVgXkHAAAAAAAAAMD7EmDBT6qgqsdWmWiVyVYj&#10;Ja7KRKt5ng+RVb0DAAAAAAAAAOBjCLDglWpV4Lqu+9gq1+jIKlFV4qpEVrU+sGIrAAAAAAAAAAA+&#10;nwALmloVWLFVnuvdKBVW5crawKwKrHcAAAAAAAAAAJw3ARY3p68KzDn3POc8SgVVmVyVa5qmQ2wF&#10;AAAAAAAAAMDlEmBxlTKxqk+vWpbl8G6kBFUJq/qqwJwTYAEAAAAAAAAAcH0EWFysCqr6RKusDcz6&#10;wJEqqJrn+U/rA0VWAAAAAAAAAAC3R4DF2UtQlbBqXdd9bFVrAxNgjZLJVZlgVWsD+0QrAAAAAAAA&#10;AAAoAizOQgVVFVvlOVOtEluNUtOrElXlyvrAegcAAAAAAAAAAK8hwOLD9FWBia2WZRkeWUXCqoqs&#10;pmm6+/r16/4dAAAAAAAAAAD8LAEW7yphVQKriq0SWdW7kRJUJazqqwJzzkQrAAAAAAAAAAAYRYDF&#10;SWpV4Lqu+7gq57wbqYKqeZ4PqwIrtgIAAAAAAAAAgM8gwOJZNckqkVXuuWp94CiJqRJVJa6qVYEV&#10;WwEAAAAAAAAAwLkRYN24CqpqolWeszowsdUoFVQltso1TdNhZSAAAAAAAAAAAFwSAdYNSEyVqKpi&#10;q2VZ9vc8j5TpVZlilbAqkVVNtAIAAAAAAAAAgGshwLoSFVT12KpWBo5Uk6xyz+rAOmfKFQAAAAAA&#10;AAAAXDsB1oWpVYHruu4Dq1x5N1KiqsRV8zwf1gdWbAUAAAAAAAAAALdMgHWGalVgwqqKrOrdKBVZ&#10;Ja6qVYEVWwEAAAAAAAAAAMcJsD5JrQqsiVYJrPKc96NUUJXYKtc0TYfYCgAAAAAAAAAAeDsB1kCZ&#10;WJWwqqZXLctyeDdSgqqEVX1VoMgKAAAAAAAAAADenwDrJ1VQVROtcs5Eq0y2GilxVSZazfN8mGxV&#10;7wAAAAAAAAAAgI8hwHqlWhW4rus+tspVk61GyeSqTLCqtYF9ohUAAAAAAAAAAPD5BFhNBVUVW/X1&#10;gaP06VVZG5hVgfUOAAAAAAAAAAA4bzcXYPVVgTXFKs85j1JBVSZX5Zqm6RBbAQAAAAAAAAAAl+sq&#10;A6xMrKrAKnHVsiyHdyMlqEpY1VcF5pwACwAAAAAAAAAAuD4XHWBlVWCfaJW1gXk3UgVV8zwfJltV&#10;bAUAAAAAAAAAANyWsw+wElQlrFrXdR9b1drATLQaJTFVoqrEVbUqUGQFAAAAAAAAAAD86CwCrAqq&#10;KrbKc6ZaJbYapaZXJarKlciq3gEAAAAAAAAAALzGhwVYfVVgYqtlWfb3PI+UsCpTrBJWTdN0mGgF&#10;AAAAAAAAAADws941wKqgqsdWtTJwpJpklXutCsw5E60AAAAAAAAAAABGOSnAqlWB67ru46qc826k&#10;CqrmeT6sCqzYCgAAAAAAAAAA4DM8G2DV9KpEVrnXJKtMuRolMVWiqsRVtSqwYisAAAAAAAAAAIBz&#10;cwiwHh4e7v7973/vVwcmthqlgqrEVrmmaTqsDAQAAAAAAAAAALgkX/vDe64RzPSqTLHqqwLzDgAA&#10;AAAAAAAA4FocAqzEUm+VuCoTreZ5PkRW9Q4AAAAAAAAAAODaHaqr56ZTJapKXJXIqtYHVmwFAAAA&#10;AAAAAABwy748/Vc9/Otf/9rfE2NVbAUAAAAAAAAAAMBxfwqwAAAAAAAAAAAAeD0BFgAAAAAAAAAA&#10;wIkEWAAAAAAAAAAAACcSYAEAAAAAAAAAAJxIgAUAAAAAAAAAAHAiARYAAAAAAAAAAMCJBFgAAAAA&#10;AAAAAAAnEmABAAAAAAAAAACcSIAFAAAAAAAAAABwIgEWAAAAAAAAAADAiQRYAAAAAAAAAAAAJxJg&#10;AQAAAAAAAAAAnEiABQAAAAAAAAAAcCIBFgAAAAAAAAAAwIkEWAAAAAAAAAAAACcSYAEAAAAAAAAA&#10;AJxIgAUAAAAAAAAAAHAiARYAAAAAAAAAAMCJBFgAAAAAAAAAAAAnEmABAAAAAAAAAACcSIAFAAAA&#10;AAAAAABwIgEWAAAAAAAAAADAiQRYAAAAAAAAAAAAJxJgAQAAAAAAAAAAnEiABQAAAAAAAAAAcCIB&#10;FgAAAAAAAAAAwIkEWAAAAAAAAAAAACcSYAEAAAAAAAAAAJxIgAUAAAAAAAAAAHAiARYAAAAAAAAA&#10;AMCJ/k+AAQBN+fkQdcXCoQAAAABJRU5ErkJgglBLAQItABQABgAIAAAAIQCxgme2CgEAABMCAAAT&#10;AAAAAAAAAAAAAAAAAAAAAABbQ29udGVudF9UeXBlc10ueG1sUEsBAi0AFAAGAAgAAAAhADj9If/W&#10;AAAAlAEAAAsAAAAAAAAAAAAAAAAAOwEAAF9yZWxzLy5yZWxzUEsBAi0AFAAGAAgAAAAhAMA/y0mT&#10;BQAApBsAAA4AAAAAAAAAAAAAAAAAOgIAAGRycy9lMm9Eb2MueG1sUEsBAi0AFAAGAAgAAAAhAKom&#10;Dr68AAAAIQEAABkAAAAAAAAAAAAAAAAA+QcAAGRycy9fcmVscy9lMm9Eb2MueG1sLnJlbHNQSwEC&#10;LQAUAAYACAAAACEA9aJqWtkAAAAGAQAADwAAAAAAAAAAAAAAAADsCAAAZHJzL2Rvd25yZXYueG1s&#10;UEsBAi0ACgAAAAAAAAAhAJsbFBFoZAAAaGQAABQAAAAAAAAAAAAAAAAA8gkAAGRycy9tZWRpYS9p&#10;bWFnZTEucG5nUEsFBgAAAAAGAAYAfAEAAIxuAAAAAA==&#10;">
                     <v:shape id="Rectangle 51" o:spid="_x0000_s1027" style="position:absolute;width:73152;height:11303;visibility:visible;mso-wrap-style:square;v-text-anchor:middle" coordsize="7312660,1129665" o:gfxdata="UEsDBBQABgAIAAAAIQDb4fbL7gAAAIUBAAATAAAAW0NvbnRlbnRfVHlwZXNdLnhtbHyQz07DMAyH&#10;70i8Q+QralM4IITa7kDhCAiNB7ASt43WOlEcyvb2pNu4IODoPz9/n1xv9vOkForiPDdwXVagiI23&#10;jocG3rdPxR0oScgWJ8/UwIEENu3lRb09BBKV0ywNjCmFe63FjDSjlD4Q50nv44wpl3HQAc0OB9I3&#10;VXWrjedEnIq03oC27qjHjympx31un0wiTQLq4bS4shrAECZnMGVTvbD9QSnOhDInjzsyuiBXWQP0&#10;r4R18jfgnHvJr4nOknrFmJ5xzhraRtHWf3Kkpfz/yGo5S+H73hkquyhdjr3R8m2lj09svwAAAP//&#10;AwBQSwMEFAAGAAgAAAAhAFr0LFu/AAAAFQEAAAsAAABfcmVscy8ucmVsc2zPwWrDMAwG4Ptg72B0&#10;X5TuUMaI01uh19I+gLGVxCy2jGSy9e1nemrHjpL4P0nD4SetZiPRyNnCruvBUPYcYp4tXC/Htw8w&#10;Wl0ObuVMFm6kcBhfX4Yzra62kC6xqGlKVgtLreUTUf1CyWnHhXKbTCzJ1VbKjMX5LzcTvvf9HuXR&#10;gPHJNKdgQU5hB+ZyK23zHztFL6w81c5zQp6m6P9TMfB3PtPWFCczVQtB9N4U2rp2HOA44NMz4y8A&#10;AAD//wMAUEsDBBQABgAIAAAAIQDYfN7+xgAAANwAAAAPAAAAZHJzL2Rvd25yZXYueG1sRI9Ba8Mw&#10;DIXvg/0Ho8Fuq7NCR8nqljEoDTusrO2hu4lYjdPFdrC1NP331WGwm8R7eu/TYjX6Tg2UchuDgedJ&#10;AYpCHW0bGgOH/fppDiozBotdDGTgShlWy/u7BZY2XsIXDTtulISEXKIBx9yXWufakcc8iT0F0U4x&#10;eWRZU6NtwouE+05Pi+JFe2yDNDjs6d1R/bP79Qa2H8O84uuU0qc7btapmp15823M48P49gqKaeR/&#10;8991ZQV/JvjyjEyglzcAAAD//wMAUEsBAi0AFAAGAAgAAAAhANvh9svuAAAAhQEAABMAAAAAAAAA&#10;AAAAAAAAAAAAAFtDb250ZW50X1R5cGVzXS54bWxQSwECLQAUAAYACAAAACEAWvQsW78AAAAVAQAA&#10;CwAAAAAAAAAAAAAAAAAfAQAAX3JlbHMvLnJlbHNQSwECLQAUAAYACAAAACEA2Hze/sYAAADcAAAA&#10;DwAAAAAAAAAAAAAAAAAHAgAAZHJzL2Rvd25yZXYueG1sUEsFBgAAAAADAAMAtwAAAPoCAAAAAA==&#10;" path="m,l7312660,r,1129665l3619500,733425,,1091565,,xe" fillcolor="#4472c4 [3204]" stroked="f" strokeweight="1pt">
                       <v:stroke joinstyle="miter"/>
                       <v:path arrowok="t" o:connecttype="custom" o:connectlocs="0,0;7315200,0;7315200,1130373;3620757,733885;0,1092249;0,0" o:connectangles="0,0,0,0,0,0"/>
@@ -284,6 +285,7 @@
           <w:r>
             <w:rPr>
               <w:noProof/>
+              <w:lang w:eastAsia="fr-CA"/>
             </w:rPr>
             <mc:AlternateContent>
               <mc:Choice Requires="wps">
@@ -362,7 +364,7 @@
                                 <w:sdtContent>
                                   <w:p>
                                     <w:pPr>
-                                      <w:pStyle w:val="NoSpacing"/>
+                                      <w:pStyle w:val="Sansinterligne"/>
                                       <w:jc w:val="right"/>
                                       <w:rPr>
                                         <w:color w:val="595959" w:themeColor="text1" w:themeTint="A6"/>
@@ -384,7 +386,7 @@
                               </w:sdt>
                               <w:p>
                                 <w:pPr>
-                                  <w:pStyle w:val="NoSpacing"/>
+                                  <w:pStyle w:val="Sansinterligne"/>
                                   <w:jc w:val="right"/>
                                   <w:rPr>
                                     <w:color w:val="595959" w:themeColor="text1" w:themeTint="A6"/>
@@ -445,7 +447,7 @@
                     <v:stroke joinstyle="miter"/>
                     <v:path gradientshapeok="t" o:connecttype="rect"/>
                   </v:shapetype>
-                  <v:shape id="Text Box 152" o:spid="_x0000_s1026" type="#_x0000_t202" style="position:absolute;margin-left:0;margin-top:0;width:8in;height:1in;z-index:251658241;visibility:visible;mso-wrap-style:square;mso-width-percent:941;mso-height-percent:92;mso-top-percent:818;mso-wrap-distance-left:9pt;mso-wrap-distance-top:0;mso-wrap-distance-right:9pt;mso-wrap-distance-bottom:0;mso-position-horizontal:center;mso-position-horizontal-relative:page;mso-position-vertical-relative:page;mso-width-percent:941;mso-height-percent:92;mso-top-percent:818;mso-width-relative:page;mso-height-relative:page;v-text-anchor:bottom" o:gfxdata="UEsDBBQABgAIAAAAIQC2gziS/gAAAOEBAAATAAAAW0NvbnRlbnRfVHlwZXNdLnhtbJSRQU7DMBBF&#10;90jcwfIWJU67QAgl6YK0S0CoHGBkTxKLZGx5TGhvj5O2G0SRWNoz/78nu9wcxkFMGNg6quQqL6RA&#10;0s5Y6ir5vt9lD1JwBDIwOMJKHpHlpr69KfdHjyxSmriSfYz+USnWPY7AufNIadK6MEJMx9ApD/oD&#10;OlTrorhX2lFEilmcO2RdNtjC5xDF9pCuTyYBB5bi6bQ4syoJ3g9WQ0ymaiLzg5KdCXlKLjvcW893&#10;SUOqXwnz5DrgnHtJTxOsQfEKIT7DmDSUCaxw7Rqn8787ZsmRM9e2VmPeBN4uqYvTtW7jvijg9N/y&#10;JsXecLq0q+WD6m8AAAD//wMAUEsDBBQABgAIAAAAIQA4/SH/1gAAAJQBAAALAAAAX3JlbHMvLnJl&#10;bHOkkMFqwzAMhu+DvYPRfXGawxijTi+j0GvpHsDYimMaW0Yy2fr2M4PBMnrbUb/Q94l/f/hMi1qR&#10;JVI2sOt6UJgd+ZiDgffL8ekFlFSbvV0oo4EbChzGx4f9GRdb25HMsYhqlCwG5lrLq9biZkxWOiqY&#10;22YiTra2kYMu1l1tQD30/bPm3wwYN0x18gb45AdQl1tp5j/sFB2T0FQ7R0nTNEV3j6o9feQzro1i&#10;OWA14Fm+Q8a1a8+Bvu/d/dMb2JY5uiPbhG/ktn4cqGU/er3pcvwCAAD//wMAUEsDBBQABgAIAAAA&#10;IQDOECLcaQIAADgFAAAOAAAAZHJzL2Uyb0RvYy54bWysVN9v0zAQfkfif7D8zpJuaynV0qlsKkKa&#10;tokO7dl17DXC8Rn72qT89ZydpJ0KL0O8OBffd7+/89V1Wxu2Uz5UYAs+Oss5U1ZCWdmXgn9/Wn6Y&#10;chZQ2FIYsKrgexX49fz9u6vGzdQ5bMCUyjNyYsOscQXfILpZlgW5UbUIZ+CUJaUGXwukX/+SlV40&#10;5L022XmeT7IGfOk8SBUC3d52Sj5P/rVWEh+0DgqZKTjlhun06VzHM5tfidmLF25TyT4N8Q9Z1KKy&#10;FPTg6lagYFtf/eGqrqSHABrPJNQZaF1JlWqgakb5STWrjXAq1ULNCe7QpvD/3Mr73co9eobtZ2hp&#10;gLEhjQuzQJexnlb7On4pU0Z6auH+0DbVIpN0+fFiNKZZcCZJ92l0eUkyucmO1s4H/KKgZlEouKex&#10;pG6J3V3ADjpAYjALy8qYNBpjWVPwycU4TwYHDTk3NmJVGnLv5ph5knBvVMQY+01pVpWpgHiR6KVu&#10;jGc7QcQQUiqLqfbkl9ARpSmJtxj2+GNWbzHu6hgig8WDcV1Z8Kn6k7TLH0PKusNTz1/VHUVs120/&#10;0TWUexq0h24HgpPLiqZxJwI+Ck+kpwHSIuMDHdoAdR16ibMN+F9/u4944iJpOWtoiQoefm6FV5yZ&#10;r5ZYOprkeWIGpl+K4JMwmY6nkTDr4dpu6xugSYzotXAyiRGMZhC1h/qZVn0RA5JKWElhC74exBvs&#10;tpqeCqkWiwSiFXMC7+zKyeg6DibS7Kl9Ft71XERi8T0MmyZmJ5TssNHSwmKLoKvE19jbrqF9z2k9&#10;E+P7pyTu/+v/hDo+ePPfAAAA//8DAFBLAwQUAAYACAAAACEA7ApflN0AAAAGAQAADwAAAGRycy9k&#10;b3ducmV2LnhtbEyPQUvDQBCF70L/wzKCF7G7LamUmE0pVUHBS1tBj5vsmASzsyG7aVN/vVMv9TLM&#10;4w1vvpetRteKA/ah8aRhNlUgkEpvG6o0vO+f75YgQjRkTesJNZwwwCqfXGUmtf5IWzzsYiU4hEJq&#10;NNQxdqmUoazRmTD1HRJ7X753JrLsK2l7c+Rw18q5UvfSmYb4Q2063NRYfu8Gp+HxVS1P++Tn9q37&#10;3BQf6kmql0FqfXM9rh9ARBzj5RjO+IwOOTMVfiAbRKuBi8S/efZmiznrgrckUSDzTP7Hz38BAAD/&#10;/wMAUEsBAi0AFAAGAAgAAAAhALaDOJL+AAAA4QEAABMAAAAAAAAAAAAAAAAAAAAAAFtDb250ZW50&#10;X1R5cGVzXS54bWxQSwECLQAUAAYACAAAACEAOP0h/9YAAACUAQAACwAAAAAAAAAAAAAAAAAvAQAA&#10;X3JlbHMvLnJlbHNQSwECLQAUAAYACAAAACEAzhAi3GkCAAA4BQAADgAAAAAAAAAAAAAAAAAuAgAA&#10;ZHJzL2Uyb0RvYy54bWxQSwECLQAUAAYACAAAACEA7ApflN0AAAAGAQAADwAAAAAAAAAAAAAAAADD&#10;BAAAZHJzL2Rvd25yZXYueG1sUEsFBgAAAAAEAAQA8wAAAM0FAAAAAA==&#10;" filled="f" stroked="f" strokeweight=".5pt">
+                  <v:shape id="Text Box 152" o:spid="_x0000_s1026" type="#_x0000_t202" style="position:absolute;margin-left:0;margin-top:0;width:8in;height:1in;z-index:251658241;visibility:visible;mso-wrap-style:square;mso-width-percent:941;mso-height-percent:92;mso-top-percent:818;mso-wrap-distance-left:9pt;mso-wrap-distance-top:0;mso-wrap-distance-right:9pt;mso-wrap-distance-bottom:0;mso-position-horizontal:center;mso-position-horizontal-relative:page;mso-position-vertical-relative:page;mso-width-percent:941;mso-height-percent:92;mso-top-percent:818;mso-width-relative:page;mso-height-relative:page;v-text-anchor:bottom" o:gfxdata="UEsDBBQABgAIAAAAIQC2gziS/gAAAOEBAAATAAAAW0NvbnRlbnRfVHlwZXNdLnhtbJSRQU7DMBBF&#10;90jcwfIWJU67QAgl6YK0S0CoHGBkTxKLZGx5TGhvj5O2G0SRWNoz/78nu9wcxkFMGNg6quQqL6RA&#10;0s5Y6ir5vt9lD1JwBDIwOMJKHpHlpr69KfdHjyxSmriSfYz+USnWPY7AufNIadK6MEJMx9ApD/oD&#10;OlTrorhX2lFEilmcO2RdNtjC5xDF9pCuTyYBB5bi6bQ4syoJ3g9WQ0ymaiLzg5KdCXlKLjvcW893&#10;SUOqXwnz5DrgnHtJTxOsQfEKIT7DmDSUCaxw7Rqn8787ZsmRM9e2VmPeBN4uqYvTtW7jvijg9N/y&#10;JsXecLq0q+WD6m8AAAD//wMAUEsDBBQABgAIAAAAIQA4/SH/1gAAAJQBAAALAAAAX3JlbHMvLnJl&#10;bHOkkMFqwzAMhu+DvYPRfXGawxijTi+j0GvpHsDYimMaW0Yy2fr2M4PBMnrbUb/Q94l/f/hMi1qR&#10;JVI2sOt6UJgd+ZiDgffL8ekFlFSbvV0oo4EbChzGx4f9GRdb25HMsYhqlCwG5lrLq9biZkxWOiqY&#10;22YiTra2kYMu1l1tQD30/bPm3wwYN0x18gb45AdQl1tp5j/sFB2T0FQ7R0nTNEV3j6o9feQzro1i&#10;OWA14Fm+Q8a1a8+Bvu/d/dMb2JY5uiPbhG/ktn4cqGU/er3pcvwCAAD//wMAUEsDBBQABgAIAAAA&#10;IQA8l3IRfwIAAGEFAAAOAAAAZHJzL2Uyb0RvYy54bWysVE1v2zAMvQ/YfxB0X+30I+uCOkXWosOA&#10;oi3WDj0rstQYk0VNUhJnv35Psp0W3S4ddpFp8pHix6POzrvWsI3yoSFb8clByZmykurGPlX8+8PV&#10;h1POQhS2FoasqvhOBX4+f//ubOtm6pBWZGrlGYLYMNu6iq9idLOiCHKlWhEOyCkLoybfiohf/1TU&#10;XmwRvTXFYVlOiy352nmSKgRoL3sjn+f4WisZb7UOKjJTceQW8+nzuUxnMT8Tsycv3KqRQxriH7Jo&#10;RWNx6T7UpYiCrX3zR6i2kZ4C6XggqS1I60aqXAOqmZSvqrlfCadyLWhOcPs2hf8XVt5s7jxraszu&#10;5JAzK1oM6UF1kX2mjiUdOrR1YQbgvQM0djAAPeoDlKnwTvs2fVESgx293u37m8JJKD8eIWAJk4Tt&#10;0+T4GDLCF8/ezof4RVHLklBxj/nltorNdYg9dISkyyxdNcbkGRrLthWfHp2U2WFvQXBjE1ZlNgxh&#10;UkV95lmKO6MSxthvSqMbuYCkyDxUF8azjQCDhJTKxlx7jgt0Qmkk8RbHAf+c1Vuc+zrGm8nGvXPb&#10;WPK5+ldp1z/GlHWPR89f1J3E2C27YdJLqncYtKd+WYKTVw2mcS1CvBMe24EBYuPjLQ5tCF2nQeJs&#10;Rf7X3/QJD9LCytkW21bx8HMtvOLMfLWg82RalpkZMf/iBp+F6enJaSLMclTbdXtBmMQEz4qTWUzg&#10;aEZRe2of8SYs0oUwCStxbcWXo3gR+/XHmyLVYpFB2EUn4rW9dzKFToNJNHvoHoV3AxcjWHxD40qK&#10;2StK9tjkaWmxjqSbzNfU276hQ8+xx5nxw5uTHoqX/xn1/DLOfwMAAP//AwBQSwMEFAAGAAgAAAAh&#10;AOwKX5TdAAAABgEAAA8AAABkcnMvZG93bnJldi54bWxMj0FLw0AQhe9C/8Myghexuy2plJhNKVVB&#10;wUtbQY+b7JgEs7Mhu2lTf71TL/UyzOMNb76XrUbXigP2ofGkYTZVIJBKbxuqNLzvn++WIEI0ZE3r&#10;CTWcMMAqn1xlJrX+SFs87GIlOIRCajTUMXaplKGs0Zkw9R0Se1++dyay7Ctpe3PkcNfKuVL30pmG&#10;+ENtOtzUWH7vBqfh8VUtT/vk5/at+9wUH+pJqpdBan1zPa4fQEQc4+UYzviMDjkzFX4gG0SrgYvE&#10;v3n2Zos564K3JFEg80z+x89/AQAA//8DAFBLAQItABQABgAIAAAAIQC2gziS/gAAAOEBAAATAAAA&#10;AAAAAAAAAAAAAAAAAABbQ29udGVudF9UeXBlc10ueG1sUEsBAi0AFAAGAAgAAAAhADj9If/WAAAA&#10;lAEAAAsAAAAAAAAAAAAAAAAALwEAAF9yZWxzLy5yZWxzUEsBAi0AFAAGAAgAAAAhADyXchF/AgAA&#10;YQUAAA4AAAAAAAAAAAAAAAAALgIAAGRycy9lMm9Eb2MueG1sUEsBAi0AFAAGAAgAAAAhAOwKX5Td&#10;AAAABgEAAA8AAAAAAAAAAAAAAAAA2QQAAGRycy9kb3ducmV2LnhtbFBLBQYAAAAABAAEAPMAAADj&#10;BQAAAAA=&#10;" filled="f" stroked="f" strokeweight=".5pt">
                     <v:textbox inset="126pt,0,54pt,0">
                       <w:txbxContent>
                         <w:sdt>
@@ -466,7 +468,7 @@
                           <w:sdtContent>
                             <w:p>
                               <w:pPr>
-                                <w:pStyle w:val="NoSpacing"/>
+                                <w:pStyle w:val="Sansinterligne"/>
                                 <w:jc w:val="right"/>
                                 <w:rPr>
                                   <w:color w:val="595959" w:themeColor="text1" w:themeTint="A6"/>
@@ -488,7 +490,7 @@
                         </w:sdt>
                         <w:p>
                           <w:pPr>
-                            <w:pStyle w:val="NoSpacing"/>
+                            <w:pStyle w:val="Sansinterligne"/>
                             <w:jc w:val="right"/>
                             <w:rPr>
                               <w:color w:val="595959" w:themeColor="text1" w:themeTint="A6"/>
@@ -534,6 +536,7 @@
           <w:r>
             <w:rPr>
               <w:noProof/>
+              <w:lang w:eastAsia="fr-CA"/>
             </w:rPr>
             <mc:AlternateContent>
               <mc:Choice Requires="wps">
@@ -693,7 +696,7 @@
               </mc:Choice>
               <mc:Fallback>
                 <w:pict>
-                  <v:shape w14:anchorId="3CE03767" id="Text Box 154" o:spid="_x0000_s1027" type="#_x0000_t202" style="position:absolute;margin-left:0;margin-top:0;width:8in;height:286.5pt;z-index:251658240;visibility:visible;mso-wrap-style:square;mso-width-percent:941;mso-height-percent:363;mso-top-percent:300;mso-wrap-distance-left:9pt;mso-wrap-distance-top:0;mso-wrap-distance-right:9pt;mso-wrap-distance-bottom:0;mso-position-horizontal:center;mso-position-horizontal-relative:page;mso-position-vertical-relative:page;mso-width-percent:941;mso-height-percent:363;mso-top-percent:300;mso-width-relative:page;mso-height-relative:page;v-text-anchor:bottom" o:gfxdata="UEsDBBQABgAIAAAAIQC2gziS/gAAAOEBAAATAAAAW0NvbnRlbnRfVHlwZXNdLnhtbJSRQU7DMBBF&#10;90jcwfIWJU67QAgl6YK0S0CoHGBkTxKLZGx5TGhvj5O2G0SRWNoz/78nu9wcxkFMGNg6quQqL6RA&#10;0s5Y6ir5vt9lD1JwBDIwOMJKHpHlpr69KfdHjyxSmriSfYz+USnWPY7AufNIadK6MEJMx9ApD/oD&#10;OlTrorhX2lFEilmcO2RdNtjC5xDF9pCuTyYBB5bi6bQ4syoJ3g9WQ0ymaiLzg5KdCXlKLjvcW893&#10;SUOqXwnz5DrgnHtJTxOsQfEKIT7DmDSUCaxw7Rqn8787ZsmRM9e2VmPeBN4uqYvTtW7jvijg9N/y&#10;JsXecLq0q+WD6m8AAAD//wMAUEsDBBQABgAIAAAAIQA4/SH/1gAAAJQBAAALAAAAX3JlbHMvLnJl&#10;bHOkkMFqwzAMhu+DvYPRfXGawxijTi+j0GvpHsDYimMaW0Yy2fr2M4PBMnrbUb/Q94l/f/hMi1qR&#10;JVI2sOt6UJgd+ZiDgffL8ekFlFSbvV0oo4EbChzGx4f9GRdb25HMsYhqlCwG5lrLq9biZkxWOiqY&#10;22YiTra2kYMu1l1tQD30/bPm3wwYN0x18gb45AdQl1tp5j/sFB2T0FQ7R0nTNEV3j6o9feQzro1i&#10;OWA14Fm+Q8a1a8+Bvu/d/dMb2JY5uiPbhG/ktn4cqGU/er3pcvwCAAD//wMAUEsDBBQABgAIAAAA&#10;IQD6sExWbQIAAEAFAAAOAAAAZHJzL2Uyb0RvYy54bWysVN9v2jAQfp+0/8Hy+wgUwRAiVKxVp0mo&#10;rUanPhvHLtEcn2cfJOyv39lJoGN76bQX53L3+X5+58V1Uxl2UD6UYHM+Ggw5U1ZCUdqXnH97uvsw&#10;4yygsIUwYFXOjyrw6+X7d4vazdUV7MAUyjNyYsO8djnfIbp5lgW5U5UIA3DKklGDrwTSr3/JCi9q&#10;8l6Z7Go4nGY1+MJ5kCoE0t62Rr5M/rVWEh+0DgqZyTnlhun06dzGM1suxPzFC7crZZeG+IcsKlFa&#10;CnpydStQsL0v/3BVldJDAI0DCVUGWpdSpRqomtHwoprNTjiVaqHmBHdqU/h/buX9YeMePcPmEzQ0&#10;wNiQ2oV5IGWsp9G+il/KlJGdWng8tU01yCQpP45HE5oFZ5Js4+l4Npmkxmbn684H/KygYlHIuae5&#10;pHaJwzoghSRoD4nRLNyVxqTZGMvqnE/H5PI3C90wNmpUmnLn5px6kvBoVMQY+1VpVhapgqhI/FI3&#10;xrODIGYIKZXFVHzyS+iI0pTEWy52+HNWb7nc1tFHBouny1VpwafqL9Iuvvcp6xZPjXxVdxSx2TZU&#10;eM6v+sluoTjSwD20uxCcvCtpKGsR8FF4Ij8NkhYaH+jQBqj50Emc7cD//Js+4omTZOWspmXKefix&#10;F15xZr5YYutoOhwmhmD6pQg+CdPZZBaJs+3Vdl/dAA1kRK+Gk0mMYDS9qD1Uz7TyqxiQTMJKCpvz&#10;bS/eYLvd9GRItVolEK2aE7i2Gyej6zifyLan5ll411ESic330G+cmF8ws8XGmxZWewRdJtrGFrcN&#10;7VpPa5rY3D0p8R14/Z9Q54dv+QsAAP//AwBQSwMEFAAGAAgAAAAhAMNNUIDbAAAABgEAAA8AAABk&#10;cnMvZG93bnJldi54bWxMj8FOwzAQRO9I/QdrkXqjdloFUIhTVZE4VOqFAuLqxNskIl4b22nD3+Ny&#10;gctIo1nNvC23sxnZGX0YLEnIVgIYUmv1QJ2Et9fnu0dgISrSarSEEr4xwLZa3JSq0PZCL3g+xo6l&#10;EgqFktDH6ArOQ9ujUWFlHVLKTtYbFZP1HddeXVK5GflaiHtu1EBpoVcO6x7bz+NkJGA9NZv3+iQm&#10;n39kzu0PLnwdpFzezrsnYBHn+HcMV/yEDlViauxEOrBRQnok/uo1y/J18o2E/GEjgFcl/49f/QAA&#10;AP//AwBQSwECLQAUAAYACAAAACEAtoM4kv4AAADhAQAAEwAAAAAAAAAAAAAAAAAAAAAAW0NvbnRl&#10;bnRfVHlwZXNdLnhtbFBLAQItABQABgAIAAAAIQA4/SH/1gAAAJQBAAALAAAAAAAAAAAAAAAAAC8B&#10;AABfcmVscy8ucmVsc1BLAQItABQABgAIAAAAIQD6sExWbQIAAEAFAAAOAAAAAAAAAAAAAAAAAC4C&#10;AABkcnMvZTJvRG9jLnhtbFBLAQItABQABgAIAAAAIQDDTVCA2wAAAAYBAAAPAAAAAAAAAAAAAAAA&#10;AMcEAABkcnMvZG93bnJldi54bWxQSwUGAAAAAAQABADzAAAAzwUAAAAA&#10;" filled="f" stroked="f" strokeweight=".5pt">
+                  <v:shape w14:anchorId="3CE03767" id="Text Box 154" o:spid="_x0000_s1027" type="#_x0000_t202" style="position:absolute;margin-left:0;margin-top:0;width:8in;height:286.5pt;z-index:251658240;visibility:visible;mso-wrap-style:square;mso-width-percent:941;mso-height-percent:363;mso-top-percent:300;mso-wrap-distance-left:9pt;mso-wrap-distance-top:0;mso-wrap-distance-right:9pt;mso-wrap-distance-bottom:0;mso-position-horizontal:center;mso-position-horizontal-relative:page;mso-position-vertical-relative:page;mso-width-percent:941;mso-height-percent:363;mso-top-percent:300;mso-width-relative:page;mso-height-relative:page;v-text-anchor:bottom" o:gfxdata="UEsDBBQABgAIAAAAIQC2gziS/gAAAOEBAAATAAAAW0NvbnRlbnRfVHlwZXNdLnhtbJSRQU7DMBBF&#10;90jcwfIWJU67QAgl6YK0S0CoHGBkTxKLZGx5TGhvj5O2G0SRWNoz/78nu9wcxkFMGNg6quQqL6RA&#10;0s5Y6ir5vt9lD1JwBDIwOMJKHpHlpr69KfdHjyxSmriSfYz+USnWPY7AufNIadK6MEJMx9ApD/oD&#10;OlTrorhX2lFEilmcO2RdNtjC5xDF9pCuTyYBB5bi6bQ4syoJ3g9WQ0ymaiLzg5KdCXlKLjvcW893&#10;SUOqXwnz5DrgnHtJTxOsQfEKIT7DmDSUCaxw7Rqn8787ZsmRM9e2VmPeBN4uqYvTtW7jvijg9N/y&#10;JsXecLq0q+WD6m8AAAD//wMAUEsDBBQABgAIAAAAIQA4/SH/1gAAAJQBAAALAAAAX3JlbHMvLnJl&#10;bHOkkMFqwzAMhu+DvYPRfXGawxijTi+j0GvpHsDYimMaW0Yy2fr2M4PBMnrbUb/Q94l/f/hMi1qR&#10;JVI2sOt6UJgd+ZiDgffL8ekFlFSbvV0oo4EbChzGx4f9GRdb25HMsYhqlCwG5lrLq9biZkxWOiqY&#10;22YiTra2kYMu1l1tQD30/bPm3wwYN0x18gb45AdQl1tp5j/sFB2T0FQ7R0nTNEV3j6o9feQzro1i&#10;OWA14Fm+Q8a1a8+Bvu/d/dMb2JY5uiPbhG/ktn4cqGU/er3pcvwCAAD//wMAUEsDBBQABgAIAAAA&#10;IQDjkYpcgwIAAGkFAAAOAAAAZHJzL2Uyb0RvYy54bWysVE1vEzEQvSPxHyzf6SYNCVHUTRVaFSFV&#10;paJFPTteu1nh9RjbSTb8ep69u2kpXIq4eGdnnsfz8WbOztvGsJ3yoSZb8vHJiDNlJVW1fSz5t/ur&#10;d3POQhS2EoasKvlBBX6+fPvmbO8W6pQ2ZCrlGZzYsNi7km9idIuiCHKjGhFOyCkLoybfiIhf/1hU&#10;XuzhvTHF6Wg0K/bkK+dJqhCgveyMfJn9a61k/KJ1UJGZkiO2mE+fz3U6i+WZWDx64Ta17MMQ/xBF&#10;I2qLR4+uLkUUbOvrP1w1tfQUSMcTSU1BWtdS5RyQzXj0Ipu7jXAq54LiBHcsU/h/buXN7tazukLv&#10;pu85s6JBk+5VG9lHalnSoUJ7FxYA3jlAYwsD0IM+QJkSb7Vv0hcpMdhR68OxvsmdhPLDZDxF0ziT&#10;sE1mk/l0mjtQPF13PsRPihqWhJJ7NDDXVeyuQ0QogA6Q9Jqlq9qY3ERj2b7kswlc/mbBDWOTRmU6&#10;9G5SSl3oWYoHoxLG2K9Koxw5g6TIRFQXxrOdAIWElMrGnHz2C3RCaQTxmos9/imq11zu8hheJhuP&#10;l5vaks/Zvwi7+j6ErDs8Cvks7yTGdt12PBg6u6bqgIZ76oYmOHlVoynXIsRb4TElaCQmP37BoQ2h&#10;+NRLnG3I//ybPuFBXlg522PqSh5+bIVXnJnPFrQez0ajzJCYf/GCz8JsPp0n4qwHtd02F4SGjLFe&#10;nMxiAkcziNpT84DdsEoPwiSsxLMlXw/iRezWAHaLVKtVBmEmnYjX9s7J5Dr1J7Htvn0Q3vWUjGDz&#10;DQ2jKRYvmNlh001Lq20kXWfaphJ3Be1Lj3nObO53T1oYz/8z6mlDLn8BAAD//wMAUEsDBBQABgAI&#10;AAAAIQDDTVCA2wAAAAYBAAAPAAAAZHJzL2Rvd25yZXYueG1sTI/BTsMwEETvSP0Ha5F6o3ZaBVCI&#10;U1WROFTqhQLi6sTbJCJeG9tpw9/jcoHLSKNZzbwtt7MZ2Rl9GCxJyFYCGFJr9UCdhLfX57tHYCEq&#10;0mq0hBK+McC2WtyUqtD2Qi94PsaOpRIKhZLQx+gKzkPbo1FhZR1Syk7WGxWT9R3XXl1SuRn5Woh7&#10;btRAaaFXDuse28/jZCRgPTWb9/okJp9/ZM7tDy58HaRc3s67J2AR5/h3DFf8hA5VYmrsRDqwUUJ6&#10;JP7qNcvydfKNhPxhI4BXJf+PX/0AAAD//wMAUEsBAi0AFAAGAAgAAAAhALaDOJL+AAAA4QEAABMA&#10;AAAAAAAAAAAAAAAAAAAAAFtDb250ZW50X1R5cGVzXS54bWxQSwECLQAUAAYACAAAACEAOP0h/9YA&#10;AACUAQAACwAAAAAAAAAAAAAAAAAvAQAAX3JlbHMvLnJlbHNQSwECLQAUAAYACAAAACEA45GKXIMC&#10;AABpBQAADgAAAAAAAAAAAAAAAAAuAgAAZHJzL2Uyb0RvYy54bWxQSwECLQAUAAYACAAAACEAw01Q&#10;gNsAAAAGAQAADwAAAAAAAAAAAAAAAADdBAAAZHJzL2Rvd25yZXYueG1sUEsFBgAAAAAEAAQA8wAA&#10;AOUFAAAAAA==&#10;" filled="f" stroked="f" strokeweight=".5pt">
                     <v:textbox inset="126pt,0,54pt,0">
                       <w:txbxContent>
                         <w:p>
@@ -786,6 +789,7 @@
           <w:r>
             <w:rPr>
               <w:noProof/>
+              <w:lang w:eastAsia="fr-CA"/>
             </w:rPr>
             <mc:AlternateContent>
               <mc:Choice Requires="wps">
@@ -864,7 +868,7 @@
                                 <w:sdtContent>
                                   <w:p>
                                     <w:pPr>
-                                      <w:pStyle w:val="NoSpacing"/>
+                                      <w:pStyle w:val="Sansinterligne"/>
                                       <w:jc w:val="right"/>
                                       <w:rPr>
                                         <w:color w:val="595959" w:themeColor="text1" w:themeTint="A6"/>
@@ -907,7 +911,7 @@
               </mc:Choice>
               <mc:Fallback>
                 <w:pict>
-                  <v:shape w14:anchorId="7727881E" id="Text Box 153" o:spid="_x0000_s1028" type="#_x0000_t202" style="position:absolute;margin-left:0;margin-top:0;width:8in;height:46.55pt;z-index:251658242;visibility:visible;mso-wrap-style:square;mso-width-percent:941;mso-height-percent:0;mso-top-percent:700;mso-wrap-distance-left:9pt;mso-wrap-distance-top:0;mso-wrap-distance-right:9pt;mso-wrap-distance-bottom:0;mso-position-horizontal:center;mso-position-horizontal-relative:page;mso-position-vertical-relative:page;mso-width-percent:941;mso-height-percent:0;mso-top-percent:700;mso-width-relative:page;mso-height-relative:page;v-text-anchor:top" o:gfxdata="UEsDBBQABgAIAAAAIQC2gziS/gAAAOEBAAATAAAAW0NvbnRlbnRfVHlwZXNdLnhtbJSRQU7DMBBF&#10;90jcwfIWJU67QAgl6YK0S0CoHGBkTxKLZGx5TGhvj5O2G0SRWNoz/78nu9wcxkFMGNg6quQqL6RA&#10;0s5Y6ir5vt9lD1JwBDIwOMJKHpHlpr69KfdHjyxSmriSfYz+USnWPY7AufNIadK6MEJMx9ApD/oD&#10;OlTrorhX2lFEilmcO2RdNtjC5xDF9pCuTyYBB5bi6bQ4syoJ3g9WQ0ymaiLzg5KdCXlKLjvcW893&#10;SUOqXwnz5DrgnHtJTxOsQfEKIT7DmDSUCaxw7Rqn8787ZsmRM9e2VmPeBN4uqYvTtW7jvijg9N/y&#10;JsXecLq0q+WD6m8AAAD//wMAUEsDBBQABgAIAAAAIQA4/SH/1gAAAJQBAAALAAAAX3JlbHMvLnJl&#10;bHOkkMFqwzAMhu+DvYPRfXGawxijTi+j0GvpHsDYimMaW0Yy2fr2M4PBMnrbUb/Q94l/f/hMi1qR&#10;JVI2sOt6UJgd+ZiDgffL8ekFlFSbvV0oo4EbChzGx4f9GRdb25HMsYhqlCwG5lrLq9biZkxWOiqY&#10;22YiTra2kYMu1l1tQD30/bPm3wwYN0x18gb45AdQl1tp5j/sFB2T0FQ7R0nTNEV3j6o9feQzro1i&#10;OWA14Fm+Q8a1a8+Bvu/d/dMb2JY5uiPbhG/ktn4cqGU/er3pcvwCAAD//wMAUEsDBBQABgAIAAAA&#10;IQAFgpplawIAAD8FAAAOAAAAZHJzL2Uyb0RvYy54bWysVN9P2zAQfp+0/8Hy+0gKaukqUtSBmCZV&#10;gCgTz65j02iOz7OvTbq/fmcnaSu2F6a9OBffd7+/89V1Wxu2Uz5UYAs+Oss5U1ZCWdnXgn9/vvs0&#10;5SygsKUwYFXB9yrw6/nHD1eNm6lz2IAplWfkxIZZ4wq+QXSzLAtyo2oRzsApS0oNvhZIv/41K71o&#10;yHttsvM8n2QN+NJ5kCoEur3tlHye/GutJD5oHRQyU3DKDdPp07mOZza/ErNXL9ymkn0a4h+yqEVl&#10;KejB1a1Awba++sNVXUkPATSeSagz0LqSKtVA1YzyN9WsNsKpVAs1J7hDm8L/cyvvdyv36Bm2X6Cl&#10;AcaGNC7MAl3Gelrt6/ilTBnpqYX7Q9tUi0zS5eXFaEyz4EySbvx5NLlMbrKjtfMBvyqoWRQK7mks&#10;qVtitwxIEQk6QGIwC3eVMWk0xrKm4JOLcZ4MDhqyMDZiVRpy7+aYeZJwb1TEGPukNKvKVEC8SPRS&#10;N8aznSBiCCmVxSHphI4oTUm8x7DHH7N6j3FXB1mkyGDxYFxXFnyq/k3a5Y8hZd3hqZEndUcR23VL&#10;hZ8Mdg3lnubtoVuF4ORdRUNZioCPwhP3aY60z/hAhzZAzYde4mwD/tff7iOeKElazhrapYKHn1vh&#10;FWfmmyWyjiZ5ngiC6Zci+CRMpuNp5M16uLbb+gZoICN6NJxMYgSjGUTtoX6hjV/EgKQSVlLYguMg&#10;3mC33PRiSLVYJBBtmhO4tCsno+vY4Mi25/ZFeNdTEonM9zAsnJi9YWaHjZYWFlsEXSXaxhZ3De1b&#10;T1ua2Ny/KPEZOP1PqOO7N/8NAAD//wMAUEsDBBQABgAIAAAAIQB6fGhL2QAAAAUBAAAPAAAAZHJz&#10;L2Rvd25yZXYueG1sTI/BTsMwEETvSPyDtUjcqJMgEIQ4VVUJcaYlQtzceBuniddp7LaBr++WC1xW&#10;Gs1o9k0xn1wvjjiG1pOCdJaAQKq9aalR8LF+vXsCEaImo3tPqOAbA8zL66tC58af6B2Pq9gILqGQ&#10;awU2xiGXMtQWnQ4zPyCxt/Wj05Hl2Egz6hOXu15mSfIonW6JP1g94NJi3a0OTkG1d90SKwpvn5yr&#10;frLB7rovpW5vpsULiIhT/AvDBZ/RoWSmjT+QCaJXwEPi77146UPGeqPg+T4FWRbyP315BgAA//8D&#10;AFBLAQItABQABgAIAAAAIQC2gziS/gAAAOEBAAATAAAAAAAAAAAAAAAAAAAAAABbQ29udGVudF9U&#10;eXBlc10ueG1sUEsBAi0AFAAGAAgAAAAhADj9If/WAAAAlAEAAAsAAAAAAAAAAAAAAAAALwEAAF9y&#10;ZWxzLy5yZWxzUEsBAi0AFAAGAAgAAAAhAAWCmmVrAgAAPwUAAA4AAAAAAAAAAAAAAAAALgIAAGRy&#10;cy9lMm9Eb2MueG1sUEsBAi0AFAAGAAgAAAAhAHp8aEvZAAAABQEAAA8AAAAAAAAAAAAAAAAAxQQA&#10;AGRycy9kb3ducmV2LnhtbFBLBQYAAAAABAAEAPMAAADLBQAAAAA=&#10;" filled="f" stroked="f" strokeweight=".5pt">
+                  <v:shape w14:anchorId="7727881E" id="Text Box 153" o:spid="_x0000_s1028" type="#_x0000_t202" style="position:absolute;margin-left:0;margin-top:0;width:8in;height:46.55pt;z-index:251658242;visibility:visible;mso-wrap-style:square;mso-width-percent:941;mso-height-percent:0;mso-top-percent:700;mso-wrap-distance-left:9pt;mso-wrap-distance-top:0;mso-wrap-distance-right:9pt;mso-wrap-distance-bottom:0;mso-position-horizontal:center;mso-position-horizontal-relative:page;mso-position-vertical-relative:page;mso-width-percent:941;mso-height-percent:0;mso-top-percent:700;mso-width-relative:page;mso-height-relative:page;v-text-anchor:top" o:gfxdata="UEsDBBQABgAIAAAAIQC2gziS/gAAAOEBAAATAAAAW0NvbnRlbnRfVHlwZXNdLnhtbJSRQU7DMBBF&#10;90jcwfIWJU67QAgl6YK0S0CoHGBkTxKLZGx5TGhvj5O2G0SRWNoz/78nu9wcxkFMGNg6quQqL6RA&#10;0s5Y6ir5vt9lD1JwBDIwOMJKHpHlpr69KfdHjyxSmriSfYz+USnWPY7AufNIadK6MEJMx9ApD/oD&#10;OlTrorhX2lFEilmcO2RdNtjC5xDF9pCuTyYBB5bi6bQ4syoJ3g9WQ0ymaiLzg5KdCXlKLjvcW893&#10;SUOqXwnz5DrgnHtJTxOsQfEKIT7DmDSUCaxw7Rqn8787ZsmRM9e2VmPeBN4uqYvTtW7jvijg9N/y&#10;JsXecLq0q+WD6m8AAAD//wMAUEsDBBQABgAIAAAAIQA4/SH/1gAAAJQBAAALAAAAX3JlbHMvLnJl&#10;bHOkkMFqwzAMhu+DvYPRfXGawxijTi+j0GvpHsDYimMaW0Yy2fr2M4PBMnrbUb/Q94l/f/hMi1qR&#10;JVI2sOt6UJgd+ZiDgffL8ekFlFSbvV0oo4EbChzGx4f9GRdb25HMsYhqlCwG5lrLq9biZkxWOiqY&#10;22YiTra2kYMu1l1tQD30/bPm3wwYN0x18gb45AdQl1tp5j/sFB2T0FQ7R0nTNEV3j6o9feQzro1i&#10;OWA14Fm+Q8a1a8+Bvu/d/dMb2JY5uiPbhG/ktn4cqGU/er3pcvwCAAD//wMAUEsDBBQABgAIAAAA&#10;IQBhZZyihAIAAGgFAAAOAAAAZHJzL2Uyb0RvYy54bWysVN9P2zAQfp+0/8Hy+0gKamEVKepATJMQ&#10;Q4OJZ9exaTTH59luk+6v32enKYjthWkvzuXuu/P9+M7nF31r2Fb50JCt+OSo5ExZSXVjnyr+/eH6&#10;wxlnIQpbC0NWVXynAr9YvH933rm5OqY1mVp5hiA2zDtX8XWMbl4UQa5VK8IROWVh1ORbEfHrn4ra&#10;iw7RW1Mcl+Ws6MjXzpNUIUB7NRj5IsfXWsn4VeugIjMVR24xnz6fq3QWi3Mxf/LCrRu5T0P8Qxat&#10;aCwuPYS6ElGwjW/+CNU20lMgHY8ktQVp3UiVa0A1k/JVNfdr4VSuBc0J7tCm8P/CytvtnWdNjdlN&#10;TzizosWQHlQf2SfqWdKhQ50LcwDvHaCxhwHoUR+gTIX32rfpi5IY7Oj17tDfFE5CeXoymWJonEnY&#10;ph8ns9Mcpnj2dj7Ez4paloSKe8wvt1Vsb0JEJoCOkHSZpevGmDxDY1lX8dnJtMwOBws8jE1Yldmw&#10;D5MqGjLPUtwZlTDGflMa3cgFJEXmobo0nm0FGCSkVDaOSWd0Qmkk8RbHPf45q7c4D3XAI99MNh6c&#10;28aSz9W/Srv+MaasBzwa+aLuJMZ+1WcaHI+DXVG9w7w9DTsTnLxuMJQbEeKd8FgSzBGLH7/i0IbQ&#10;fNpLnK3J//qbPuHBXVg567B0FQ8/N8IrzswXC1ZPZmWZCRLzL27wWZidTc8Sb1aj2m7aS8JAJnhd&#10;nMxiAkczitpT+4inYZkuhElYiWsrHkfxMg6vAJ4WqZbLDMJKOhFv7L2TKXRqcGLbQ/8ovNtTMoLM&#10;tzRuppi/YuaATZ6WlptIusm0TS0eGrpvPdY5s3n/9KT34uV/Rj0/kIvfAAAA//8DAFBLAwQUAAYA&#10;CAAAACEAenxoS9kAAAAFAQAADwAAAGRycy9kb3ducmV2LnhtbEyPwU7DMBBE70j8g7VI3KiTIBCE&#10;OFVVCXGmJULc3Hgbp4nXaey2ga/vlgtcVhrNaPZNMZ9cL444htaTgnSWgECqvWmpUfCxfr17AhGi&#10;JqN7T6jgGwPMy+urQufGn+gdj6vYCC6hkGsFNsYhlzLUFp0OMz8gsbf1o9OR5dhIM+oTl7teZkny&#10;KJ1uiT9YPeDSYt2tDk5BtXfdEisKb5+cq36ywe66L6Vub6bFC4iIU/wLwwWf0aFkpo0/kAmiV8BD&#10;4u+9eOlDxnqj4Pk+BVkW8j99eQYAAP//AwBQSwECLQAUAAYACAAAACEAtoM4kv4AAADhAQAAEwAA&#10;AAAAAAAAAAAAAAAAAAAAW0NvbnRlbnRfVHlwZXNdLnhtbFBLAQItABQABgAIAAAAIQA4/SH/1gAA&#10;AJQBAAALAAAAAAAAAAAAAAAAAC8BAABfcmVscy8ucmVsc1BLAQItABQABgAIAAAAIQBhZZyihAIA&#10;AGgFAAAOAAAAAAAAAAAAAAAAAC4CAABkcnMvZTJvRG9jLnhtbFBLAQItABQABgAIAAAAIQB6fGhL&#10;2QAAAAUBAAAPAAAAAAAAAAAAAAAAAN4EAABkcnMvZG93bnJldi54bWxQSwUGAAAAAAQABADzAAAA&#10;5AUAAAAA&#10;" filled="f" stroked="f" strokeweight=".5pt">
                     <v:textbox inset="126pt,0,54pt,0">
                       <w:txbxContent>
                         <w:sdt>
@@ -928,7 +932,7 @@
                           <w:sdtContent>
                             <w:p>
                               <w:pPr>
-                                <w:pStyle w:val="NoSpacing"/>
+                                <w:pStyle w:val="Sansinterligne"/>
                                 <w:jc w:val="right"/>
                                 <w:rPr>
                                   <w:color w:val="595959" w:themeColor="text1" w:themeTint="A6"/>
@@ -987,7 +991,7 @@
       <w:sdtContent>
         <w:p>
           <w:pPr>
-            <w:pStyle w:val="TOCHeading"/>
+            <w:pStyle w:val="En-ttedetabledesmatires"/>
           </w:pPr>
           <w:r>
             <w:t>Table des matières</w:t>
@@ -995,7 +999,7 @@
         </w:p>
         <w:p>
           <w:pPr>
-            <w:pStyle w:val="TOC1"/>
+            <w:pStyle w:val="TM1"/>
             <w:tabs>
               <w:tab w:val="right" w:leader="dot" w:pos="10790"/>
             </w:tabs>
@@ -1014,10 +1018,10 @@
           <w:r>
             <w:fldChar w:fldCharType="separate"/>
           </w:r>
-          <w:hyperlink w:anchor="_Toc97051107" w:history="1">
-            <w:r>
-              <w:rPr>
-                <w:rStyle w:val="Hyperlink"/>
+          <w:hyperlink w:anchor="_Toc97119634" w:history="1">
+            <w:r>
+              <w:rPr>
+                <w:rStyle w:val="Lienhypertexte"/>
                 <w:noProof/>
               </w:rPr>
               <w:t>Maquettes du projet</w:t>
@@ -1041,7 +1045,7 @@
                 <w:noProof/>
                 <w:webHidden/>
               </w:rPr>
-              <w:instrText xml:space="preserve"> PAGEREF _Toc97051107 \h </w:instrText>
+              <w:instrText xml:space="preserve"> PAGEREF _Toc97119634 \h </w:instrText>
             </w:r>
             <w:r>
               <w:rPr>
@@ -1074,7 +1078,7 @@
         </w:p>
         <w:p>
           <w:pPr>
-            <w:pStyle w:val="TOC2"/>
+            <w:pStyle w:val="TM2"/>
             <w:tabs>
               <w:tab w:val="right" w:leader="dot" w:pos="10790"/>
             </w:tabs>
@@ -1084,10 +1088,10 @@
               <w:lang w:eastAsia="fr-CA"/>
             </w:rPr>
           </w:pPr>
-          <w:hyperlink w:anchor="_Toc97051108" w:history="1">
-            <w:r>
-              <w:rPr>
-                <w:rStyle w:val="Hyperlink"/>
+          <w:hyperlink w:anchor="_Toc97119635" w:history="1">
+            <w:r>
+              <w:rPr>
+                <w:rStyle w:val="Lienhypertexte"/>
                 <w:noProof/>
               </w:rPr>
               <w:t>Page d’accueil</w:t>
@@ -1111,7 +1115,7 @@
                 <w:noProof/>
                 <w:webHidden/>
               </w:rPr>
-              <w:instrText xml:space="preserve"> PAGEREF _Toc97051108 \h </w:instrText>
+              <w:instrText xml:space="preserve"> PAGEREF _Toc97119635 \h </w:instrText>
             </w:r>
             <w:r>
               <w:rPr>
@@ -1144,7 +1148,7 @@
         </w:p>
         <w:p>
           <w:pPr>
-            <w:pStyle w:val="TOC2"/>
+            <w:pStyle w:val="TM2"/>
             <w:tabs>
               <w:tab w:val="right" w:leader="dot" w:pos="10790"/>
             </w:tabs>
@@ -1154,10 +1158,10 @@
               <w:lang w:eastAsia="fr-CA"/>
             </w:rPr>
           </w:pPr>
-          <w:hyperlink w:anchor="_Toc97051109" w:history="1">
-            <w:r>
-              <w:rPr>
-                <w:rStyle w:val="Hyperlink"/>
+          <w:hyperlink w:anchor="_Toc97119636" w:history="1">
+            <w:r>
+              <w:rPr>
+                <w:rStyle w:val="Lienhypertexte"/>
                 <w:noProof/>
               </w:rPr>
               <w:t>Page de connexion</w:t>
@@ -1181,7 +1185,7 @@
                 <w:noProof/>
                 <w:webHidden/>
               </w:rPr>
-              <w:instrText xml:space="preserve"> PAGEREF _Toc97051109 \h </w:instrText>
+              <w:instrText xml:space="preserve"> PAGEREF _Toc97119636 \h </w:instrText>
             </w:r>
             <w:r>
               <w:rPr>
@@ -1214,7 +1218,7 @@
         </w:p>
         <w:p>
           <w:pPr>
-            <w:pStyle w:val="TOC2"/>
+            <w:pStyle w:val="TM2"/>
             <w:tabs>
               <w:tab w:val="right" w:leader="dot" w:pos="10790"/>
             </w:tabs>
@@ -1224,10 +1228,10 @@
               <w:lang w:eastAsia="fr-CA"/>
             </w:rPr>
           </w:pPr>
-          <w:hyperlink w:anchor="_Toc97051110" w:history="1">
-            <w:r>
-              <w:rPr>
-                <w:rStyle w:val="Hyperlink"/>
+          <w:hyperlink w:anchor="_Toc97119637" w:history="1">
+            <w:r>
+              <w:rPr>
+                <w:rStyle w:val="Lienhypertexte"/>
                 <w:noProof/>
               </w:rPr>
               <w:t>Page de création du compte</w:t>
@@ -1251,7 +1255,7 @@
                 <w:noProof/>
                 <w:webHidden/>
               </w:rPr>
-              <w:instrText xml:space="preserve"> PAGEREF _Toc97051110 \h </w:instrText>
+              <w:instrText xml:space="preserve"> PAGEREF _Toc97119637 \h </w:instrText>
             </w:r>
             <w:r>
               <w:rPr>
@@ -1271,7 +1275,7 @@
                 <w:noProof/>
                 <w:webHidden/>
               </w:rPr>
-              <w:t>3</w:t>
+              <w:t>4</w:t>
             </w:r>
             <w:r>
               <w:rPr>
@@ -1284,7 +1288,7 @@
         </w:p>
         <w:p>
           <w:pPr>
-            <w:pStyle w:val="TOC2"/>
+            <w:pStyle w:val="TM2"/>
             <w:tabs>
               <w:tab w:val="right" w:leader="dot" w:pos="10790"/>
             </w:tabs>
@@ -1294,10 +1298,10 @@
               <w:lang w:eastAsia="fr-CA"/>
             </w:rPr>
           </w:pPr>
-          <w:hyperlink w:anchor="_Toc97051111" w:history="1">
-            <w:r>
-              <w:rPr>
-                <w:rStyle w:val="Hyperlink"/>
+          <w:hyperlink w:anchor="_Toc97119638" w:history="1">
+            <w:r>
+              <w:rPr>
+                <w:rStyle w:val="Lienhypertexte"/>
                 <w:noProof/>
               </w:rPr>
               <w:t>Page des listes</w:t>
@@ -1321,7 +1325,7 @@
                 <w:noProof/>
                 <w:webHidden/>
               </w:rPr>
-              <w:instrText xml:space="preserve"> PAGEREF _Toc97051111 \h </w:instrText>
+              <w:instrText xml:space="preserve"> PAGEREF _Toc97119638 \h </w:instrText>
             </w:r>
             <w:r>
               <w:rPr>
@@ -1341,7 +1345,7 @@
                 <w:noProof/>
                 <w:webHidden/>
               </w:rPr>
-              <w:t>4</w:t>
+              <w:t>5</w:t>
             </w:r>
             <w:r>
               <w:rPr>
@@ -1354,7 +1358,7 @@
         </w:p>
         <w:p>
           <w:pPr>
-            <w:pStyle w:val="TOC2"/>
+            <w:pStyle w:val="TM2"/>
             <w:tabs>
               <w:tab w:val="right" w:leader="dot" w:pos="10790"/>
             </w:tabs>
@@ -1364,10 +1368,10 @@
               <w:lang w:eastAsia="fr-CA"/>
             </w:rPr>
           </w:pPr>
-          <w:hyperlink w:anchor="_Toc97051112" w:history="1">
-            <w:r>
-              <w:rPr>
-                <w:rStyle w:val="Hyperlink"/>
+          <w:hyperlink w:anchor="_Toc97119639" w:history="1">
+            <w:r>
+              <w:rPr>
+                <w:rStyle w:val="Lienhypertexte"/>
                 <w:noProof/>
               </w:rPr>
               <w:t>Page d’achat</w:t>
@@ -1391,7 +1395,7 @@
                 <w:noProof/>
                 <w:webHidden/>
               </w:rPr>
-              <w:instrText xml:space="preserve"> PAGEREF _Toc97051112 \h </w:instrText>
+              <w:instrText xml:space="preserve"> PAGEREF _Toc97119639 \h </w:instrText>
             </w:r>
             <w:r>
               <w:rPr>
@@ -1411,7 +1415,7 @@
                 <w:noProof/>
                 <w:webHidden/>
               </w:rPr>
-              <w:t>4</w:t>
+              <w:t>6</w:t>
             </w:r>
             <w:r>
               <w:rPr>
@@ -1424,7 +1428,7 @@
         </w:p>
         <w:p>
           <w:pPr>
-            <w:pStyle w:val="TOC2"/>
+            <w:pStyle w:val="TM2"/>
             <w:tabs>
               <w:tab w:val="right" w:leader="dot" w:pos="10790"/>
             </w:tabs>
@@ -1434,13 +1438,13 @@
               <w:lang w:eastAsia="fr-CA"/>
             </w:rPr>
           </w:pPr>
-          <w:hyperlink w:anchor="_Toc97051113" w:history="1">
-            <w:r>
-              <w:rPr>
-                <w:rStyle w:val="Hyperlink"/>
-                <w:noProof/>
-              </w:rPr>
-              <w:t>Page de vente</w:t>
+          <w:hyperlink w:anchor="_Toc97119640" w:history="1">
+            <w:r>
+              <w:rPr>
+                <w:rStyle w:val="Lienhypertexte"/>
+                <w:noProof/>
+              </w:rPr>
+              <w:t>Page d’achat (confirmation)</w:t>
             </w:r>
             <w:r>
               <w:rPr>
@@ -1461,7 +1465,7 @@
                 <w:noProof/>
                 <w:webHidden/>
               </w:rPr>
-              <w:instrText xml:space="preserve"> PAGEREF _Toc97051113 \h </w:instrText>
+              <w:instrText xml:space="preserve"> PAGEREF _Toc97119640 \h </w:instrText>
             </w:r>
             <w:r>
               <w:rPr>
@@ -1481,7 +1485,7 @@
                 <w:noProof/>
                 <w:webHidden/>
               </w:rPr>
-              <w:t>5</w:t>
+              <w:t>7</w:t>
             </w:r>
             <w:r>
               <w:rPr>
@@ -1494,7 +1498,7 @@
         </w:p>
         <w:p>
           <w:pPr>
-            <w:pStyle w:val="TOC2"/>
+            <w:pStyle w:val="TM2"/>
             <w:tabs>
               <w:tab w:val="right" w:leader="dot" w:pos="10790"/>
             </w:tabs>
@@ -1504,13 +1508,13 @@
               <w:lang w:eastAsia="fr-CA"/>
             </w:rPr>
           </w:pPr>
-          <w:hyperlink w:anchor="_Toc97051114" w:history="1">
-            <w:r>
-              <w:rPr>
-                <w:rStyle w:val="Hyperlink"/>
-                <w:noProof/>
-              </w:rPr>
-              <w:t>Page du portfolio</w:t>
+          <w:hyperlink w:anchor="_Toc97119641" w:history="1">
+            <w:r>
+              <w:rPr>
+                <w:rStyle w:val="Lienhypertexte"/>
+                <w:noProof/>
+              </w:rPr>
+              <w:t>Page de vente</w:t>
             </w:r>
             <w:r>
               <w:rPr>
@@ -1531,7 +1535,7 @@
                 <w:noProof/>
                 <w:webHidden/>
               </w:rPr>
-              <w:instrText xml:space="preserve"> PAGEREF _Toc97051114 \h </w:instrText>
+              <w:instrText xml:space="preserve"> PAGEREF _Toc97119641 \h </w:instrText>
             </w:r>
             <w:r>
               <w:rPr>
@@ -1551,7 +1555,7 @@
                 <w:noProof/>
                 <w:webHidden/>
               </w:rPr>
-              <w:t>6</w:t>
+              <w:t>8</w:t>
             </w:r>
             <w:r>
               <w:rPr>
@@ -1564,7 +1568,7 @@
         </w:p>
         <w:p>
           <w:pPr>
-            <w:pStyle w:val="TOC2"/>
+            <w:pStyle w:val="TM2"/>
             <w:tabs>
               <w:tab w:val="right" w:leader="dot" w:pos="10790"/>
             </w:tabs>
@@ -1574,13 +1578,13 @@
               <w:lang w:eastAsia="fr-CA"/>
             </w:rPr>
           </w:pPr>
-          <w:hyperlink w:anchor="_Toc97051115" w:history="1">
-            <w:r>
-              <w:rPr>
-                <w:rStyle w:val="Hyperlink"/>
-                <w:noProof/>
-              </w:rPr>
-              <w:t>Page de l’historique des transactions</w:t>
+          <w:hyperlink w:anchor="_Toc97119642" w:history="1">
+            <w:r>
+              <w:rPr>
+                <w:rStyle w:val="Lienhypertexte"/>
+                <w:noProof/>
+              </w:rPr>
+              <w:t>Page de vente (confirmation)</w:t>
             </w:r>
             <w:r>
               <w:rPr>
@@ -1601,7 +1605,7 @@
                 <w:noProof/>
                 <w:webHidden/>
               </w:rPr>
-              <w:instrText xml:space="preserve"> PAGEREF _Toc97051115 \h </w:instrText>
+              <w:instrText xml:space="preserve"> PAGEREF _Toc97119642 \h </w:instrText>
             </w:r>
             <w:r>
               <w:rPr>
@@ -1621,7 +1625,7 @@
                 <w:noProof/>
                 <w:webHidden/>
               </w:rPr>
-              <w:t>7</w:t>
+              <w:t>9</w:t>
             </w:r>
             <w:r>
               <w:rPr>
@@ -1634,7 +1638,7 @@
         </w:p>
         <w:p>
           <w:pPr>
-            <w:pStyle w:val="TOC2"/>
+            <w:pStyle w:val="TM2"/>
             <w:tabs>
               <w:tab w:val="right" w:leader="dot" w:pos="10790"/>
             </w:tabs>
@@ -1644,13 +1648,13 @@
               <w:lang w:eastAsia="fr-CA"/>
             </w:rPr>
           </w:pPr>
-          <w:hyperlink w:anchor="_Toc97051116" w:history="1">
-            <w:r>
-              <w:rPr>
-                <w:rStyle w:val="Hyperlink"/>
-                <w:noProof/>
-              </w:rPr>
-              <w:t>Page du profil de l’utilisateur</w:t>
+          <w:hyperlink w:anchor="_Toc97119643" w:history="1">
+            <w:r>
+              <w:rPr>
+                <w:rStyle w:val="Lienhypertexte"/>
+                <w:noProof/>
+              </w:rPr>
+              <w:t>Page du portfolio</w:t>
             </w:r>
             <w:r>
               <w:rPr>
@@ -1671,7 +1675,7 @@
                 <w:noProof/>
                 <w:webHidden/>
               </w:rPr>
-              <w:instrText xml:space="preserve"> PAGEREF _Toc97051116 \h </w:instrText>
+              <w:instrText xml:space="preserve"> PAGEREF _Toc97119643 \h </w:instrText>
             </w:r>
             <w:r>
               <w:rPr>
@@ -1691,7 +1695,7 @@
                 <w:noProof/>
                 <w:webHidden/>
               </w:rPr>
-              <w:t>7</w:t>
+              <w:t>10</w:t>
             </w:r>
             <w:r>
               <w:rPr>
@@ -1704,7 +1708,7 @@
         </w:p>
         <w:p>
           <w:pPr>
-            <w:pStyle w:val="TOC2"/>
+            <w:pStyle w:val="TM2"/>
             <w:tabs>
               <w:tab w:val="right" w:leader="dot" w:pos="10790"/>
             </w:tabs>
@@ -1714,13 +1718,13 @@
               <w:lang w:eastAsia="fr-CA"/>
             </w:rPr>
           </w:pPr>
-          <w:hyperlink w:anchor="_Toc97051117" w:history="1">
-            <w:r>
-              <w:rPr>
-                <w:rStyle w:val="Hyperlink"/>
-                <w:noProof/>
-              </w:rPr>
-              <w:t>Page de gestion d’utilisateurs (Admin)</w:t>
+          <w:hyperlink w:anchor="_Toc97119644" w:history="1">
+            <w:r>
+              <w:rPr>
+                <w:rStyle w:val="Lienhypertexte"/>
+                <w:noProof/>
+              </w:rPr>
+              <w:t>Page de l’historique des transactions</w:t>
             </w:r>
             <w:r>
               <w:rPr>
@@ -1741,7 +1745,7 @@
                 <w:noProof/>
                 <w:webHidden/>
               </w:rPr>
-              <w:instrText xml:space="preserve"> PAGEREF _Toc97051117 \h </w:instrText>
+              <w:instrText xml:space="preserve"> PAGEREF _Toc97119644 \h </w:instrText>
             </w:r>
             <w:r>
               <w:rPr>
@@ -1761,7 +1765,7 @@
                 <w:noProof/>
                 <w:webHidden/>
               </w:rPr>
-              <w:t>8</w:t>
+              <w:t>11</w:t>
             </w:r>
             <w:r>
               <w:rPr>
@@ -1774,7 +1778,7 @@
         </w:p>
         <w:p>
           <w:pPr>
-            <w:pStyle w:val="TOC1"/>
+            <w:pStyle w:val="TM2"/>
             <w:tabs>
               <w:tab w:val="right" w:leader="dot" w:pos="10790"/>
             </w:tabs>
@@ -1784,13 +1788,13 @@
               <w:lang w:eastAsia="fr-CA"/>
             </w:rPr>
           </w:pPr>
-          <w:hyperlink w:anchor="_Toc97051118" w:history="1">
-            <w:r>
-              <w:rPr>
-                <w:rStyle w:val="Hyperlink"/>
-                <w:noProof/>
-              </w:rPr>
-              <w:t>Diagramme de cas d’usage</w:t>
+          <w:hyperlink w:anchor="_Toc97119645" w:history="1">
+            <w:r>
+              <w:rPr>
+                <w:rStyle w:val="Lienhypertexte"/>
+                <w:noProof/>
+              </w:rPr>
+              <w:t>Page du profil de l’utilisateur</w:t>
             </w:r>
             <w:r>
               <w:rPr>
@@ -1811,7 +1815,7 @@
                 <w:noProof/>
                 <w:webHidden/>
               </w:rPr>
-              <w:instrText xml:space="preserve"> PAGEREF _Toc97051118 \h </w:instrText>
+              <w:instrText xml:space="preserve"> PAGEREF _Toc97119645 \h </w:instrText>
             </w:r>
             <w:r>
               <w:rPr>
@@ -1831,7 +1835,7 @@
                 <w:noProof/>
                 <w:webHidden/>
               </w:rPr>
-              <w:t>10</w:t>
+              <w:t>12</w:t>
             </w:r>
             <w:r>
               <w:rPr>
@@ -1844,7 +1848,7 @@
         </w:p>
         <w:p>
           <w:pPr>
-            <w:pStyle w:val="TOC1"/>
+            <w:pStyle w:val="TM2"/>
             <w:tabs>
               <w:tab w:val="right" w:leader="dot" w:pos="10790"/>
             </w:tabs>
@@ -1854,13 +1858,13 @@
               <w:lang w:eastAsia="fr-CA"/>
             </w:rPr>
           </w:pPr>
-          <w:hyperlink w:anchor="_Toc97051119" w:history="1">
-            <w:r>
-              <w:rPr>
-                <w:rStyle w:val="Hyperlink"/>
-                <w:noProof/>
-              </w:rPr>
-              <w:t>Modèle de la base de données</w:t>
+          <w:hyperlink w:anchor="_Toc97119646" w:history="1">
+            <w:r>
+              <w:rPr>
+                <w:rStyle w:val="Lienhypertexte"/>
+                <w:noProof/>
+              </w:rPr>
+              <w:t>Page de gestion d’utilisateurs (Admin)</w:t>
             </w:r>
             <w:r>
               <w:rPr>
@@ -1881,7 +1885,7 @@
                 <w:noProof/>
                 <w:webHidden/>
               </w:rPr>
-              <w:instrText xml:space="preserve"> PAGEREF _Toc97051119 \h </w:instrText>
+              <w:instrText xml:space="preserve"> PAGEREF _Toc97119646 \h </w:instrText>
             </w:r>
             <w:r>
               <w:rPr>
@@ -1901,7 +1905,7 @@
                 <w:noProof/>
                 <w:webHidden/>
               </w:rPr>
-              <w:t>11</w:t>
+              <w:t>14</w:t>
             </w:r>
             <w:r>
               <w:rPr>
@@ -1914,7 +1918,7 @@
         </w:p>
         <w:p>
           <w:pPr>
-            <w:pStyle w:val="TOC1"/>
+            <w:pStyle w:val="TM1"/>
             <w:tabs>
               <w:tab w:val="right" w:leader="dot" w:pos="10790"/>
             </w:tabs>
@@ -1924,13 +1928,13 @@
               <w:lang w:eastAsia="fr-CA"/>
             </w:rPr>
           </w:pPr>
-          <w:hyperlink w:anchor="_Toc97051120" w:history="1">
-            <w:r>
-              <w:rPr>
-                <w:rStyle w:val="Hyperlink"/>
-                <w:noProof/>
-              </w:rPr>
-              <w:t>Structures de données</w:t>
+          <w:hyperlink w:anchor="_Toc97119647" w:history="1">
+            <w:r>
+              <w:rPr>
+                <w:rStyle w:val="Lienhypertexte"/>
+                <w:noProof/>
+              </w:rPr>
+              <w:t>Diagramme de cas d’usage</w:t>
             </w:r>
             <w:r>
               <w:rPr>
@@ -1951,7 +1955,7 @@
                 <w:noProof/>
                 <w:webHidden/>
               </w:rPr>
-              <w:instrText xml:space="preserve"> PAGEREF _Toc97051120 \h </w:instrText>
+              <w:instrText xml:space="preserve"> PAGEREF _Toc97119647 \h </w:instrText>
             </w:r>
             <w:r>
               <w:rPr>
@@ -1971,7 +1975,7 @@
                 <w:noProof/>
                 <w:webHidden/>
               </w:rPr>
-              <w:t>11</w:t>
+              <w:t>15</w:t>
             </w:r>
             <w:r>
               <w:rPr>
@@ -1984,7 +1988,7 @@
         </w:p>
         <w:p>
           <w:pPr>
-            <w:pStyle w:val="TOC1"/>
+            <w:pStyle w:val="TM1"/>
             <w:tabs>
               <w:tab w:val="right" w:leader="dot" w:pos="10790"/>
             </w:tabs>
@@ -1994,13 +1998,13 @@
               <w:lang w:eastAsia="fr-CA"/>
             </w:rPr>
           </w:pPr>
-          <w:hyperlink w:anchor="_Toc97051121" w:history="1">
-            <w:r>
-              <w:rPr>
-                <w:rStyle w:val="Hyperlink"/>
-                <w:noProof/>
-              </w:rPr>
-              <w:t>Patrons de conception</w:t>
+          <w:hyperlink w:anchor="_Toc97119648" w:history="1">
+            <w:r>
+              <w:rPr>
+                <w:rStyle w:val="Lienhypertexte"/>
+                <w:noProof/>
+              </w:rPr>
+              <w:t>Diagramme de classes</w:t>
             </w:r>
             <w:r>
               <w:rPr>
@@ -2021,7 +2025,7 @@
                 <w:noProof/>
                 <w:webHidden/>
               </w:rPr>
-              <w:instrText xml:space="preserve"> PAGEREF _Toc97051121 \h </w:instrText>
+              <w:instrText xml:space="preserve"> PAGEREF _Toc97119648 \h </w:instrText>
             </w:r>
             <w:r>
               <w:rPr>
@@ -2041,7 +2045,7 @@
                 <w:noProof/>
                 <w:webHidden/>
               </w:rPr>
-              <w:t>12</w:t>
+              <w:t>16</w:t>
             </w:r>
             <w:r>
               <w:rPr>
@@ -2054,7 +2058,7 @@
         </w:p>
         <w:p>
           <w:pPr>
-            <w:pStyle w:val="TOC1"/>
+            <w:pStyle w:val="TM1"/>
             <w:tabs>
               <w:tab w:val="right" w:leader="dot" w:pos="10790"/>
             </w:tabs>
@@ -2064,13 +2068,13 @@
               <w:lang w:eastAsia="fr-CA"/>
             </w:rPr>
           </w:pPr>
-          <w:hyperlink w:anchor="_Toc97051122" w:history="1">
-            <w:r>
-              <w:rPr>
-                <w:rStyle w:val="Hyperlink"/>
-                <w:noProof/>
-              </w:rPr>
-              <w:t>Algorithme</w:t>
+          <w:hyperlink w:anchor="_Toc97119649" w:history="1">
+            <w:r>
+              <w:rPr>
+                <w:rStyle w:val="Lienhypertexte"/>
+                <w:noProof/>
+              </w:rPr>
+              <w:t>Schéma de la structure de données externe (base de données)</w:t>
             </w:r>
             <w:r>
               <w:rPr>
@@ -2091,7 +2095,7 @@
                 <w:noProof/>
                 <w:webHidden/>
               </w:rPr>
-              <w:instrText xml:space="preserve"> PAGEREF _Toc97051122 \h </w:instrText>
+              <w:instrText xml:space="preserve"> PAGEREF _Toc97119649 \h </w:instrText>
             </w:r>
             <w:r>
               <w:rPr>
@@ -2111,7 +2115,7 @@
                 <w:noProof/>
                 <w:webHidden/>
               </w:rPr>
-              <w:t>12</w:t>
+              <w:t>17</w:t>
             </w:r>
             <w:r>
               <w:rPr>
@@ -2124,7 +2128,7 @@
         </w:p>
         <w:p>
           <w:pPr>
-            <w:pStyle w:val="TOC2"/>
+            <w:pStyle w:val="TM1"/>
             <w:tabs>
               <w:tab w:val="right" w:leader="dot" w:pos="10790"/>
             </w:tabs>
@@ -2134,13 +2138,13 @@
               <w:lang w:eastAsia="fr-CA"/>
             </w:rPr>
           </w:pPr>
-          <w:hyperlink w:anchor="_Toc97051123" w:history="1">
-            <w:r>
-              <w:rPr>
-                <w:rStyle w:val="Hyperlink"/>
-                <w:noProof/>
-              </w:rPr>
-              <w:t>Expression régulière</w:t>
+          <w:hyperlink w:anchor="_Toc97119650" w:history="1">
+            <w:r>
+              <w:rPr>
+                <w:rStyle w:val="Lienhypertexte"/>
+                <w:noProof/>
+              </w:rPr>
+              <w:t>Structures de données</w:t>
             </w:r>
             <w:r>
               <w:rPr>
@@ -2161,7 +2165,7 @@
                 <w:noProof/>
                 <w:webHidden/>
               </w:rPr>
-              <w:instrText xml:space="preserve"> PAGEREF _Toc97051123 \h </w:instrText>
+              <w:instrText xml:space="preserve"> PAGEREF _Toc97119650 \h </w:instrText>
             </w:r>
             <w:r>
               <w:rPr>
@@ -2181,7 +2185,7 @@
                 <w:noProof/>
                 <w:webHidden/>
               </w:rPr>
-              <w:t>12</w:t>
+              <w:t>18</w:t>
             </w:r>
             <w:r>
               <w:rPr>
@@ -2194,7 +2198,7 @@
         </w:p>
         <w:p>
           <w:pPr>
-            <w:pStyle w:val="TOC2"/>
+            <w:pStyle w:val="TM1"/>
             <w:tabs>
               <w:tab w:val="right" w:leader="dot" w:pos="10790"/>
             </w:tabs>
@@ -2204,10 +2208,220 @@
               <w:lang w:eastAsia="fr-CA"/>
             </w:rPr>
           </w:pPr>
-          <w:hyperlink w:anchor="_Toc97051124" w:history="1">
-            <w:r>
-              <w:rPr>
-                <w:rStyle w:val="Hyperlink"/>
+          <w:hyperlink w:anchor="_Toc97119651" w:history="1">
+            <w:r>
+              <w:rPr>
+                <w:rStyle w:val="Lienhypertexte"/>
+                <w:noProof/>
+              </w:rPr>
+              <w:t>Patrons de conception</w:t>
+            </w:r>
+            <w:r>
+              <w:rPr>
+                <w:noProof/>
+                <w:webHidden/>
+              </w:rPr>
+              <w:tab/>
+            </w:r>
+            <w:r>
+              <w:rPr>
+                <w:noProof/>
+                <w:webHidden/>
+              </w:rPr>
+              <w:fldChar w:fldCharType="begin"/>
+            </w:r>
+            <w:r>
+              <w:rPr>
+                <w:noProof/>
+                <w:webHidden/>
+              </w:rPr>
+              <w:instrText xml:space="preserve"> PAGEREF _Toc97119651 \h </w:instrText>
+            </w:r>
+            <w:r>
+              <w:rPr>
+                <w:noProof/>
+                <w:webHidden/>
+              </w:rPr>
+            </w:r>
+            <w:r>
+              <w:rPr>
+                <w:noProof/>
+                <w:webHidden/>
+              </w:rPr>
+              <w:fldChar w:fldCharType="separate"/>
+            </w:r>
+            <w:r>
+              <w:rPr>
+                <w:noProof/>
+                <w:webHidden/>
+              </w:rPr>
+              <w:t>18</w:t>
+            </w:r>
+            <w:r>
+              <w:rPr>
+                <w:noProof/>
+                <w:webHidden/>
+              </w:rPr>
+              <w:fldChar w:fldCharType="end"/>
+            </w:r>
+          </w:hyperlink>
+        </w:p>
+        <w:p>
+          <w:pPr>
+            <w:pStyle w:val="TM2"/>
+            <w:tabs>
+              <w:tab w:val="right" w:leader="dot" w:pos="10790"/>
+            </w:tabs>
+            <w:rPr>
+              <w:rFonts w:eastAsiaTheme="minorEastAsia"/>
+              <w:noProof/>
+              <w:lang w:eastAsia="fr-CA"/>
+            </w:rPr>
+          </w:pPr>
+          <w:hyperlink w:anchor="_Toc97119652" w:history="1">
+            <w:r>
+              <w:rPr>
+                <w:rStyle w:val="Lienhypertexte"/>
+                <w:noProof/>
+              </w:rPr>
+              <w:t>Expression régulière</w:t>
+            </w:r>
+            <w:r>
+              <w:rPr>
+                <w:noProof/>
+                <w:webHidden/>
+              </w:rPr>
+              <w:tab/>
+            </w:r>
+            <w:r>
+              <w:rPr>
+                <w:noProof/>
+                <w:webHidden/>
+              </w:rPr>
+              <w:fldChar w:fldCharType="begin"/>
+            </w:r>
+            <w:r>
+              <w:rPr>
+                <w:noProof/>
+                <w:webHidden/>
+              </w:rPr>
+              <w:instrText xml:space="preserve"> PAGEREF _Toc97119652 \h </w:instrText>
+            </w:r>
+            <w:r>
+              <w:rPr>
+                <w:noProof/>
+                <w:webHidden/>
+              </w:rPr>
+            </w:r>
+            <w:r>
+              <w:rPr>
+                <w:noProof/>
+                <w:webHidden/>
+              </w:rPr>
+              <w:fldChar w:fldCharType="separate"/>
+            </w:r>
+            <w:r>
+              <w:rPr>
+                <w:noProof/>
+                <w:webHidden/>
+              </w:rPr>
+              <w:t>19</w:t>
+            </w:r>
+            <w:r>
+              <w:rPr>
+                <w:noProof/>
+                <w:webHidden/>
+              </w:rPr>
+              <w:fldChar w:fldCharType="end"/>
+            </w:r>
+          </w:hyperlink>
+        </w:p>
+        <w:p>
+          <w:pPr>
+            <w:pStyle w:val="TM1"/>
+            <w:tabs>
+              <w:tab w:val="right" w:leader="dot" w:pos="10790"/>
+            </w:tabs>
+            <w:rPr>
+              <w:rFonts w:eastAsiaTheme="minorEastAsia"/>
+              <w:noProof/>
+              <w:lang w:eastAsia="fr-CA"/>
+            </w:rPr>
+          </w:pPr>
+          <w:hyperlink w:anchor="_Toc97119653" w:history="1">
+            <w:r>
+              <w:rPr>
+                <w:rStyle w:val="Lienhypertexte"/>
+                <w:noProof/>
+              </w:rPr>
+              <w:t>Algorithme</w:t>
+            </w:r>
+            <w:r>
+              <w:rPr>
+                <w:noProof/>
+                <w:webHidden/>
+              </w:rPr>
+              <w:tab/>
+            </w:r>
+            <w:r>
+              <w:rPr>
+                <w:noProof/>
+                <w:webHidden/>
+              </w:rPr>
+              <w:fldChar w:fldCharType="begin"/>
+            </w:r>
+            <w:r>
+              <w:rPr>
+                <w:noProof/>
+                <w:webHidden/>
+              </w:rPr>
+              <w:instrText xml:space="preserve"> PAGEREF _Toc97119653 \h </w:instrText>
+            </w:r>
+            <w:r>
+              <w:rPr>
+                <w:noProof/>
+                <w:webHidden/>
+              </w:rPr>
+            </w:r>
+            <w:r>
+              <w:rPr>
+                <w:noProof/>
+                <w:webHidden/>
+              </w:rPr>
+              <w:fldChar w:fldCharType="separate"/>
+            </w:r>
+            <w:r>
+              <w:rPr>
+                <w:noProof/>
+                <w:webHidden/>
+              </w:rPr>
+              <w:t>19</w:t>
+            </w:r>
+            <w:r>
+              <w:rPr>
+                <w:noProof/>
+                <w:webHidden/>
+              </w:rPr>
+              <w:fldChar w:fldCharType="end"/>
+            </w:r>
+          </w:hyperlink>
+        </w:p>
+        <w:p>
+          <w:pPr>
+            <w:pStyle w:val="TM2"/>
+            <w:tabs>
+              <w:tab w:val="right" w:leader="dot" w:pos="10790"/>
+            </w:tabs>
+            <w:rPr>
+              <w:rFonts w:eastAsiaTheme="minorEastAsia"/>
+              <w:noProof/>
+              <w:lang w:eastAsia="fr-CA"/>
+            </w:rPr>
+          </w:pPr>
+          <w:hyperlink w:anchor="_Toc97119654" w:history="1">
+            <w:r>
+              <w:rPr>
+                <w:rStyle w:val="Lienhypertexte"/>
                 <w:noProof/>
               </w:rPr>
               <w:t>Calculs mathématiques</w:t>
@@ -2231,7 +2445,7 @@
                 <w:noProof/>
                 <w:webHidden/>
               </w:rPr>
-              <w:instrText xml:space="preserve"> PAGEREF _Toc97051124 \h </w:instrText>
+              <w:instrText xml:space="preserve"> PAGEREF _Toc97119654 \h </w:instrText>
             </w:r>
             <w:r>
               <w:rPr>
@@ -2251,7 +2465,7 @@
                 <w:noProof/>
                 <w:webHidden/>
               </w:rPr>
-              <w:t>12</w:t>
+              <w:t>19</w:t>
             </w:r>
             <w:r>
               <w:rPr>
@@ -2280,9 +2494,9 @@
     </w:p>
     <w:p>
       <w:pPr>
-        <w:pStyle w:val="Heading1"/>
-      </w:pPr>
-      <w:bookmarkStart w:id="0" w:name="_Toc97051107"/>
+        <w:pStyle w:val="Titre1"/>
+      </w:pPr>
+      <w:bookmarkStart w:id="0" w:name="_Toc97119634"/>
       <w:r>
         <w:lastRenderedPageBreak/>
         <w:t>Maquettes du projet</w:t>
@@ -2306,9 +2520,9 @@
     <w:p/>
     <w:p>
       <w:pPr>
-        <w:pStyle w:val="Heading2"/>
-      </w:pPr>
-      <w:bookmarkStart w:id="1" w:name="_Toc97051108"/>
+        <w:pStyle w:val="Titre2"/>
+      </w:pPr>
+      <w:bookmarkStart w:id="1" w:name="_Toc97119635"/>
       <w:r>
         <w:t>Page d’accueil</w:t>
       </w:r>
@@ -2326,6 +2540,7 @@
       <w:r>
         <w:rPr>
           <w:noProof/>
+          <w:lang w:eastAsia="fr-CA"/>
         </w:rPr>
         <w:drawing>
           <wp:inline distT="0" distB="0" distL="0" distR="0" wp14:anchorId="3980C772" wp14:editId="1093BC4B">
@@ -2374,6 +2589,7 @@
       <w:r>
         <w:rPr>
           <w:noProof/>
+          <w:lang w:eastAsia="fr-CA"/>
         </w:rPr>
         <w:drawing>
           <wp:inline distT="0" distB="0" distL="0" distR="0" wp14:anchorId="1F66630E" wp14:editId="21249922">
@@ -2414,25 +2630,27 @@
     </w:p>
     <w:p>
       <w:pPr>
-        <w:pStyle w:val="Heading2"/>
-      </w:pPr>
-      <w:bookmarkStart w:id="2" w:name="_Toc97051109"/>
+        <w:pStyle w:val="Titre2"/>
+      </w:pPr>
+      <w:bookmarkStart w:id="2" w:name="_Toc97119636"/>
       <w:r>
         <w:lastRenderedPageBreak/>
         <w:t>Page de connexion</w:t>
       </w:r>
       <w:bookmarkEnd w:id="2"/>
     </w:p>
+    <w:p/>
     <w:p>
       <w:r>
         <w:rPr>
           <w:noProof/>
+          <w:lang w:eastAsia="fr-CA"/>
         </w:rPr>
         <w:drawing>
-          <wp:inline distT="0" distB="0" distL="0" distR="0" wp14:anchorId="0F0DF8DE" wp14:editId="4AADC653">
-            <wp:extent cx="4471573" cy="4096871"/>
-            <wp:effectExtent l="0" t="0" r="5715" b="0"/>
-            <wp:docPr id="4" name="Image 4"/>
+          <wp:inline distT="0" distB="0" distL="0" distR="0" wp14:anchorId="4DBEB6B4" wp14:editId="6C17834C">
+            <wp:extent cx="6858000" cy="6254115"/>
+            <wp:effectExtent l="0" t="0" r="0" b="0"/>
+            <wp:docPr id="20" name="Image 20"/>
             <wp:cNvGraphicFramePr>
               <a:graphicFrameLocks xmlns:a="http://schemas.openxmlformats.org/drawingml/2006/main" noChangeAspect="1"/>
             </wp:cNvGraphicFramePr>
@@ -2452,7 +2670,7 @@
                   <pic:spPr>
                     <a:xfrm>
                       <a:off x="0" y="0"/>
-                      <a:ext cx="4494191" cy="4117593"/>
+                      <a:ext cx="6858000" cy="6254115"/>
                     </a:xfrm>
                     <a:prstGeom prst="rect">
                       <a:avLst/>
@@ -2465,12 +2683,20 @@
         </w:drawing>
       </w:r>
     </w:p>
-    <w:p>
-      <w:pPr>
-        <w:pStyle w:val="Heading2"/>
-      </w:pPr>
-      <w:bookmarkStart w:id="3" w:name="_Toc97051110"/>
-      <w:r>
+    <w:p/>
+    <w:p/>
+    <w:p/>
+    <w:p/>
+    <w:p/>
+    <w:p/>
+    <w:p/>
+    <w:p>
+      <w:pPr>
+        <w:pStyle w:val="Titre2"/>
+      </w:pPr>
+      <w:bookmarkStart w:id="3" w:name="_Toc97119637"/>
+      <w:r>
+        <w:lastRenderedPageBreak/>
         <w:t>Page de création du compte</w:t>
       </w:r>
       <w:bookmarkEnd w:id="3"/>
@@ -2478,16 +2704,18 @@
         <w:t xml:space="preserve"> </w:t>
       </w:r>
     </w:p>
+    <w:p/>
     <w:p>
       <w:r>
         <w:rPr>
           <w:noProof/>
+          <w:lang w:eastAsia="fr-CA"/>
         </w:rPr>
         <w:drawing>
-          <wp:inline distT="0" distB="0" distL="0" distR="0" wp14:anchorId="44491675" wp14:editId="3B225E29">
-            <wp:extent cx="4523288" cy="4155141"/>
+          <wp:inline distT="0" distB="0" distL="0" distR="0" wp14:anchorId="303328E1" wp14:editId="16512AE7">
+            <wp:extent cx="6858000" cy="6254115"/>
             <wp:effectExtent l="0" t="0" r="0" b="0"/>
-            <wp:docPr id="5" name="Image 5"/>
+            <wp:docPr id="21" name="Image 21"/>
             <wp:cNvGraphicFramePr>
               <a:graphicFrameLocks xmlns:a="http://schemas.openxmlformats.org/drawingml/2006/main" noChangeAspect="1"/>
             </wp:cNvGraphicFramePr>
@@ -2507,7 +2735,7 @@
                   <pic:spPr>
                     <a:xfrm>
                       <a:off x="0" y="0"/>
-                      <a:ext cx="4543203" cy="4173435"/>
+                      <a:ext cx="6858000" cy="6254115"/>
                     </a:xfrm>
                     <a:prstGeom prst="rect">
                       <a:avLst/>
@@ -2520,16 +2748,22 @@
         </w:drawing>
       </w:r>
     </w:p>
-    <w:p>
-      <w:pPr>
-        <w:pStyle w:val="Heading2"/>
-      </w:pPr>
-    </w:p>
-    <w:p>
-      <w:pPr>
-        <w:pStyle w:val="Heading2"/>
-      </w:pPr>
-      <w:bookmarkStart w:id="4" w:name="_Toc97051111"/>
+    <w:p/>
+    <w:p/>
+    <w:p/>
+    <w:p/>
+    <w:p/>
+    <w:p/>
+    <w:p>
+      <w:pPr>
+        <w:pStyle w:val="Titre2"/>
+      </w:pPr>
+    </w:p>
+    <w:p>
+      <w:pPr>
+        <w:pStyle w:val="Titre2"/>
+      </w:pPr>
+      <w:bookmarkStart w:id="4" w:name="_Toc97119638"/>
       <w:r>
         <w:t>Page des listes</w:t>
       </w:r>
@@ -2538,16 +2772,18 @@
         <w:t xml:space="preserve"> </w:t>
       </w:r>
     </w:p>
+    <w:p/>
     <w:p>
       <w:r>
         <w:rPr>
           <w:noProof/>
+          <w:lang w:eastAsia="fr-CA"/>
         </w:rPr>
         <w:drawing>
-          <wp:inline distT="0" distB="0" distL="0" distR="0" wp14:anchorId="13B1F9A2" wp14:editId="1F27DD8F">
-            <wp:extent cx="5348054" cy="4155141"/>
-            <wp:effectExtent l="0" t="0" r="5080" b="0"/>
-            <wp:docPr id="6" name="Image 6" descr="Une image contenant texte, moniteur, capture d’écran, mur&#10;&#10;Description générée automatiquement"/>
+          <wp:inline distT="0" distB="0" distL="0" distR="0" wp14:anchorId="237BB3ED" wp14:editId="0E1987A0">
+            <wp:extent cx="6858000" cy="5386070"/>
+            <wp:effectExtent l="0" t="0" r="0" b="5080"/>
+            <wp:docPr id="22" name="Image 22"/>
             <wp:cNvGraphicFramePr>
               <a:graphicFrameLocks xmlns:a="http://schemas.openxmlformats.org/drawingml/2006/main" noChangeAspect="1"/>
             </wp:cNvGraphicFramePr>
@@ -2555,7 +2791,7 @@
               <a:graphicData uri="http://schemas.openxmlformats.org/drawingml/2006/picture">
                 <pic:pic xmlns:pic="http://schemas.openxmlformats.org/drawingml/2006/picture">
                   <pic:nvPicPr>
-                    <pic:cNvPr id="6" name="Image 6" descr="Une image contenant texte, moniteur, capture d’écran, mur&#10;&#10;Description générée automatiquement"/>
+                    <pic:cNvPr id="1" name=""/>
                     <pic:cNvPicPr/>
                   </pic:nvPicPr>
                   <pic:blipFill>
@@ -2567,7 +2803,7 @@
                   <pic:spPr>
                     <a:xfrm>
                       <a:off x="0" y="0"/>
-                      <a:ext cx="5358756" cy="4163456"/>
+                      <a:ext cx="6858000" cy="5386070"/>
                     </a:xfrm>
                     <a:prstGeom prst="rect">
                       <a:avLst/>
@@ -2580,17 +2816,23 @@
         </w:drawing>
       </w:r>
     </w:p>
-    <w:p>
-      <w:pPr>
-        <w:pStyle w:val="Heading2"/>
-      </w:pPr>
-    </w:p>
-    <w:p>
-      <w:pPr>
-        <w:pStyle w:val="Heading2"/>
-      </w:pPr>
-      <w:bookmarkStart w:id="5" w:name="_Toc97051112"/>
-      <w:r>
+    <w:p/>
+    <w:p/>
+    <w:p/>
+    <w:p/>
+    <w:p/>
+    <w:p/>
+    <w:p/>
+    <w:p/>
+    <w:p/>
+    <w:p/>
+    <w:p>
+      <w:pPr>
+        <w:pStyle w:val="Titre2"/>
+      </w:pPr>
+      <w:bookmarkStart w:id="5" w:name="_Toc97119639"/>
+      <w:r>
+        <w:lastRenderedPageBreak/>
         <w:t>Page d’achat</w:t>
       </w:r>
       <w:bookmarkEnd w:id="5"/>
@@ -2598,16 +2840,18 @@
         <w:t xml:space="preserve"> </w:t>
       </w:r>
     </w:p>
+    <w:p/>
     <w:p>
       <w:r>
         <w:rPr>
           <w:noProof/>
+          <w:lang w:eastAsia="fr-CA"/>
         </w:rPr>
         <w:drawing>
-          <wp:inline distT="0" distB="0" distL="0" distR="0" wp14:anchorId="2033ABF3" wp14:editId="246590A3">
-            <wp:extent cx="4742329" cy="3730193"/>
-            <wp:effectExtent l="0" t="0" r="1270" b="3810"/>
-            <wp:docPr id="7" name="Image 7" descr="Une image contenant texte, moniteur, capture d’écran, écran&#10;&#10;Description générée automatiquement"/>
+          <wp:inline distT="0" distB="0" distL="0" distR="0" wp14:anchorId="788EAF84" wp14:editId="715758BA">
+            <wp:extent cx="6858000" cy="5392420"/>
+            <wp:effectExtent l="0" t="0" r="0" b="0"/>
+            <wp:docPr id="13" name="Image 13"/>
             <wp:cNvGraphicFramePr>
               <a:graphicFrameLocks xmlns:a="http://schemas.openxmlformats.org/drawingml/2006/main" noChangeAspect="1"/>
             </wp:cNvGraphicFramePr>
@@ -2615,7 +2859,7 @@
               <a:graphicData uri="http://schemas.openxmlformats.org/drawingml/2006/picture">
                 <pic:pic xmlns:pic="http://schemas.openxmlformats.org/drawingml/2006/picture">
                   <pic:nvPicPr>
-                    <pic:cNvPr id="7" name="Image 7" descr="Une image contenant texte, moniteur, capture d’écran, écran&#10;&#10;Description générée automatiquement"/>
+                    <pic:cNvPr id="1" name=""/>
                     <pic:cNvPicPr/>
                   </pic:nvPicPr>
                   <pic:blipFill>
@@ -2627,7 +2871,7 @@
                   <pic:spPr>
                     <a:xfrm>
                       <a:off x="0" y="0"/>
-                      <a:ext cx="4763745" cy="3747038"/>
+                      <a:ext cx="6858000" cy="5392420"/>
                     </a:xfrm>
                     <a:prstGeom prst="rect">
                       <a:avLst/>
@@ -2640,21 +2884,43 @@
         </w:drawing>
       </w:r>
     </w:p>
-    <w:p>
-      <w:pPr>
-        <w:pStyle w:val="Heading2"/>
-      </w:pPr>
-    </w:p>
+    <w:p/>
+    <w:p/>
+    <w:p/>
+    <w:p/>
+    <w:p/>
+    <w:p/>
+    <w:p/>
+    <w:p/>
+    <w:p/>
+    <w:p/>
+    <w:p/>
+    <w:p>
+      <w:pPr>
+        <w:pStyle w:val="Titre2"/>
+      </w:pPr>
+      <w:bookmarkStart w:id="6" w:name="_Toc97119640"/>
+      <w:r>
+        <w:lastRenderedPageBreak/>
+        <w:t xml:space="preserve">Page d’achat </w:t>
+      </w:r>
+      <w:r>
+        <w:t>(confirmation)</w:t>
+      </w:r>
+      <w:bookmarkEnd w:id="6"/>
+    </w:p>
+    <w:p/>
     <w:p>
       <w:r>
         <w:rPr>
           <w:noProof/>
+          <w:lang w:eastAsia="fr-CA"/>
         </w:rPr>
         <w:drawing>
-          <wp:inline distT="0" distB="0" distL="0" distR="0" wp14:anchorId="5E2CFADC" wp14:editId="4ADA42A3">
-            <wp:extent cx="4649556" cy="3626224"/>
-            <wp:effectExtent l="0" t="0" r="0" b="0"/>
-            <wp:docPr id="8" name="Image 8" descr="Une image contenant texte, capture d’écran, moniteur&#10;&#10;Description générée automatiquement"/>
+          <wp:inline distT="0" distB="0" distL="0" distR="0" wp14:anchorId="023F845A" wp14:editId="708E1847">
+            <wp:extent cx="6858000" cy="5367655"/>
+            <wp:effectExtent l="0" t="0" r="0" b="4445"/>
+            <wp:docPr id="16" name="Image 16"/>
             <wp:cNvGraphicFramePr>
               <a:graphicFrameLocks xmlns:a="http://schemas.openxmlformats.org/drawingml/2006/main" noChangeAspect="1"/>
             </wp:cNvGraphicFramePr>
@@ -2662,7 +2928,7 @@
               <a:graphicData uri="http://schemas.openxmlformats.org/drawingml/2006/picture">
                 <pic:pic xmlns:pic="http://schemas.openxmlformats.org/drawingml/2006/picture">
                   <pic:nvPicPr>
-                    <pic:cNvPr id="8" name="Image 8" descr="Une image contenant texte, capture d’écran, moniteur&#10;&#10;Description générée automatiquement"/>
+                    <pic:cNvPr id="1" name=""/>
                     <pic:cNvPicPr/>
                   </pic:nvPicPr>
                   <pic:blipFill>
@@ -2674,7 +2940,7 @@
                   <pic:spPr>
                     <a:xfrm>
                       <a:off x="0" y="0"/>
-                      <a:ext cx="4662433" cy="3636267"/>
+                      <a:ext cx="6858000" cy="5367655"/>
                     </a:xfrm>
                     <a:prstGeom prst="rect">
                       <a:avLst/>
@@ -2687,34 +2953,42 @@
         </w:drawing>
       </w:r>
     </w:p>
-    <w:p>
-      <w:pPr>
-        <w:pStyle w:val="Heading2"/>
-      </w:pPr>
-    </w:p>
-    <w:p>
-      <w:pPr>
-        <w:pStyle w:val="Heading2"/>
-      </w:pPr>
-      <w:bookmarkStart w:id="6" w:name="_Toc97051113"/>
-      <w:r>
+    <w:p/>
+    <w:p/>
+    <w:p/>
+    <w:p/>
+    <w:p/>
+    <w:p/>
+    <w:p/>
+    <w:p/>
+    <w:p/>
+    <w:p/>
+    <w:p>
+      <w:pPr>
+        <w:pStyle w:val="Titre2"/>
+      </w:pPr>
+      <w:bookmarkStart w:id="7" w:name="_Toc97119641"/>
+      <w:r>
+        <w:lastRenderedPageBreak/>
         <w:t>Page de vente</w:t>
       </w:r>
-      <w:bookmarkEnd w:id="6"/>
+      <w:bookmarkEnd w:id="7"/>
       <w:r>
         <w:t xml:space="preserve"> </w:t>
       </w:r>
     </w:p>
+    <w:p/>
     <w:p>
       <w:r>
         <w:rPr>
           <w:noProof/>
+          <w:lang w:eastAsia="fr-CA"/>
         </w:rPr>
         <w:drawing>
-          <wp:inline distT="0" distB="0" distL="0" distR="0" wp14:anchorId="243C707E" wp14:editId="46BED94D">
-            <wp:extent cx="4679040" cy="3653118"/>
-            <wp:effectExtent l="0" t="0" r="7620" b="5080"/>
-            <wp:docPr id="9" name="Image 9" descr="Une image contenant texte, capture d’écran, moniteur, écran&#10;&#10;Description générée automatiquement"/>
+          <wp:inline distT="0" distB="0" distL="0" distR="0" wp14:anchorId="766CC3C5" wp14:editId="773ADCF0">
+            <wp:extent cx="6858000" cy="5876925"/>
+            <wp:effectExtent l="0" t="0" r="0" b="9525"/>
+            <wp:docPr id="6" name="Image 6"/>
             <wp:cNvGraphicFramePr>
               <a:graphicFrameLocks xmlns:a="http://schemas.openxmlformats.org/drawingml/2006/main" noChangeAspect="1"/>
             </wp:cNvGraphicFramePr>
@@ -2722,7 +2996,7 @@
               <a:graphicData uri="http://schemas.openxmlformats.org/drawingml/2006/picture">
                 <pic:pic xmlns:pic="http://schemas.openxmlformats.org/drawingml/2006/picture">
                   <pic:nvPicPr>
-                    <pic:cNvPr id="9" name="Image 9" descr="Une image contenant texte, capture d’écran, moniteur, écran&#10;&#10;Description générée automatiquement"/>
+                    <pic:cNvPr id="1" name=""/>
                     <pic:cNvPicPr/>
                   </pic:nvPicPr>
                   <pic:blipFill>
@@ -2734,7 +3008,7 @@
                   <pic:spPr>
                     <a:xfrm>
                       <a:off x="0" y="0"/>
-                      <a:ext cx="4693060" cy="3664064"/>
+                      <a:ext cx="6858000" cy="5876925"/>
                     </a:xfrm>
                     <a:prstGeom prst="rect">
                       <a:avLst/>
@@ -2747,21 +3021,45 @@
         </w:drawing>
       </w:r>
     </w:p>
-    <w:p>
-      <w:pPr>
-        <w:pStyle w:val="Heading2"/>
+    <w:p/>
+    <w:p/>
+    <w:p/>
+    <w:p/>
+    <w:p/>
+    <w:p/>
+    <w:p/>
+    <w:p/>
+    <w:p/>
+    <w:p>
+      <w:pPr>
+        <w:pStyle w:val="Titre2"/>
+      </w:pPr>
+      <w:bookmarkStart w:id="8" w:name="_Toc97119642"/>
+      <w:r>
+        <w:lastRenderedPageBreak/>
+        <w:t xml:space="preserve">Page de vente </w:t>
+      </w:r>
+      <w:r>
+        <w:t>(confirmation)</w:t>
+      </w:r>
+      <w:bookmarkEnd w:id="8"/>
+    </w:p>
+    <w:p>
+      <w:pPr>
+        <w:pStyle w:val="Titre2"/>
       </w:pPr>
     </w:p>
     <w:p>
       <w:r>
         <w:rPr>
           <w:noProof/>
+          <w:lang w:eastAsia="fr-CA"/>
         </w:rPr>
         <w:drawing>
-          <wp:inline distT="0" distB="0" distL="0" distR="0" wp14:anchorId="16F28A5A" wp14:editId="32392CE0">
-            <wp:extent cx="4592512" cy="3612776"/>
-            <wp:effectExtent l="0" t="0" r="0" b="6985"/>
-            <wp:docPr id="10" name="Image 10"/>
+          <wp:inline distT="0" distB="0" distL="0" distR="0" wp14:anchorId="30099F8A" wp14:editId="592516C4">
+            <wp:extent cx="6858000" cy="5686425"/>
+            <wp:effectExtent l="0" t="0" r="0" b="9525"/>
+            <wp:docPr id="23" name="Image 23"/>
             <wp:cNvGraphicFramePr>
               <a:graphicFrameLocks xmlns:a="http://schemas.openxmlformats.org/drawingml/2006/main" noChangeAspect="1"/>
             </wp:cNvGraphicFramePr>
@@ -2781,7 +3079,7 @@
                   <pic:spPr>
                     <a:xfrm>
                       <a:off x="0" y="0"/>
-                      <a:ext cx="4602961" cy="3620996"/>
+                      <a:ext cx="6858000" cy="5686425"/>
                     </a:xfrm>
                     <a:prstGeom prst="rect">
                       <a:avLst/>
@@ -2796,26 +3094,41 @@
     </w:p>
     <w:p>
       <w:pPr>
-        <w:pStyle w:val="Heading2"/>
-      </w:pPr>
-    </w:p>
-    <w:p>
-      <w:pPr>
-        <w:pStyle w:val="Heading2"/>
-      </w:pPr>
-      <w:bookmarkStart w:id="7" w:name="_Toc97051114"/>
-      <w:r>
+        <w:pStyle w:val="Titre2"/>
+      </w:pPr>
+    </w:p>
+    <w:p/>
+    <w:p/>
+    <w:p/>
+    <w:p/>
+    <w:p/>
+    <w:p/>
+    <w:p/>
+    <w:p/>
+    <w:p/>
+    <w:p>
+      <w:pPr>
+        <w:pStyle w:val="Titre2"/>
+      </w:pPr>
+      <w:bookmarkStart w:id="9" w:name="_Toc97119643"/>
+      <w:r>
+        <w:lastRenderedPageBreak/>
         <w:t>Page du portfolio</w:t>
       </w:r>
-      <w:bookmarkEnd w:id="7"/>
-    </w:p>
-    <w:p>
-      <w:r>
+      <w:bookmarkEnd w:id="9"/>
+    </w:p>
+    <w:p/>
+    <w:p>
+      <w:r>
+        <w:rPr>
+          <w:noProof/>
+          <w:lang w:eastAsia="fr-CA"/>
+        </w:rPr>
         <w:drawing>
-          <wp:inline distT="0" distB="0" distL="0" distR="0" wp14:anchorId="6F6A6171" wp14:editId="5F291A58">
-            <wp:extent cx="5715798" cy="7754432"/>
-            <wp:effectExtent l="0" t="0" r="0" b="0"/>
-            <wp:docPr id="19" name="Picture 19" descr="A screenshot of a computer&#10;&#10;Description automatically generated"/>
+          <wp:inline distT="0" distB="0" distL="0" distR="0" wp14:anchorId="1AF83A6F" wp14:editId="3FE66F4B">
+            <wp:extent cx="5973009" cy="8106906"/>
+            <wp:effectExtent l="0" t="0" r="8890" b="8890"/>
+            <wp:docPr id="24" name="Image 24"/>
             <wp:cNvGraphicFramePr>
               <a:graphicFrameLocks xmlns:a="http://schemas.openxmlformats.org/drawingml/2006/main" noChangeAspect="1"/>
             </wp:cNvGraphicFramePr>
@@ -2823,7 +3136,7 @@
               <a:graphicData uri="http://schemas.openxmlformats.org/drawingml/2006/picture">
                 <pic:pic xmlns:pic="http://schemas.openxmlformats.org/drawingml/2006/picture">
                   <pic:nvPicPr>
-                    <pic:cNvPr id="19" name="Picture 19" descr="A screenshot of a computer&#10;&#10;Description automatically generated"/>
+                    <pic:cNvPr id="1" name=""/>
                     <pic:cNvPicPr/>
                   </pic:nvPicPr>
                   <pic:blipFill>
@@ -2835,7 +3148,7 @@
                   <pic:spPr>
                     <a:xfrm>
                       <a:off x="0" y="0"/>
-                      <a:ext cx="5715798" cy="7754432"/>
+                      <a:ext cx="5973009" cy="8106906"/>
                     </a:xfrm>
                     <a:prstGeom prst="rect">
                       <a:avLst/>
@@ -2850,31 +3163,33 @@
     </w:p>
     <w:p>
       <w:pPr>
-        <w:pStyle w:val="Heading2"/>
-      </w:pPr>
-    </w:p>
-    <w:p/>
-    <w:p>
-      <w:pPr>
-        <w:pStyle w:val="Heading2"/>
-      </w:pPr>
-      <w:bookmarkStart w:id="8" w:name="_Toc97051115"/>
+        <w:pStyle w:val="Titre2"/>
+      </w:pPr>
+    </w:p>
+    <w:p/>
+    <w:p>
+      <w:pPr>
+        <w:pStyle w:val="Titre2"/>
+      </w:pPr>
+      <w:bookmarkStart w:id="10" w:name="_Toc97119644"/>
       <w:r>
         <w:lastRenderedPageBreak/>
         <w:t>Page de l’historique des transactions</w:t>
       </w:r>
-      <w:bookmarkEnd w:id="8"/>
-    </w:p>
+      <w:bookmarkEnd w:id="10"/>
+    </w:p>
+    <w:p/>
     <w:p>
       <w:r>
         <w:rPr>
           <w:noProof/>
+          <w:lang w:eastAsia="fr-CA"/>
         </w:rPr>
         <w:drawing>
-          <wp:inline distT="0" distB="0" distL="0" distR="0" wp14:anchorId="6FBDFE4C" wp14:editId="79524864">
-            <wp:extent cx="5940937" cy="3870960"/>
-            <wp:effectExtent l="0" t="0" r="3175" b="0"/>
-            <wp:docPr id="12" name="Image 12" descr="Une image contenant texte, moniteur, capture d’écran, mur&#10;&#10;Description générée automatiquement"/>
+          <wp:inline distT="0" distB="0" distL="0" distR="0" wp14:anchorId="0EFFF019" wp14:editId="2B2D4A7F">
+            <wp:extent cx="6858000" cy="4467860"/>
+            <wp:effectExtent l="0" t="0" r="0" b="8890"/>
+            <wp:docPr id="25" name="Image 25"/>
             <wp:cNvGraphicFramePr>
               <a:graphicFrameLocks xmlns:a="http://schemas.openxmlformats.org/drawingml/2006/main" noChangeAspect="1"/>
             </wp:cNvGraphicFramePr>
@@ -2882,7 +3197,7 @@
               <a:graphicData uri="http://schemas.openxmlformats.org/drawingml/2006/picture">
                 <pic:pic xmlns:pic="http://schemas.openxmlformats.org/drawingml/2006/picture">
                   <pic:nvPicPr>
-                    <pic:cNvPr id="12" name="Image 12" descr="Une image contenant texte, moniteur, capture d’écran, mur&#10;&#10;Description générée automatiquement"/>
+                    <pic:cNvPr id="1" name=""/>
                     <pic:cNvPicPr/>
                   </pic:nvPicPr>
                   <pic:blipFill>
@@ -2894,7 +3209,7 @@
                   <pic:spPr>
                     <a:xfrm>
                       <a:off x="0" y="0"/>
-                      <a:ext cx="5959644" cy="3883149"/>
+                      <a:ext cx="6858000" cy="4467860"/>
                     </a:xfrm>
                     <a:prstGeom prst="rect">
                       <a:avLst/>
@@ -2909,29 +3224,45 @@
     </w:p>
     <w:p>
       <w:pPr>
-        <w:pStyle w:val="Heading2"/>
-      </w:pPr>
-    </w:p>
-    <w:p>
-      <w:pPr>
-        <w:pStyle w:val="Heading2"/>
-      </w:pPr>
-      <w:bookmarkStart w:id="9" w:name="_Toc97051116"/>
-      <w:r>
+        <w:pStyle w:val="Titre2"/>
+      </w:pPr>
+    </w:p>
+    <w:p/>
+    <w:p/>
+    <w:p/>
+    <w:p/>
+    <w:p/>
+    <w:p/>
+    <w:p/>
+    <w:p/>
+    <w:p/>
+    <w:p/>
+    <w:p/>
+    <w:p/>
+    <w:p/>
+    <w:p>
+      <w:pPr>
+        <w:pStyle w:val="Titre2"/>
+      </w:pPr>
+      <w:bookmarkStart w:id="11" w:name="_Toc97119645"/>
+      <w:r>
+        <w:lastRenderedPageBreak/>
         <w:t>Page du profil de l’utilisateur</w:t>
       </w:r>
-      <w:bookmarkEnd w:id="9"/>
-    </w:p>
+      <w:bookmarkEnd w:id="11"/>
+    </w:p>
+    <w:p/>
     <w:p>
       <w:r>
         <w:rPr>
           <w:noProof/>
+          <w:lang w:eastAsia="fr-CA"/>
         </w:rPr>
         <w:drawing>
-          <wp:inline distT="0" distB="0" distL="0" distR="0" wp14:anchorId="7D06F752" wp14:editId="7B607205">
-            <wp:extent cx="5455920" cy="4407170"/>
-            <wp:effectExtent l="0" t="0" r="0" b="0"/>
-            <wp:docPr id="13" name="Image 13" descr="Une image contenant texte&#10;&#10;Description générée automatiquement"/>
+          <wp:inline distT="0" distB="0" distL="0" distR="0" wp14:anchorId="50DE1735" wp14:editId="03DB0BA8">
+            <wp:extent cx="6858000" cy="5789295"/>
+            <wp:effectExtent l="0" t="0" r="0" b="1905"/>
+            <wp:docPr id="11" name="Image 11"/>
             <wp:cNvGraphicFramePr>
               <a:graphicFrameLocks xmlns:a="http://schemas.openxmlformats.org/drawingml/2006/main" noChangeAspect="1"/>
             </wp:cNvGraphicFramePr>
@@ -2939,7 +3270,7 @@
               <a:graphicData uri="http://schemas.openxmlformats.org/drawingml/2006/picture">
                 <pic:pic xmlns:pic="http://schemas.openxmlformats.org/drawingml/2006/picture">
                   <pic:nvPicPr>
-                    <pic:cNvPr id="13" name="Image 13" descr="Une image contenant texte&#10;&#10;Description générée automatiquement"/>
+                    <pic:cNvPr id="1" name=""/>
                     <pic:cNvPicPr/>
                   </pic:nvPicPr>
                   <pic:blipFill>
@@ -2951,7 +3282,7 @@
                   <pic:spPr>
                     <a:xfrm>
                       <a:off x="0" y="0"/>
-                      <a:ext cx="5477079" cy="4424262"/>
+                      <a:ext cx="6858000" cy="5789295"/>
                     </a:xfrm>
                     <a:prstGeom prst="rect">
                       <a:avLst/>
@@ -2964,85 +3295,30 @@
         </w:drawing>
       </w:r>
     </w:p>
-    <w:p>
-      <w:pPr>
-        <w:pStyle w:val="Heading2"/>
-      </w:pPr>
-      <w:bookmarkStart w:id="10" w:name="_Toc97051117"/>
-      <w:r>
-        <w:lastRenderedPageBreak/>
-        <w:t>Page d</w:t>
-      </w:r>
-      <w:r>
-        <w:t xml:space="preserve">e gestion </w:t>
-      </w:r>
-      <w:r>
-        <w:t>d’utilisateur</w:t>
-      </w:r>
-      <w:r>
-        <w:t>s</w:t>
-      </w:r>
-      <w:r>
-        <w:t xml:space="preserve"> </w:t>
-      </w:r>
-      <w:r>
-        <w:t>(</w:t>
-      </w:r>
-      <w:r>
-        <w:t>Admin)</w:t>
-      </w:r>
-      <w:bookmarkEnd w:id="10"/>
-    </w:p>
-    <w:p/>
-    <w:p/>
-    <w:p>
-      <w:r>
+    <w:p/>
+    <w:p/>
+    <w:p/>
+    <w:p/>
+    <w:p/>
+    <w:p/>
+    <w:p/>
+    <w:p/>
+    <w:p>
+      <w:pPr>
+        <w:pStyle w:val="Titre2"/>
+      </w:pPr>
+    </w:p>
+    <w:p/>
+    <w:p/>
+    <w:p>
+      <w:r>
+        <w:rPr>
+          <w:noProof/>
+          <w:lang w:eastAsia="fr-CA"/>
+        </w:rPr>
         <w:drawing>
-          <wp:inline distT="0" distB="0" distL="0" distR="0" wp14:anchorId="50690384" wp14:editId="7F0CC715">
-            <wp:extent cx="6858000" cy="5386705"/>
-            <wp:effectExtent l="0" t="0" r="0" b="4445"/>
-            <wp:docPr id="18" name="Picture 18" descr="A screenshot of a computer&#10;&#10;Description automatically generated with medium confidence"/>
-            <wp:cNvGraphicFramePr>
-              <a:graphicFrameLocks xmlns:a="http://schemas.openxmlformats.org/drawingml/2006/main" noChangeAspect="1"/>
-            </wp:cNvGraphicFramePr>
-            <a:graphic xmlns:a="http://schemas.openxmlformats.org/drawingml/2006/main">
-              <a:graphicData uri="http://schemas.openxmlformats.org/drawingml/2006/picture">
-                <pic:pic xmlns:pic="http://schemas.openxmlformats.org/drawingml/2006/picture">
-                  <pic:nvPicPr>
-                    <pic:cNvPr id="18" name="Picture 18" descr="A screenshot of a computer&#10;&#10;Description automatically generated with medium confidence"/>
-                    <pic:cNvPicPr/>
-                  </pic:nvPicPr>
-                  <pic:blipFill>
-                    <a:blip r:embed="rId21"/>
-                    <a:stretch>
-                      <a:fillRect/>
-                    </a:stretch>
-                  </pic:blipFill>
-                  <pic:spPr>
-                    <a:xfrm>
-                      <a:off x="0" y="0"/>
-                      <a:ext cx="6858000" cy="5386705"/>
-                    </a:xfrm>
-                    <a:prstGeom prst="rect">
-                      <a:avLst/>
-                    </a:prstGeom>
-                  </pic:spPr>
-                </pic:pic>
-              </a:graphicData>
-            </a:graphic>
-          </wp:inline>
-        </w:drawing>
-      </w:r>
-    </w:p>
-    <w:p>
-      <w:r>
-        <w:rPr>
-          <w:noProof/>
-        </w:rPr>
-        <w:lastRenderedPageBreak/>
-        <w:drawing>
-          <wp:inline distT="0" distB="0" distL="0" distR="0" wp14:anchorId="4CA803A6" wp14:editId="64A0D7E3">
-            <wp:extent cx="5448772" cy="5029636"/>
+          <wp:inline distT="0" distB="0" distL="0" distR="0" wp14:anchorId="12B03D43" wp14:editId="1B9A4F58">
+            <wp:extent cx="7037388" cy="6496050"/>
             <wp:effectExtent l="0" t="0" r="0" b="0"/>
             <wp:docPr id="14" name="Image 14" descr="Une image contenant texte&#10;&#10;Description générée automatiquement"/>
             <wp:cNvGraphicFramePr>
@@ -3056,7 +3332,7 @@
                     <pic:cNvPicPr/>
                   </pic:nvPicPr>
                   <pic:blipFill>
-                    <a:blip r:embed="rId22"/>
+                    <a:blip r:embed="rId21"/>
                     <a:stretch>
                       <a:fillRect/>
                     </a:stretch>
@@ -3064,7 +3340,7 @@
                   <pic:spPr>
                     <a:xfrm>
                       <a:off x="0" y="0"/>
-                      <a:ext cx="5448772" cy="5029636"/>
+                      <a:ext cx="7044725" cy="6502823"/>
                     </a:xfrm>
                     <a:prstGeom prst="rect">
                       <a:avLst/>
@@ -3079,7 +3355,7 @@
     </w:p>
     <w:p>
       <w:pPr>
-        <w:pStyle w:val="Heading2"/>
+        <w:pStyle w:val="Titre2"/>
       </w:pPr>
       <w:r>
         <w:br w:type="page"/>
@@ -3087,17 +3363,99 @@
     </w:p>
     <w:p>
       <w:pPr>
-        <w:pStyle w:val="Heading1"/>
-      </w:pPr>
-      <w:bookmarkStart w:id="11" w:name="_Toc97051118"/>
+        <w:pStyle w:val="Titre2"/>
+      </w:pPr>
+      <w:bookmarkStart w:id="12" w:name="_Toc97119646"/>
+      <w:r>
+        <w:lastRenderedPageBreak/>
+        <w:t>Page d</w:t>
+      </w:r>
+      <w:r>
+        <w:t>e gestion d’utilisateur</w:t>
+      </w:r>
+      <w:r>
+        <w:t>s</w:t>
+      </w:r>
+      <w:r>
+        <w:t xml:space="preserve"> </w:t>
+      </w:r>
+      <w:r>
+        <w:t>(Admin)</w:t>
+      </w:r>
+      <w:bookmarkEnd w:id="12"/>
+    </w:p>
+    <w:p/>
+    <w:p>
+      <w:r>
+        <w:rPr>
+          <w:noProof/>
+          <w:lang w:eastAsia="fr-CA"/>
+        </w:rPr>
+        <w:drawing>
+          <wp:inline distT="0" distB="0" distL="0" distR="0" wp14:anchorId="1313D185" wp14:editId="0134DEEF">
+            <wp:extent cx="6858000" cy="5384800"/>
+            <wp:effectExtent l="0" t="0" r="0" b="6350"/>
+            <wp:docPr id="26" name="Image 26"/>
+            <wp:cNvGraphicFramePr>
+              <a:graphicFrameLocks xmlns:a="http://schemas.openxmlformats.org/drawingml/2006/main" noChangeAspect="1"/>
+            </wp:cNvGraphicFramePr>
+            <a:graphic xmlns:a="http://schemas.openxmlformats.org/drawingml/2006/main">
+              <a:graphicData uri="http://schemas.openxmlformats.org/drawingml/2006/picture">
+                <pic:pic xmlns:pic="http://schemas.openxmlformats.org/drawingml/2006/picture">
+                  <pic:nvPicPr>
+                    <pic:cNvPr id="1" name=""/>
+                    <pic:cNvPicPr/>
+                  </pic:nvPicPr>
+                  <pic:blipFill>
+                    <a:blip r:embed="rId22"/>
+                    <a:stretch>
+                      <a:fillRect/>
+                    </a:stretch>
+                  </pic:blipFill>
+                  <pic:spPr>
+                    <a:xfrm>
+                      <a:off x="0" y="0"/>
+                      <a:ext cx="6858000" cy="5384800"/>
+                    </a:xfrm>
+                    <a:prstGeom prst="rect">
+                      <a:avLst/>
+                    </a:prstGeom>
+                  </pic:spPr>
+                </pic:pic>
+              </a:graphicData>
+            </a:graphic>
+          </wp:inline>
+        </w:drawing>
+      </w:r>
+    </w:p>
+    <w:p/>
+    <w:p/>
+    <w:p/>
+    <w:p/>
+    <w:p/>
+    <w:p/>
+    <w:p/>
+    <w:p/>
+    <w:p/>
+    <w:p/>
+    <w:p/>
+    <w:p>
+      <w:pPr>
+        <w:pStyle w:val="Titre1"/>
+      </w:pPr>
+      <w:bookmarkStart w:id="13" w:name="_Toc97119647"/>
       <w:r>
         <w:lastRenderedPageBreak/>
         <w:t>Diagramme de cas d’usage</w:t>
       </w:r>
-      <w:bookmarkEnd w:id="11"/>
-    </w:p>
-    <w:p>
-      <w:r>
+      <w:bookmarkEnd w:id="13"/>
+    </w:p>
+    <w:p>
+      <w:r>
+        <w:rPr>
+          <w:noProof/>
+          <w:lang w:eastAsia="fr-CA"/>
+        </w:rPr>
         <w:drawing>
           <wp:inline distT="0" distB="0" distL="0" distR="0" wp14:anchorId="08AA6882" wp14:editId="6FF45EE7">
             <wp:extent cx="7208520" cy="5694731"/>
@@ -3146,23 +3504,97 @@
     <w:p/>
     <w:p/>
     <w:p/>
-    <w:p/>
-    <w:p>
-      <w:pPr>
-        <w:pStyle w:val="Heading1"/>
-      </w:pPr>
-      <w:bookmarkStart w:id="12" w:name="_Toc97051119"/>
-      <w:r>
-        <w:t>Modèle de la base de données</w:t>
-      </w:r>
-      <w:bookmarkEnd w:id="12"/>
-    </w:p>
-    <w:p/>
-    <w:p>
-      <w:r>
+    <w:p>
+      <w:pPr>
+        <w:pStyle w:val="Titre1"/>
+      </w:pPr>
+      <w:bookmarkStart w:id="14" w:name="_Toc97119648"/>
+      <w:r>
+        <w:lastRenderedPageBreak/>
+        <w:t>Diagramme de classes</w:t>
+      </w:r>
+      <w:bookmarkEnd w:id="14"/>
+    </w:p>
+    <w:p/>
+    <w:p>
+      <w:r>
+        <w:rPr>
+          <w:noProof/>
+          <w:lang w:eastAsia="fr-CA"/>
+        </w:rPr>
         <w:drawing>
-          <wp:inline distT="0" distB="0" distL="0" distR="0" wp14:anchorId="00BDA15D" wp14:editId="6C4922AE">
-            <wp:extent cx="6858000" cy="5167630"/>
+          <wp:inline distT="0" distB="0" distL="0" distR="0" wp14:anchorId="7280DAE7" wp14:editId="7CEC868B">
+            <wp:extent cx="6858000" cy="7515225"/>
+            <wp:effectExtent l="0" t="0" r="0" b="9525"/>
+            <wp:docPr id="27" name="Image 27"/>
+            <wp:cNvGraphicFramePr>
+              <a:graphicFrameLocks xmlns:a="http://schemas.openxmlformats.org/drawingml/2006/main" noChangeAspect="1"/>
+            </wp:cNvGraphicFramePr>
+            <a:graphic xmlns:a="http://schemas.openxmlformats.org/drawingml/2006/main">
+              <a:graphicData uri="http://schemas.openxmlformats.org/drawingml/2006/picture">
+                <pic:pic xmlns:pic="http://schemas.openxmlformats.org/drawingml/2006/picture">
+                  <pic:nvPicPr>
+                    <pic:cNvPr id="1" name=""/>
+                    <pic:cNvPicPr/>
+                  </pic:nvPicPr>
+                  <pic:blipFill>
+                    <a:blip r:embed="rId24"/>
+                    <a:stretch>
+                      <a:fillRect/>
+                    </a:stretch>
+                  </pic:blipFill>
+                  <pic:spPr>
+                    <a:xfrm>
+                      <a:off x="0" y="0"/>
+                      <a:ext cx="6858000" cy="7515225"/>
+                    </a:xfrm>
+                    <a:prstGeom prst="rect">
+                      <a:avLst/>
+                    </a:prstGeom>
+                  </pic:spPr>
+                </pic:pic>
+              </a:graphicData>
+            </a:graphic>
+          </wp:inline>
+        </w:drawing>
+      </w:r>
+    </w:p>
+    <w:p/>
+    <w:p/>
+    <w:p/>
+    <w:p>
+      <w:pPr>
+        <w:pStyle w:val="Titre1"/>
+      </w:pPr>
+      <w:bookmarkStart w:id="15" w:name="_Toc97119649"/>
+      <w:r>
+        <w:lastRenderedPageBreak/>
+        <w:t>Schéma</w:t>
+      </w:r>
+      <w:r>
+        <w:t xml:space="preserve"> de la </w:t>
+      </w:r>
+      <w:r>
+        <w:t>structure de données externe (</w:t>
+      </w:r>
+      <w:r>
+        <w:t>base de données</w:t>
+      </w:r>
+      <w:r>
+        <w:t>)</w:t>
+      </w:r>
+      <w:bookmarkEnd w:id="15"/>
+    </w:p>
+    <w:p/>
+    <w:p>
+      <w:r>
+        <w:rPr>
+          <w:noProof/>
+          <w:lang w:eastAsia="fr-CA"/>
+        </w:rPr>
+        <w:drawing>
+          <wp:inline distT="0" distB="0" distL="0" distR="0" wp14:anchorId="00BDA15D" wp14:editId="09AD0C34">
+            <wp:extent cx="6858000" cy="5715000"/>
             <wp:effectExtent l="0" t="0" r="0" b="0"/>
             <wp:docPr id="1" name="Picture 1" descr="Graphical user interface, application, Teams&#10;&#10;Description automatically generated"/>
             <wp:cNvGraphicFramePr>
@@ -3176,7 +3608,7 @@
                     <pic:cNvPicPr/>
                   </pic:nvPicPr>
                   <pic:blipFill>
-                    <a:blip r:embed="rId24"/>
+                    <a:blip r:embed="rId25"/>
                     <a:stretch>
                       <a:fillRect/>
                     </a:stretch>
@@ -3184,7 +3616,7 @@
                   <pic:spPr>
                     <a:xfrm>
                       <a:off x="0" y="0"/>
-                      <a:ext cx="6858000" cy="5167630"/>
+                      <a:ext cx="6858000" cy="5715000"/>
                     </a:xfrm>
                     <a:prstGeom prst="rect">
                       <a:avLst/>
@@ -3199,72 +3631,330 @@
     </w:p>
     <w:p/>
     <w:p/>
-    <w:p>
-      <w:pPr>
-        <w:pStyle w:val="Heading1"/>
-      </w:pPr>
-      <w:bookmarkStart w:id="13" w:name="_Toc97051120"/>
-      <w:r>
+    <w:p/>
+    <w:p/>
+    <w:p/>
+    <w:p/>
+    <w:p/>
+    <w:p/>
+    <w:p/>
+    <w:p>
+      <w:pPr>
+        <w:pStyle w:val="Titre1"/>
+      </w:pPr>
+      <w:bookmarkStart w:id="16" w:name="_Toc97119650"/>
+      <w:r>
+        <w:lastRenderedPageBreak/>
         <w:t>Structures de données</w:t>
       </w:r>
-      <w:bookmarkEnd w:id="13"/>
-    </w:p>
-    <w:p>
-      <w:r>
+      <w:bookmarkEnd w:id="16"/>
+    </w:p>
+    <w:p>
+      <w:pPr>
+        <w:spacing w:after="0"/>
+      </w:pPr>
+    </w:p>
+    <w:p>
+      <w:r>
+        <w:rPr>
+          <w:sz w:val="24"/>
+        </w:rPr>
         <w:t>Pour le projet, nous allons utilis</w:t>
       </w:r>
       <w:r>
+        <w:rPr>
+          <w:sz w:val="24"/>
+        </w:rPr>
         <w:t>er</w:t>
       </w:r>
       <w:r>
-        <w:t xml:space="preserve"> les trois structures de données suivantes :</w:t>
-      </w:r>
-    </w:p>
-    <w:p/>
-    <w:p>
-      <w:r>
-        <w:t xml:space="preserve">- </w:t>
-      </w:r>
-      <w:r>
+        <w:rPr>
+          <w:sz w:val="24"/>
+        </w:rPr>
+        <w:t xml:space="preserve"> les </w:t>
+      </w:r>
+      <w:r>
+        <w:rPr>
+          <w:sz w:val="24"/>
+        </w:rPr>
+        <w:t>quatre</w:t>
+      </w:r>
+      <w:r>
+        <w:rPr>
+          <w:sz w:val="24"/>
+        </w:rPr>
+        <w:t xml:space="preserve"> </w:t>
+      </w:r>
+      <w:r>
+        <w:rPr>
+          <w:sz w:val="24"/>
+        </w:rPr>
+        <w:t>structures de données suivantes</w:t>
+      </w:r>
+      <w:r>
+        <w:rPr>
+          <w:sz w:val="24"/>
+        </w:rPr>
+        <w:t>:</w:t>
+      </w:r>
+    </w:p>
+    <w:p>
+      <w:pPr>
+        <w:pStyle w:val="Paragraphedeliste"/>
+        <w:numPr>
+          <w:ilvl w:val="0"/>
+          <w:numId w:val="2"/>
+        </w:numPr>
+        <w:spacing w:after="120" w:line="276" w:lineRule="auto"/>
+        <w:ind w:left="714" w:hanging="357"/>
+        <w:jc w:val="both"/>
+        <w:rPr>
+          <w:sz w:val="24"/>
+        </w:rPr>
+      </w:pPr>
+      <w:r>
+        <w:rPr>
+          <w:b/>
+          <w:sz w:val="24"/>
+        </w:rPr>
         <w:t>Array</w:t>
       </w:r>
       <w:r>
-        <w:t xml:space="preserve"> : Utilisation sur les listes personnalisées des clients (liste des cryptos personnalisée)</w:t>
-      </w:r>
-    </w:p>
-    <w:p>
-      <w:r>
-        <w:t>- Map : Utilisation pour lier le client à son portfolio</w:t>
-      </w:r>
-    </w:p>
-    <w:p>
-      <w:r>
-        <w:t xml:space="preserve">- JSON : Pour les données reçues après l’appel à l’API. </w:t>
-      </w:r>
-    </w:p>
-    <w:p>
-      <w:r>
-        <w:t xml:space="preserve">- Liste chainée : Cette structure sera implémentée par nous. Sa fonction sera de lister la liste des utilisateurs. </w:t>
-      </w:r>
-    </w:p>
-    <w:p>
-      <w:r>
+        <w:rPr>
+          <w:b/>
+          <w:sz w:val="24"/>
+        </w:rPr>
         <w:t xml:space="preserve"> </w:t>
       </w:r>
-    </w:p>
-    <w:p/>
-    <w:p>
-      <w:pPr>
-        <w:pStyle w:val="Heading1"/>
-      </w:pPr>
-      <w:bookmarkStart w:id="14" w:name="_Toc97051121"/>
+      <w:r>
+        <w:rPr>
+          <w:sz w:val="24"/>
+        </w:rPr>
+        <w:t>: Utilis</w:t>
+      </w:r>
+      <w:r>
+        <w:rPr>
+          <w:sz w:val="24"/>
+        </w:rPr>
+        <w:t>é</w:t>
+      </w:r>
+      <w:r>
+        <w:rPr>
+          <w:sz w:val="24"/>
+        </w:rPr>
+        <w:t xml:space="preserve"> </w:t>
+      </w:r>
+      <w:r>
+        <w:rPr>
+          <w:sz w:val="24"/>
+        </w:rPr>
+        <w:t xml:space="preserve">pour </w:t>
+      </w:r>
+      <w:r>
+        <w:rPr>
+          <w:sz w:val="24"/>
+        </w:rPr>
+        <w:t>stocker la liste des crypto-monnaies disponi</w:t>
+      </w:r>
+      <w:r>
+        <w:rPr>
+          <w:sz w:val="24"/>
+        </w:rPr>
+        <w:t xml:space="preserve">bles. C’est une structure de données simple et facile à implanter. Elle est donc idéale pour une </w:t>
+      </w:r>
+      <w:r>
+        <w:rPr>
+          <w:sz w:val="24"/>
+        </w:rPr>
+        <w:t>tâche aussi banale.</w:t>
+      </w:r>
+    </w:p>
+    <w:p>
+      <w:pPr>
+        <w:pStyle w:val="Paragraphedeliste"/>
+        <w:numPr>
+          <w:ilvl w:val="0"/>
+          <w:numId w:val="2"/>
+        </w:numPr>
+        <w:spacing w:after="120" w:line="276" w:lineRule="auto"/>
+        <w:ind w:left="714" w:hanging="357"/>
+        <w:jc w:val="both"/>
+        <w:rPr>
+          <w:sz w:val="24"/>
+        </w:rPr>
+      </w:pPr>
+      <w:r>
+        <w:rPr>
+          <w:b/>
+          <w:sz w:val="24"/>
+        </w:rPr>
+        <w:t>Map</w:t>
+      </w:r>
+      <w:r>
+        <w:rPr>
+          <w:sz w:val="24"/>
+        </w:rPr>
+        <w:t> : Utilisation pour lier l</w:t>
+      </w:r>
+      <w:r>
+        <w:rPr>
+          <w:sz w:val="24"/>
+        </w:rPr>
+        <w:t xml:space="preserve">’utilisateur </w:t>
+      </w:r>
+      <w:r>
+        <w:rPr>
+          <w:sz w:val="24"/>
+        </w:rPr>
+        <w:t>à son portfolio</w:t>
+      </w:r>
+      <w:r>
+        <w:rPr>
+          <w:sz w:val="24"/>
+        </w:rPr>
+        <w:t>. À l’aide de la clé</w:t>
+      </w:r>
+      <w:r>
+        <w:rPr>
+          <w:sz w:val="24"/>
+        </w:rPr>
+        <w:t>,</w:t>
+      </w:r>
+      <w:r>
+        <w:rPr>
+          <w:sz w:val="24"/>
+        </w:rPr>
+        <w:t xml:space="preserve"> qui pourrait être </w:t>
+      </w:r>
+      <w:r>
+        <w:rPr>
+          <w:sz w:val="24"/>
+        </w:rPr>
+        <w:t>l’id</w:t>
+      </w:r>
+      <w:r>
+        <w:rPr>
+          <w:sz w:val="24"/>
+        </w:rPr>
+        <w:t xml:space="preserve"> </w:t>
+      </w:r>
+      <w:r>
+        <w:rPr>
+          <w:sz w:val="24"/>
+        </w:rPr>
+        <w:t>de l’inscrit</w:t>
+      </w:r>
+      <w:r>
+        <w:rPr>
+          <w:sz w:val="24"/>
+        </w:rPr>
+        <w:t xml:space="preserve">, on pourra facilement accéder aux </w:t>
+      </w:r>
+      <w:r>
+        <w:rPr>
+          <w:sz w:val="24"/>
+        </w:rPr>
+        <w:t>propriétés de la classe portfolio.</w:t>
+      </w:r>
+      <w:bookmarkStart w:id="17" w:name="_GoBack"/>
+      <w:bookmarkEnd w:id="17"/>
+    </w:p>
+    <w:p>
+      <w:pPr>
+        <w:pStyle w:val="Paragraphedeliste"/>
+        <w:numPr>
+          <w:ilvl w:val="0"/>
+          <w:numId w:val="2"/>
+        </w:numPr>
+        <w:spacing w:after="120" w:line="276" w:lineRule="auto"/>
+        <w:ind w:left="714" w:hanging="357"/>
+        <w:jc w:val="both"/>
+        <w:rPr>
+          <w:sz w:val="24"/>
+        </w:rPr>
+      </w:pPr>
+      <w:r>
+        <w:rPr>
+          <w:b/>
+          <w:sz w:val="24"/>
+        </w:rPr>
+        <w:t>Liste</w:t>
+      </w:r>
+      <w:r>
+        <w:rPr>
+          <w:sz w:val="24"/>
+        </w:rPr>
+        <w:t xml:space="preserve"> </w:t>
+      </w:r>
+      <w:r>
+        <w:rPr>
+          <w:b/>
+          <w:sz w:val="24"/>
+        </w:rPr>
+        <w:t>chainée</w:t>
+      </w:r>
+      <w:r>
+        <w:rPr>
+          <w:sz w:val="24"/>
+        </w:rPr>
+        <w:t xml:space="preserve"> : Cette structure sera implémentée par nous. </w:t>
+      </w:r>
+      <w:r>
+        <w:rPr>
+          <w:sz w:val="24"/>
+        </w:rPr>
+        <w:t xml:space="preserve">Elle sera utilisée pour </w:t>
+      </w:r>
+      <w:r>
+        <w:rPr>
+          <w:sz w:val="24"/>
+        </w:rPr>
+        <w:t xml:space="preserve">stocker la liste des utilisateurs. C’est une structure parfaite pour cette tâche vu qu’elle sera dynamique et s’ajustera automatiquement </w:t>
+      </w:r>
+      <w:r>
+        <w:rPr>
+          <w:sz w:val="24"/>
+        </w:rPr>
+        <w:t>s’il y a un ajout ou un</w:t>
+      </w:r>
+      <w:r>
+        <w:rPr>
+          <w:sz w:val="24"/>
+        </w:rPr>
+        <w:t>e</w:t>
+      </w:r>
+      <w:r>
+        <w:rPr>
+          <w:sz w:val="24"/>
+        </w:rPr>
+        <w:t xml:space="preserve"> suppression.</w:t>
+      </w:r>
+    </w:p>
+    <w:p>
+      <w:r>
+        <w:t xml:space="preserve"> </w:t>
+      </w:r>
+    </w:p>
+    <w:p/>
+    <w:p>
+      <w:pPr>
+        <w:pStyle w:val="Titre1"/>
+        <w:spacing w:before="0"/>
+      </w:pPr>
+      <w:bookmarkStart w:id="18" w:name="_Toc97119651"/>
       <w:r>
         <w:t>Patrons de conception</w:t>
       </w:r>
-      <w:bookmarkEnd w:id="14"/>
-    </w:p>
-    <w:p>
-      <w:pPr>
+      <w:bookmarkEnd w:id="18"/>
+    </w:p>
+    <w:p>
+      <w:pPr>
+        <w:spacing w:after="0"/>
+      </w:pPr>
+    </w:p>
+    <w:p>
+      <w:pPr>
+        <w:spacing w:after="0"/>
         <w:rPr>
           <w:sz w:val="24"/>
           <w:szCs w:val="24"/>
@@ -3280,129 +3970,111 @@
     </w:p>
     <w:p>
       <w:pPr>
-        <w:rPr>
-          <w:sz w:val="24"/>
-          <w:szCs w:val="24"/>
-        </w:rPr>
-      </w:pPr>
-      <w:r>
-        <w:rPr>
-          <w:sz w:val="24"/>
-          <w:szCs w:val="24"/>
-        </w:rPr>
-        <w:t xml:space="preserve">- </w:t>
-      </w:r>
-      <w:proofErr w:type="spellStart"/>
-      <w:r>
-        <w:rPr>
-          <w:sz w:val="24"/>
-          <w:szCs w:val="24"/>
-        </w:rPr>
-        <w:t>Listener</w:t>
-      </w:r>
-      <w:proofErr w:type="spellEnd"/>
-      <w:r>
-        <w:rPr>
-          <w:sz w:val="24"/>
-          <w:szCs w:val="24"/>
-        </w:rPr>
-        <w:t xml:space="preserve"> (</w:t>
-      </w:r>
-      <w:proofErr w:type="spellStart"/>
-      <w:r>
-        <w:rPr>
-          <w:sz w:val="24"/>
-          <w:szCs w:val="24"/>
-        </w:rPr>
-        <w:t>onclick</w:t>
-      </w:r>
-      <w:proofErr w:type="spellEnd"/>
-      <w:r>
-        <w:rPr>
-          <w:sz w:val="24"/>
-          <w:szCs w:val="24"/>
-        </w:rPr>
-        <w:t xml:space="preserve">, </w:t>
-      </w:r>
-      <w:proofErr w:type="spellStart"/>
-      <w:r>
-        <w:rPr>
-          <w:sz w:val="24"/>
-          <w:szCs w:val="24"/>
-        </w:rPr>
-        <w:t>ontouch</w:t>
-      </w:r>
-      <w:proofErr w:type="spellEnd"/>
-      <w:r>
-        <w:rPr>
-          <w:sz w:val="24"/>
-          <w:szCs w:val="24"/>
-        </w:rPr>
-        <w:t>, etc.);</w:t>
-      </w:r>
-    </w:p>
-    <w:p>
-      <w:pPr>
-        <w:rPr>
-          <w:sz w:val="24"/>
-          <w:szCs w:val="24"/>
-        </w:rPr>
-      </w:pPr>
-      <w:r>
-        <w:rPr>
-          <w:sz w:val="24"/>
-          <w:szCs w:val="24"/>
-        </w:rPr>
-        <w:t xml:space="preserve">Le </w:t>
-      </w:r>
-      <w:proofErr w:type="spellStart"/>
-      <w:r>
-        <w:rPr>
-          <w:sz w:val="24"/>
-          <w:szCs w:val="24"/>
-        </w:rPr>
-        <w:t>listener</w:t>
-      </w:r>
-      <w:proofErr w:type="spellEnd"/>
-      <w:r>
-        <w:rPr>
-          <w:sz w:val="24"/>
-          <w:szCs w:val="24"/>
-        </w:rPr>
-        <w:t xml:space="preserve"> sera nécessaire afin de gérer les interactions </w:t>
-      </w:r>
-      <w:r>
-        <w:rPr>
-          <w:sz w:val="24"/>
-          <w:szCs w:val="24"/>
-        </w:rPr>
-        <w:t xml:space="preserve">de l’utilisateur à l’interface de la page Web. </w:t>
-      </w:r>
-    </w:p>
-    <w:p/>
-    <w:p/>
-    <w:p>
-      <w:pPr>
-        <w:rPr>
-          <w:sz w:val="24"/>
-          <w:szCs w:val="24"/>
-        </w:rPr>
-      </w:pPr>
-      <w:r>
-        <w:rPr>
-          <w:sz w:val="24"/>
-          <w:szCs w:val="24"/>
-        </w:rPr>
-        <w:t>- Proxy;</w:t>
-      </w:r>
-    </w:p>
-    <w:p>
-      <w:pPr>
-        <w:rPr>
-          <w:sz w:val="24"/>
-          <w:szCs w:val="24"/>
-        </w:rPr>
-      </w:pPr>
+        <w:pStyle w:val="Paragraphedeliste"/>
+        <w:numPr>
+          <w:ilvl w:val="0"/>
+          <w:numId w:val="2"/>
+        </w:numPr>
+        <w:spacing w:line="276" w:lineRule="auto"/>
+        <w:jc w:val="both"/>
+        <w:rPr>
+          <w:b/>
+          <w:sz w:val="24"/>
+          <w:szCs w:val="24"/>
+        </w:rPr>
+      </w:pPr>
+      <w:r>
+        <w:rPr>
+          <w:b/>
+          <w:sz w:val="24"/>
+          <w:szCs w:val="24"/>
+        </w:rPr>
+        <w:t>Listener (onClick, onT</w:t>
+      </w:r>
+      <w:r>
+        <w:rPr>
+          <w:b/>
+          <w:sz w:val="24"/>
+          <w:szCs w:val="24"/>
+        </w:rPr>
+        <w:t>ouch, etc.)</w:t>
+      </w:r>
+      <w:r>
+        <w:rPr>
+          <w:b/>
+          <w:sz w:val="24"/>
+          <w:szCs w:val="24"/>
+        </w:rPr>
+        <w:t>:</w:t>
+      </w:r>
+      <w:r>
+        <w:rPr>
+          <w:b/>
+          <w:sz w:val="24"/>
+          <w:szCs w:val="24"/>
+        </w:rPr>
+        <w:t xml:space="preserve"> </w:t>
+      </w:r>
+      <w:r>
+        <w:rPr>
+          <w:sz w:val="24"/>
+          <w:szCs w:val="24"/>
+        </w:rPr>
+        <w:t xml:space="preserve">Le listener sera nécessaire afin de gérer les interactions </w:t>
+      </w:r>
+      <w:r>
+        <w:rPr>
+          <w:sz w:val="24"/>
+          <w:szCs w:val="24"/>
+        </w:rPr>
+        <w:t>de l’utilisateur à l’interface de la page Web.</w:t>
+      </w:r>
+      <w:r>
+        <w:rPr>
+          <w:sz w:val="24"/>
+          <w:szCs w:val="24"/>
+        </w:rPr>
+        <w:t xml:space="preserve"> Par exemple, à la page d’achat, un onClick listener sera utilisé pour faire apparaître une fenêtre de confirmation de la transaction</w:t>
+      </w:r>
+      <w:r>
+        <w:rPr>
+          <w:sz w:val="24"/>
+          <w:szCs w:val="24"/>
+        </w:rPr>
+        <w:t xml:space="preserve"> </w:t>
+      </w:r>
+    </w:p>
+    <w:p>
+      <w:pPr>
+        <w:pStyle w:val="Paragraphedeliste"/>
+        <w:numPr>
+          <w:ilvl w:val="0"/>
+          <w:numId w:val="2"/>
+        </w:numPr>
+        <w:spacing w:line="276" w:lineRule="auto"/>
+        <w:jc w:val="both"/>
+        <w:rPr>
+          <w:b/>
+          <w:sz w:val="24"/>
+          <w:szCs w:val="24"/>
+        </w:rPr>
+      </w:pPr>
+      <w:r>
+        <w:rPr>
+          <w:b/>
+          <w:sz w:val="24"/>
+          <w:szCs w:val="24"/>
+        </w:rPr>
+        <w:t>Proxy :</w:t>
+      </w:r>
+      <w:r>
+        <w:rPr>
+          <w:b/>
+          <w:sz w:val="24"/>
+          <w:szCs w:val="24"/>
+        </w:rPr>
+        <w:t xml:space="preserve"> </w:t>
+      </w:r>
       <w:r>
         <w:rPr>
           <w:sz w:val="24"/>
@@ -3418,36 +4090,37 @@
         <w:t xml:space="preserve">correspondant à des getters pour l’objet utilisateur. </w:t>
       </w:r>
     </w:p>
-    <w:p/>
-    <w:p>
-      <w:pPr>
-        <w:rPr>
-          <w:sz w:val="24"/>
-          <w:szCs w:val="24"/>
-        </w:rPr>
-      </w:pPr>
-      <w:r>
-        <w:rPr>
-          <w:sz w:val="24"/>
-          <w:szCs w:val="24"/>
-        </w:rPr>
-        <w:t xml:space="preserve">- </w:t>
-      </w:r>
-      <w:r>
-        <w:rPr>
+    <w:p>
+      <w:pPr>
+        <w:pStyle w:val="Paragraphedeliste"/>
+        <w:numPr>
+          <w:ilvl w:val="0"/>
+          <w:numId w:val="2"/>
+        </w:numPr>
+        <w:spacing w:line="276" w:lineRule="auto"/>
+        <w:jc w:val="both"/>
+        <w:rPr>
+          <w:b/>
+          <w:sz w:val="24"/>
+          <w:szCs w:val="24"/>
+        </w:rPr>
+      </w:pPr>
+      <w:r>
+        <w:rPr>
+          <w:b/>
           <w:sz w:val="24"/>
           <w:szCs w:val="24"/>
         </w:rPr>
         <w:t>Visitor :</w:t>
       </w:r>
-    </w:p>
-    <w:p>
-      <w:pPr>
-        <w:rPr>
-          <w:sz w:val="24"/>
-          <w:szCs w:val="24"/>
-        </w:rPr>
-      </w:pPr>
+      <w:r>
+        <w:rPr>
+          <w:b/>
+          <w:sz w:val="24"/>
+          <w:szCs w:val="24"/>
+        </w:rPr>
+        <w:t xml:space="preserve"> </w:t>
+      </w:r>
       <w:r>
         <w:rPr>
           <w:sz w:val="24"/>
@@ -3547,101 +4220,89 @@
         <w:t xml:space="preserve"> et fonction désiré. </w:t>
       </w:r>
     </w:p>
-    <w:p/>
-    <w:p>
-      <w:pPr>
-        <w:rPr>
-          <w:sz w:val="24"/>
-          <w:szCs w:val="24"/>
-        </w:rPr>
-      </w:pPr>
-      <w:r>
-        <w:rPr>
-          <w:sz w:val="24"/>
-          <w:szCs w:val="24"/>
-        </w:rPr>
-        <w:t xml:space="preserve">- </w:t>
-      </w:r>
-      <w:proofErr w:type="spellStart"/>
-      <w:r>
-        <w:rPr>
-          <w:sz w:val="24"/>
-          <w:szCs w:val="24"/>
-        </w:rPr>
-        <w:t>Strategy</w:t>
-      </w:r>
-      <w:proofErr w:type="spellEnd"/>
-      <w:r>
-        <w:rPr>
-          <w:sz w:val="24"/>
-          <w:szCs w:val="24"/>
-        </w:rPr>
-        <w:t xml:space="preserve">; </w:t>
-      </w:r>
-    </w:p>
-    <w:p>
-      <w:proofErr w:type="spellStart"/>
-      <w:r>
-        <w:t>Strategy</w:t>
-      </w:r>
-      <w:proofErr w:type="spellEnd"/>
-      <w:r>
+    <w:p>
+      <w:pPr>
+        <w:pStyle w:val="Paragraphedeliste"/>
+        <w:numPr>
+          <w:ilvl w:val="0"/>
+          <w:numId w:val="2"/>
+        </w:numPr>
+        <w:spacing w:line="276" w:lineRule="auto"/>
+        <w:jc w:val="both"/>
+        <w:rPr>
+          <w:b/>
+          <w:sz w:val="24"/>
+          <w:szCs w:val="24"/>
+        </w:rPr>
+      </w:pPr>
+      <w:r>
+        <w:rPr>
+          <w:b/>
+          <w:sz w:val="24"/>
+          <w:szCs w:val="24"/>
+        </w:rPr>
+        <w:t>Strategy :</w:t>
+      </w:r>
+      <w:r>
+        <w:rPr>
+          <w:b/>
+          <w:sz w:val="24"/>
+          <w:szCs w:val="24"/>
+        </w:rPr>
         <w:t xml:space="preserve"> </w:t>
       </w:r>
       <w:r>
+        <w:rPr>
+          <w:sz w:val="24"/>
+        </w:rPr>
+        <w:t xml:space="preserve">Strategy </w:t>
+      </w:r>
+      <w:r>
+        <w:rPr>
+          <w:sz w:val="24"/>
+        </w:rPr>
         <w:t xml:space="preserve">permettrait d’encapsuler dans une classe notre algorithme </w:t>
       </w:r>
       <w:r>
+        <w:rPr>
+          <w:sz w:val="24"/>
+        </w:rPr>
         <w:t xml:space="preserve">de recherche </w:t>
       </w:r>
       <w:r>
+        <w:rPr>
+          <w:sz w:val="24"/>
+        </w:rPr>
         <w:t>afin de l’isoler et de pouvo</w:t>
       </w:r>
       <w:r>
+        <w:rPr>
+          <w:sz w:val="24"/>
+        </w:rPr>
         <w:t xml:space="preserve">ir appeler ses méthodes lorsque nécessaire. </w:t>
       </w:r>
     </w:p>
     <w:p/>
     <w:p/>
     <w:p/>
-    <w:p>
-      <w:pPr>
-        <w:pStyle w:val="Heading1"/>
-      </w:pPr>
-      <w:bookmarkStart w:id="15" w:name="_Toc97051122"/>
-      <w:r>
-        <w:t>Algorithme</w:t>
-      </w:r>
-      <w:bookmarkEnd w:id="15"/>
-      <w:r>
-        <w:t xml:space="preserve"> </w:t>
-      </w:r>
-    </w:p>
-    <w:p>
-      <w:pPr>
-        <w:rPr>
-          <w:sz w:val="24"/>
-          <w:szCs w:val="24"/>
-        </w:rPr>
-      </w:pPr>
-      <w:r>
-        <w:rPr>
-          <w:sz w:val="24"/>
-          <w:szCs w:val="24"/>
-        </w:rPr>
-        <w:t xml:space="preserve">L’algorithme intégré à notre projet sera le tri rapide, afin de trouver rapidement un élément à la recherche de l’utilisateur. </w:t>
-      </w:r>
-    </w:p>
-    <w:p/>
-    <w:p>
-      <w:pPr>
-        <w:pStyle w:val="Heading2"/>
+    <w:p/>
+    <w:p/>
+    <w:p/>
+    <w:p/>
+    <w:p/>
+    <w:p/>
+    <w:p/>
+    <w:p/>
+    <w:p/>
+    <w:p>
+      <w:pPr>
+        <w:pStyle w:val="Titre2"/>
         <w:rPr>
           <w:sz w:val="32"/>
           <w:szCs w:val="32"/>
         </w:rPr>
       </w:pPr>
-      <w:bookmarkStart w:id="16" w:name="_Toc97051123"/>
+      <w:bookmarkStart w:id="19" w:name="_Toc97119652"/>
       <w:r>
         <w:rPr>
           <w:sz w:val="32"/>
@@ -3649,7 +4310,7 @@
         </w:rPr>
         <w:t>Expression régulière</w:t>
       </w:r>
-      <w:bookmarkEnd w:id="16"/>
+      <w:bookmarkEnd w:id="19"/>
       <w:r>
         <w:rPr>
           <w:sz w:val="32"/>
@@ -3660,72 +4321,173 @@
     </w:p>
     <w:p>
       <w:pPr>
-        <w:rPr>
-          <w:sz w:val="24"/>
-          <w:szCs w:val="24"/>
-        </w:rPr>
-      </w:pPr>
-      <w:r>
-        <w:rPr>
-          <w:sz w:val="24"/>
-          <w:szCs w:val="24"/>
-        </w:rPr>
-        <w:t>Les expressions régulières seront utilisé</w:t>
-      </w:r>
-      <w:r>
-        <w:rPr>
-          <w:sz w:val="24"/>
-          <w:szCs w:val="24"/>
-        </w:rPr>
-        <w:t>es</w:t>
-      </w:r>
-      <w:r>
-        <w:rPr>
-          <w:sz w:val="24"/>
-          <w:szCs w:val="24"/>
-        </w:rPr>
+        <w:spacing w:after="0"/>
+      </w:pPr>
+    </w:p>
+    <w:p>
+      <w:pPr>
+        <w:rPr>
+          <w:sz w:val="24"/>
+          <w:szCs w:val="24"/>
+        </w:rPr>
+      </w:pPr>
+      <w:r>
+        <w:rPr>
+          <w:sz w:val="24"/>
+          <w:szCs w:val="24"/>
+        </w:rPr>
+        <w:t>D</w:t>
+      </w:r>
+      <w:r>
+        <w:rPr>
+          <w:sz w:val="24"/>
+          <w:szCs w:val="24"/>
+        </w:rPr>
+        <w:t>es expressions régulières seront utilisées pour capter la chaine de texte tapé</w:t>
+      </w:r>
+      <w:r>
+        <w:rPr>
+          <w:sz w:val="24"/>
+          <w:szCs w:val="24"/>
+        </w:rPr>
+        <w:t>e</w:t>
+      </w:r>
+      <w:r>
+        <w:rPr>
+          <w:sz w:val="24"/>
+          <w:szCs w:val="24"/>
+        </w:rPr>
+        <w:t xml:space="preserve"> dans la barre de recherche qui servira à trouver une </w:t>
+      </w:r>
+      <w:r>
+        <w:rPr>
+          <w:sz w:val="24"/>
+          <w:szCs w:val="24"/>
+        </w:rPr>
+        <w:t>crypto-</w:t>
+      </w:r>
+      <w:r>
+        <w:rPr>
+          <w:sz w:val="24"/>
+          <w:szCs w:val="24"/>
+        </w:rPr>
+        <w:t xml:space="preserve">monnaie. </w:t>
+      </w:r>
+    </w:p>
+    <w:p>
+      <w:pPr>
+        <w:pStyle w:val="Titre1"/>
+      </w:pPr>
+      <w:bookmarkStart w:id="20" w:name="_Toc97119653"/>
+      <w:r>
+        <w:t>Algorithme</w:t>
+      </w:r>
+      <w:bookmarkEnd w:id="20"/>
+      <w:r>
         <w:t xml:space="preserve"> </w:t>
       </w:r>
-      <w:r>
-        <w:rPr>
-          <w:sz w:val="24"/>
-          <w:szCs w:val="24"/>
-        </w:rPr>
-        <w:t xml:space="preserve">pour </w:t>
-      </w:r>
-      <w:r>
-        <w:rPr>
-          <w:sz w:val="24"/>
-          <w:szCs w:val="24"/>
-        </w:rPr>
-        <w:t xml:space="preserve">capter </w:t>
-      </w:r>
-      <w:r>
-        <w:rPr>
-          <w:sz w:val="24"/>
-          <w:szCs w:val="24"/>
-        </w:rPr>
-        <w:t>la chaine de texte tapé dans la barre de recherche</w:t>
-      </w:r>
-      <w:r>
-        <w:rPr>
-          <w:sz w:val="24"/>
-          <w:szCs w:val="24"/>
-        </w:rPr>
-        <w:t xml:space="preserve"> qui servira à trouver une cryptomonnaie. </w:t>
-      </w:r>
-    </w:p>
-    <w:p/>
-    <w:p/>
-    <w:p>
-      <w:pPr>
-        <w:pStyle w:val="Heading2"/>
+    </w:p>
+    <w:p>
+      <w:pPr>
+        <w:spacing w:after="0"/>
+      </w:pPr>
+    </w:p>
+    <w:p>
+      <w:pPr>
+        <w:rPr>
+          <w:sz w:val="24"/>
+          <w:szCs w:val="24"/>
+        </w:rPr>
+      </w:pPr>
+      <w:r>
+        <w:rPr>
+          <w:sz w:val="24"/>
+          <w:szCs w:val="24"/>
+        </w:rPr>
+        <w:t>Nous implanterons un algori</w:t>
+      </w:r>
+      <w:r>
+        <w:rPr>
+          <w:sz w:val="24"/>
+          <w:szCs w:val="24"/>
+        </w:rPr>
+        <w:t>thm</w:t>
+      </w:r>
+      <w:r>
+        <w:rPr>
+          <w:sz w:val="24"/>
+          <w:szCs w:val="24"/>
+        </w:rPr>
+        <w:t>e de tri rapide qui permettra de changer l’ordre d’affichage des monnaies</w:t>
+      </w:r>
+      <w:r>
+        <w:rPr>
+          <w:sz w:val="24"/>
+          <w:szCs w:val="24"/>
+        </w:rPr>
+        <w:t>. L’utilisateur pourra trier par rang</w:t>
+      </w:r>
+      <w:r>
+        <w:rPr>
+          <w:sz w:val="24"/>
+          <w:szCs w:val="24"/>
+        </w:rPr>
+        <w:t>,</w:t>
+      </w:r>
+      <w:r>
+        <w:rPr>
+          <w:sz w:val="24"/>
+          <w:szCs w:val="24"/>
+        </w:rPr>
+        <w:t xml:space="preserve"> par valeur</w:t>
+      </w:r>
+      <w:r>
+        <w:rPr>
+          <w:sz w:val="24"/>
+          <w:szCs w:val="24"/>
+        </w:rPr>
+        <w:t xml:space="preserve">, par croissance ou </w:t>
+      </w:r>
+      <w:r>
+        <w:rPr>
+          <w:sz w:val="24"/>
+          <w:szCs w:val="24"/>
+        </w:rPr>
+        <w:t xml:space="preserve">par market </w:t>
+      </w:r>
+      <w:r>
+        <w:rPr>
+          <w:sz w:val="24"/>
+          <w:szCs w:val="24"/>
+        </w:rPr>
+        <w:t>capitalisation (market cap)</w:t>
+      </w:r>
+      <w:r>
+        <w:rPr>
+          <w:sz w:val="24"/>
+          <w:szCs w:val="24"/>
+        </w:rPr>
+        <w:t>.</w:t>
+      </w:r>
+    </w:p>
+    <w:p>
+      <w:pPr>
+        <w:spacing w:after="0"/>
+        <w:rPr>
+          <w:sz w:val="24"/>
+          <w:szCs w:val="24"/>
+        </w:rPr>
+      </w:pPr>
+    </w:p>
+    <w:p>
+      <w:pPr>
+        <w:pStyle w:val="Titre2"/>
         <w:rPr>
           <w:sz w:val="32"/>
           <w:szCs w:val="32"/>
         </w:rPr>
       </w:pPr>
-      <w:bookmarkStart w:id="17" w:name="_Toc97051124"/>
+      <w:bookmarkStart w:id="21" w:name="_Toc97119654"/>
       <w:r>
         <w:rPr>
           <w:sz w:val="32"/>
@@ -3754,7 +4516,12 @@
         </w:rPr>
         <w:t>s</w:t>
       </w:r>
-      <w:bookmarkEnd w:id="17"/>
+      <w:bookmarkEnd w:id="21"/>
+    </w:p>
+    <w:p>
+      <w:pPr>
+        <w:spacing w:after="0"/>
+      </w:pPr>
     </w:p>
     <w:p>
       <w:pPr>
@@ -3790,55 +4557,28 @@
           <w:sz w:val="24"/>
           <w:szCs w:val="24"/>
         </w:rPr>
-        <w:t xml:space="preserve"> la plus performante ou la moins performante</w:t>
-      </w:r>
-      <w:r>
-        <w:rPr>
-          <w:sz w:val="24"/>
-          <w:szCs w:val="24"/>
-        </w:rPr>
-        <w:t xml:space="preserve"> à l’aide de </w:t>
-      </w:r>
-      <w:proofErr w:type="spellStart"/>
-      <w:proofErr w:type="gramStart"/>
-      <w:r>
-        <w:rPr>
-          <w:sz w:val="24"/>
-          <w:szCs w:val="24"/>
-        </w:rPr>
-        <w:t>math.ceil</w:t>
-      </w:r>
-      <w:proofErr w:type="spellEnd"/>
-      <w:proofErr w:type="gramEnd"/>
-      <w:r>
-        <w:rPr>
-          <w:sz w:val="24"/>
-          <w:szCs w:val="24"/>
-        </w:rPr>
-        <w:t xml:space="preserve">() et </w:t>
-      </w:r>
-      <w:proofErr w:type="spellStart"/>
-      <w:r>
-        <w:rPr>
-          <w:sz w:val="24"/>
-          <w:szCs w:val="24"/>
-        </w:rPr>
-        <w:t>math.floor</w:t>
-      </w:r>
-      <w:proofErr w:type="spellEnd"/>
-      <w:r>
-        <w:rPr>
-          <w:sz w:val="24"/>
-          <w:szCs w:val="24"/>
-        </w:rPr>
-        <w:t>()</w:t>
-      </w:r>
-      <w:r>
-        <w:rPr>
-          <w:sz w:val="24"/>
-          <w:szCs w:val="24"/>
-        </w:rPr>
-        <w:t>, des cal</w:t>
+        <w:t xml:space="preserve"> la plus performante </w:t>
+      </w:r>
+      <w:r>
+        <w:rPr>
+          <w:sz w:val="24"/>
+          <w:szCs w:val="24"/>
+        </w:rPr>
+        <w:t>celle qui performe le mien</w:t>
+      </w:r>
+      <w:r>
+        <w:rPr>
+          <w:sz w:val="24"/>
+          <w:szCs w:val="24"/>
+        </w:rPr>
+        <w:t xml:space="preserve">, </w:t>
+      </w:r>
+      <w:r>
+        <w:rPr>
+          <w:sz w:val="24"/>
+          <w:szCs w:val="24"/>
+        </w:rPr>
+        <w:t>des cal</w:t>
       </w:r>
       <w:r>
         <w:rPr>
@@ -3852,7 +4592,6 @@
           <w:sz w:val="24"/>
           <w:szCs w:val="24"/>
         </w:rPr>
-        <w:lastRenderedPageBreak/>
         <w:t>suivre les gains ou les pertes</w:t>
       </w:r>
       <w:r>
@@ -3881,7 +4620,21 @@
           <w:sz w:val="24"/>
           <w:szCs w:val="24"/>
         </w:rPr>
-        <w:t>’une représentation en pourcentage et</w:t>
+        <w:t xml:space="preserve">’une représentation </w:t>
+      </w:r>
+      <w:r>
+        <w:rPr>
+          <w:sz w:val="24"/>
+          <w:szCs w:val="24"/>
+        </w:rPr>
+        <w:t>s’</w:t>
+      </w:r>
+      <w:r>
+        <w:rPr>
+          <w:sz w:val="24"/>
+          <w:szCs w:val="24"/>
+        </w:rPr>
+        <w:t>en pourcentage et</w:t>
       </w:r>
       <w:r>
         <w:rPr>
@@ -3932,11 +4685,358 @@
 </file>
 
 <file path=word/numbering.xml><?xml version="1.0" encoding="utf-8"?>
-<w:numbering xmlns:wpc="http://schemas.microsoft.com/office/word/2010/wordprocessingCanvas" xmlns:cx="http://schemas.microsoft.com/office/drawing/2014/chartex" xmlns:cx1="http://schemas.microsoft.com/office/drawing/2015/9/8/chartex" xmlns:cx2="http://schemas.microsoft.com/office/drawing/2015/10/21/chartex" xmlns:cx3="http://schemas.microsoft.com/office/drawing/2016/5/9/chartex" xmlns:cx4="http://schemas.microsoft.com/office/drawing/2016/5/10/chartex" xmlns:cx5="http://schemas.microsoft.com/office/drawing/2016/5/11/chartex" xmlns:cx6="http://schemas.microsoft.com/office/drawing/2016/5/12/chartex" xmlns:cx7="http://schemas.microsoft.com/office/drawing/2016/5/13/chartex" xmlns:cx8="http://schemas.microsoft.com/office/drawing/2016/5/14/chartex" xmlns:mc="http://schemas.openxmlformats.org/markup-compatibility/2006" xmlns:aink="http://schemas.microsoft.com/office/drawing/2016/ink" xmlns:am3d="http://schemas.microsoft.com/office/drawing/2017/model3d" xmlns:o="urn:schemas-microsoft-com:office:office" xmlns:r="http://schemas.openxmlformats.org/officeDocument/2006/relationships" xmlns:m="http://schemas.openxmlformats.org/officeDocument/2006/math" xmlns:v="urn:schemas-microsoft-com:vml" xmlns:wp14="http://schemas.microsoft.com/office/word/2010/wordprocessingDrawing" xmlns:wp="http://schemas.openxmlformats.org/drawingml/2006/wordprocessingDrawing" xmlns:w10="urn:schemas-microsoft-com:office:word" xmlns:w="http://schemas.openxmlformats.org/wordprocessingml/2006/main" xmlns:w14="http://schemas.microsoft.com/office/word/2010/wordml" xmlns:w15="http://schemas.microsoft.com/office/word/2012/wordml" xmlns:w16cex="http://schemas.microsoft.com/office/word/2018/wordml/cex" xmlns:w16cid="http://schemas.microsoft.com/office/word/2016/wordml/cid" xmlns:w16="http://schemas.microsoft.com/office/word/2018/wordml" xmlns:w16sdtdh="http://schemas.microsoft.com/office/word/2020/wordml/sdtdatahash" xmlns:w16se="http://schemas.microsoft.com/office/word/2015/wordml/symex" xmlns:wpg="http://schemas.microsoft.com/office/word/2010/wordprocessingGroup" xmlns:wpi="http://schemas.microsoft.com/office/word/2010/wordprocessingInk" xmlns:wne="http://schemas.microsoft.com/office/word/2006/wordml" xmlns:wps="http://schemas.microsoft.com/office/word/2010/wordprocessingShape" mc:Ignorable="w14 w15 w16se w16cid w16 w16cex w16sdtdh wp14"/>
+<w:numbering xmlns:wpc="http://schemas.microsoft.com/office/word/2010/wordprocessingCanvas" xmlns:cx="http://schemas.microsoft.com/office/drawing/2014/chartex" xmlns:cx1="http://schemas.microsoft.com/office/drawing/2015/9/8/chartex" xmlns:mc="http://schemas.openxmlformats.org/markup-compatibility/2006" xmlns:o="urn:schemas-microsoft-com:office:office" xmlns:r="http://schemas.openxmlformats.org/officeDocument/2006/relationships" xmlns:m="http://schemas.openxmlformats.org/officeDocument/2006/math" xmlns:v="urn:schemas-microsoft-com:vml" xmlns:wp14="http://schemas.microsoft.com/office/word/2010/wordprocessingDrawing" xmlns:wp="http://schemas.openxmlformats.org/drawingml/2006/wordprocessingDrawing" xmlns:w10="urn:schemas-microsoft-com:office:word" xmlns:w="http://schemas.openxmlformats.org/wordprocessingml/2006/main" xmlns:w14="http://schemas.microsoft.com/office/word/2010/wordml" xmlns:w15="http://schemas.microsoft.com/office/word/2012/wordml" xmlns:w16se="http://schemas.microsoft.com/office/word/2015/wordml/symex" xmlns:wpg="http://schemas.microsoft.com/office/word/2010/wordprocessingGroup" xmlns:wpi="http://schemas.microsoft.com/office/word/2010/wordprocessingInk" xmlns:wne="http://schemas.microsoft.com/office/word/2006/wordml" xmlns:wps="http://schemas.microsoft.com/office/word/2010/wordprocessingShape" mc:Ignorable="w14 w15 w16se wp14">
+  <w:abstractNum w:abstractNumId="0" w15:restartNumberingAfterBreak="0">
+    <w:nsid w:val="1CDB3AB8"/>
+    <w:multiLevelType w:val="hybridMultilevel"/>
+    <w:tmpl w:val="EEA27788"/>
+    <w:lvl w:ilvl="0" w:tplc="0C0C0001">
+      <w:start w:val="1"/>
+      <w:numFmt w:val="bullet"/>
+      <w:lvlText w:val=""/>
+      <w:lvlJc w:val="left"/>
+      <w:pPr>
+        <w:ind w:left="720" w:hanging="360"/>
+      </w:pPr>
+      <w:rPr>
+        <w:rFonts w:ascii="Symbol" w:hAnsi="Symbol" w:hint="default"/>
+      </w:rPr>
+    </w:lvl>
+    <w:lvl w:ilvl="1" w:tplc="0C0C0003" w:tentative="1">
+      <w:start w:val="1"/>
+      <w:numFmt w:val="bullet"/>
+      <w:lvlText w:val="o"/>
+      <w:lvlJc w:val="left"/>
+      <w:pPr>
+        <w:ind w:left="1440" w:hanging="360"/>
+      </w:pPr>
+      <w:rPr>
+        <w:rFonts w:ascii="Courier New" w:hAnsi="Courier New" w:cs="Courier New" w:hint="default"/>
+      </w:rPr>
+    </w:lvl>
+    <w:lvl w:ilvl="2" w:tplc="0C0C0005" w:tentative="1">
+      <w:start w:val="1"/>
+      <w:numFmt w:val="bullet"/>
+      <w:lvlText w:val=""/>
+      <w:lvlJc w:val="left"/>
+      <w:pPr>
+        <w:ind w:left="2160" w:hanging="360"/>
+      </w:pPr>
+      <w:rPr>
+        <w:rFonts w:ascii="Wingdings" w:hAnsi="Wingdings" w:hint="default"/>
+      </w:rPr>
+    </w:lvl>
+    <w:lvl w:ilvl="3" w:tplc="0C0C0001" w:tentative="1">
+      <w:start w:val="1"/>
+      <w:numFmt w:val="bullet"/>
+      <w:lvlText w:val=""/>
+      <w:lvlJc w:val="left"/>
+      <w:pPr>
+        <w:ind w:left="2880" w:hanging="360"/>
+      </w:pPr>
+      <w:rPr>
+        <w:rFonts w:ascii="Symbol" w:hAnsi="Symbol" w:hint="default"/>
+      </w:rPr>
+    </w:lvl>
+    <w:lvl w:ilvl="4" w:tplc="0C0C0003" w:tentative="1">
+      <w:start w:val="1"/>
+      <w:numFmt w:val="bullet"/>
+      <w:lvlText w:val="o"/>
+      <w:lvlJc w:val="left"/>
+      <w:pPr>
+        <w:ind w:left="3600" w:hanging="360"/>
+      </w:pPr>
+      <w:rPr>
+        <w:rFonts w:ascii="Courier New" w:hAnsi="Courier New" w:cs="Courier New" w:hint="default"/>
+      </w:rPr>
+    </w:lvl>
+    <w:lvl w:ilvl="5" w:tplc="0C0C0005" w:tentative="1">
+      <w:start w:val="1"/>
+      <w:numFmt w:val="bullet"/>
+      <w:lvlText w:val=""/>
+      <w:lvlJc w:val="left"/>
+      <w:pPr>
+        <w:ind w:left="4320" w:hanging="360"/>
+      </w:pPr>
+      <w:rPr>
+        <w:rFonts w:ascii="Wingdings" w:hAnsi="Wingdings" w:hint="default"/>
+      </w:rPr>
+    </w:lvl>
+    <w:lvl w:ilvl="6" w:tplc="0C0C0001" w:tentative="1">
+      <w:start w:val="1"/>
+      <w:numFmt w:val="bullet"/>
+      <w:lvlText w:val=""/>
+      <w:lvlJc w:val="left"/>
+      <w:pPr>
+        <w:ind w:left="5040" w:hanging="360"/>
+      </w:pPr>
+      <w:rPr>
+        <w:rFonts w:ascii="Symbol" w:hAnsi="Symbol" w:hint="default"/>
+      </w:rPr>
+    </w:lvl>
+    <w:lvl w:ilvl="7" w:tplc="0C0C0003" w:tentative="1">
+      <w:start w:val="1"/>
+      <w:numFmt w:val="bullet"/>
+      <w:lvlText w:val="o"/>
+      <w:lvlJc w:val="left"/>
+      <w:pPr>
+        <w:ind w:left="5760" w:hanging="360"/>
+      </w:pPr>
+      <w:rPr>
+        <w:rFonts w:ascii="Courier New" w:hAnsi="Courier New" w:cs="Courier New" w:hint="default"/>
+      </w:rPr>
+    </w:lvl>
+    <w:lvl w:ilvl="8" w:tplc="0C0C0005" w:tentative="1">
+      <w:start w:val="1"/>
+      <w:numFmt w:val="bullet"/>
+      <w:lvlText w:val=""/>
+      <w:lvlJc w:val="left"/>
+      <w:pPr>
+        <w:ind w:left="6480" w:hanging="360"/>
+      </w:pPr>
+      <w:rPr>
+        <w:rFonts w:ascii="Wingdings" w:hAnsi="Wingdings" w:hint="default"/>
+      </w:rPr>
+    </w:lvl>
+  </w:abstractNum>
+  <w:abstractNum w:abstractNumId="1" w15:restartNumberingAfterBreak="0">
+    <w:nsid w:val="22444E73"/>
+    <w:multiLevelType w:val="hybridMultilevel"/>
+    <w:tmpl w:val="12EA1D4E"/>
+    <w:lvl w:ilvl="0" w:tplc="61880BEE">
+      <w:numFmt w:val="bullet"/>
+      <w:lvlText w:val="-"/>
+      <w:lvlJc w:val="left"/>
+      <w:pPr>
+        <w:ind w:left="720" w:hanging="360"/>
+      </w:pPr>
+      <w:rPr>
+        <w:rFonts w:ascii="Calibri" w:eastAsiaTheme="minorHAnsi" w:hAnsi="Calibri" w:cs="Calibri" w:hint="default"/>
+      </w:rPr>
+    </w:lvl>
+    <w:lvl w:ilvl="1" w:tplc="0C0C0003">
+      <w:start w:val="1"/>
+      <w:numFmt w:val="bullet"/>
+      <w:lvlText w:val="o"/>
+      <w:lvlJc w:val="left"/>
+      <w:pPr>
+        <w:ind w:left="1440" w:hanging="360"/>
+      </w:pPr>
+      <w:rPr>
+        <w:rFonts w:ascii="Courier New" w:hAnsi="Courier New" w:cs="Courier New" w:hint="default"/>
+      </w:rPr>
+    </w:lvl>
+    <w:lvl w:ilvl="2" w:tplc="0C0C0005" w:tentative="1">
+      <w:start w:val="1"/>
+      <w:numFmt w:val="bullet"/>
+      <w:lvlText w:val=""/>
+      <w:lvlJc w:val="left"/>
+      <w:pPr>
+        <w:ind w:left="2160" w:hanging="360"/>
+      </w:pPr>
+      <w:rPr>
+        <w:rFonts w:ascii="Wingdings" w:hAnsi="Wingdings" w:hint="default"/>
+      </w:rPr>
+    </w:lvl>
+    <w:lvl w:ilvl="3" w:tplc="0C0C0001" w:tentative="1">
+      <w:start w:val="1"/>
+      <w:numFmt w:val="bullet"/>
+      <w:lvlText w:val=""/>
+      <w:lvlJc w:val="left"/>
+      <w:pPr>
+        <w:ind w:left="2880" w:hanging="360"/>
+      </w:pPr>
+      <w:rPr>
+        <w:rFonts w:ascii="Symbol" w:hAnsi="Symbol" w:hint="default"/>
+      </w:rPr>
+    </w:lvl>
+    <w:lvl w:ilvl="4" w:tplc="0C0C0003" w:tentative="1">
+      <w:start w:val="1"/>
+      <w:numFmt w:val="bullet"/>
+      <w:lvlText w:val="o"/>
+      <w:lvlJc w:val="left"/>
+      <w:pPr>
+        <w:ind w:left="3600" w:hanging="360"/>
+      </w:pPr>
+      <w:rPr>
+        <w:rFonts w:ascii="Courier New" w:hAnsi="Courier New" w:cs="Courier New" w:hint="default"/>
+      </w:rPr>
+    </w:lvl>
+    <w:lvl w:ilvl="5" w:tplc="0C0C0005" w:tentative="1">
+      <w:start w:val="1"/>
+      <w:numFmt w:val="bullet"/>
+      <w:lvlText w:val=""/>
+      <w:lvlJc w:val="left"/>
+      <w:pPr>
+        <w:ind w:left="4320" w:hanging="360"/>
+      </w:pPr>
+      <w:rPr>
+        <w:rFonts w:ascii="Wingdings" w:hAnsi="Wingdings" w:hint="default"/>
+      </w:rPr>
+    </w:lvl>
+    <w:lvl w:ilvl="6" w:tplc="0C0C0001" w:tentative="1">
+      <w:start w:val="1"/>
+      <w:numFmt w:val="bullet"/>
+      <w:lvlText w:val=""/>
+      <w:lvlJc w:val="left"/>
+      <w:pPr>
+        <w:ind w:left="5040" w:hanging="360"/>
+      </w:pPr>
+      <w:rPr>
+        <w:rFonts w:ascii="Symbol" w:hAnsi="Symbol" w:hint="default"/>
+      </w:rPr>
+    </w:lvl>
+    <w:lvl w:ilvl="7" w:tplc="0C0C0003" w:tentative="1">
+      <w:start w:val="1"/>
+      <w:numFmt w:val="bullet"/>
+      <w:lvlText w:val="o"/>
+      <w:lvlJc w:val="left"/>
+      <w:pPr>
+        <w:ind w:left="5760" w:hanging="360"/>
+      </w:pPr>
+      <w:rPr>
+        <w:rFonts w:ascii="Courier New" w:hAnsi="Courier New" w:cs="Courier New" w:hint="default"/>
+      </w:rPr>
+    </w:lvl>
+    <w:lvl w:ilvl="8" w:tplc="0C0C0005" w:tentative="1">
+      <w:start w:val="1"/>
+      <w:numFmt w:val="bullet"/>
+      <w:lvlText w:val=""/>
+      <w:lvlJc w:val="left"/>
+      <w:pPr>
+        <w:ind w:left="6480" w:hanging="360"/>
+      </w:pPr>
+      <w:rPr>
+        <w:rFonts w:ascii="Wingdings" w:hAnsi="Wingdings" w:hint="default"/>
+      </w:rPr>
+    </w:lvl>
+  </w:abstractNum>
+  <w:abstractNum w:abstractNumId="2" w15:restartNumberingAfterBreak="0">
+    <w:nsid w:val="7678295E"/>
+    <w:multiLevelType w:val="hybridMultilevel"/>
+    <w:tmpl w:val="89C85D8A"/>
+    <w:lvl w:ilvl="0" w:tplc="61880BEE">
+      <w:numFmt w:val="bullet"/>
+      <w:lvlText w:val="-"/>
+      <w:lvlJc w:val="left"/>
+      <w:pPr>
+        <w:ind w:left="720" w:hanging="360"/>
+      </w:pPr>
+      <w:rPr>
+        <w:rFonts w:ascii="Calibri" w:eastAsiaTheme="minorHAnsi" w:hAnsi="Calibri" w:cs="Calibri" w:hint="default"/>
+      </w:rPr>
+    </w:lvl>
+    <w:lvl w:ilvl="1" w:tplc="0C0C0003" w:tentative="1">
+      <w:start w:val="1"/>
+      <w:numFmt w:val="bullet"/>
+      <w:lvlText w:val="o"/>
+      <w:lvlJc w:val="left"/>
+      <w:pPr>
+        <w:ind w:left="1440" w:hanging="360"/>
+      </w:pPr>
+      <w:rPr>
+        <w:rFonts w:ascii="Courier New" w:hAnsi="Courier New" w:cs="Courier New" w:hint="default"/>
+      </w:rPr>
+    </w:lvl>
+    <w:lvl w:ilvl="2" w:tplc="0C0C0005" w:tentative="1">
+      <w:start w:val="1"/>
+      <w:numFmt w:val="bullet"/>
+      <w:lvlText w:val=""/>
+      <w:lvlJc w:val="left"/>
+      <w:pPr>
+        <w:ind w:left="2160" w:hanging="360"/>
+      </w:pPr>
+      <w:rPr>
+        <w:rFonts w:ascii="Wingdings" w:hAnsi="Wingdings" w:hint="default"/>
+      </w:rPr>
+    </w:lvl>
+    <w:lvl w:ilvl="3" w:tplc="0C0C0001" w:tentative="1">
+      <w:start w:val="1"/>
+      <w:numFmt w:val="bullet"/>
+      <w:lvlText w:val=""/>
+      <w:lvlJc w:val="left"/>
+      <w:pPr>
+        <w:ind w:left="2880" w:hanging="360"/>
+      </w:pPr>
+      <w:rPr>
+        <w:rFonts w:ascii="Symbol" w:hAnsi="Symbol" w:hint="default"/>
+      </w:rPr>
+    </w:lvl>
+    <w:lvl w:ilvl="4" w:tplc="0C0C0003" w:tentative="1">
+      <w:start w:val="1"/>
+      <w:numFmt w:val="bullet"/>
+      <w:lvlText w:val="o"/>
+      <w:lvlJc w:val="left"/>
+      <w:pPr>
+        <w:ind w:left="3600" w:hanging="360"/>
+      </w:pPr>
+      <w:rPr>
+        <w:rFonts w:ascii="Courier New" w:hAnsi="Courier New" w:cs="Courier New" w:hint="default"/>
+      </w:rPr>
+    </w:lvl>
+    <w:lvl w:ilvl="5" w:tplc="0C0C0005" w:tentative="1">
+      <w:start w:val="1"/>
+      <w:numFmt w:val="bullet"/>
+      <w:lvlText w:val=""/>
+      <w:lvlJc w:val="left"/>
+      <w:pPr>
+        <w:ind w:left="4320" w:hanging="360"/>
+      </w:pPr>
+      <w:rPr>
+        <w:rFonts w:ascii="Wingdings" w:hAnsi="Wingdings" w:hint="default"/>
+      </w:rPr>
+    </w:lvl>
+    <w:lvl w:ilvl="6" w:tplc="0C0C0001" w:tentative="1">
+      <w:start w:val="1"/>
+      <w:numFmt w:val="bullet"/>
+      <w:lvlText w:val=""/>
+      <w:lvlJc w:val="left"/>
+      <w:pPr>
+        <w:ind w:left="5040" w:hanging="360"/>
+      </w:pPr>
+      <w:rPr>
+        <w:rFonts w:ascii="Symbol" w:hAnsi="Symbol" w:hint="default"/>
+      </w:rPr>
+    </w:lvl>
+    <w:lvl w:ilvl="7" w:tplc="0C0C0003" w:tentative="1">
+      <w:start w:val="1"/>
+      <w:numFmt w:val="bullet"/>
+      <w:lvlText w:val="o"/>
+      <w:lvlJc w:val="left"/>
+      <w:pPr>
+        <w:ind w:left="5760" w:hanging="360"/>
+      </w:pPr>
+      <w:rPr>
+        <w:rFonts w:ascii="Courier New" w:hAnsi="Courier New" w:cs="Courier New" w:hint="default"/>
+      </w:rPr>
+    </w:lvl>
+    <w:lvl w:ilvl="8" w:tplc="0C0C0005" w:tentative="1">
+      <w:start w:val="1"/>
+      <w:numFmt w:val="bullet"/>
+      <w:lvlText w:val=""/>
+      <w:lvlJc w:val="left"/>
+      <w:pPr>
+        <w:ind w:left="6480" w:hanging="360"/>
+      </w:pPr>
+      <w:rPr>
+        <w:rFonts w:ascii="Wingdings" w:hAnsi="Wingdings" w:hint="default"/>
+      </w:rPr>
+    </w:lvl>
+  </w:abstractNum>
+  <w:num w:numId="1">
+    <w:abstractNumId w:val="0"/>
+  </w:num>
+  <w:num w:numId="2">
+    <w:abstractNumId w:val="1"/>
+  </w:num>
+  <w:num w:numId="3">
+    <w:abstractNumId w:val="2"/>
+  </w:num>
+</w:numbering>
 </file>
 
 <file path=word/styles.xml><?xml version="1.0" encoding="utf-8"?>
-<w:styles xmlns:mc="http://schemas.openxmlformats.org/markup-compatibility/2006" xmlns:r="http://schemas.openxmlformats.org/officeDocument/2006/relationships" xmlns:w="http://schemas.openxmlformats.org/wordprocessingml/2006/main" xmlns:w14="http://schemas.microsoft.com/office/word/2010/wordml" xmlns:w15="http://schemas.microsoft.com/office/word/2012/wordml" xmlns:w16cex="http://schemas.microsoft.com/office/word/2018/wordml/cex" xmlns:w16cid="http://schemas.microsoft.com/office/word/2016/wordml/cid" xmlns:w16="http://schemas.microsoft.com/office/word/2018/wordml" xmlns:w16sdtdh="http://schemas.microsoft.com/office/word/2020/wordml/sdtdatahash" xmlns:w16se="http://schemas.microsoft.com/office/word/2015/wordml/symex" mc:Ignorable="w14 w15 w16se w16cid w16 w16cex w16sdtdh">
+<w:styles xmlns:mc="http://schemas.openxmlformats.org/markup-compatibility/2006" xmlns:r="http://schemas.openxmlformats.org/officeDocument/2006/relationships" xmlns:w="http://schemas.openxmlformats.org/wordprocessingml/2006/main" xmlns:w14="http://schemas.microsoft.com/office/word/2010/wordml" xmlns:w15="http://schemas.microsoft.com/office/word/2012/wordml" xmlns:w16se="http://schemas.microsoft.com/office/word/2015/wordml/symex" mc:Ignorable="w14 w15 w16se">
   <w:docDefaults>
     <w:rPrDefault>
       <w:rPr>
@@ -3952,7 +5052,7 @@
       </w:pPr>
     </w:pPrDefault>
   </w:docDefaults>
-  <w:latentStyles w:defLockedState="0" w:defUIPriority="99" w:defSemiHidden="0" w:defUnhideWhenUsed="0" w:defQFormat="0" w:count="376">
+  <w:latentStyles w:defLockedState="0" w:defUIPriority="99" w:defSemiHidden="0" w:defUnhideWhenUsed="0" w:defQFormat="0" w:count="371">
     <w:lsdException w:name="Normal" w:uiPriority="0" w:qFormat="1"/>
     <w:lsdException w:name="heading 1" w:uiPriority="9" w:qFormat="1"/>
     <w:lsdException w:name="heading 2" w:semiHidden="1" w:uiPriority="9" w:unhideWhenUsed="1" w:qFormat="1"/>
@@ -4324,21 +5424,16 @@
     <w:lsdException w:name="List Table 5 Dark Accent 6" w:uiPriority="50"/>
     <w:lsdException w:name="List Table 6 Colorful Accent 6" w:uiPriority="51"/>
     <w:lsdException w:name="List Table 7 Colorful Accent 6" w:uiPriority="52"/>
-    <w:lsdException w:name="Mention" w:semiHidden="1" w:unhideWhenUsed="1"/>
-    <w:lsdException w:name="Smart Hyperlink" w:semiHidden="1" w:unhideWhenUsed="1"/>
-    <w:lsdException w:name="Hashtag" w:semiHidden="1" w:unhideWhenUsed="1"/>
-    <w:lsdException w:name="Unresolved Mention" w:semiHidden="1" w:unhideWhenUsed="1"/>
-    <w:lsdException w:name="Smart Link" w:semiHidden="1" w:unhideWhenUsed="1"/>
   </w:latentStyles>
   <w:style w:type="paragraph" w:default="1" w:styleId="Normal">
     <w:name w:val="Normal"/>
     <w:qFormat/>
   </w:style>
-  <w:style w:type="paragraph" w:styleId="Heading1">
+  <w:style w:type="paragraph" w:styleId="Titre1">
     <w:name w:val="heading 1"/>
     <w:basedOn w:val="Normal"/>
     <w:next w:val="Normal"/>
-    <w:link w:val="Heading1Char"/>
+    <w:link w:val="Titre1Car"/>
     <w:uiPriority w:val="9"/>
     <w:qFormat/>
     <w:rsid w:val="00440987"/>
@@ -4355,11 +5450,11 @@
       <w:szCs w:val="32"/>
     </w:rPr>
   </w:style>
-  <w:style w:type="paragraph" w:styleId="Heading2">
+  <w:style w:type="paragraph" w:styleId="Titre2">
     <w:name w:val="heading 2"/>
     <w:basedOn w:val="Normal"/>
     <w:next w:val="Normal"/>
-    <w:link w:val="Heading2Char"/>
+    <w:link w:val="Titre2Car"/>
     <w:uiPriority w:val="9"/>
     <w:unhideWhenUsed/>
     <w:qFormat/>
@@ -4377,11 +5472,11 @@
       <w:szCs w:val="26"/>
     </w:rPr>
   </w:style>
-  <w:style w:type="paragraph" w:styleId="Heading3">
+  <w:style w:type="paragraph" w:styleId="Titre3">
     <w:name w:val="heading 3"/>
     <w:basedOn w:val="Normal"/>
     <w:next w:val="Normal"/>
-    <w:link w:val="Heading3Char"/>
+    <w:link w:val="Titre3Car"/>
     <w:uiPriority w:val="9"/>
     <w:unhideWhenUsed/>
     <w:qFormat/>
@@ -4399,13 +5494,13 @@
       <w:szCs w:val="24"/>
     </w:rPr>
   </w:style>
-  <w:style w:type="character" w:default="1" w:styleId="DefaultParagraphFont">
+  <w:style w:type="character" w:default="1" w:styleId="Policepardfaut">
     <w:name w:val="Default Paragraph Font"/>
     <w:uiPriority w:val="1"/>
     <w:semiHidden/>
     <w:unhideWhenUsed/>
   </w:style>
-  <w:style w:type="table" w:default="1" w:styleId="TableNormal">
+  <w:style w:type="table" w:default="1" w:styleId="TableauNormal">
     <w:name w:val="Normal Table"/>
     <w:uiPriority w:val="99"/>
     <w:semiHidden/>
@@ -4420,17 +5515,17 @@
       </w:tblCellMar>
     </w:tblPr>
   </w:style>
-  <w:style w:type="numbering" w:default="1" w:styleId="NoList">
+  <w:style w:type="numbering" w:default="1" w:styleId="Aucuneliste">
     <w:name w:val="No List"/>
     <w:uiPriority w:val="99"/>
     <w:semiHidden/>
     <w:unhideWhenUsed/>
   </w:style>
-  <w:style w:type="paragraph" w:styleId="Title">
+  <w:style w:type="paragraph" w:styleId="Titre">
     <w:name w:val="Title"/>
     <w:basedOn w:val="Normal"/>
     <w:next w:val="Normal"/>
-    <w:link w:val="TitleChar"/>
+    <w:link w:val="TitreCar"/>
     <w:uiPriority w:val="10"/>
     <w:qFormat/>
     <w:rsid w:val="005932B8"/>
@@ -4446,10 +5541,10 @@
       <w:szCs w:val="56"/>
     </w:rPr>
   </w:style>
-  <w:style w:type="character" w:customStyle="1" w:styleId="TitleChar">
-    <w:name w:val="Title Char"/>
-    <w:basedOn w:val="DefaultParagraphFont"/>
-    <w:link w:val="Title"/>
+  <w:style w:type="character" w:customStyle="1" w:styleId="TitreCar">
+    <w:name w:val="Titre Car"/>
+    <w:basedOn w:val="Policepardfaut"/>
+    <w:link w:val="Titre"/>
     <w:uiPriority w:val="10"/>
     <w:rsid w:val="005932B8"/>
     <w:rPr>
@@ -4460,10 +5555,10 @@
       <w:szCs w:val="56"/>
     </w:rPr>
   </w:style>
-  <w:style w:type="character" w:customStyle="1" w:styleId="Heading1Char">
-    <w:name w:val="Heading 1 Char"/>
-    <w:basedOn w:val="DefaultParagraphFont"/>
-    <w:link w:val="Heading1"/>
+  <w:style w:type="character" w:customStyle="1" w:styleId="Titre1Car">
+    <w:name w:val="Titre 1 Car"/>
+    <w:basedOn w:val="Policepardfaut"/>
+    <w:link w:val="Titre1"/>
     <w:uiPriority w:val="9"/>
     <w:rsid w:val="00440987"/>
     <w:rPr>
@@ -4473,9 +5568,9 @@
       <w:szCs w:val="32"/>
     </w:rPr>
   </w:style>
-  <w:style w:type="paragraph" w:styleId="TOCHeading">
+  <w:style w:type="paragraph" w:styleId="En-ttedetabledesmatires">
     <w:name w:val="TOC Heading"/>
-    <w:basedOn w:val="Heading1"/>
+    <w:basedOn w:val="Titre1"/>
     <w:next w:val="Normal"/>
     <w:uiPriority w:val="39"/>
     <w:unhideWhenUsed/>
@@ -4488,7 +5583,7 @@
       <w:lang w:eastAsia="fr-CA"/>
     </w:rPr>
   </w:style>
-  <w:style w:type="paragraph" w:styleId="TOC1">
+  <w:style w:type="paragraph" w:styleId="TM1">
     <w:name w:val="toc 1"/>
     <w:basedOn w:val="Normal"/>
     <w:next w:val="Normal"/>
@@ -4500,9 +5595,9 @@
       <w:spacing w:after="100"/>
     </w:pPr>
   </w:style>
-  <w:style w:type="character" w:styleId="Hyperlink">
+  <w:style w:type="character" w:styleId="Lienhypertexte">
     <w:name w:val="Hyperlink"/>
-    <w:basedOn w:val="DefaultParagraphFont"/>
+    <w:basedOn w:val="Policepardfaut"/>
     <w:uiPriority w:val="99"/>
     <w:unhideWhenUsed/>
     <w:rsid w:val="00E068E3"/>
@@ -4511,10 +5606,10 @@
       <w:u w:val="single"/>
     </w:rPr>
   </w:style>
-  <w:style w:type="character" w:customStyle="1" w:styleId="Heading2Char">
-    <w:name w:val="Heading 2 Char"/>
-    <w:basedOn w:val="DefaultParagraphFont"/>
-    <w:link w:val="Heading2"/>
+  <w:style w:type="character" w:customStyle="1" w:styleId="Titre2Car">
+    <w:name w:val="Titre 2 Car"/>
+    <w:basedOn w:val="Policepardfaut"/>
+    <w:link w:val="Titre2"/>
     <w:uiPriority w:val="9"/>
     <w:rsid w:val="008A3ACE"/>
     <w:rPr>
@@ -4524,7 +5619,7 @@
       <w:szCs w:val="26"/>
     </w:rPr>
   </w:style>
-  <w:style w:type="paragraph" w:styleId="TOC2">
+  <w:style w:type="paragraph" w:styleId="TM2">
     <w:name w:val="toc 2"/>
     <w:basedOn w:val="Normal"/>
     <w:next w:val="Normal"/>
@@ -4537,10 +5632,10 @@
       <w:ind w:left="220"/>
     </w:pPr>
   </w:style>
-  <w:style w:type="character" w:customStyle="1" w:styleId="Heading3Char">
-    <w:name w:val="Heading 3 Char"/>
-    <w:basedOn w:val="DefaultParagraphFont"/>
-    <w:link w:val="Heading3"/>
+  <w:style w:type="character" w:customStyle="1" w:styleId="Titre3Car">
+    <w:name w:val="Titre 3 Car"/>
+    <w:basedOn w:val="Policepardfaut"/>
+    <w:link w:val="Titre3"/>
     <w:uiPriority w:val="9"/>
     <w:rsid w:val="00623827"/>
     <w:rPr>
@@ -4550,9 +5645,9 @@
       <w:szCs w:val="24"/>
     </w:rPr>
   </w:style>
-  <w:style w:type="paragraph" w:styleId="NoSpacing">
+  <w:style w:type="paragraph" w:styleId="Sansinterligne">
     <w:name w:val="No Spacing"/>
-    <w:link w:val="NoSpacingChar"/>
+    <w:link w:val="SansinterligneCar"/>
     <w:uiPriority w:val="1"/>
     <w:qFormat/>
     <w:rsid w:val="00D54B66"/>
@@ -4564,16 +5659,27 @@
       <w:lang w:val="en-US"/>
     </w:rPr>
   </w:style>
-  <w:style w:type="character" w:customStyle="1" w:styleId="NoSpacingChar">
-    <w:name w:val="No Spacing Char"/>
-    <w:basedOn w:val="DefaultParagraphFont"/>
-    <w:link w:val="NoSpacing"/>
+  <w:style w:type="character" w:customStyle="1" w:styleId="SansinterligneCar">
+    <w:name w:val="Sans interligne Car"/>
+    <w:basedOn w:val="Policepardfaut"/>
+    <w:link w:val="Sansinterligne"/>
     <w:uiPriority w:val="1"/>
     <w:rsid w:val="00D54B66"/>
     <w:rPr>
       <w:rFonts w:eastAsiaTheme="minorEastAsia"/>
       <w:lang w:val="en-US"/>
     </w:rPr>
+  </w:style>
+  <w:style w:type="paragraph" w:styleId="Paragraphedeliste">
+    <w:name w:val="List Paragraph"/>
+    <w:basedOn w:val="Normal"/>
+    <w:uiPriority w:val="34"/>
+    <w:qFormat/>
+    <w:rsid w:val="001437B6"/>
+    <w:pPr>
+      <w:ind w:left="720"/>
+      <w:contextualSpacing/>
+    </w:pPr>
   </w:style>
 </w:styles>
 </file>
@@ -4897,7 +6003,7 @@
 </file>
 
 <file path=customXml/itemProps2.xml><?xml version="1.0" encoding="utf-8"?>
-<ds:datastoreItem xmlns:ds="http://schemas.openxmlformats.org/officeDocument/2006/customXml" ds:itemID="{BB68C254-BE23-4803-A76F-8B73A62799B8}">
+<ds:datastoreItem xmlns:ds="http://schemas.openxmlformats.org/officeDocument/2006/customXml" ds:itemID="{18377015-C333-4699-9AF4-21AC1283DF29}">
   <ds:schemaRefs>
     <ds:schemaRef ds:uri="http://schemas.openxmlformats.org/officeDocument/2006/bibliography"/>
   </ds:schemaRefs>

</xml_diff>